<commit_message>
Modificação: Colocado Nome dos Requisitos 001 ao 047
</commit_message>
<xml_diff>
--- a/docs/Levantamento de Requisitos Funcionais.docx
+++ b/docs/Levantamento de Requisitos Funcionais.docx
@@ -129,10 +129,7 @@
               </w:numPr>
             </w:pPr>
             <w:r>
-              <w:t>Criação de Eventos</w:t>
-            </w:r>
-            <w:r>
-              <w:t>;</w:t>
+              <w:t>Criação de Eventos;</w:t>
             </w:r>
           </w:p>
           <w:p>
@@ -492,6 +489,12 @@
                     </w:rPr>
                     <w:t>Campo para Nome</w:t>
                   </w:r>
+                  <w:r>
+                    <w:rPr>
+                      <w:rFonts w:ascii="Verdana" w:hAnsi="Verdana"/>
+                    </w:rPr>
+                    <w:t xml:space="preserve"> do Evento</w:t>
+                  </w:r>
                 </w:p>
               </w:tc>
               <w:tc>
@@ -546,13 +549,13 @@
                     <w:rPr>
                       <w:rFonts w:ascii="Verdana" w:hAnsi="Verdana"/>
                     </w:rPr>
-                    <w:t>Campo para</w:t>
-                  </w:r>
-                  <w:r>
-                    <w:rPr>
-                      <w:rFonts w:ascii="Verdana" w:hAnsi="Verdana"/>
-                    </w:rPr>
-                    <w:t xml:space="preserve"> Descrição</w:t>
+                    <w:t>Campo para Descrição</w:t>
+                  </w:r>
+                  <w:r>
+                    <w:rPr>
+                      <w:rFonts w:ascii="Verdana" w:hAnsi="Verdana"/>
+                    </w:rPr>
+                    <w:t xml:space="preserve"> do Evento</w:t>
                   </w:r>
                 </w:p>
               </w:tc>
@@ -613,6 +616,18 @@
                     </w:rPr>
                     <w:t>Campo para Data</w:t>
                   </w:r>
+                  <w:r>
+                    <w:rPr>
+                      <w:rFonts w:ascii="Verdana" w:hAnsi="Verdana"/>
+                    </w:rPr>
+                    <w:t xml:space="preserve"> de </w:t>
+                  </w:r>
+                  <w:r>
+                    <w:rPr>
+                      <w:rFonts w:ascii="Verdana" w:hAnsi="Verdana"/>
+                    </w:rPr>
+                    <w:t>Início do Evento</w:t>
+                  </w:r>
                 </w:p>
               </w:tc>
               <w:tc>
@@ -667,7 +682,19 @@
                     <w:rPr>
                       <w:rFonts w:ascii="Verdana" w:hAnsi="Verdana"/>
                     </w:rPr>
-                    <w:t>Campo para Rua</w:t>
+                    <w:t>Campo para Data de Término</w:t>
+                  </w:r>
+                  <w:r>
+                    <w:rPr>
+                      <w:rFonts w:ascii="Verdana" w:hAnsi="Verdana"/>
+                    </w:rPr>
+                    <w:t xml:space="preserve"> </w:t>
+                  </w:r>
+                  <w:r>
+                    <w:rPr>
+                      <w:rFonts w:ascii="Verdana" w:hAnsi="Verdana"/>
+                    </w:rPr>
+                    <w:t>do Evento</w:t>
                   </w:r>
                 </w:p>
               </w:tc>
@@ -726,13 +753,19 @@
                     <w:rPr>
                       <w:rFonts w:ascii="Verdana" w:hAnsi="Verdana"/>
                     </w:rPr>
-                    <w:t xml:space="preserve">Campo para </w:t>
-                  </w:r>
-                  <w:r>
-                    <w:rPr>
-                      <w:rFonts w:ascii="Verdana" w:hAnsi="Verdana"/>
-                    </w:rPr>
-                    <w:t>Bairro</w:t>
+                    <w:t xml:space="preserve">Campo para Hora de </w:t>
+                  </w:r>
+                  <w:r>
+                    <w:rPr>
+                      <w:rFonts w:ascii="Verdana" w:hAnsi="Verdana"/>
+                    </w:rPr>
+                    <w:t xml:space="preserve">Início </w:t>
+                  </w:r>
+                  <w:r>
+                    <w:rPr>
+                      <w:rFonts w:ascii="Verdana" w:hAnsi="Verdana"/>
+                    </w:rPr>
+                    <w:t>do Evento</w:t>
                   </w:r>
                 </w:p>
               </w:tc>
@@ -788,7 +821,19 @@
                     <w:rPr>
                       <w:rFonts w:ascii="Verdana" w:hAnsi="Verdana"/>
                     </w:rPr>
-                    <w:t>Campo para Número do Endereço</w:t>
+                    <w:t>Campo para Hora de Término</w:t>
+                  </w:r>
+                  <w:r>
+                    <w:rPr>
+                      <w:rFonts w:ascii="Verdana" w:hAnsi="Verdana"/>
+                    </w:rPr>
+                    <w:t xml:space="preserve"> </w:t>
+                  </w:r>
+                  <w:r>
+                    <w:rPr>
+                      <w:rFonts w:ascii="Verdana" w:hAnsi="Verdana"/>
+                    </w:rPr>
+                    <w:t>do Evento</w:t>
                   </w:r>
                 </w:p>
               </w:tc>
@@ -827,7 +872,13 @@
                     <w:rPr>
                       <w:rFonts w:ascii="Verdana" w:hAnsi="Verdana"/>
                     </w:rPr>
-                    <w:t>RF 007</w:t>
+                    <w:t>RF 00</w:t>
+                  </w:r>
+                  <w:r>
+                    <w:rPr>
+                      <w:rFonts w:ascii="Verdana" w:hAnsi="Verdana"/>
+                    </w:rPr>
+                    <w:t>7</w:t>
                   </w:r>
                 </w:p>
               </w:tc>
@@ -847,7 +898,19 @@
                     <w:rPr>
                       <w:rFonts w:ascii="Verdana" w:hAnsi="Verdana"/>
                     </w:rPr>
-                    <w:t>Campo para Cidade</w:t>
+                    <w:t xml:space="preserve">Campo para </w:t>
+                  </w:r>
+                  <w:r>
+                    <w:rPr>
+                      <w:rFonts w:ascii="Verdana" w:hAnsi="Verdana"/>
+                    </w:rPr>
+                    <w:t>Rua do</w:t>
+                  </w:r>
+                  <w:r>
+                    <w:rPr>
+                      <w:rFonts w:ascii="Verdana" w:hAnsi="Verdana"/>
+                    </w:rPr>
+                    <w:t xml:space="preserve"> Evento</w:t>
                   </w:r>
                 </w:p>
               </w:tc>
@@ -883,7 +946,13 @@
                     <w:rPr>
                       <w:rFonts w:ascii="Verdana" w:hAnsi="Verdana"/>
                     </w:rPr>
-                    <w:t>RF 008</w:t>
+                    <w:t>RF 00</w:t>
+                  </w:r>
+                  <w:r>
+                    <w:rPr>
+                      <w:rFonts w:ascii="Verdana" w:hAnsi="Verdana"/>
+                    </w:rPr>
+                    <w:t>8</w:t>
                   </w:r>
                 </w:p>
               </w:tc>
@@ -899,6 +968,18 @@
                       <w:rFonts w:ascii="Verdana" w:hAnsi="Verdana"/>
                     </w:rPr>
                   </w:pPr>
+                  <w:r>
+                    <w:rPr>
+                      <w:rFonts w:ascii="Verdana" w:hAnsi="Verdana"/>
+                    </w:rPr>
+                    <w:t>Campo para Bairro</w:t>
+                  </w:r>
+                  <w:r>
+                    <w:rPr>
+                      <w:rFonts w:ascii="Verdana" w:hAnsi="Verdana"/>
+                    </w:rPr>
+                    <w:t xml:space="preserve"> do Evento</w:t>
+                  </w:r>
                 </w:p>
               </w:tc>
               <w:tc>
@@ -932,6 +1013,18 @@
                       <w:rFonts w:ascii="Verdana" w:hAnsi="Verdana"/>
                     </w:rPr>
                   </w:pPr>
+                  <w:r>
+                    <w:rPr>
+                      <w:rFonts w:ascii="Verdana" w:hAnsi="Verdana"/>
+                    </w:rPr>
+                    <w:t>RF 0</w:t>
+                  </w:r>
+                  <w:r>
+                    <w:rPr>
+                      <w:rFonts w:ascii="Verdana" w:hAnsi="Verdana"/>
+                    </w:rPr>
+                    <w:t>09</w:t>
+                  </w:r>
                 </w:p>
               </w:tc>
               <w:tc>
@@ -946,6 +1039,2778 @@
                       <w:rFonts w:ascii="Verdana" w:hAnsi="Verdana"/>
                     </w:rPr>
                   </w:pPr>
+                  <w:r>
+                    <w:rPr>
+                      <w:rFonts w:ascii="Verdana" w:hAnsi="Verdana"/>
+                    </w:rPr>
+                    <w:t>Campo para Número do Endereço</w:t>
+                  </w:r>
+                  <w:r>
+                    <w:rPr>
+                      <w:rFonts w:ascii="Verdana" w:hAnsi="Verdana"/>
+                    </w:rPr>
+                    <w:t xml:space="preserve"> </w:t>
+                  </w:r>
+                  <w:r>
+                    <w:rPr>
+                      <w:rFonts w:ascii="Verdana" w:hAnsi="Verdana"/>
+                    </w:rPr>
+                    <w:t>do Evento</w:t>
+                  </w:r>
+                </w:p>
+              </w:tc>
+              <w:tc>
+                <w:tcPr>
+                  <w:tcW w:w="4327" w:type="dxa"/>
+                </w:tcPr>
+                <w:p>
+                  <w:pPr>
+                    <w:framePr w:hSpace="141" w:wrap="around" w:hAnchor="margin" w:x="-289" w:y="548"/>
+                    <w:cnfStyle w:val="000000100000" w:firstRow="0" w:lastRow="0" w:firstColumn="0" w:lastColumn="0" w:oddVBand="0" w:evenVBand="0" w:oddHBand="1" w:evenHBand="0" w:firstRowFirstColumn="0" w:firstRowLastColumn="0" w:lastRowFirstColumn="0" w:lastRowLastColumn="0"/>
+                    <w:rPr>
+                      <w:rFonts w:ascii="Verdana" w:hAnsi="Verdana"/>
+                    </w:rPr>
+                  </w:pPr>
+                </w:p>
+              </w:tc>
+            </w:tr>
+            <w:tr>
+              <w:tc>
+                <w:tcPr>
+                  <w:cnfStyle w:val="001000000000" w:firstRow="0" w:lastRow="0" w:firstColumn="1" w:lastColumn="0" w:oddVBand="0" w:evenVBand="0" w:oddHBand="0" w:evenHBand="0" w:firstRowFirstColumn="0" w:firstRowLastColumn="0" w:lastRowFirstColumn="0" w:lastRowLastColumn="0"/>
+                  <w:tcW w:w="1418" w:type="dxa"/>
+                </w:tcPr>
+                <w:p>
+                  <w:pPr>
+                    <w:framePr w:hSpace="141" w:wrap="around" w:hAnchor="margin" w:x="-289" w:y="548"/>
+                    <w:rPr>
+                      <w:rFonts w:ascii="Verdana" w:hAnsi="Verdana"/>
+                    </w:rPr>
+                  </w:pPr>
+                  <w:r>
+                    <w:rPr>
+                      <w:rFonts w:ascii="Verdana" w:hAnsi="Verdana"/>
+                    </w:rPr>
+                    <w:lastRenderedPageBreak/>
+                    <w:t>RF 0</w:t>
+                  </w:r>
+                  <w:r>
+                    <w:rPr>
+                      <w:rFonts w:ascii="Verdana" w:hAnsi="Verdana"/>
+                    </w:rPr>
+                    <w:t>10</w:t>
+                  </w:r>
+                </w:p>
+              </w:tc>
+              <w:tc>
+                <w:tcPr>
+                  <w:tcW w:w="2900" w:type="dxa"/>
+                </w:tcPr>
+                <w:p>
+                  <w:pPr>
+                    <w:framePr w:hSpace="141" w:wrap="around" w:hAnchor="margin" w:x="-289" w:y="548"/>
+                    <w:cnfStyle w:val="000000000000" w:firstRow="0" w:lastRow="0" w:firstColumn="0" w:lastColumn="0" w:oddVBand="0" w:evenVBand="0" w:oddHBand="0" w:evenHBand="0" w:firstRowFirstColumn="0" w:firstRowLastColumn="0" w:lastRowFirstColumn="0" w:lastRowLastColumn="0"/>
+                    <w:rPr>
+                      <w:rFonts w:ascii="Verdana" w:hAnsi="Verdana"/>
+                    </w:rPr>
+                  </w:pPr>
+                  <w:r>
+                    <w:rPr>
+                      <w:rFonts w:ascii="Verdana" w:hAnsi="Verdana"/>
+                    </w:rPr>
+                    <w:t>Campo para Cidade</w:t>
+                  </w:r>
+                  <w:r>
+                    <w:rPr>
+                      <w:rFonts w:ascii="Verdana" w:hAnsi="Verdana"/>
+                    </w:rPr>
+                    <w:t xml:space="preserve"> </w:t>
+                  </w:r>
+                  <w:r>
+                    <w:rPr>
+                      <w:rFonts w:ascii="Verdana" w:hAnsi="Verdana"/>
+                    </w:rPr>
+                    <w:t>do Evento</w:t>
+                  </w:r>
+                </w:p>
+              </w:tc>
+              <w:tc>
+                <w:tcPr>
+                  <w:tcW w:w="4327" w:type="dxa"/>
+                </w:tcPr>
+                <w:p>
+                  <w:pPr>
+                    <w:framePr w:hSpace="141" w:wrap="around" w:hAnchor="margin" w:x="-289" w:y="548"/>
+                    <w:cnfStyle w:val="000000000000" w:firstRow="0" w:lastRow="0" w:firstColumn="0" w:lastColumn="0" w:oddVBand="0" w:evenVBand="0" w:oddHBand="0" w:evenHBand="0" w:firstRowFirstColumn="0" w:firstRowLastColumn="0" w:lastRowFirstColumn="0" w:lastRowLastColumn="0"/>
+                    <w:rPr>
+                      <w:rFonts w:ascii="Verdana" w:hAnsi="Verdana"/>
+                    </w:rPr>
+                  </w:pPr>
+                </w:p>
+              </w:tc>
+            </w:tr>
+            <w:tr>
+              <w:trPr>
+                <w:cnfStyle w:val="000000100000" w:firstRow="0" w:lastRow="0" w:firstColumn="0" w:lastColumn="0" w:oddVBand="0" w:evenVBand="0" w:oddHBand="1" w:evenHBand="0" w:firstRowFirstColumn="0" w:firstRowLastColumn="0" w:lastRowFirstColumn="0" w:lastRowLastColumn="0"/>
+              </w:trPr>
+              <w:tc>
+                <w:tcPr>
+                  <w:cnfStyle w:val="001000000000" w:firstRow="0" w:lastRow="0" w:firstColumn="1" w:lastColumn="0" w:oddVBand="0" w:evenVBand="0" w:oddHBand="0" w:evenHBand="0" w:firstRowFirstColumn="0" w:firstRowLastColumn="0" w:lastRowFirstColumn="0" w:lastRowLastColumn="0"/>
+                  <w:tcW w:w="1418" w:type="dxa"/>
+                </w:tcPr>
+                <w:p>
+                  <w:pPr>
+                    <w:framePr w:hSpace="141" w:wrap="around" w:hAnchor="margin" w:x="-289" w:y="548"/>
+                    <w:rPr>
+                      <w:rFonts w:ascii="Verdana" w:hAnsi="Verdana"/>
+                    </w:rPr>
+                  </w:pPr>
+                  <w:r>
+                    <w:rPr>
+                      <w:rFonts w:ascii="Verdana" w:hAnsi="Verdana"/>
+                    </w:rPr>
+                    <w:t>RF 0</w:t>
+                  </w:r>
+                  <w:r>
+                    <w:rPr>
+                      <w:rFonts w:ascii="Verdana" w:hAnsi="Verdana"/>
+                    </w:rPr>
+                    <w:t>1</w:t>
+                  </w:r>
+                  <w:r>
+                    <w:rPr>
+                      <w:rFonts w:ascii="Verdana" w:hAnsi="Verdana"/>
+                    </w:rPr>
+                    <w:t>1</w:t>
+                  </w:r>
+                </w:p>
+              </w:tc>
+              <w:tc>
+                <w:tcPr>
+                  <w:tcW w:w="2900" w:type="dxa"/>
+                </w:tcPr>
+                <w:p>
+                  <w:pPr>
+                    <w:framePr w:hSpace="141" w:wrap="around" w:hAnchor="margin" w:x="-289" w:y="548"/>
+                    <w:cnfStyle w:val="000000100000" w:firstRow="0" w:lastRow="0" w:firstColumn="0" w:lastColumn="0" w:oddVBand="0" w:evenVBand="0" w:oddHBand="1" w:evenHBand="0" w:firstRowFirstColumn="0" w:firstRowLastColumn="0" w:lastRowFirstColumn="0" w:lastRowLastColumn="0"/>
+                    <w:rPr>
+                      <w:rFonts w:ascii="Verdana" w:hAnsi="Verdana"/>
+                    </w:rPr>
+                  </w:pPr>
+                  <w:r>
+                    <w:rPr>
+                      <w:rFonts w:ascii="Verdana" w:hAnsi="Verdana"/>
+                    </w:rPr>
+                    <w:t>Campo para</w:t>
+                  </w:r>
+                  <w:r>
+                    <w:rPr>
+                      <w:rFonts w:ascii="Verdana" w:hAnsi="Verdana"/>
+                    </w:rPr>
+                    <w:t xml:space="preserve"> </w:t>
+                  </w:r>
+                  <w:r>
+                    <w:rPr>
+                      <w:rFonts w:ascii="Verdana" w:hAnsi="Verdana"/>
+                    </w:rPr>
+                    <w:t>C</w:t>
+                  </w:r>
+                  <w:r>
+                    <w:rPr>
+                      <w:rFonts w:ascii="Verdana" w:hAnsi="Verdana"/>
+                    </w:rPr>
+                    <w:t xml:space="preserve">ategoria do </w:t>
+                  </w:r>
+                  <w:r>
+                    <w:rPr>
+                      <w:rFonts w:ascii="Verdana" w:hAnsi="Verdana"/>
+                    </w:rPr>
+                    <w:t>E</w:t>
+                  </w:r>
+                  <w:r>
+                    <w:rPr>
+                      <w:rFonts w:ascii="Verdana" w:hAnsi="Verdana"/>
+                    </w:rPr>
+                    <w:t>vento</w:t>
+                  </w:r>
+                </w:p>
+              </w:tc>
+              <w:tc>
+                <w:tcPr>
+                  <w:tcW w:w="4327" w:type="dxa"/>
+                </w:tcPr>
+                <w:p>
+                  <w:pPr>
+                    <w:framePr w:hSpace="141" w:wrap="around" w:hAnchor="margin" w:x="-289" w:y="548"/>
+                    <w:cnfStyle w:val="000000100000" w:firstRow="0" w:lastRow="0" w:firstColumn="0" w:lastColumn="0" w:oddVBand="0" w:evenVBand="0" w:oddHBand="1" w:evenHBand="0" w:firstRowFirstColumn="0" w:firstRowLastColumn="0" w:lastRowFirstColumn="0" w:lastRowLastColumn="0"/>
+                    <w:rPr>
+                      <w:rFonts w:ascii="Verdana" w:hAnsi="Verdana"/>
+                    </w:rPr>
+                  </w:pPr>
+                </w:p>
+              </w:tc>
+            </w:tr>
+            <w:tr>
+              <w:tc>
+                <w:tcPr>
+                  <w:cnfStyle w:val="001000000000" w:firstRow="0" w:lastRow="0" w:firstColumn="1" w:lastColumn="0" w:oddVBand="0" w:evenVBand="0" w:oddHBand="0" w:evenHBand="0" w:firstRowFirstColumn="0" w:firstRowLastColumn="0" w:lastRowFirstColumn="0" w:lastRowLastColumn="0"/>
+                  <w:tcW w:w="1418" w:type="dxa"/>
+                </w:tcPr>
+                <w:p>
+                  <w:pPr>
+                    <w:framePr w:hSpace="141" w:wrap="around" w:hAnchor="margin" w:x="-289" w:y="548"/>
+                    <w:rPr>
+                      <w:rFonts w:ascii="Verdana" w:hAnsi="Verdana"/>
+                    </w:rPr>
+                  </w:pPr>
+                  <w:r>
+                    <w:rPr>
+                      <w:rFonts w:ascii="Verdana" w:hAnsi="Verdana"/>
+                    </w:rPr>
+                    <w:t>RF 01</w:t>
+                  </w:r>
+                  <w:r>
+                    <w:rPr>
+                      <w:rFonts w:ascii="Verdana" w:hAnsi="Verdana"/>
+                    </w:rPr>
+                    <w:t>2</w:t>
+                  </w:r>
+                </w:p>
+              </w:tc>
+              <w:tc>
+                <w:tcPr>
+                  <w:tcW w:w="2900" w:type="dxa"/>
+                </w:tcPr>
+                <w:p>
+                  <w:pPr>
+                    <w:framePr w:hSpace="141" w:wrap="around" w:hAnchor="margin" w:x="-289" w:y="548"/>
+                    <w:cnfStyle w:val="000000000000" w:firstRow="0" w:lastRow="0" w:firstColumn="0" w:lastColumn="0" w:oddVBand="0" w:evenVBand="0" w:oddHBand="0" w:evenHBand="0" w:firstRowFirstColumn="0" w:firstRowLastColumn="0" w:lastRowFirstColumn="0" w:lastRowLastColumn="0"/>
+                    <w:rPr>
+                      <w:rFonts w:ascii="Verdana" w:hAnsi="Verdana"/>
+                    </w:rPr>
+                  </w:pPr>
+                  <w:r>
+                    <w:rPr>
+                      <w:rFonts w:ascii="Verdana" w:hAnsi="Verdana"/>
+                    </w:rPr>
+                    <w:t>Campo para Foto</w:t>
+                  </w:r>
+                  <w:r>
+                    <w:rPr>
+                      <w:rFonts w:ascii="Verdana" w:hAnsi="Verdana"/>
+                    </w:rPr>
+                    <w:t xml:space="preserve"> </w:t>
+                  </w:r>
+                  <w:r>
+                    <w:rPr>
+                      <w:rFonts w:ascii="Verdana" w:hAnsi="Verdana"/>
+                    </w:rPr>
+                    <w:t>do Evento</w:t>
+                  </w:r>
+                </w:p>
+              </w:tc>
+              <w:tc>
+                <w:tcPr>
+                  <w:tcW w:w="4327" w:type="dxa"/>
+                </w:tcPr>
+                <w:p>
+                  <w:pPr>
+                    <w:framePr w:hSpace="141" w:wrap="around" w:hAnchor="margin" w:x="-289" w:y="548"/>
+                    <w:cnfStyle w:val="000000000000" w:firstRow="0" w:lastRow="0" w:firstColumn="0" w:lastColumn="0" w:oddVBand="0" w:evenVBand="0" w:oddHBand="0" w:evenHBand="0" w:firstRowFirstColumn="0" w:firstRowLastColumn="0" w:lastRowFirstColumn="0" w:lastRowLastColumn="0"/>
+                    <w:rPr>
+                      <w:rFonts w:ascii="Verdana" w:hAnsi="Verdana"/>
+                    </w:rPr>
+                  </w:pPr>
+                </w:p>
+              </w:tc>
+            </w:tr>
+            <w:tr>
+              <w:trPr>
+                <w:cnfStyle w:val="000000100000" w:firstRow="0" w:lastRow="0" w:firstColumn="0" w:lastColumn="0" w:oddVBand="0" w:evenVBand="0" w:oddHBand="1" w:evenHBand="0" w:firstRowFirstColumn="0" w:firstRowLastColumn="0" w:lastRowFirstColumn="0" w:lastRowLastColumn="0"/>
+              </w:trPr>
+              <w:tc>
+                <w:tcPr>
+                  <w:cnfStyle w:val="001000000000" w:firstRow="0" w:lastRow="0" w:firstColumn="1" w:lastColumn="0" w:oddVBand="0" w:evenVBand="0" w:oddHBand="0" w:evenHBand="0" w:firstRowFirstColumn="0" w:firstRowLastColumn="0" w:lastRowFirstColumn="0" w:lastRowLastColumn="0"/>
+                  <w:tcW w:w="1418" w:type="dxa"/>
+                </w:tcPr>
+                <w:p>
+                  <w:pPr>
+                    <w:framePr w:hSpace="141" w:wrap="around" w:hAnchor="margin" w:x="-289" w:y="548"/>
+                    <w:rPr>
+                      <w:rFonts w:ascii="Verdana" w:hAnsi="Verdana"/>
+                    </w:rPr>
+                  </w:pPr>
+                  <w:r>
+                    <w:rPr>
+                      <w:rFonts w:ascii="Verdana" w:hAnsi="Verdana"/>
+                    </w:rPr>
+                    <w:t>RF 01</w:t>
+                  </w:r>
+                  <w:r>
+                    <w:rPr>
+                      <w:rFonts w:ascii="Verdana" w:hAnsi="Verdana"/>
+                    </w:rPr>
+                    <w:t>3</w:t>
+                  </w:r>
+                </w:p>
+              </w:tc>
+              <w:tc>
+                <w:tcPr>
+                  <w:tcW w:w="2900" w:type="dxa"/>
+                </w:tcPr>
+                <w:p>
+                  <w:pPr>
+                    <w:framePr w:hSpace="141" w:wrap="around" w:hAnchor="margin" w:x="-289" w:y="548"/>
+                    <w:cnfStyle w:val="000000100000" w:firstRow="0" w:lastRow="0" w:firstColumn="0" w:lastColumn="0" w:oddVBand="0" w:evenVBand="0" w:oddHBand="1" w:evenHBand="0" w:firstRowFirstColumn="0" w:firstRowLastColumn="0" w:lastRowFirstColumn="0" w:lastRowLastColumn="0"/>
+                    <w:rPr>
+                      <w:rFonts w:ascii="Verdana" w:hAnsi="Verdana"/>
+                    </w:rPr>
+                  </w:pPr>
+                  <w:r>
+                    <w:rPr>
+                      <w:rFonts w:ascii="Verdana" w:hAnsi="Verdana"/>
+                    </w:rPr>
+                    <w:t>Campo para Assunto</w:t>
+                  </w:r>
+                  <w:r>
+                    <w:rPr>
+                      <w:rFonts w:ascii="Verdana" w:hAnsi="Verdana"/>
+                    </w:rPr>
+                    <w:t xml:space="preserve"> </w:t>
+                  </w:r>
+                  <w:r>
+                    <w:rPr>
+                      <w:rFonts w:ascii="Verdana" w:hAnsi="Verdana"/>
+                    </w:rPr>
+                    <w:t>do Evento</w:t>
+                  </w:r>
+                </w:p>
+              </w:tc>
+              <w:tc>
+                <w:tcPr>
+                  <w:tcW w:w="4327" w:type="dxa"/>
+                </w:tcPr>
+                <w:p>
+                  <w:pPr>
+                    <w:framePr w:hSpace="141" w:wrap="around" w:hAnchor="margin" w:x="-289" w:y="548"/>
+                    <w:cnfStyle w:val="000000100000" w:firstRow="0" w:lastRow="0" w:firstColumn="0" w:lastColumn="0" w:oddVBand="0" w:evenVBand="0" w:oddHBand="1" w:evenHBand="0" w:firstRowFirstColumn="0" w:firstRowLastColumn="0" w:lastRowFirstColumn="0" w:lastRowLastColumn="0"/>
+                    <w:rPr>
+                      <w:rFonts w:ascii="Verdana" w:hAnsi="Verdana"/>
+                    </w:rPr>
+                  </w:pPr>
+                </w:p>
+              </w:tc>
+            </w:tr>
+            <w:tr>
+              <w:tc>
+                <w:tcPr>
+                  <w:cnfStyle w:val="001000000000" w:firstRow="0" w:lastRow="0" w:firstColumn="1" w:lastColumn="0" w:oddVBand="0" w:evenVBand="0" w:oddHBand="0" w:evenHBand="0" w:firstRowFirstColumn="0" w:firstRowLastColumn="0" w:lastRowFirstColumn="0" w:lastRowLastColumn="0"/>
+                  <w:tcW w:w="1418" w:type="dxa"/>
+                </w:tcPr>
+                <w:p>
+                  <w:pPr>
+                    <w:framePr w:hSpace="141" w:wrap="around" w:hAnchor="margin" w:x="-289" w:y="548"/>
+                    <w:rPr>
+                      <w:rFonts w:ascii="Verdana" w:hAnsi="Verdana"/>
+                    </w:rPr>
+                  </w:pPr>
+                  <w:r>
+                    <w:rPr>
+                      <w:rFonts w:ascii="Verdana" w:hAnsi="Verdana"/>
+                    </w:rPr>
+                    <w:t>RF 014</w:t>
+                  </w:r>
+                </w:p>
+              </w:tc>
+              <w:tc>
+                <w:tcPr>
+                  <w:tcW w:w="2900" w:type="dxa"/>
+                </w:tcPr>
+                <w:p>
+                  <w:pPr>
+                    <w:framePr w:hSpace="141" w:wrap="around" w:hAnchor="margin" w:x="-289" w:y="548"/>
+                    <w:cnfStyle w:val="000000000000" w:firstRow="0" w:lastRow="0" w:firstColumn="0" w:lastColumn="0" w:oddVBand="0" w:evenVBand="0" w:oddHBand="0" w:evenHBand="0" w:firstRowFirstColumn="0" w:firstRowLastColumn="0" w:lastRowFirstColumn="0" w:lastRowLastColumn="0"/>
+                    <w:rPr>
+                      <w:rFonts w:ascii="Verdana" w:hAnsi="Verdana"/>
+                    </w:rPr>
+                  </w:pPr>
+                  <w:r>
+                    <w:rPr>
+                      <w:rFonts w:ascii="Verdana" w:hAnsi="Verdana"/>
+                    </w:rPr>
+                    <w:t>Campo para Nome do Local</w:t>
+                  </w:r>
+                  <w:r>
+                    <w:rPr>
+                      <w:rFonts w:ascii="Verdana" w:hAnsi="Verdana"/>
+                    </w:rPr>
+                    <w:t xml:space="preserve"> </w:t>
+                  </w:r>
+                  <w:r>
+                    <w:rPr>
+                      <w:rFonts w:ascii="Verdana" w:hAnsi="Verdana"/>
+                    </w:rPr>
+                    <w:t>do Evento</w:t>
+                  </w:r>
+                </w:p>
+              </w:tc>
+              <w:tc>
+                <w:tcPr>
+                  <w:tcW w:w="4327" w:type="dxa"/>
+                </w:tcPr>
+                <w:p>
+                  <w:pPr>
+                    <w:framePr w:hSpace="141" w:wrap="around" w:hAnchor="margin" w:x="-289" w:y="548"/>
+                    <w:cnfStyle w:val="000000000000" w:firstRow="0" w:lastRow="0" w:firstColumn="0" w:lastColumn="0" w:oddVBand="0" w:evenVBand="0" w:oddHBand="0" w:evenHBand="0" w:firstRowFirstColumn="0" w:firstRowLastColumn="0" w:lastRowFirstColumn="0" w:lastRowLastColumn="0"/>
+                    <w:rPr>
+                      <w:rFonts w:ascii="Verdana" w:hAnsi="Verdana"/>
+                    </w:rPr>
+                  </w:pPr>
+                </w:p>
+              </w:tc>
+            </w:tr>
+            <w:tr>
+              <w:trPr>
+                <w:cnfStyle w:val="000000100000" w:firstRow="0" w:lastRow="0" w:firstColumn="0" w:lastColumn="0" w:oddVBand="0" w:evenVBand="0" w:oddHBand="1" w:evenHBand="0" w:firstRowFirstColumn="0" w:firstRowLastColumn="0" w:lastRowFirstColumn="0" w:lastRowLastColumn="0"/>
+              </w:trPr>
+              <w:tc>
+                <w:tcPr>
+                  <w:cnfStyle w:val="001000000000" w:firstRow="0" w:lastRow="0" w:firstColumn="1" w:lastColumn="0" w:oddVBand="0" w:evenVBand="0" w:oddHBand="0" w:evenHBand="0" w:firstRowFirstColumn="0" w:firstRowLastColumn="0" w:lastRowFirstColumn="0" w:lastRowLastColumn="0"/>
+                  <w:tcW w:w="1418" w:type="dxa"/>
+                </w:tcPr>
+                <w:p>
+                  <w:pPr>
+                    <w:framePr w:hSpace="141" w:wrap="around" w:hAnchor="margin" w:x="-289" w:y="548"/>
+                    <w:rPr>
+                      <w:rFonts w:ascii="Verdana" w:hAnsi="Verdana"/>
+                    </w:rPr>
+                  </w:pPr>
+                  <w:r>
+                    <w:rPr>
+                      <w:rFonts w:ascii="Verdana" w:hAnsi="Verdana"/>
+                    </w:rPr>
+                    <w:t>RF 015</w:t>
+                  </w:r>
+                </w:p>
+              </w:tc>
+              <w:tc>
+                <w:tcPr>
+                  <w:tcW w:w="2900" w:type="dxa"/>
+                </w:tcPr>
+                <w:p>
+                  <w:pPr>
+                    <w:framePr w:hSpace="141" w:wrap="around" w:hAnchor="margin" w:x="-289" w:y="548"/>
+                    <w:cnfStyle w:val="000000100000" w:firstRow="0" w:lastRow="0" w:firstColumn="0" w:lastColumn="0" w:oddVBand="0" w:evenVBand="0" w:oddHBand="1" w:evenHBand="0" w:firstRowFirstColumn="0" w:firstRowLastColumn="0" w:lastRowFirstColumn="0" w:lastRowLastColumn="0"/>
+                    <w:rPr>
+                      <w:rFonts w:ascii="Verdana" w:hAnsi="Verdana"/>
+                    </w:rPr>
+                  </w:pPr>
+                  <w:r>
+                    <w:rPr>
+                      <w:rFonts w:ascii="Verdana" w:hAnsi="Verdana"/>
+                    </w:rPr>
+                    <w:t xml:space="preserve">Campo para CEP </w:t>
+                  </w:r>
+                  <w:r>
+                    <w:rPr>
+                      <w:rFonts w:ascii="Verdana" w:hAnsi="Verdana"/>
+                    </w:rPr>
+                    <w:t>do Evento</w:t>
+                  </w:r>
+                </w:p>
+              </w:tc>
+              <w:tc>
+                <w:tcPr>
+                  <w:tcW w:w="4327" w:type="dxa"/>
+                </w:tcPr>
+                <w:p>
+                  <w:pPr>
+                    <w:framePr w:hSpace="141" w:wrap="around" w:hAnchor="margin" w:x="-289" w:y="548"/>
+                    <w:cnfStyle w:val="000000100000" w:firstRow="0" w:lastRow="0" w:firstColumn="0" w:lastColumn="0" w:oddVBand="0" w:evenVBand="0" w:oddHBand="1" w:evenHBand="0" w:firstRowFirstColumn="0" w:firstRowLastColumn="0" w:lastRowFirstColumn="0" w:lastRowLastColumn="0"/>
+                    <w:rPr>
+                      <w:rFonts w:ascii="Verdana" w:hAnsi="Verdana"/>
+                    </w:rPr>
+                  </w:pPr>
+                </w:p>
+              </w:tc>
+            </w:tr>
+            <w:tr>
+              <w:tc>
+                <w:tcPr>
+                  <w:cnfStyle w:val="001000000000" w:firstRow="0" w:lastRow="0" w:firstColumn="1" w:lastColumn="0" w:oddVBand="0" w:evenVBand="0" w:oddHBand="0" w:evenHBand="0" w:firstRowFirstColumn="0" w:firstRowLastColumn="0" w:lastRowFirstColumn="0" w:lastRowLastColumn="0"/>
+                  <w:tcW w:w="1418" w:type="dxa"/>
+                </w:tcPr>
+                <w:p>
+                  <w:pPr>
+                    <w:framePr w:hSpace="141" w:wrap="around" w:hAnchor="margin" w:x="-289" w:y="548"/>
+                    <w:rPr>
+                      <w:rFonts w:ascii="Verdana" w:hAnsi="Verdana"/>
+                    </w:rPr>
+                  </w:pPr>
+                  <w:r>
+                    <w:rPr>
+                      <w:rFonts w:ascii="Verdana" w:hAnsi="Verdana"/>
+                    </w:rPr>
+                    <w:t>RF 016</w:t>
+                  </w:r>
+                </w:p>
+              </w:tc>
+              <w:tc>
+                <w:tcPr>
+                  <w:tcW w:w="2900" w:type="dxa"/>
+                </w:tcPr>
+                <w:p>
+                  <w:pPr>
+                    <w:framePr w:hSpace="141" w:wrap="around" w:hAnchor="margin" w:x="-289" w:y="548"/>
+                    <w:cnfStyle w:val="000000000000" w:firstRow="0" w:lastRow="0" w:firstColumn="0" w:lastColumn="0" w:oddVBand="0" w:evenVBand="0" w:oddHBand="0" w:evenHBand="0" w:firstRowFirstColumn="0" w:firstRowLastColumn="0" w:lastRowFirstColumn="0" w:lastRowLastColumn="0"/>
+                    <w:rPr>
+                      <w:rFonts w:ascii="Verdana" w:hAnsi="Verdana"/>
+                    </w:rPr>
+                  </w:pPr>
+                  <w:r>
+                    <w:rPr>
+                      <w:rFonts w:ascii="Verdana" w:hAnsi="Verdana"/>
+                    </w:rPr>
+                    <w:t>Campo para Logradouro</w:t>
+                  </w:r>
+                  <w:r>
+                    <w:rPr>
+                      <w:rFonts w:ascii="Verdana" w:hAnsi="Verdana"/>
+                    </w:rPr>
+                    <w:t xml:space="preserve"> </w:t>
+                  </w:r>
+                  <w:r>
+                    <w:rPr>
+                      <w:rFonts w:ascii="Verdana" w:hAnsi="Verdana"/>
+                    </w:rPr>
+                    <w:t>do Evento</w:t>
+                  </w:r>
+                </w:p>
+              </w:tc>
+              <w:tc>
+                <w:tcPr>
+                  <w:tcW w:w="4327" w:type="dxa"/>
+                </w:tcPr>
+                <w:p>
+                  <w:pPr>
+                    <w:framePr w:hSpace="141" w:wrap="around" w:hAnchor="margin" w:x="-289" w:y="548"/>
+                    <w:cnfStyle w:val="000000000000" w:firstRow="0" w:lastRow="0" w:firstColumn="0" w:lastColumn="0" w:oddVBand="0" w:evenVBand="0" w:oddHBand="0" w:evenHBand="0" w:firstRowFirstColumn="0" w:firstRowLastColumn="0" w:lastRowFirstColumn="0" w:lastRowLastColumn="0"/>
+                    <w:rPr>
+                      <w:rFonts w:ascii="Verdana" w:hAnsi="Verdana"/>
+                    </w:rPr>
+                  </w:pPr>
+                </w:p>
+              </w:tc>
+            </w:tr>
+            <w:tr>
+              <w:trPr>
+                <w:cnfStyle w:val="000000100000" w:firstRow="0" w:lastRow="0" w:firstColumn="0" w:lastColumn="0" w:oddVBand="0" w:evenVBand="0" w:oddHBand="1" w:evenHBand="0" w:firstRowFirstColumn="0" w:firstRowLastColumn="0" w:lastRowFirstColumn="0" w:lastRowLastColumn="0"/>
+              </w:trPr>
+              <w:tc>
+                <w:tcPr>
+                  <w:cnfStyle w:val="001000000000" w:firstRow="0" w:lastRow="0" w:firstColumn="1" w:lastColumn="0" w:oddVBand="0" w:evenVBand="0" w:oddHBand="0" w:evenHBand="0" w:firstRowFirstColumn="0" w:firstRowLastColumn="0" w:lastRowFirstColumn="0" w:lastRowLastColumn="0"/>
+                  <w:tcW w:w="1418" w:type="dxa"/>
+                </w:tcPr>
+                <w:p>
+                  <w:pPr>
+                    <w:framePr w:hSpace="141" w:wrap="around" w:hAnchor="margin" w:x="-289" w:y="548"/>
+                    <w:rPr>
+                      <w:rFonts w:ascii="Verdana" w:hAnsi="Verdana"/>
+                    </w:rPr>
+                  </w:pPr>
+                  <w:r>
+                    <w:rPr>
+                      <w:rFonts w:ascii="Verdana" w:hAnsi="Verdana"/>
+                    </w:rPr>
+                    <w:t>RF 017</w:t>
+                  </w:r>
+                </w:p>
+              </w:tc>
+              <w:tc>
+                <w:tcPr>
+                  <w:tcW w:w="2900" w:type="dxa"/>
+                </w:tcPr>
+                <w:p>
+                  <w:pPr>
+                    <w:framePr w:hSpace="141" w:wrap="around" w:hAnchor="margin" w:x="-289" w:y="548"/>
+                    <w:cnfStyle w:val="000000100000" w:firstRow="0" w:lastRow="0" w:firstColumn="0" w:lastColumn="0" w:oddVBand="0" w:evenVBand="0" w:oddHBand="1" w:evenHBand="0" w:firstRowFirstColumn="0" w:firstRowLastColumn="0" w:lastRowFirstColumn="0" w:lastRowLastColumn="0"/>
+                    <w:rPr>
+                      <w:rFonts w:ascii="Verdana" w:hAnsi="Verdana"/>
+                    </w:rPr>
+                  </w:pPr>
+                  <w:r>
+                    <w:rPr>
+                      <w:rFonts w:ascii="Verdana" w:hAnsi="Verdana"/>
+                    </w:rPr>
+                    <w:t>Campo para Complemento</w:t>
+                  </w:r>
+                  <w:r>
+                    <w:rPr>
+                      <w:rFonts w:ascii="Verdana" w:hAnsi="Verdana"/>
+                    </w:rPr>
+                    <w:t xml:space="preserve"> </w:t>
+                  </w:r>
+                  <w:r>
+                    <w:rPr>
+                      <w:rFonts w:ascii="Verdana" w:hAnsi="Verdana"/>
+                    </w:rPr>
+                    <w:t>do Evento</w:t>
+                  </w:r>
+                </w:p>
+              </w:tc>
+              <w:tc>
+                <w:tcPr>
+                  <w:tcW w:w="4327" w:type="dxa"/>
+                </w:tcPr>
+                <w:p>
+                  <w:pPr>
+                    <w:framePr w:hSpace="141" w:wrap="around" w:hAnchor="margin" w:x="-289" w:y="548"/>
+                    <w:cnfStyle w:val="000000100000" w:firstRow="0" w:lastRow="0" w:firstColumn="0" w:lastColumn="0" w:oddVBand="0" w:evenVBand="0" w:oddHBand="1" w:evenHBand="0" w:firstRowFirstColumn="0" w:firstRowLastColumn="0" w:lastRowFirstColumn="0" w:lastRowLastColumn="0"/>
+                    <w:rPr>
+                      <w:rFonts w:ascii="Verdana" w:hAnsi="Verdana"/>
+                    </w:rPr>
+                  </w:pPr>
+                </w:p>
+              </w:tc>
+            </w:tr>
+            <w:tr>
+              <w:tc>
+                <w:tcPr>
+                  <w:cnfStyle w:val="001000000000" w:firstRow="0" w:lastRow="0" w:firstColumn="1" w:lastColumn="0" w:oddVBand="0" w:evenVBand="0" w:oddHBand="0" w:evenHBand="0" w:firstRowFirstColumn="0" w:firstRowLastColumn="0" w:lastRowFirstColumn="0" w:lastRowLastColumn="0"/>
+                  <w:tcW w:w="1418" w:type="dxa"/>
+                </w:tcPr>
+                <w:p>
+                  <w:pPr>
+                    <w:framePr w:hSpace="141" w:wrap="around" w:hAnchor="margin" w:x="-289" w:y="548"/>
+                    <w:rPr>
+                      <w:rFonts w:ascii="Verdana" w:hAnsi="Verdana"/>
+                    </w:rPr>
+                  </w:pPr>
+                  <w:r>
+                    <w:rPr>
+                      <w:rFonts w:ascii="Verdana" w:hAnsi="Verdana"/>
+                    </w:rPr>
+                    <w:t>RF 018</w:t>
+                  </w:r>
+                </w:p>
+              </w:tc>
+              <w:tc>
+                <w:tcPr>
+                  <w:tcW w:w="2900" w:type="dxa"/>
+                </w:tcPr>
+                <w:p>
+                  <w:pPr>
+                    <w:framePr w:hSpace="141" w:wrap="around" w:hAnchor="margin" w:x="-289" w:y="548"/>
+                    <w:cnfStyle w:val="000000000000" w:firstRow="0" w:lastRow="0" w:firstColumn="0" w:lastColumn="0" w:oddVBand="0" w:evenVBand="0" w:oddHBand="0" w:evenHBand="0" w:firstRowFirstColumn="0" w:firstRowLastColumn="0" w:lastRowFirstColumn="0" w:lastRowLastColumn="0"/>
+                    <w:rPr>
+                      <w:rFonts w:ascii="Verdana" w:hAnsi="Verdana"/>
+                    </w:rPr>
+                  </w:pPr>
+                  <w:r>
+                    <w:rPr>
+                      <w:rFonts w:ascii="Verdana" w:hAnsi="Verdana"/>
+                    </w:rPr>
+                    <w:t>Campo para Estado</w:t>
+                  </w:r>
+                  <w:r>
+                    <w:rPr>
+                      <w:rFonts w:ascii="Verdana" w:hAnsi="Verdana"/>
+                    </w:rPr>
+                    <w:t xml:space="preserve"> </w:t>
+                  </w:r>
+                  <w:r>
+                    <w:rPr>
+                      <w:rFonts w:ascii="Verdana" w:hAnsi="Verdana"/>
+                    </w:rPr>
+                    <w:t>do Evento</w:t>
+                  </w:r>
+                </w:p>
+              </w:tc>
+              <w:tc>
+                <w:tcPr>
+                  <w:tcW w:w="4327" w:type="dxa"/>
+                </w:tcPr>
+                <w:p>
+                  <w:pPr>
+                    <w:framePr w:hSpace="141" w:wrap="around" w:hAnchor="margin" w:x="-289" w:y="548"/>
+                    <w:cnfStyle w:val="000000000000" w:firstRow="0" w:lastRow="0" w:firstColumn="0" w:lastColumn="0" w:oddVBand="0" w:evenVBand="0" w:oddHBand="0" w:evenHBand="0" w:firstRowFirstColumn="0" w:firstRowLastColumn="0" w:lastRowFirstColumn="0" w:lastRowLastColumn="0"/>
+                    <w:rPr>
+                      <w:rFonts w:ascii="Verdana" w:hAnsi="Verdana"/>
+                    </w:rPr>
+                  </w:pPr>
+                </w:p>
+              </w:tc>
+            </w:tr>
+            <w:tr>
+              <w:trPr>
+                <w:cnfStyle w:val="000000100000" w:firstRow="0" w:lastRow="0" w:firstColumn="0" w:lastColumn="0" w:oddVBand="0" w:evenVBand="0" w:oddHBand="1" w:evenHBand="0" w:firstRowFirstColumn="0" w:firstRowLastColumn="0" w:lastRowFirstColumn="0" w:lastRowLastColumn="0"/>
+              </w:trPr>
+              <w:tc>
+                <w:tcPr>
+                  <w:cnfStyle w:val="001000000000" w:firstRow="0" w:lastRow="0" w:firstColumn="1" w:lastColumn="0" w:oddVBand="0" w:evenVBand="0" w:oddHBand="0" w:evenHBand="0" w:firstRowFirstColumn="0" w:firstRowLastColumn="0" w:lastRowFirstColumn="0" w:lastRowLastColumn="0"/>
+                  <w:tcW w:w="1418" w:type="dxa"/>
+                </w:tcPr>
+                <w:p>
+                  <w:pPr>
+                    <w:framePr w:hSpace="141" w:wrap="around" w:hAnchor="margin" w:x="-289" w:y="548"/>
+                    <w:rPr>
+                      <w:rFonts w:ascii="Verdana" w:hAnsi="Verdana"/>
+                    </w:rPr>
+                  </w:pPr>
+                  <w:r>
+                    <w:rPr>
+                      <w:rFonts w:ascii="Verdana" w:hAnsi="Verdana"/>
+                    </w:rPr>
+                    <w:t>RF 019</w:t>
+                  </w:r>
+                </w:p>
+              </w:tc>
+              <w:tc>
+                <w:tcPr>
+                  <w:tcW w:w="2900" w:type="dxa"/>
+                </w:tcPr>
+                <w:p>
+                  <w:pPr>
+                    <w:framePr w:hSpace="141" w:wrap="around" w:hAnchor="margin" w:x="-289" w:y="548"/>
+                    <w:cnfStyle w:val="000000100000" w:firstRow="0" w:lastRow="0" w:firstColumn="0" w:lastColumn="0" w:oddVBand="0" w:evenVBand="0" w:oddHBand="1" w:evenHBand="0" w:firstRowFirstColumn="0" w:firstRowLastColumn="0" w:lastRowFirstColumn="0" w:lastRowLastColumn="0"/>
+                    <w:rPr>
+                      <w:rFonts w:ascii="Verdana" w:hAnsi="Verdana"/>
+                    </w:rPr>
+                  </w:pPr>
+                  <w:r>
+                    <w:rPr>
+                      <w:rFonts w:ascii="Verdana" w:hAnsi="Verdana"/>
+                    </w:rPr>
+                    <w:t>Campo para Local (Existe ou não)</w:t>
+                  </w:r>
+                  <w:r>
+                    <w:rPr>
+                      <w:rFonts w:ascii="Verdana" w:hAnsi="Verdana"/>
+                    </w:rPr>
+                    <w:t xml:space="preserve"> </w:t>
+                  </w:r>
+                  <w:r>
+                    <w:rPr>
+                      <w:rFonts w:ascii="Verdana" w:hAnsi="Verdana"/>
+                    </w:rPr>
+                    <w:t>do Evento</w:t>
+                  </w:r>
+                </w:p>
+              </w:tc>
+              <w:tc>
+                <w:tcPr>
+                  <w:tcW w:w="4327" w:type="dxa"/>
+                </w:tcPr>
+                <w:p>
+                  <w:pPr>
+                    <w:framePr w:hSpace="141" w:wrap="around" w:hAnchor="margin" w:x="-289" w:y="548"/>
+                    <w:cnfStyle w:val="000000100000" w:firstRow="0" w:lastRow="0" w:firstColumn="0" w:lastColumn="0" w:oddVBand="0" w:evenVBand="0" w:oddHBand="1" w:evenHBand="0" w:firstRowFirstColumn="0" w:firstRowLastColumn="0" w:lastRowFirstColumn="0" w:lastRowLastColumn="0"/>
+                    <w:rPr>
+                      <w:rFonts w:ascii="Verdana" w:hAnsi="Verdana"/>
+                    </w:rPr>
+                  </w:pPr>
+                </w:p>
+              </w:tc>
+            </w:tr>
+            <w:tr>
+              <w:tc>
+                <w:tcPr>
+                  <w:cnfStyle w:val="001000000000" w:firstRow="0" w:lastRow="0" w:firstColumn="1" w:lastColumn="0" w:oddVBand="0" w:evenVBand="0" w:oddHBand="0" w:evenHBand="0" w:firstRowFirstColumn="0" w:firstRowLastColumn="0" w:lastRowFirstColumn="0" w:lastRowLastColumn="0"/>
+                  <w:tcW w:w="1418" w:type="dxa"/>
+                </w:tcPr>
+                <w:p>
+                  <w:pPr>
+                    <w:framePr w:hSpace="141" w:wrap="around" w:hAnchor="margin" w:x="-289" w:y="548"/>
+                    <w:rPr>
+                      <w:rFonts w:ascii="Verdana" w:hAnsi="Verdana"/>
+                    </w:rPr>
+                  </w:pPr>
+                  <w:r>
+                    <w:rPr>
+                      <w:rFonts w:ascii="Verdana" w:hAnsi="Verdana"/>
+                    </w:rPr>
+                    <w:t>RF 020</w:t>
+                  </w:r>
+                </w:p>
+              </w:tc>
+              <w:tc>
+                <w:tcPr>
+                  <w:tcW w:w="2900" w:type="dxa"/>
+                </w:tcPr>
+                <w:p>
+                  <w:pPr>
+                    <w:framePr w:hSpace="141" w:wrap="around" w:hAnchor="margin" w:x="-289" w:y="548"/>
+                    <w:cnfStyle w:val="000000000000" w:firstRow="0" w:lastRow="0" w:firstColumn="0" w:lastColumn="0" w:oddVBand="0" w:evenVBand="0" w:oddHBand="0" w:evenHBand="0" w:firstRowFirstColumn="0" w:firstRowLastColumn="0" w:lastRowFirstColumn="0" w:lastRowLastColumn="0"/>
+                    <w:rPr>
+                      <w:rFonts w:ascii="Verdana" w:hAnsi="Verdana"/>
+                    </w:rPr>
+                  </w:pPr>
+                  <w:r>
+                    <w:rPr>
+                      <w:rFonts w:ascii="Verdana" w:hAnsi="Verdana"/>
+                    </w:rPr>
+                    <w:t>Botão para Ingresso</w:t>
+                  </w:r>
+                </w:p>
+              </w:tc>
+              <w:tc>
+                <w:tcPr>
+                  <w:tcW w:w="4327" w:type="dxa"/>
+                </w:tcPr>
+                <w:p>
+                  <w:pPr>
+                    <w:framePr w:hSpace="141" w:wrap="around" w:hAnchor="margin" w:x="-289" w:y="548"/>
+                    <w:cnfStyle w:val="000000000000" w:firstRow="0" w:lastRow="0" w:firstColumn="0" w:lastColumn="0" w:oddVBand="0" w:evenVBand="0" w:oddHBand="0" w:evenHBand="0" w:firstRowFirstColumn="0" w:firstRowLastColumn="0" w:lastRowFirstColumn="0" w:lastRowLastColumn="0"/>
+                    <w:rPr>
+                      <w:rFonts w:ascii="Verdana" w:hAnsi="Verdana"/>
+                    </w:rPr>
+                  </w:pPr>
+                </w:p>
+              </w:tc>
+            </w:tr>
+            <w:tr>
+              <w:trPr>
+                <w:cnfStyle w:val="000000100000" w:firstRow="0" w:lastRow="0" w:firstColumn="0" w:lastColumn="0" w:oddVBand="0" w:evenVBand="0" w:oddHBand="1" w:evenHBand="0" w:firstRowFirstColumn="0" w:firstRowLastColumn="0" w:lastRowFirstColumn="0" w:lastRowLastColumn="0"/>
+              </w:trPr>
+              <w:tc>
+                <w:tcPr>
+                  <w:cnfStyle w:val="001000000000" w:firstRow="0" w:lastRow="0" w:firstColumn="1" w:lastColumn="0" w:oddVBand="0" w:evenVBand="0" w:oddHBand="0" w:evenHBand="0" w:firstRowFirstColumn="0" w:firstRowLastColumn="0" w:lastRowFirstColumn="0" w:lastRowLastColumn="0"/>
+                  <w:tcW w:w="1418" w:type="dxa"/>
+                </w:tcPr>
+                <w:p>
+                  <w:pPr>
+                    <w:framePr w:hSpace="141" w:wrap="around" w:hAnchor="margin" w:x="-289" w:y="548"/>
+                    <w:rPr>
+                      <w:rFonts w:ascii="Verdana" w:hAnsi="Verdana"/>
+                    </w:rPr>
+                  </w:pPr>
+                  <w:r>
+                    <w:rPr>
+                      <w:rFonts w:ascii="Verdana" w:hAnsi="Verdana"/>
+                    </w:rPr>
+                    <w:t>RF 021</w:t>
+                  </w:r>
+                </w:p>
+              </w:tc>
+              <w:tc>
+                <w:tcPr>
+                  <w:tcW w:w="2900" w:type="dxa"/>
+                </w:tcPr>
+                <w:p>
+                  <w:pPr>
+                    <w:framePr w:hSpace="141" w:wrap="around" w:hAnchor="margin" w:x="-289" w:y="548"/>
+                    <w:cnfStyle w:val="000000100000" w:firstRow="0" w:lastRow="0" w:firstColumn="0" w:lastColumn="0" w:oddVBand="0" w:evenVBand="0" w:oddHBand="1" w:evenHBand="0" w:firstRowFirstColumn="0" w:firstRowLastColumn="0" w:lastRowFirstColumn="0" w:lastRowLastColumn="0"/>
+                    <w:rPr>
+                      <w:rFonts w:ascii="Verdana" w:hAnsi="Verdana"/>
+                    </w:rPr>
+                  </w:pPr>
+                  <w:r>
+                    <w:rPr>
+                      <w:rFonts w:ascii="Verdana" w:hAnsi="Verdana"/>
+                    </w:rPr>
+                    <w:t>Campo para Título do Ingresso</w:t>
+                  </w:r>
+                </w:p>
+              </w:tc>
+              <w:tc>
+                <w:tcPr>
+                  <w:tcW w:w="4327" w:type="dxa"/>
+                </w:tcPr>
+                <w:p>
+                  <w:pPr>
+                    <w:framePr w:hSpace="141" w:wrap="around" w:hAnchor="margin" w:x="-289" w:y="548"/>
+                    <w:cnfStyle w:val="000000100000" w:firstRow="0" w:lastRow="0" w:firstColumn="0" w:lastColumn="0" w:oddVBand="0" w:evenVBand="0" w:oddHBand="1" w:evenHBand="0" w:firstRowFirstColumn="0" w:firstRowLastColumn="0" w:lastRowFirstColumn="0" w:lastRowLastColumn="0"/>
+                    <w:rPr>
+                      <w:rFonts w:ascii="Verdana" w:hAnsi="Verdana"/>
+                    </w:rPr>
+                  </w:pPr>
+                </w:p>
+              </w:tc>
+            </w:tr>
+            <w:tr>
+              <w:tc>
+                <w:tcPr>
+                  <w:cnfStyle w:val="001000000000" w:firstRow="0" w:lastRow="0" w:firstColumn="1" w:lastColumn="0" w:oddVBand="0" w:evenVBand="0" w:oddHBand="0" w:evenHBand="0" w:firstRowFirstColumn="0" w:firstRowLastColumn="0" w:lastRowFirstColumn="0" w:lastRowLastColumn="0"/>
+                  <w:tcW w:w="1418" w:type="dxa"/>
+                </w:tcPr>
+                <w:p>
+                  <w:pPr>
+                    <w:framePr w:hSpace="141" w:wrap="around" w:hAnchor="margin" w:x="-289" w:y="548"/>
+                    <w:rPr>
+                      <w:rFonts w:ascii="Verdana" w:hAnsi="Verdana"/>
+                    </w:rPr>
+                  </w:pPr>
+                  <w:r>
+                    <w:rPr>
+                      <w:rFonts w:ascii="Verdana" w:hAnsi="Verdana"/>
+                    </w:rPr>
+                    <w:t>RF 022</w:t>
+                  </w:r>
+                </w:p>
+              </w:tc>
+              <w:tc>
+                <w:tcPr>
+                  <w:tcW w:w="2900" w:type="dxa"/>
+                </w:tcPr>
+                <w:p>
+                  <w:pPr>
+                    <w:framePr w:hSpace="141" w:wrap="around" w:hAnchor="margin" w:x="-289" w:y="548"/>
+                    <w:cnfStyle w:val="000000000000" w:firstRow="0" w:lastRow="0" w:firstColumn="0" w:lastColumn="0" w:oddVBand="0" w:evenVBand="0" w:oddHBand="0" w:evenHBand="0" w:firstRowFirstColumn="0" w:firstRowLastColumn="0" w:lastRowFirstColumn="0" w:lastRowLastColumn="0"/>
+                    <w:rPr>
+                      <w:rFonts w:ascii="Verdana" w:hAnsi="Verdana"/>
+                    </w:rPr>
+                  </w:pPr>
+                  <w:r>
+                    <w:rPr>
+                      <w:rFonts w:ascii="Verdana" w:hAnsi="Verdana"/>
+                    </w:rPr>
+                    <w:t>Campo para Quantidade</w:t>
+                  </w:r>
+                </w:p>
+              </w:tc>
+              <w:tc>
+                <w:tcPr>
+                  <w:tcW w:w="4327" w:type="dxa"/>
+                </w:tcPr>
+                <w:p>
+                  <w:pPr>
+                    <w:framePr w:hSpace="141" w:wrap="around" w:hAnchor="margin" w:x="-289" w:y="548"/>
+                    <w:cnfStyle w:val="000000000000" w:firstRow="0" w:lastRow="0" w:firstColumn="0" w:lastColumn="0" w:oddVBand="0" w:evenVBand="0" w:oddHBand="0" w:evenHBand="0" w:firstRowFirstColumn="0" w:firstRowLastColumn="0" w:lastRowFirstColumn="0" w:lastRowLastColumn="0"/>
+                    <w:rPr>
+                      <w:rFonts w:ascii="Verdana" w:hAnsi="Verdana"/>
+                    </w:rPr>
+                  </w:pPr>
+                </w:p>
+              </w:tc>
+            </w:tr>
+            <w:tr>
+              <w:trPr>
+                <w:cnfStyle w:val="000000100000" w:firstRow="0" w:lastRow="0" w:firstColumn="0" w:lastColumn="0" w:oddVBand="0" w:evenVBand="0" w:oddHBand="1" w:evenHBand="0" w:firstRowFirstColumn="0" w:firstRowLastColumn="0" w:lastRowFirstColumn="0" w:lastRowLastColumn="0"/>
+              </w:trPr>
+              <w:tc>
+                <w:tcPr>
+                  <w:cnfStyle w:val="001000000000" w:firstRow="0" w:lastRow="0" w:firstColumn="1" w:lastColumn="0" w:oddVBand="0" w:evenVBand="0" w:oddHBand="0" w:evenHBand="0" w:firstRowFirstColumn="0" w:firstRowLastColumn="0" w:lastRowFirstColumn="0" w:lastRowLastColumn="0"/>
+                  <w:tcW w:w="1418" w:type="dxa"/>
+                </w:tcPr>
+                <w:p>
+                  <w:pPr>
+                    <w:framePr w:hSpace="141" w:wrap="around" w:hAnchor="margin" w:x="-289" w:y="548"/>
+                    <w:rPr>
+                      <w:rFonts w:ascii="Verdana" w:hAnsi="Verdana"/>
+                    </w:rPr>
+                  </w:pPr>
+                  <w:r>
+                    <w:rPr>
+                      <w:rFonts w:ascii="Verdana" w:hAnsi="Verdana"/>
+                    </w:rPr>
+                    <w:t>RF 023</w:t>
+                  </w:r>
+                </w:p>
+              </w:tc>
+              <w:tc>
+                <w:tcPr>
+                  <w:tcW w:w="2900" w:type="dxa"/>
+                </w:tcPr>
+                <w:p>
+                  <w:pPr>
+                    <w:framePr w:hSpace="141" w:wrap="around" w:hAnchor="margin" w:x="-289" w:y="548"/>
+                    <w:cnfStyle w:val="000000100000" w:firstRow="0" w:lastRow="0" w:firstColumn="0" w:lastColumn="0" w:oddVBand="0" w:evenVBand="0" w:oddHBand="1" w:evenHBand="0" w:firstRowFirstColumn="0" w:firstRowLastColumn="0" w:lastRowFirstColumn="0" w:lastRowLastColumn="0"/>
+                    <w:rPr>
+                      <w:rFonts w:ascii="Verdana" w:hAnsi="Verdana"/>
+                    </w:rPr>
+                  </w:pPr>
+                  <w:r>
+                    <w:rPr>
+                      <w:rFonts w:ascii="Verdana" w:hAnsi="Verdana"/>
+                    </w:rPr>
+                    <w:t>Campo para Valor</w:t>
+                  </w:r>
+                </w:p>
+              </w:tc>
+              <w:tc>
+                <w:tcPr>
+                  <w:tcW w:w="4327" w:type="dxa"/>
+                </w:tcPr>
+                <w:p>
+                  <w:pPr>
+                    <w:framePr w:hSpace="141" w:wrap="around" w:hAnchor="margin" w:x="-289" w:y="548"/>
+                    <w:cnfStyle w:val="000000100000" w:firstRow="0" w:lastRow="0" w:firstColumn="0" w:lastColumn="0" w:oddVBand="0" w:evenVBand="0" w:oddHBand="1" w:evenHBand="0" w:firstRowFirstColumn="0" w:firstRowLastColumn="0" w:lastRowFirstColumn="0" w:lastRowLastColumn="0"/>
+                    <w:rPr>
+                      <w:rFonts w:ascii="Verdana" w:hAnsi="Verdana"/>
+                    </w:rPr>
+                  </w:pPr>
+                </w:p>
+              </w:tc>
+            </w:tr>
+            <w:tr>
+              <w:tc>
+                <w:tcPr>
+                  <w:cnfStyle w:val="001000000000" w:firstRow="0" w:lastRow="0" w:firstColumn="1" w:lastColumn="0" w:oddVBand="0" w:evenVBand="0" w:oddHBand="0" w:evenHBand="0" w:firstRowFirstColumn="0" w:firstRowLastColumn="0" w:lastRowFirstColumn="0" w:lastRowLastColumn="0"/>
+                  <w:tcW w:w="1418" w:type="dxa"/>
+                </w:tcPr>
+                <w:p>
+                  <w:pPr>
+                    <w:framePr w:hSpace="141" w:wrap="around" w:hAnchor="margin" w:x="-289" w:y="548"/>
+                    <w:rPr>
+                      <w:rFonts w:ascii="Verdana" w:hAnsi="Verdana"/>
+                    </w:rPr>
+                  </w:pPr>
+                  <w:r>
+                    <w:rPr>
+                      <w:rFonts w:ascii="Verdana" w:hAnsi="Verdana"/>
+                    </w:rPr>
+                    <w:t>RF 024</w:t>
+                  </w:r>
+                </w:p>
+              </w:tc>
+              <w:tc>
+                <w:tcPr>
+                  <w:tcW w:w="2900" w:type="dxa"/>
+                </w:tcPr>
+                <w:p>
+                  <w:pPr>
+                    <w:framePr w:hSpace="141" w:wrap="around" w:hAnchor="margin" w:x="-289" w:y="548"/>
+                    <w:cnfStyle w:val="000000000000" w:firstRow="0" w:lastRow="0" w:firstColumn="0" w:lastColumn="0" w:oddVBand="0" w:evenVBand="0" w:oddHBand="0" w:evenHBand="0" w:firstRowFirstColumn="0" w:firstRowLastColumn="0" w:lastRowFirstColumn="0" w:lastRowLastColumn="0"/>
+                    <w:rPr>
+                      <w:rFonts w:ascii="Verdana" w:hAnsi="Verdana"/>
+                    </w:rPr>
+                  </w:pPr>
+                  <w:proofErr w:type="spellStart"/>
+                  <w:r>
+                    <w:rPr>
+                      <w:rFonts w:ascii="Verdana" w:hAnsi="Verdana"/>
+                    </w:rPr>
+                    <w:t>Checkbox</w:t>
+                  </w:r>
+                  <w:proofErr w:type="spellEnd"/>
+                  <w:r>
+                    <w:rPr>
+                      <w:rFonts w:ascii="Verdana" w:hAnsi="Verdana"/>
+                    </w:rPr>
+                    <w:t xml:space="preserve"> para Meia-entrada</w:t>
+                  </w:r>
+                </w:p>
+              </w:tc>
+              <w:tc>
+                <w:tcPr>
+                  <w:tcW w:w="4327" w:type="dxa"/>
+                </w:tcPr>
+                <w:p>
+                  <w:pPr>
+                    <w:framePr w:hSpace="141" w:wrap="around" w:hAnchor="margin" w:x="-289" w:y="548"/>
+                    <w:cnfStyle w:val="000000000000" w:firstRow="0" w:lastRow="0" w:firstColumn="0" w:lastColumn="0" w:oddVBand="0" w:evenVBand="0" w:oddHBand="0" w:evenHBand="0" w:firstRowFirstColumn="0" w:firstRowLastColumn="0" w:lastRowFirstColumn="0" w:lastRowLastColumn="0"/>
+                    <w:rPr>
+                      <w:rFonts w:ascii="Verdana" w:hAnsi="Verdana"/>
+                    </w:rPr>
+                  </w:pPr>
+                </w:p>
+              </w:tc>
+            </w:tr>
+            <w:tr>
+              <w:trPr>
+                <w:cnfStyle w:val="000000100000" w:firstRow="0" w:lastRow="0" w:firstColumn="0" w:lastColumn="0" w:oddVBand="0" w:evenVBand="0" w:oddHBand="1" w:evenHBand="0" w:firstRowFirstColumn="0" w:firstRowLastColumn="0" w:lastRowFirstColumn="0" w:lastRowLastColumn="0"/>
+              </w:trPr>
+              <w:tc>
+                <w:tcPr>
+                  <w:cnfStyle w:val="001000000000" w:firstRow="0" w:lastRow="0" w:firstColumn="1" w:lastColumn="0" w:oddVBand="0" w:evenVBand="0" w:oddHBand="0" w:evenHBand="0" w:firstRowFirstColumn="0" w:firstRowLastColumn="0" w:lastRowFirstColumn="0" w:lastRowLastColumn="0"/>
+                  <w:tcW w:w="1418" w:type="dxa"/>
+                </w:tcPr>
+                <w:p>
+                  <w:pPr>
+                    <w:framePr w:hSpace="141" w:wrap="around" w:hAnchor="margin" w:x="-289" w:y="548"/>
+                    <w:rPr>
+                      <w:rFonts w:ascii="Verdana" w:hAnsi="Verdana"/>
+                    </w:rPr>
+                  </w:pPr>
+                  <w:r>
+                    <w:rPr>
+                      <w:rFonts w:ascii="Verdana" w:hAnsi="Verdana"/>
+                    </w:rPr>
+                    <w:t>RF 025</w:t>
+                  </w:r>
+                </w:p>
+              </w:tc>
+              <w:tc>
+                <w:tcPr>
+                  <w:tcW w:w="2900" w:type="dxa"/>
+                </w:tcPr>
+                <w:p>
+                  <w:pPr>
+                    <w:framePr w:hSpace="141" w:wrap="around" w:hAnchor="margin" w:x="-289" w:y="548"/>
+                    <w:cnfStyle w:val="000000100000" w:firstRow="0" w:lastRow="0" w:firstColumn="0" w:lastColumn="0" w:oddVBand="0" w:evenVBand="0" w:oddHBand="1" w:evenHBand="0" w:firstRowFirstColumn="0" w:firstRowLastColumn="0" w:lastRowFirstColumn="0" w:lastRowLastColumn="0"/>
+                    <w:rPr>
+                      <w:rFonts w:ascii="Verdana" w:hAnsi="Verdana"/>
+                    </w:rPr>
+                  </w:pPr>
+                  <w:proofErr w:type="spellStart"/>
+                  <w:r>
+                    <w:rPr>
+                      <w:rFonts w:ascii="Verdana" w:hAnsi="Verdana"/>
+                    </w:rPr>
+                    <w:t>Checkbox</w:t>
+                  </w:r>
+                  <w:proofErr w:type="spellEnd"/>
+                  <w:r>
+                    <w:rPr>
+                      <w:rFonts w:ascii="Verdana" w:hAnsi="Verdana"/>
+                    </w:rPr>
+                    <w:t xml:space="preserve"> para Ingresso por data</w:t>
+                  </w:r>
+                </w:p>
+              </w:tc>
+              <w:tc>
+                <w:tcPr>
+                  <w:tcW w:w="4327" w:type="dxa"/>
+                </w:tcPr>
+                <w:p>
+                  <w:pPr>
+                    <w:framePr w:hSpace="141" w:wrap="around" w:hAnchor="margin" w:x="-289" w:y="548"/>
+                    <w:cnfStyle w:val="000000100000" w:firstRow="0" w:lastRow="0" w:firstColumn="0" w:lastColumn="0" w:oddVBand="0" w:evenVBand="0" w:oddHBand="1" w:evenHBand="0" w:firstRowFirstColumn="0" w:firstRowLastColumn="0" w:lastRowFirstColumn="0" w:lastRowLastColumn="0"/>
+                    <w:rPr>
+                      <w:rFonts w:ascii="Verdana" w:hAnsi="Verdana"/>
+                    </w:rPr>
+                  </w:pPr>
+                </w:p>
+              </w:tc>
+            </w:tr>
+            <w:tr>
+              <w:tc>
+                <w:tcPr>
+                  <w:cnfStyle w:val="001000000000" w:firstRow="0" w:lastRow="0" w:firstColumn="1" w:lastColumn="0" w:oddVBand="0" w:evenVBand="0" w:oddHBand="0" w:evenHBand="0" w:firstRowFirstColumn="0" w:firstRowLastColumn="0" w:lastRowFirstColumn="0" w:lastRowLastColumn="0"/>
+                  <w:tcW w:w="1418" w:type="dxa"/>
+                </w:tcPr>
+                <w:p>
+                  <w:pPr>
+                    <w:framePr w:hSpace="141" w:wrap="around" w:hAnchor="margin" w:x="-289" w:y="548"/>
+                    <w:rPr>
+                      <w:rFonts w:ascii="Verdana" w:hAnsi="Verdana"/>
+                    </w:rPr>
+                  </w:pPr>
+                  <w:r>
+                    <w:rPr>
+                      <w:rFonts w:ascii="Verdana" w:hAnsi="Verdana"/>
+                    </w:rPr>
+                    <w:t>RF 026</w:t>
+                  </w:r>
+                </w:p>
+              </w:tc>
+              <w:tc>
+                <w:tcPr>
+                  <w:tcW w:w="2900" w:type="dxa"/>
+                </w:tcPr>
+                <w:p>
+                  <w:pPr>
+                    <w:framePr w:hSpace="141" w:wrap="around" w:hAnchor="margin" w:x="-289" w:y="548"/>
+                    <w:cnfStyle w:val="000000000000" w:firstRow="0" w:lastRow="0" w:firstColumn="0" w:lastColumn="0" w:oddVBand="0" w:evenVBand="0" w:oddHBand="0" w:evenHBand="0" w:firstRowFirstColumn="0" w:firstRowLastColumn="0" w:lastRowFirstColumn="0" w:lastRowLastColumn="0"/>
+                    <w:rPr>
+                      <w:rFonts w:ascii="Verdana" w:hAnsi="Verdana"/>
+                    </w:rPr>
+                  </w:pPr>
+                  <w:proofErr w:type="spellStart"/>
+                  <w:r>
+                    <w:rPr>
+                      <w:rFonts w:ascii="Verdana" w:hAnsi="Verdana"/>
+                    </w:rPr>
+                    <w:t>Checkbox</w:t>
+                  </w:r>
+                  <w:proofErr w:type="spellEnd"/>
+                  <w:r>
+                    <w:rPr>
+                      <w:rFonts w:ascii="Verdana" w:hAnsi="Verdana"/>
+                    </w:rPr>
+                    <w:t xml:space="preserve"> para Ingresso por lote</w:t>
+                  </w:r>
+                </w:p>
+              </w:tc>
+              <w:tc>
+                <w:tcPr>
+                  <w:tcW w:w="4327" w:type="dxa"/>
+                </w:tcPr>
+                <w:p>
+                  <w:pPr>
+                    <w:framePr w:hSpace="141" w:wrap="around" w:hAnchor="margin" w:x="-289" w:y="548"/>
+                    <w:cnfStyle w:val="000000000000" w:firstRow="0" w:lastRow="0" w:firstColumn="0" w:lastColumn="0" w:oddVBand="0" w:evenVBand="0" w:oddHBand="0" w:evenHBand="0" w:firstRowFirstColumn="0" w:firstRowLastColumn="0" w:lastRowFirstColumn="0" w:lastRowLastColumn="0"/>
+                    <w:rPr>
+                      <w:rFonts w:ascii="Verdana" w:hAnsi="Verdana"/>
+                    </w:rPr>
+                  </w:pPr>
+                </w:p>
+              </w:tc>
+            </w:tr>
+            <w:tr>
+              <w:trPr>
+                <w:cnfStyle w:val="000000100000" w:firstRow="0" w:lastRow="0" w:firstColumn="0" w:lastColumn="0" w:oddVBand="0" w:evenVBand="0" w:oddHBand="1" w:evenHBand="0" w:firstRowFirstColumn="0" w:firstRowLastColumn="0" w:lastRowFirstColumn="0" w:lastRowLastColumn="0"/>
+              </w:trPr>
+              <w:tc>
+                <w:tcPr>
+                  <w:cnfStyle w:val="001000000000" w:firstRow="0" w:lastRow="0" w:firstColumn="1" w:lastColumn="0" w:oddVBand="0" w:evenVBand="0" w:oddHBand="0" w:evenHBand="0" w:firstRowFirstColumn="0" w:firstRowLastColumn="0" w:lastRowFirstColumn="0" w:lastRowLastColumn="0"/>
+                  <w:tcW w:w="1418" w:type="dxa"/>
+                </w:tcPr>
+                <w:p>
+                  <w:pPr>
+                    <w:framePr w:hSpace="141" w:wrap="around" w:hAnchor="margin" w:x="-289" w:y="548"/>
+                    <w:rPr>
+                      <w:rFonts w:ascii="Verdana" w:hAnsi="Verdana"/>
+                    </w:rPr>
+                  </w:pPr>
+                  <w:r>
+                    <w:rPr>
+                      <w:rFonts w:ascii="Verdana" w:hAnsi="Verdana"/>
+                    </w:rPr>
+                    <w:t>RF 027</w:t>
+                  </w:r>
+                </w:p>
+              </w:tc>
+              <w:tc>
+                <w:tcPr>
+                  <w:tcW w:w="2900" w:type="dxa"/>
+                </w:tcPr>
+                <w:p>
+                  <w:pPr>
+                    <w:framePr w:hSpace="141" w:wrap="around" w:hAnchor="margin" w:x="-289" w:y="548"/>
+                    <w:cnfStyle w:val="000000100000" w:firstRow="0" w:lastRow="0" w:firstColumn="0" w:lastColumn="0" w:oddVBand="0" w:evenVBand="0" w:oddHBand="1" w:evenHBand="0" w:firstRowFirstColumn="0" w:firstRowLastColumn="0" w:lastRowFirstColumn="0" w:lastRowLastColumn="0"/>
+                    <w:rPr>
+                      <w:rFonts w:ascii="Verdana" w:hAnsi="Verdana"/>
+                    </w:rPr>
+                  </w:pPr>
+                  <w:r>
+                    <w:rPr>
+                      <w:rFonts w:ascii="Verdana" w:hAnsi="Verdana"/>
+                    </w:rPr>
+                    <w:t xml:space="preserve">Campo para </w:t>
+                  </w:r>
+                  <w:r>
+                    <w:rPr>
+                      <w:rFonts w:ascii="Verdana" w:hAnsi="Verdana"/>
+                    </w:rPr>
+                    <w:t>d</w:t>
+                  </w:r>
+                  <w:r>
+                    <w:rPr>
+                      <w:rFonts w:ascii="Verdana" w:hAnsi="Verdana"/>
+                    </w:rPr>
+                    <w:t xml:space="preserve">ata de </w:t>
+                  </w:r>
+                  <w:r>
+                    <w:rPr>
+                      <w:rFonts w:ascii="Verdana" w:hAnsi="Verdana"/>
+                    </w:rPr>
+                    <w:t>i</w:t>
+                  </w:r>
+                  <w:r>
+                    <w:rPr>
+                      <w:rFonts w:ascii="Verdana" w:hAnsi="Verdana"/>
+                    </w:rPr>
+                    <w:t xml:space="preserve">nício das </w:t>
+                  </w:r>
+                  <w:r>
+                    <w:rPr>
+                      <w:rFonts w:ascii="Verdana" w:hAnsi="Verdana"/>
+                    </w:rPr>
+                    <w:t>v</w:t>
+                  </w:r>
+                  <w:r>
+                    <w:rPr>
+                      <w:rFonts w:ascii="Verdana" w:hAnsi="Verdana"/>
+                    </w:rPr>
+                    <w:t>endas</w:t>
+                  </w:r>
+                </w:p>
+              </w:tc>
+              <w:tc>
+                <w:tcPr>
+                  <w:tcW w:w="4327" w:type="dxa"/>
+                </w:tcPr>
+                <w:p>
+                  <w:pPr>
+                    <w:framePr w:hSpace="141" w:wrap="around" w:hAnchor="margin" w:x="-289" w:y="548"/>
+                    <w:cnfStyle w:val="000000100000" w:firstRow="0" w:lastRow="0" w:firstColumn="0" w:lastColumn="0" w:oddVBand="0" w:evenVBand="0" w:oddHBand="1" w:evenHBand="0" w:firstRowFirstColumn="0" w:firstRowLastColumn="0" w:lastRowFirstColumn="0" w:lastRowLastColumn="0"/>
+                    <w:rPr>
+                      <w:rFonts w:ascii="Verdana" w:hAnsi="Verdana"/>
+                    </w:rPr>
+                  </w:pPr>
+                </w:p>
+              </w:tc>
+            </w:tr>
+            <w:tr>
+              <w:tc>
+                <w:tcPr>
+                  <w:cnfStyle w:val="001000000000" w:firstRow="0" w:lastRow="0" w:firstColumn="1" w:lastColumn="0" w:oddVBand="0" w:evenVBand="0" w:oddHBand="0" w:evenHBand="0" w:firstRowFirstColumn="0" w:firstRowLastColumn="0" w:lastRowFirstColumn="0" w:lastRowLastColumn="0"/>
+                  <w:tcW w:w="1418" w:type="dxa"/>
+                </w:tcPr>
+                <w:p>
+                  <w:pPr>
+                    <w:framePr w:hSpace="141" w:wrap="around" w:hAnchor="margin" w:x="-289" w:y="548"/>
+                    <w:rPr>
+                      <w:rFonts w:ascii="Verdana" w:hAnsi="Verdana"/>
+                    </w:rPr>
+                  </w:pPr>
+                  <w:r>
+                    <w:rPr>
+                      <w:rFonts w:ascii="Verdana" w:hAnsi="Verdana"/>
+                    </w:rPr>
+                    <w:t>RF 028</w:t>
+                  </w:r>
+                </w:p>
+              </w:tc>
+              <w:tc>
+                <w:tcPr>
+                  <w:tcW w:w="2900" w:type="dxa"/>
+                </w:tcPr>
+                <w:p>
+                  <w:pPr>
+                    <w:framePr w:hSpace="141" w:wrap="around" w:hAnchor="margin" w:x="-289" w:y="548"/>
+                    <w:cnfStyle w:val="000000000000" w:firstRow="0" w:lastRow="0" w:firstColumn="0" w:lastColumn="0" w:oddVBand="0" w:evenVBand="0" w:oddHBand="0" w:evenHBand="0" w:firstRowFirstColumn="0" w:firstRowLastColumn="0" w:lastRowFirstColumn="0" w:lastRowLastColumn="0"/>
+                    <w:rPr>
+                      <w:rFonts w:ascii="Verdana" w:hAnsi="Verdana"/>
+                    </w:rPr>
+                  </w:pPr>
+                  <w:r>
+                    <w:rPr>
+                      <w:rFonts w:ascii="Verdana" w:hAnsi="Verdana"/>
+                    </w:rPr>
+                    <w:t xml:space="preserve">Campo para </w:t>
+                  </w:r>
+                  <w:r>
+                    <w:rPr>
+                      <w:rFonts w:ascii="Verdana" w:hAnsi="Verdana"/>
+                    </w:rPr>
+                    <w:t>h</w:t>
+                  </w:r>
+                  <w:r>
+                    <w:rPr>
+                      <w:rFonts w:ascii="Verdana" w:hAnsi="Verdana"/>
+                    </w:rPr>
+                    <w:t xml:space="preserve">ora de </w:t>
+                  </w:r>
+                  <w:r>
+                    <w:rPr>
+                      <w:rFonts w:ascii="Verdana" w:hAnsi="Verdana"/>
+                    </w:rPr>
+                    <w:t>i</w:t>
+                  </w:r>
+                  <w:r>
+                    <w:rPr>
+                      <w:rFonts w:ascii="Verdana" w:hAnsi="Verdana"/>
+                    </w:rPr>
+                    <w:t>nício</w:t>
+                  </w:r>
+                  <w:r>
+                    <w:rPr>
+                      <w:rFonts w:ascii="Verdana" w:hAnsi="Verdana"/>
+                    </w:rPr>
+                    <w:t xml:space="preserve"> de </w:t>
+                  </w:r>
+                  <w:r>
+                    <w:rPr>
+                      <w:rFonts w:ascii="Verdana" w:hAnsi="Verdana"/>
+                    </w:rPr>
+                    <w:t>v</w:t>
+                  </w:r>
+                  <w:r>
+                    <w:rPr>
+                      <w:rFonts w:ascii="Verdana" w:hAnsi="Verdana"/>
+                    </w:rPr>
+                    <w:t>endas</w:t>
+                  </w:r>
+                </w:p>
+              </w:tc>
+              <w:tc>
+                <w:tcPr>
+                  <w:tcW w:w="4327" w:type="dxa"/>
+                </w:tcPr>
+                <w:p>
+                  <w:pPr>
+                    <w:framePr w:hSpace="141" w:wrap="around" w:hAnchor="margin" w:x="-289" w:y="548"/>
+                    <w:cnfStyle w:val="000000000000" w:firstRow="0" w:lastRow="0" w:firstColumn="0" w:lastColumn="0" w:oddVBand="0" w:evenVBand="0" w:oddHBand="0" w:evenHBand="0" w:firstRowFirstColumn="0" w:firstRowLastColumn="0" w:lastRowFirstColumn="0" w:lastRowLastColumn="0"/>
+                    <w:rPr>
+                      <w:rFonts w:ascii="Verdana" w:hAnsi="Verdana"/>
+                    </w:rPr>
+                  </w:pPr>
+                </w:p>
+              </w:tc>
+            </w:tr>
+            <w:tr>
+              <w:trPr>
+                <w:cnfStyle w:val="000000100000" w:firstRow="0" w:lastRow="0" w:firstColumn="0" w:lastColumn="0" w:oddVBand="0" w:evenVBand="0" w:oddHBand="1" w:evenHBand="0" w:firstRowFirstColumn="0" w:firstRowLastColumn="0" w:lastRowFirstColumn="0" w:lastRowLastColumn="0"/>
+              </w:trPr>
+              <w:tc>
+                <w:tcPr>
+                  <w:cnfStyle w:val="001000000000" w:firstRow="0" w:lastRow="0" w:firstColumn="1" w:lastColumn="0" w:oddVBand="0" w:evenVBand="0" w:oddHBand="0" w:evenHBand="0" w:firstRowFirstColumn="0" w:firstRowLastColumn="0" w:lastRowFirstColumn="0" w:lastRowLastColumn="0"/>
+                  <w:tcW w:w="1418" w:type="dxa"/>
+                </w:tcPr>
+                <w:p>
+                  <w:pPr>
+                    <w:framePr w:hSpace="141" w:wrap="around" w:hAnchor="margin" w:x="-289" w:y="548"/>
+                    <w:rPr>
+                      <w:rFonts w:ascii="Verdana" w:hAnsi="Verdana"/>
+                    </w:rPr>
+                  </w:pPr>
+                  <w:r>
+                    <w:rPr>
+                      <w:rFonts w:ascii="Verdana" w:hAnsi="Verdana"/>
+                    </w:rPr>
+                    <w:t>RF 029</w:t>
+                  </w:r>
+                </w:p>
+              </w:tc>
+              <w:tc>
+                <w:tcPr>
+                  <w:tcW w:w="2900" w:type="dxa"/>
+                </w:tcPr>
+                <w:p>
+                  <w:pPr>
+                    <w:framePr w:hSpace="141" w:wrap="around" w:hAnchor="margin" w:x="-289" w:y="548"/>
+                    <w:cnfStyle w:val="000000100000" w:firstRow="0" w:lastRow="0" w:firstColumn="0" w:lastColumn="0" w:oddVBand="0" w:evenVBand="0" w:oddHBand="1" w:evenHBand="0" w:firstRowFirstColumn="0" w:firstRowLastColumn="0" w:lastRowFirstColumn="0" w:lastRowLastColumn="0"/>
+                    <w:rPr>
+                      <w:rFonts w:ascii="Verdana" w:hAnsi="Verdana"/>
+                    </w:rPr>
+                  </w:pPr>
+                  <w:r>
+                    <w:rPr>
+                      <w:rFonts w:ascii="Verdana" w:hAnsi="Verdana"/>
+                    </w:rPr>
+                    <w:t xml:space="preserve">Campo para </w:t>
+                  </w:r>
+                  <w:r>
+                    <w:rPr>
+                      <w:rFonts w:ascii="Verdana" w:hAnsi="Verdana"/>
+                    </w:rPr>
+                    <w:t>d</w:t>
+                  </w:r>
+                  <w:r>
+                    <w:rPr>
+                      <w:rFonts w:ascii="Verdana" w:hAnsi="Verdana"/>
+                    </w:rPr>
+                    <w:t xml:space="preserve">ata de </w:t>
+                  </w:r>
+                  <w:r>
+                    <w:rPr>
+                      <w:rFonts w:ascii="Verdana" w:hAnsi="Verdana"/>
+                    </w:rPr>
+                    <w:t>t</w:t>
+                  </w:r>
+                  <w:r>
+                    <w:rPr>
+                      <w:rFonts w:ascii="Verdana" w:hAnsi="Verdana"/>
+                    </w:rPr>
+                    <w:t xml:space="preserve">ermino </w:t>
+                  </w:r>
+                  <w:r>
+                    <w:rPr>
+                      <w:rFonts w:ascii="Verdana" w:hAnsi="Verdana"/>
+                    </w:rPr>
+                    <w:t xml:space="preserve">das </w:t>
+                  </w:r>
+                  <w:r>
+                    <w:rPr>
+                      <w:rFonts w:ascii="Verdana" w:hAnsi="Verdana"/>
+                    </w:rPr>
+                    <w:t>v</w:t>
+                  </w:r>
+                  <w:r>
+                    <w:rPr>
+                      <w:rFonts w:ascii="Verdana" w:hAnsi="Verdana"/>
+                    </w:rPr>
+                    <w:t>endas</w:t>
+                  </w:r>
+                </w:p>
+              </w:tc>
+              <w:tc>
+                <w:tcPr>
+                  <w:tcW w:w="4327" w:type="dxa"/>
+                </w:tcPr>
+                <w:p>
+                  <w:pPr>
+                    <w:framePr w:hSpace="141" w:wrap="around" w:hAnchor="margin" w:x="-289" w:y="548"/>
+                    <w:cnfStyle w:val="000000100000" w:firstRow="0" w:lastRow="0" w:firstColumn="0" w:lastColumn="0" w:oddVBand="0" w:evenVBand="0" w:oddHBand="1" w:evenHBand="0" w:firstRowFirstColumn="0" w:firstRowLastColumn="0" w:lastRowFirstColumn="0" w:lastRowLastColumn="0"/>
+                    <w:rPr>
+                      <w:rFonts w:ascii="Verdana" w:hAnsi="Verdana"/>
+                    </w:rPr>
+                  </w:pPr>
+                </w:p>
+              </w:tc>
+            </w:tr>
+            <w:tr>
+              <w:tc>
+                <w:tcPr>
+                  <w:cnfStyle w:val="001000000000" w:firstRow="0" w:lastRow="0" w:firstColumn="1" w:lastColumn="0" w:oddVBand="0" w:evenVBand="0" w:oddHBand="0" w:evenHBand="0" w:firstRowFirstColumn="0" w:firstRowLastColumn="0" w:lastRowFirstColumn="0" w:lastRowLastColumn="0"/>
+                  <w:tcW w:w="1418" w:type="dxa"/>
+                </w:tcPr>
+                <w:p>
+                  <w:pPr>
+                    <w:framePr w:hSpace="141" w:wrap="around" w:hAnchor="margin" w:x="-289" w:y="548"/>
+                    <w:rPr>
+                      <w:rFonts w:ascii="Verdana" w:hAnsi="Verdana"/>
+                    </w:rPr>
+                  </w:pPr>
+                  <w:r>
+                    <w:rPr>
+                      <w:rFonts w:ascii="Verdana" w:hAnsi="Verdana"/>
+                    </w:rPr>
+                    <w:t>RF 030</w:t>
+                  </w:r>
+                </w:p>
+              </w:tc>
+              <w:tc>
+                <w:tcPr>
+                  <w:tcW w:w="2900" w:type="dxa"/>
+                </w:tcPr>
+                <w:p>
+                  <w:pPr>
+                    <w:framePr w:hSpace="141" w:wrap="around" w:hAnchor="margin" w:x="-289" w:y="548"/>
+                    <w:cnfStyle w:val="000000000000" w:firstRow="0" w:lastRow="0" w:firstColumn="0" w:lastColumn="0" w:oddVBand="0" w:evenVBand="0" w:oddHBand="0" w:evenHBand="0" w:firstRowFirstColumn="0" w:firstRowLastColumn="0" w:lastRowFirstColumn="0" w:lastRowLastColumn="0"/>
+                    <w:rPr>
+                      <w:rFonts w:ascii="Verdana" w:hAnsi="Verdana"/>
+                    </w:rPr>
+                  </w:pPr>
+                  <w:r>
+                    <w:rPr>
+                      <w:rFonts w:ascii="Verdana" w:hAnsi="Verdana"/>
+                    </w:rPr>
+                    <w:t xml:space="preserve">Campo para </w:t>
+                  </w:r>
+                  <w:r>
+                    <w:rPr>
+                      <w:rFonts w:ascii="Verdana" w:hAnsi="Verdana"/>
+                    </w:rPr>
+                    <w:t>h</w:t>
+                  </w:r>
+                  <w:r>
+                    <w:rPr>
+                      <w:rFonts w:ascii="Verdana" w:hAnsi="Verdana"/>
+                    </w:rPr>
+                    <w:t xml:space="preserve">ora de </w:t>
+                  </w:r>
+                  <w:r>
+                    <w:rPr>
+                      <w:rFonts w:ascii="Verdana" w:hAnsi="Verdana"/>
+                    </w:rPr>
+                    <w:t>t</w:t>
+                  </w:r>
+                  <w:r>
+                    <w:rPr>
+                      <w:rFonts w:ascii="Verdana" w:hAnsi="Verdana"/>
+                    </w:rPr>
+                    <w:t xml:space="preserve">ermino de </w:t>
+                  </w:r>
+                  <w:r>
+                    <w:rPr>
+                      <w:rFonts w:ascii="Verdana" w:hAnsi="Verdana"/>
+                    </w:rPr>
+                    <w:t>v</w:t>
+                  </w:r>
+                  <w:r>
+                    <w:rPr>
+                      <w:rFonts w:ascii="Verdana" w:hAnsi="Verdana"/>
+                    </w:rPr>
+                    <w:t>endas</w:t>
+                  </w:r>
+                </w:p>
+              </w:tc>
+              <w:tc>
+                <w:tcPr>
+                  <w:tcW w:w="4327" w:type="dxa"/>
+                </w:tcPr>
+                <w:p>
+                  <w:pPr>
+                    <w:framePr w:hSpace="141" w:wrap="around" w:hAnchor="margin" w:x="-289" w:y="548"/>
+                    <w:cnfStyle w:val="000000000000" w:firstRow="0" w:lastRow="0" w:firstColumn="0" w:lastColumn="0" w:oddVBand="0" w:evenVBand="0" w:oddHBand="0" w:evenHBand="0" w:firstRowFirstColumn="0" w:firstRowLastColumn="0" w:lastRowFirstColumn="0" w:lastRowLastColumn="0"/>
+                    <w:rPr>
+                      <w:rFonts w:ascii="Verdana" w:hAnsi="Verdana"/>
+                    </w:rPr>
+                  </w:pPr>
+                </w:p>
+              </w:tc>
+            </w:tr>
+            <w:tr>
+              <w:trPr>
+                <w:cnfStyle w:val="000000100000" w:firstRow="0" w:lastRow="0" w:firstColumn="0" w:lastColumn="0" w:oddVBand="0" w:evenVBand="0" w:oddHBand="1" w:evenHBand="0" w:firstRowFirstColumn="0" w:firstRowLastColumn="0" w:lastRowFirstColumn="0" w:lastRowLastColumn="0"/>
+              </w:trPr>
+              <w:tc>
+                <w:tcPr>
+                  <w:cnfStyle w:val="001000000000" w:firstRow="0" w:lastRow="0" w:firstColumn="1" w:lastColumn="0" w:oddVBand="0" w:evenVBand="0" w:oddHBand="0" w:evenHBand="0" w:firstRowFirstColumn="0" w:firstRowLastColumn="0" w:lastRowFirstColumn="0" w:lastRowLastColumn="0"/>
+                  <w:tcW w:w="1418" w:type="dxa"/>
+                </w:tcPr>
+                <w:p>
+                  <w:pPr>
+                    <w:framePr w:hSpace="141" w:wrap="around" w:hAnchor="margin" w:x="-289" w:y="548"/>
+                    <w:rPr>
+                      <w:rFonts w:ascii="Verdana" w:hAnsi="Verdana"/>
+                    </w:rPr>
+                  </w:pPr>
+                  <w:r>
+                    <w:rPr>
+                      <w:rFonts w:ascii="Verdana" w:hAnsi="Verdana"/>
+                    </w:rPr>
+                    <w:lastRenderedPageBreak/>
+                    <w:t>RF 031</w:t>
+                  </w:r>
+                </w:p>
+              </w:tc>
+              <w:tc>
+                <w:tcPr>
+                  <w:tcW w:w="2900" w:type="dxa"/>
+                </w:tcPr>
+                <w:p>
+                  <w:pPr>
+                    <w:framePr w:hSpace="141" w:wrap="around" w:hAnchor="margin" w:x="-289" w:y="548"/>
+                    <w:cnfStyle w:val="000000100000" w:firstRow="0" w:lastRow="0" w:firstColumn="0" w:lastColumn="0" w:oddVBand="0" w:evenVBand="0" w:oddHBand="1" w:evenHBand="0" w:firstRowFirstColumn="0" w:firstRowLastColumn="0" w:lastRowFirstColumn="0" w:lastRowLastColumn="0"/>
+                    <w:rPr>
+                      <w:rFonts w:ascii="Verdana" w:hAnsi="Verdana"/>
+                    </w:rPr>
+                  </w:pPr>
+                  <w:proofErr w:type="spellStart"/>
+                  <w:r>
+                    <w:rPr>
+                      <w:rFonts w:ascii="Verdana" w:hAnsi="Verdana"/>
+                    </w:rPr>
+                    <w:t>Checkbox</w:t>
+                  </w:r>
+                  <w:proofErr w:type="spellEnd"/>
+                  <w:r>
+                    <w:rPr>
+                      <w:rFonts w:ascii="Verdana" w:hAnsi="Verdana"/>
+                    </w:rPr>
+                    <w:t xml:space="preserve"> para </w:t>
+                  </w:r>
+                  <w:r>
+                    <w:rPr>
+                      <w:rFonts w:ascii="Verdana" w:hAnsi="Verdana"/>
+                    </w:rPr>
+                    <w:t>p</w:t>
+                  </w:r>
+                  <w:r>
+                    <w:rPr>
+                      <w:rFonts w:ascii="Verdana" w:hAnsi="Verdana"/>
+                    </w:rPr>
+                    <w:t xml:space="preserve">ermissão de todo público no </w:t>
+                  </w:r>
+                  <w:r>
+                    <w:rPr>
+                      <w:rFonts w:ascii="Verdana" w:hAnsi="Verdana"/>
+                    </w:rPr>
+                    <w:t>evento</w:t>
+                  </w:r>
+                </w:p>
+              </w:tc>
+              <w:tc>
+                <w:tcPr>
+                  <w:tcW w:w="4327" w:type="dxa"/>
+                </w:tcPr>
+                <w:p>
+                  <w:pPr>
+                    <w:framePr w:hSpace="141" w:wrap="around" w:hAnchor="margin" w:x="-289" w:y="548"/>
+                    <w:cnfStyle w:val="000000100000" w:firstRow="0" w:lastRow="0" w:firstColumn="0" w:lastColumn="0" w:oddVBand="0" w:evenVBand="0" w:oddHBand="1" w:evenHBand="0" w:firstRowFirstColumn="0" w:firstRowLastColumn="0" w:lastRowFirstColumn="0" w:lastRowLastColumn="0"/>
+                    <w:rPr>
+                      <w:rFonts w:ascii="Verdana" w:hAnsi="Verdana"/>
+                    </w:rPr>
+                  </w:pPr>
+                </w:p>
+              </w:tc>
+            </w:tr>
+            <w:tr>
+              <w:tc>
+                <w:tcPr>
+                  <w:cnfStyle w:val="001000000000" w:firstRow="0" w:lastRow="0" w:firstColumn="1" w:lastColumn="0" w:oddVBand="0" w:evenVBand="0" w:oddHBand="0" w:evenHBand="0" w:firstRowFirstColumn="0" w:firstRowLastColumn="0" w:lastRowFirstColumn="0" w:lastRowLastColumn="0"/>
+                  <w:tcW w:w="1418" w:type="dxa"/>
+                </w:tcPr>
+                <w:p>
+                  <w:pPr>
+                    <w:framePr w:hSpace="141" w:wrap="around" w:hAnchor="margin" w:x="-289" w:y="548"/>
+                    <w:rPr>
+                      <w:rFonts w:ascii="Verdana" w:hAnsi="Verdana"/>
+                    </w:rPr>
+                  </w:pPr>
+                  <w:r>
+                    <w:rPr>
+                      <w:rFonts w:ascii="Verdana" w:hAnsi="Verdana"/>
+                    </w:rPr>
+                    <w:t>RF 032</w:t>
+                  </w:r>
+                </w:p>
+              </w:tc>
+              <w:tc>
+                <w:tcPr>
+                  <w:tcW w:w="2900" w:type="dxa"/>
+                </w:tcPr>
+                <w:p>
+                  <w:pPr>
+                    <w:framePr w:hSpace="141" w:wrap="around" w:hAnchor="margin" w:x="-289" w:y="548"/>
+                    <w:cnfStyle w:val="000000000000" w:firstRow="0" w:lastRow="0" w:firstColumn="0" w:lastColumn="0" w:oddVBand="0" w:evenVBand="0" w:oddHBand="0" w:evenHBand="0" w:firstRowFirstColumn="0" w:firstRowLastColumn="0" w:lastRowFirstColumn="0" w:lastRowLastColumn="0"/>
+                    <w:rPr>
+                      <w:rFonts w:ascii="Verdana" w:hAnsi="Verdana"/>
+                    </w:rPr>
+                  </w:pPr>
+                  <w:proofErr w:type="spellStart"/>
+                  <w:r>
+                    <w:rPr>
+                      <w:rFonts w:ascii="Verdana" w:hAnsi="Verdana"/>
+                    </w:rPr>
+                    <w:t>Checkbox</w:t>
+                  </w:r>
+                  <w:proofErr w:type="spellEnd"/>
+                  <w:r>
+                    <w:rPr>
+                      <w:rFonts w:ascii="Verdana" w:hAnsi="Verdana"/>
+                    </w:rPr>
+                    <w:t xml:space="preserve"> para </w:t>
+                  </w:r>
+                  <w:r>
+                    <w:rPr>
+                      <w:rFonts w:ascii="Verdana" w:hAnsi="Verdana"/>
+                    </w:rPr>
+                    <w:t>restrição</w:t>
+                  </w:r>
+                  <w:r>
+                    <w:rPr>
+                      <w:rFonts w:ascii="Verdana" w:hAnsi="Verdana"/>
+                    </w:rPr>
+                    <w:t xml:space="preserve"> </w:t>
+                  </w:r>
+                  <w:r>
+                    <w:rPr>
+                      <w:rFonts w:ascii="Verdana" w:hAnsi="Verdana"/>
+                    </w:rPr>
+                    <w:t>a convidados no evento</w:t>
+                  </w:r>
+                </w:p>
+              </w:tc>
+              <w:tc>
+                <w:tcPr>
+                  <w:tcW w:w="4327" w:type="dxa"/>
+                </w:tcPr>
+                <w:p>
+                  <w:pPr>
+                    <w:framePr w:hSpace="141" w:wrap="around" w:hAnchor="margin" w:x="-289" w:y="548"/>
+                    <w:cnfStyle w:val="000000000000" w:firstRow="0" w:lastRow="0" w:firstColumn="0" w:lastColumn="0" w:oddVBand="0" w:evenVBand="0" w:oddHBand="0" w:evenHBand="0" w:firstRowFirstColumn="0" w:firstRowLastColumn="0" w:lastRowFirstColumn="0" w:lastRowLastColumn="0"/>
+                    <w:rPr>
+                      <w:rFonts w:ascii="Verdana" w:hAnsi="Verdana"/>
+                    </w:rPr>
+                  </w:pPr>
+                </w:p>
+              </w:tc>
+            </w:tr>
+            <w:tr>
+              <w:trPr>
+                <w:cnfStyle w:val="000000100000" w:firstRow="0" w:lastRow="0" w:firstColumn="0" w:lastColumn="0" w:oddVBand="0" w:evenVBand="0" w:oddHBand="1" w:evenHBand="0" w:firstRowFirstColumn="0" w:firstRowLastColumn="0" w:lastRowFirstColumn="0" w:lastRowLastColumn="0"/>
+              </w:trPr>
+              <w:tc>
+                <w:tcPr>
+                  <w:cnfStyle w:val="001000000000" w:firstRow="0" w:lastRow="0" w:firstColumn="1" w:lastColumn="0" w:oddVBand="0" w:evenVBand="0" w:oddHBand="0" w:evenHBand="0" w:firstRowFirstColumn="0" w:firstRowLastColumn="0" w:lastRowFirstColumn="0" w:lastRowLastColumn="0"/>
+                  <w:tcW w:w="1418" w:type="dxa"/>
+                </w:tcPr>
+                <w:p>
+                  <w:pPr>
+                    <w:framePr w:hSpace="141" w:wrap="around" w:hAnchor="margin" w:x="-289" w:y="548"/>
+                    <w:rPr>
+                      <w:rFonts w:ascii="Verdana" w:hAnsi="Verdana"/>
+                    </w:rPr>
+                  </w:pPr>
+                  <w:r>
+                    <w:rPr>
+                      <w:rFonts w:ascii="Verdana" w:hAnsi="Verdana"/>
+                    </w:rPr>
+                    <w:t>RF 033</w:t>
+                  </w:r>
+                </w:p>
+              </w:tc>
+              <w:tc>
+                <w:tcPr>
+                  <w:tcW w:w="2900" w:type="dxa"/>
+                </w:tcPr>
+                <w:p>
+                  <w:pPr>
+                    <w:framePr w:hSpace="141" w:wrap="around" w:hAnchor="margin" w:x="-289" w:y="548"/>
+                    <w:cnfStyle w:val="000000100000" w:firstRow="0" w:lastRow="0" w:firstColumn="0" w:lastColumn="0" w:oddVBand="0" w:evenVBand="0" w:oddHBand="1" w:evenHBand="0" w:firstRowFirstColumn="0" w:firstRowLastColumn="0" w:lastRowFirstColumn="0" w:lastRowLastColumn="0"/>
+                    <w:rPr>
+                      <w:rFonts w:ascii="Verdana" w:hAnsi="Verdana"/>
+                    </w:rPr>
+                  </w:pPr>
+                  <w:proofErr w:type="spellStart"/>
+                  <w:r>
+                    <w:rPr>
+                      <w:rFonts w:ascii="Verdana" w:hAnsi="Verdana"/>
+                    </w:rPr>
+                    <w:t>Checkbox</w:t>
+                  </w:r>
+                  <w:proofErr w:type="spellEnd"/>
+                  <w:r>
+                    <w:rPr>
+                      <w:rFonts w:ascii="Verdana" w:hAnsi="Verdana"/>
+                    </w:rPr>
+                    <w:t xml:space="preserve"> para </w:t>
+                  </w:r>
+                  <w:r>
+                    <w:rPr>
+                      <w:rFonts w:ascii="Verdana" w:hAnsi="Verdana"/>
+                    </w:rPr>
+                    <w:t>r</w:t>
+                  </w:r>
+                  <w:r>
+                    <w:rPr>
+                      <w:rFonts w:ascii="Verdana" w:hAnsi="Verdana"/>
+                    </w:rPr>
+                    <w:t xml:space="preserve">estrição a convidados </w:t>
+                  </w:r>
+                  <w:r>
+                    <w:rPr>
+                      <w:rFonts w:ascii="Verdana" w:hAnsi="Verdana"/>
+                    </w:rPr>
+                    <w:t xml:space="preserve">pessoais por </w:t>
+                  </w:r>
+                  <w:proofErr w:type="spellStart"/>
+                  <w:r>
+                    <w:rPr>
+                      <w:rFonts w:ascii="Verdana" w:hAnsi="Verdana"/>
+                    </w:rPr>
+                    <w:t>email</w:t>
+                  </w:r>
+                  <w:proofErr w:type="spellEnd"/>
+                  <w:r>
+                    <w:rPr>
+                      <w:rFonts w:ascii="Verdana" w:hAnsi="Verdana"/>
+                    </w:rPr>
+                    <w:t xml:space="preserve"> </w:t>
+                  </w:r>
+                  <w:r>
+                    <w:rPr>
+                      <w:rFonts w:ascii="Verdana" w:hAnsi="Verdana"/>
+                    </w:rPr>
+                    <w:t>no evento</w:t>
+                  </w:r>
+                </w:p>
+              </w:tc>
+              <w:tc>
+                <w:tcPr>
+                  <w:tcW w:w="4327" w:type="dxa"/>
+                </w:tcPr>
+                <w:p>
+                  <w:pPr>
+                    <w:framePr w:hSpace="141" w:wrap="around" w:hAnchor="margin" w:x="-289" w:y="548"/>
+                    <w:cnfStyle w:val="000000100000" w:firstRow="0" w:lastRow="0" w:firstColumn="0" w:lastColumn="0" w:oddVBand="0" w:evenVBand="0" w:oddHBand="1" w:evenHBand="0" w:firstRowFirstColumn="0" w:firstRowLastColumn="0" w:lastRowFirstColumn="0" w:lastRowLastColumn="0"/>
+                    <w:rPr>
+                      <w:rFonts w:ascii="Verdana" w:hAnsi="Verdana"/>
+                    </w:rPr>
+                  </w:pPr>
+                </w:p>
+              </w:tc>
+            </w:tr>
+            <w:tr>
+              <w:tc>
+                <w:tcPr>
+                  <w:cnfStyle w:val="001000000000" w:firstRow="0" w:lastRow="0" w:firstColumn="1" w:lastColumn="0" w:oddVBand="0" w:evenVBand="0" w:oddHBand="0" w:evenHBand="0" w:firstRowFirstColumn="0" w:firstRowLastColumn="0" w:lastRowFirstColumn="0" w:lastRowLastColumn="0"/>
+                  <w:tcW w:w="1418" w:type="dxa"/>
+                </w:tcPr>
+                <w:p>
+                  <w:pPr>
+                    <w:framePr w:hSpace="141" w:wrap="around" w:hAnchor="margin" w:x="-289" w:y="548"/>
+                    <w:rPr>
+                      <w:rFonts w:ascii="Verdana" w:hAnsi="Verdana"/>
+                    </w:rPr>
+                  </w:pPr>
+                  <w:r>
+                    <w:rPr>
+                      <w:rFonts w:ascii="Verdana" w:hAnsi="Verdana"/>
+                    </w:rPr>
+                    <w:t>RF 034</w:t>
+                  </w:r>
+                </w:p>
+              </w:tc>
+              <w:tc>
+                <w:tcPr>
+                  <w:tcW w:w="2900" w:type="dxa"/>
+                </w:tcPr>
+                <w:p>
+                  <w:pPr>
+                    <w:framePr w:hSpace="141" w:wrap="around" w:hAnchor="margin" w:x="-289" w:y="548"/>
+                    <w:cnfStyle w:val="000000000000" w:firstRow="0" w:lastRow="0" w:firstColumn="0" w:lastColumn="0" w:oddVBand="0" w:evenVBand="0" w:oddHBand="0" w:evenHBand="0" w:firstRowFirstColumn="0" w:firstRowLastColumn="0" w:lastRowFirstColumn="0" w:lastRowLastColumn="0"/>
+                    <w:rPr>
+                      <w:rFonts w:ascii="Verdana" w:hAnsi="Verdana"/>
+                    </w:rPr>
+                  </w:pPr>
+                  <w:proofErr w:type="spellStart"/>
+                  <w:r>
+                    <w:rPr>
+                      <w:rFonts w:ascii="Verdana" w:hAnsi="Verdana"/>
+                    </w:rPr>
+                    <w:t>Checkbox</w:t>
+                  </w:r>
+                  <w:proofErr w:type="spellEnd"/>
+                  <w:r>
+                    <w:rPr>
+                      <w:rFonts w:ascii="Verdana" w:hAnsi="Verdana"/>
+                    </w:rPr>
+                    <w:t xml:space="preserve"> para </w:t>
+                  </w:r>
+                  <w:r>
+                    <w:rPr>
+                      <w:rFonts w:ascii="Verdana" w:hAnsi="Verdana"/>
+                    </w:rPr>
+                    <w:t>r</w:t>
+                  </w:r>
+                  <w:r>
+                    <w:rPr>
+                      <w:rFonts w:ascii="Verdana" w:hAnsi="Verdana"/>
+                    </w:rPr>
+                    <w:t>estrição a convidado</w:t>
+                  </w:r>
+                  <w:r>
+                    <w:rPr>
+                      <w:rFonts w:ascii="Verdana" w:hAnsi="Verdana"/>
+                    </w:rPr>
+                    <w:t xml:space="preserve"> por link único</w:t>
+                  </w:r>
+                  <w:r>
+                    <w:rPr>
+                      <w:rFonts w:ascii="Verdana" w:hAnsi="Verdana"/>
+                    </w:rPr>
+                    <w:t xml:space="preserve"> no evento</w:t>
+                  </w:r>
+                </w:p>
+              </w:tc>
+              <w:tc>
+                <w:tcPr>
+                  <w:tcW w:w="4327" w:type="dxa"/>
+                </w:tcPr>
+                <w:p>
+                  <w:pPr>
+                    <w:framePr w:hSpace="141" w:wrap="around" w:hAnchor="margin" w:x="-289" w:y="548"/>
+                    <w:cnfStyle w:val="000000000000" w:firstRow="0" w:lastRow="0" w:firstColumn="0" w:lastColumn="0" w:oddVBand="0" w:evenVBand="0" w:oddHBand="0" w:evenHBand="0" w:firstRowFirstColumn="0" w:firstRowLastColumn="0" w:lastRowFirstColumn="0" w:lastRowLastColumn="0"/>
+                    <w:rPr>
+                      <w:rFonts w:ascii="Verdana" w:hAnsi="Verdana"/>
+                    </w:rPr>
+                  </w:pPr>
+                </w:p>
+              </w:tc>
+            </w:tr>
+            <w:tr>
+              <w:trPr>
+                <w:cnfStyle w:val="000000100000" w:firstRow="0" w:lastRow="0" w:firstColumn="0" w:lastColumn="0" w:oddVBand="0" w:evenVBand="0" w:oddHBand="1" w:evenHBand="0" w:firstRowFirstColumn="0" w:firstRowLastColumn="0" w:lastRowFirstColumn="0" w:lastRowLastColumn="0"/>
+              </w:trPr>
+              <w:tc>
+                <w:tcPr>
+                  <w:cnfStyle w:val="001000000000" w:firstRow="0" w:lastRow="0" w:firstColumn="1" w:lastColumn="0" w:oddVBand="0" w:evenVBand="0" w:oddHBand="0" w:evenHBand="0" w:firstRowFirstColumn="0" w:firstRowLastColumn="0" w:lastRowFirstColumn="0" w:lastRowLastColumn="0"/>
+                  <w:tcW w:w="1418" w:type="dxa"/>
+                </w:tcPr>
+                <w:p>
+                  <w:pPr>
+                    <w:framePr w:hSpace="141" w:wrap="around" w:hAnchor="margin" w:x="-289" w:y="548"/>
+                    <w:rPr>
+                      <w:rFonts w:ascii="Verdana" w:hAnsi="Verdana"/>
+                    </w:rPr>
+                  </w:pPr>
+                  <w:r>
+                    <w:rPr>
+                      <w:rFonts w:ascii="Verdana" w:hAnsi="Verdana"/>
+                    </w:rPr>
+                    <w:t>RF 035</w:t>
+                  </w:r>
+                </w:p>
+              </w:tc>
+              <w:tc>
+                <w:tcPr>
+                  <w:tcW w:w="2900" w:type="dxa"/>
+                </w:tcPr>
+                <w:p>
+                  <w:pPr>
+                    <w:framePr w:hSpace="141" w:wrap="around" w:hAnchor="margin" w:x="-289" w:y="548"/>
+                    <w:cnfStyle w:val="000000100000" w:firstRow="0" w:lastRow="0" w:firstColumn="0" w:lastColumn="0" w:oddVBand="0" w:evenVBand="0" w:oddHBand="1" w:evenHBand="0" w:firstRowFirstColumn="0" w:firstRowLastColumn="0" w:lastRowFirstColumn="0" w:lastRowLastColumn="0"/>
+                    <w:rPr>
+                      <w:rFonts w:ascii="Verdana" w:hAnsi="Verdana"/>
+                    </w:rPr>
+                  </w:pPr>
+                  <w:r>
+                    <w:rPr>
+                      <w:rFonts w:ascii="Verdana" w:hAnsi="Verdana"/>
+                    </w:rPr>
+                    <w:t>Campo para quantidade mínima de ingressos</w:t>
+                  </w:r>
+                </w:p>
+              </w:tc>
+              <w:tc>
+                <w:tcPr>
+                  <w:tcW w:w="4327" w:type="dxa"/>
+                </w:tcPr>
+                <w:p>
+                  <w:pPr>
+                    <w:framePr w:hSpace="141" w:wrap="around" w:hAnchor="margin" w:x="-289" w:y="548"/>
+                    <w:cnfStyle w:val="000000100000" w:firstRow="0" w:lastRow="0" w:firstColumn="0" w:lastColumn="0" w:oddVBand="0" w:evenVBand="0" w:oddHBand="1" w:evenHBand="0" w:firstRowFirstColumn="0" w:firstRowLastColumn="0" w:lastRowFirstColumn="0" w:lastRowLastColumn="0"/>
+                    <w:rPr>
+                      <w:rFonts w:ascii="Verdana" w:hAnsi="Verdana"/>
+                    </w:rPr>
+                  </w:pPr>
+                </w:p>
+              </w:tc>
+            </w:tr>
+            <w:tr>
+              <w:tc>
+                <w:tcPr>
+                  <w:cnfStyle w:val="001000000000" w:firstRow="0" w:lastRow="0" w:firstColumn="1" w:lastColumn="0" w:oddVBand="0" w:evenVBand="0" w:oddHBand="0" w:evenHBand="0" w:firstRowFirstColumn="0" w:firstRowLastColumn="0" w:lastRowFirstColumn="0" w:lastRowLastColumn="0"/>
+                  <w:tcW w:w="1418" w:type="dxa"/>
+                </w:tcPr>
+                <w:p>
+                  <w:pPr>
+                    <w:framePr w:hSpace="141" w:wrap="around" w:hAnchor="margin" w:x="-289" w:y="548"/>
+                    <w:rPr>
+                      <w:rFonts w:ascii="Verdana" w:hAnsi="Verdana"/>
+                    </w:rPr>
+                  </w:pPr>
+                  <w:r>
+                    <w:rPr>
+                      <w:rFonts w:ascii="Verdana" w:hAnsi="Verdana"/>
+                    </w:rPr>
+                    <w:t>RF 036</w:t>
+                  </w:r>
+                </w:p>
+              </w:tc>
+              <w:tc>
+                <w:tcPr>
+                  <w:tcW w:w="2900" w:type="dxa"/>
+                </w:tcPr>
+                <w:p>
+                  <w:pPr>
+                    <w:framePr w:hSpace="141" w:wrap="around" w:hAnchor="margin" w:x="-289" w:y="548"/>
+                    <w:cnfStyle w:val="000000000000" w:firstRow="0" w:lastRow="0" w:firstColumn="0" w:lastColumn="0" w:oddVBand="0" w:evenVBand="0" w:oddHBand="0" w:evenHBand="0" w:firstRowFirstColumn="0" w:firstRowLastColumn="0" w:lastRowFirstColumn="0" w:lastRowLastColumn="0"/>
+                    <w:rPr>
+                      <w:rFonts w:ascii="Verdana" w:hAnsi="Verdana"/>
+                    </w:rPr>
+                  </w:pPr>
+                  <w:r>
+                    <w:rPr>
+                      <w:rFonts w:ascii="Verdana" w:hAnsi="Verdana"/>
+                    </w:rPr>
+                    <w:t xml:space="preserve">Campo para </w:t>
+                  </w:r>
+                  <w:r>
+                    <w:rPr>
+                      <w:rFonts w:ascii="Verdana" w:hAnsi="Verdana"/>
+                    </w:rPr>
+                    <w:t>q</w:t>
+                  </w:r>
+                  <w:r>
+                    <w:rPr>
+                      <w:rFonts w:ascii="Verdana" w:hAnsi="Verdana"/>
+                    </w:rPr>
+                    <w:t xml:space="preserve">uantidade </w:t>
+                  </w:r>
+                  <w:r>
+                    <w:rPr>
+                      <w:rFonts w:ascii="Verdana" w:hAnsi="Verdana"/>
+                    </w:rPr>
+                    <w:t>máxima</w:t>
+                  </w:r>
+                  <w:r>
+                    <w:rPr>
+                      <w:rFonts w:ascii="Verdana" w:hAnsi="Verdana"/>
+                    </w:rPr>
+                    <w:t xml:space="preserve"> de ingressos</w:t>
+                  </w:r>
+                </w:p>
+              </w:tc>
+              <w:tc>
+                <w:tcPr>
+                  <w:tcW w:w="4327" w:type="dxa"/>
+                </w:tcPr>
+                <w:p>
+                  <w:pPr>
+                    <w:framePr w:hSpace="141" w:wrap="around" w:hAnchor="margin" w:x="-289" w:y="548"/>
+                    <w:cnfStyle w:val="000000000000" w:firstRow="0" w:lastRow="0" w:firstColumn="0" w:lastColumn="0" w:oddVBand="0" w:evenVBand="0" w:oddHBand="0" w:evenHBand="0" w:firstRowFirstColumn="0" w:firstRowLastColumn="0" w:lastRowFirstColumn="0" w:lastRowLastColumn="0"/>
+                    <w:rPr>
+                      <w:rFonts w:ascii="Verdana" w:hAnsi="Verdana"/>
+                    </w:rPr>
+                  </w:pPr>
+                </w:p>
+              </w:tc>
+            </w:tr>
+            <w:tr>
+              <w:trPr>
+                <w:cnfStyle w:val="000000100000" w:firstRow="0" w:lastRow="0" w:firstColumn="0" w:lastColumn="0" w:oddVBand="0" w:evenVBand="0" w:oddHBand="1" w:evenHBand="0" w:firstRowFirstColumn="0" w:firstRowLastColumn="0" w:lastRowFirstColumn="0" w:lastRowLastColumn="0"/>
+              </w:trPr>
+              <w:tc>
+                <w:tcPr>
+                  <w:cnfStyle w:val="001000000000" w:firstRow="0" w:lastRow="0" w:firstColumn="1" w:lastColumn="0" w:oddVBand="0" w:evenVBand="0" w:oddHBand="0" w:evenHBand="0" w:firstRowFirstColumn="0" w:firstRowLastColumn="0" w:lastRowFirstColumn="0" w:lastRowLastColumn="0"/>
+                  <w:tcW w:w="1418" w:type="dxa"/>
+                </w:tcPr>
+                <w:p>
+                  <w:pPr>
+                    <w:framePr w:hSpace="141" w:wrap="around" w:hAnchor="margin" w:x="-289" w:y="548"/>
+                    <w:rPr>
+                      <w:rFonts w:ascii="Verdana" w:hAnsi="Verdana"/>
+                    </w:rPr>
+                  </w:pPr>
+                  <w:r>
+                    <w:rPr>
+                      <w:rFonts w:ascii="Verdana" w:hAnsi="Verdana"/>
+                    </w:rPr>
+                    <w:t>RF 037</w:t>
+                  </w:r>
+                </w:p>
+              </w:tc>
+              <w:tc>
+                <w:tcPr>
+                  <w:tcW w:w="2900" w:type="dxa"/>
+                </w:tcPr>
+                <w:p>
+                  <w:pPr>
+                    <w:framePr w:hSpace="141" w:wrap="around" w:hAnchor="margin" w:x="-289" w:y="548"/>
+                    <w:cnfStyle w:val="000000100000" w:firstRow="0" w:lastRow="0" w:firstColumn="0" w:lastColumn="0" w:oddVBand="0" w:evenVBand="0" w:oddHBand="1" w:evenHBand="0" w:firstRowFirstColumn="0" w:firstRowLastColumn="0" w:lastRowFirstColumn="0" w:lastRowLastColumn="0"/>
+                    <w:rPr>
+                      <w:rFonts w:ascii="Verdana" w:hAnsi="Verdana"/>
+                    </w:rPr>
+                  </w:pPr>
+                  <w:r>
+                    <w:rPr>
+                      <w:rFonts w:ascii="Verdana" w:hAnsi="Verdana"/>
+                    </w:rPr>
+                    <w:t>Campo para descrição do ingresso</w:t>
+                  </w:r>
+                </w:p>
+              </w:tc>
+              <w:tc>
+                <w:tcPr>
+                  <w:tcW w:w="4327" w:type="dxa"/>
+                </w:tcPr>
+                <w:p>
+                  <w:pPr>
+                    <w:framePr w:hSpace="141" w:wrap="around" w:hAnchor="margin" w:x="-289" w:y="548"/>
+                    <w:cnfStyle w:val="000000100000" w:firstRow="0" w:lastRow="0" w:firstColumn="0" w:lastColumn="0" w:oddVBand="0" w:evenVBand="0" w:oddHBand="1" w:evenHBand="0" w:firstRowFirstColumn="0" w:firstRowLastColumn="0" w:lastRowFirstColumn="0" w:lastRowLastColumn="0"/>
+                    <w:rPr>
+                      <w:rFonts w:ascii="Verdana" w:hAnsi="Verdana"/>
+                    </w:rPr>
+                  </w:pPr>
+                </w:p>
+              </w:tc>
+            </w:tr>
+            <w:tr>
+              <w:tc>
+                <w:tcPr>
+                  <w:cnfStyle w:val="001000000000" w:firstRow="0" w:lastRow="0" w:firstColumn="1" w:lastColumn="0" w:oddVBand="0" w:evenVBand="0" w:oddHBand="0" w:evenHBand="0" w:firstRowFirstColumn="0" w:firstRowLastColumn="0" w:lastRowFirstColumn="0" w:lastRowLastColumn="0"/>
+                  <w:tcW w:w="1418" w:type="dxa"/>
+                </w:tcPr>
+                <w:p>
+                  <w:pPr>
+                    <w:framePr w:hSpace="141" w:wrap="around" w:hAnchor="margin" w:x="-289" w:y="548"/>
+                    <w:rPr>
+                      <w:rFonts w:ascii="Verdana" w:hAnsi="Verdana"/>
+                    </w:rPr>
+                  </w:pPr>
+                  <w:r>
+                    <w:rPr>
+                      <w:rFonts w:ascii="Verdana" w:hAnsi="Verdana"/>
+                    </w:rPr>
+                    <w:t>RF 038</w:t>
+                  </w:r>
+                </w:p>
+              </w:tc>
+              <w:tc>
+                <w:tcPr>
+                  <w:tcW w:w="2900" w:type="dxa"/>
+                </w:tcPr>
+                <w:p>
+                  <w:pPr>
+                    <w:framePr w:hSpace="141" w:wrap="around" w:hAnchor="margin" w:x="-289" w:y="548"/>
+                    <w:cnfStyle w:val="000000000000" w:firstRow="0" w:lastRow="0" w:firstColumn="0" w:lastColumn="0" w:oddVBand="0" w:evenVBand="0" w:oddHBand="0" w:evenHBand="0" w:firstRowFirstColumn="0" w:firstRowLastColumn="0" w:lastRowFirstColumn="0" w:lastRowLastColumn="0"/>
+                    <w:rPr>
+                      <w:rFonts w:ascii="Verdana" w:hAnsi="Verdana"/>
+                    </w:rPr>
+                  </w:pPr>
+                  <w:r>
+                    <w:rPr>
+                      <w:rFonts w:ascii="Verdana" w:hAnsi="Verdana"/>
+                    </w:rPr>
+                    <w:t>Botão para Criar Ingresso</w:t>
+                  </w:r>
+                </w:p>
+              </w:tc>
+              <w:tc>
+                <w:tcPr>
+                  <w:tcW w:w="4327" w:type="dxa"/>
+                </w:tcPr>
+                <w:p>
+                  <w:pPr>
+                    <w:framePr w:hSpace="141" w:wrap="around" w:hAnchor="margin" w:x="-289" w:y="548"/>
+                    <w:cnfStyle w:val="000000000000" w:firstRow="0" w:lastRow="0" w:firstColumn="0" w:lastColumn="0" w:oddVBand="0" w:evenVBand="0" w:oddHBand="0" w:evenHBand="0" w:firstRowFirstColumn="0" w:firstRowLastColumn="0" w:lastRowFirstColumn="0" w:lastRowLastColumn="0"/>
+                    <w:rPr>
+                      <w:rFonts w:ascii="Verdana" w:hAnsi="Verdana"/>
+                    </w:rPr>
+                  </w:pPr>
+                </w:p>
+              </w:tc>
+            </w:tr>
+            <w:tr>
+              <w:trPr>
+                <w:cnfStyle w:val="000000100000" w:firstRow="0" w:lastRow="0" w:firstColumn="0" w:lastColumn="0" w:oddVBand="0" w:evenVBand="0" w:oddHBand="1" w:evenHBand="0" w:firstRowFirstColumn="0" w:firstRowLastColumn="0" w:lastRowFirstColumn="0" w:lastRowLastColumn="0"/>
+              </w:trPr>
+              <w:tc>
+                <w:tcPr>
+                  <w:cnfStyle w:val="001000000000" w:firstRow="0" w:lastRow="0" w:firstColumn="1" w:lastColumn="0" w:oddVBand="0" w:evenVBand="0" w:oddHBand="0" w:evenHBand="0" w:firstRowFirstColumn="0" w:firstRowLastColumn="0" w:lastRowFirstColumn="0" w:lastRowLastColumn="0"/>
+                  <w:tcW w:w="1418" w:type="dxa"/>
+                </w:tcPr>
+                <w:p>
+                  <w:pPr>
+                    <w:framePr w:hSpace="141" w:wrap="around" w:hAnchor="margin" w:x="-289" w:y="548"/>
+                    <w:rPr>
+                      <w:rFonts w:ascii="Verdana" w:hAnsi="Verdana"/>
+                    </w:rPr>
+                  </w:pPr>
+                  <w:r>
+                    <w:rPr>
+                      <w:rFonts w:ascii="Verdana" w:hAnsi="Verdana"/>
+                    </w:rPr>
+                    <w:t>RF 039</w:t>
+                  </w:r>
+                </w:p>
+              </w:tc>
+              <w:tc>
+                <w:tcPr>
+                  <w:tcW w:w="2900" w:type="dxa"/>
+                </w:tcPr>
+                <w:p>
+                  <w:pPr>
+                    <w:framePr w:hSpace="141" w:wrap="around" w:hAnchor="margin" w:x="-289" w:y="548"/>
+                    <w:cnfStyle w:val="000000100000" w:firstRow="0" w:lastRow="0" w:firstColumn="0" w:lastColumn="0" w:oddVBand="0" w:evenVBand="0" w:oddHBand="1" w:evenHBand="0" w:firstRowFirstColumn="0" w:firstRowLastColumn="0" w:lastRowFirstColumn="0" w:lastRowLastColumn="0"/>
+                    <w:rPr>
+                      <w:rFonts w:ascii="Verdana" w:hAnsi="Verdana"/>
+                    </w:rPr>
+                  </w:pPr>
+                  <w:r>
+                    <w:rPr>
+                      <w:rFonts w:ascii="Verdana" w:hAnsi="Verdana"/>
+                    </w:rPr>
+                    <w:t>Botão para Cancelar Ingresso</w:t>
+                  </w:r>
+                </w:p>
+              </w:tc>
+              <w:tc>
+                <w:tcPr>
+                  <w:tcW w:w="4327" w:type="dxa"/>
+                </w:tcPr>
+                <w:p>
+                  <w:pPr>
+                    <w:framePr w:hSpace="141" w:wrap="around" w:hAnchor="margin" w:x="-289" w:y="548"/>
+                    <w:cnfStyle w:val="000000100000" w:firstRow="0" w:lastRow="0" w:firstColumn="0" w:lastColumn="0" w:oddVBand="0" w:evenVBand="0" w:oddHBand="1" w:evenHBand="0" w:firstRowFirstColumn="0" w:firstRowLastColumn="0" w:lastRowFirstColumn="0" w:lastRowLastColumn="0"/>
+                    <w:rPr>
+                      <w:rFonts w:ascii="Verdana" w:hAnsi="Verdana"/>
+                    </w:rPr>
+                  </w:pPr>
+                </w:p>
+              </w:tc>
+            </w:tr>
+            <w:tr>
+              <w:tc>
+                <w:tcPr>
+                  <w:cnfStyle w:val="001000000000" w:firstRow="0" w:lastRow="0" w:firstColumn="1" w:lastColumn="0" w:oddVBand="0" w:evenVBand="0" w:oddHBand="0" w:evenHBand="0" w:firstRowFirstColumn="0" w:firstRowLastColumn="0" w:lastRowFirstColumn="0" w:lastRowLastColumn="0"/>
+                  <w:tcW w:w="1418" w:type="dxa"/>
+                </w:tcPr>
+                <w:p>
+                  <w:pPr>
+                    <w:framePr w:hSpace="141" w:wrap="around" w:hAnchor="margin" w:x="-289" w:y="548"/>
+                    <w:rPr>
+                      <w:rFonts w:ascii="Verdana" w:hAnsi="Verdana"/>
+                    </w:rPr>
+                  </w:pPr>
+                  <w:r>
+                    <w:rPr>
+                      <w:rFonts w:ascii="Verdana" w:hAnsi="Verdana"/>
+                    </w:rPr>
+                    <w:t>RF 040</w:t>
+                  </w:r>
+                </w:p>
+              </w:tc>
+              <w:tc>
+                <w:tcPr>
+                  <w:tcW w:w="2900" w:type="dxa"/>
+                </w:tcPr>
+                <w:p>
+                  <w:pPr>
+                    <w:framePr w:hSpace="141" w:wrap="around" w:hAnchor="margin" w:x="-289" w:y="548"/>
+                    <w:cnfStyle w:val="000000000000" w:firstRow="0" w:lastRow="0" w:firstColumn="0" w:lastColumn="0" w:oddVBand="0" w:evenVBand="0" w:oddHBand="0" w:evenHBand="0" w:firstRowFirstColumn="0" w:firstRowLastColumn="0" w:lastRowFirstColumn="0" w:lastRowLastColumn="0"/>
+                    <w:rPr>
+                      <w:rFonts w:ascii="Verdana" w:hAnsi="Verdana"/>
+                    </w:rPr>
+                  </w:pPr>
+                  <w:proofErr w:type="spellStart"/>
+                  <w:r>
+                    <w:rPr>
+                      <w:rFonts w:ascii="Verdana" w:hAnsi="Verdana"/>
+                    </w:rPr>
+                    <w:t>Checkbox</w:t>
+                  </w:r>
+                  <w:proofErr w:type="spellEnd"/>
+                  <w:r>
+                    <w:rPr>
+                      <w:rFonts w:ascii="Verdana" w:hAnsi="Verdana"/>
+                    </w:rPr>
+                    <w:t xml:space="preserve"> para Visibilidade do Ingresso</w:t>
+                  </w:r>
+                </w:p>
+              </w:tc>
+              <w:tc>
+                <w:tcPr>
+                  <w:tcW w:w="4327" w:type="dxa"/>
+                </w:tcPr>
+                <w:p>
+                  <w:pPr>
+                    <w:framePr w:hSpace="141" w:wrap="around" w:hAnchor="margin" w:x="-289" w:y="548"/>
+                    <w:cnfStyle w:val="000000000000" w:firstRow="0" w:lastRow="0" w:firstColumn="0" w:lastColumn="0" w:oddVBand="0" w:evenVBand="0" w:oddHBand="0" w:evenHBand="0" w:firstRowFirstColumn="0" w:firstRowLastColumn="0" w:lastRowFirstColumn="0" w:lastRowLastColumn="0"/>
+                    <w:rPr>
+                      <w:rFonts w:ascii="Verdana" w:hAnsi="Verdana"/>
+                    </w:rPr>
+                  </w:pPr>
+                </w:p>
+              </w:tc>
+            </w:tr>
+            <w:tr>
+              <w:trPr>
+                <w:cnfStyle w:val="000000100000" w:firstRow="0" w:lastRow="0" w:firstColumn="0" w:lastColumn="0" w:oddVBand="0" w:evenVBand="0" w:oddHBand="1" w:evenHBand="0" w:firstRowFirstColumn="0" w:firstRowLastColumn="0" w:lastRowFirstColumn="0" w:lastRowLastColumn="0"/>
+              </w:trPr>
+              <w:tc>
+                <w:tcPr>
+                  <w:cnfStyle w:val="001000000000" w:firstRow="0" w:lastRow="0" w:firstColumn="1" w:lastColumn="0" w:oddVBand="0" w:evenVBand="0" w:oddHBand="0" w:evenHBand="0" w:firstRowFirstColumn="0" w:firstRowLastColumn="0" w:lastRowFirstColumn="0" w:lastRowLastColumn="0"/>
+                  <w:tcW w:w="1418" w:type="dxa"/>
+                </w:tcPr>
+                <w:p>
+                  <w:pPr>
+                    <w:framePr w:hSpace="141" w:wrap="around" w:hAnchor="margin" w:x="-289" w:y="548"/>
+                    <w:rPr>
+                      <w:rFonts w:ascii="Verdana" w:hAnsi="Verdana"/>
+                    </w:rPr>
+                  </w:pPr>
+                  <w:r>
+                    <w:rPr>
+                      <w:rFonts w:ascii="Verdana" w:hAnsi="Verdana"/>
+                    </w:rPr>
+                    <w:t>RF 041</w:t>
+                  </w:r>
+                </w:p>
+              </w:tc>
+              <w:tc>
+                <w:tcPr>
+                  <w:tcW w:w="2900" w:type="dxa"/>
+                </w:tcPr>
+                <w:p>
+                  <w:pPr>
+                    <w:framePr w:hSpace="141" w:wrap="around" w:hAnchor="margin" w:x="-289" w:y="548"/>
+                    <w:cnfStyle w:val="000000100000" w:firstRow="0" w:lastRow="0" w:firstColumn="0" w:lastColumn="0" w:oddVBand="0" w:evenVBand="0" w:oddHBand="1" w:evenHBand="0" w:firstRowFirstColumn="0" w:firstRowLastColumn="0" w:lastRowFirstColumn="0" w:lastRowLastColumn="0"/>
+                    <w:rPr>
+                      <w:rFonts w:ascii="Verdana" w:hAnsi="Verdana"/>
+                    </w:rPr>
+                  </w:pPr>
+                  <w:r>
+                    <w:rPr>
+                      <w:rFonts w:ascii="Verdana" w:hAnsi="Verdana"/>
+                    </w:rPr>
+                    <w:t>Campo para Nome do Produtor</w:t>
+                  </w:r>
+                </w:p>
+              </w:tc>
+              <w:tc>
+                <w:tcPr>
+                  <w:tcW w:w="4327" w:type="dxa"/>
+                </w:tcPr>
+                <w:p>
+                  <w:pPr>
+                    <w:framePr w:hSpace="141" w:wrap="around" w:hAnchor="margin" w:x="-289" w:y="548"/>
+                    <w:cnfStyle w:val="000000100000" w:firstRow="0" w:lastRow="0" w:firstColumn="0" w:lastColumn="0" w:oddVBand="0" w:evenVBand="0" w:oddHBand="1" w:evenHBand="0" w:firstRowFirstColumn="0" w:firstRowLastColumn="0" w:lastRowFirstColumn="0" w:lastRowLastColumn="0"/>
+                    <w:rPr>
+                      <w:rFonts w:ascii="Verdana" w:hAnsi="Verdana"/>
+                    </w:rPr>
+                  </w:pPr>
+                </w:p>
+              </w:tc>
+            </w:tr>
+            <w:tr>
+              <w:tc>
+                <w:tcPr>
+                  <w:cnfStyle w:val="001000000000" w:firstRow="0" w:lastRow="0" w:firstColumn="1" w:lastColumn="0" w:oddVBand="0" w:evenVBand="0" w:oddHBand="0" w:evenHBand="0" w:firstRowFirstColumn="0" w:firstRowLastColumn="0" w:lastRowFirstColumn="0" w:lastRowLastColumn="0"/>
+                  <w:tcW w:w="1418" w:type="dxa"/>
+                </w:tcPr>
+                <w:p>
+                  <w:pPr>
+                    <w:framePr w:hSpace="141" w:wrap="around" w:hAnchor="margin" w:x="-289" w:y="548"/>
+                    <w:rPr>
+                      <w:rFonts w:ascii="Verdana" w:hAnsi="Verdana"/>
+                    </w:rPr>
+                  </w:pPr>
+                  <w:r>
+                    <w:rPr>
+                      <w:rFonts w:ascii="Verdana" w:hAnsi="Verdana"/>
+                    </w:rPr>
+                    <w:t>RF 042</w:t>
+                  </w:r>
+                </w:p>
+              </w:tc>
+              <w:tc>
+                <w:tcPr>
+                  <w:tcW w:w="2900" w:type="dxa"/>
+                </w:tcPr>
+                <w:p>
+                  <w:pPr>
+                    <w:framePr w:hSpace="141" w:wrap="around" w:hAnchor="margin" w:x="-289" w:y="548"/>
+                    <w:cnfStyle w:val="000000000000" w:firstRow="0" w:lastRow="0" w:firstColumn="0" w:lastColumn="0" w:oddVBand="0" w:evenVBand="0" w:oddHBand="0" w:evenHBand="0" w:firstRowFirstColumn="0" w:firstRowLastColumn="0" w:lastRowFirstColumn="0" w:lastRowLastColumn="0"/>
+                    <w:rPr>
+                      <w:rFonts w:ascii="Verdana" w:hAnsi="Verdana"/>
+                    </w:rPr>
+                  </w:pPr>
+                  <w:r>
+                    <w:rPr>
+                      <w:rFonts w:ascii="Verdana" w:hAnsi="Verdana"/>
+                    </w:rPr>
+                    <w:t>Campo para Descrição do Produtor</w:t>
+                  </w:r>
+                </w:p>
+              </w:tc>
+              <w:tc>
+                <w:tcPr>
+                  <w:tcW w:w="4327" w:type="dxa"/>
+                </w:tcPr>
+                <w:p>
+                  <w:pPr>
+                    <w:framePr w:hSpace="141" w:wrap="around" w:hAnchor="margin" w:x="-289" w:y="548"/>
+                    <w:cnfStyle w:val="000000000000" w:firstRow="0" w:lastRow="0" w:firstColumn="0" w:lastColumn="0" w:oddVBand="0" w:evenVBand="0" w:oddHBand="0" w:evenHBand="0" w:firstRowFirstColumn="0" w:firstRowLastColumn="0" w:lastRowFirstColumn="0" w:lastRowLastColumn="0"/>
+                    <w:rPr>
+                      <w:rFonts w:ascii="Verdana" w:hAnsi="Verdana"/>
+                    </w:rPr>
+                  </w:pPr>
+                </w:p>
+              </w:tc>
+            </w:tr>
+            <w:tr>
+              <w:trPr>
+                <w:cnfStyle w:val="000000100000" w:firstRow="0" w:lastRow="0" w:firstColumn="0" w:lastColumn="0" w:oddVBand="0" w:evenVBand="0" w:oddHBand="1" w:evenHBand="0" w:firstRowFirstColumn="0" w:firstRowLastColumn="0" w:lastRowFirstColumn="0" w:lastRowLastColumn="0"/>
+              </w:trPr>
+              <w:tc>
+                <w:tcPr>
+                  <w:cnfStyle w:val="001000000000" w:firstRow="0" w:lastRow="0" w:firstColumn="1" w:lastColumn="0" w:oddVBand="0" w:evenVBand="0" w:oddHBand="0" w:evenHBand="0" w:firstRowFirstColumn="0" w:firstRowLastColumn="0" w:lastRowFirstColumn="0" w:lastRowLastColumn="0"/>
+                  <w:tcW w:w="1418" w:type="dxa"/>
+                </w:tcPr>
+                <w:p>
+                  <w:pPr>
+                    <w:framePr w:hSpace="141" w:wrap="around" w:hAnchor="margin" w:x="-289" w:y="548"/>
+                    <w:rPr>
+                      <w:rFonts w:ascii="Verdana" w:hAnsi="Verdana"/>
+                    </w:rPr>
+                  </w:pPr>
+                  <w:r>
+                    <w:rPr>
+                      <w:rFonts w:ascii="Verdana" w:hAnsi="Verdana"/>
+                    </w:rPr>
+                    <w:t>RF 043</w:t>
+                  </w:r>
+                </w:p>
+              </w:tc>
+              <w:tc>
+                <w:tcPr>
+                  <w:tcW w:w="2900" w:type="dxa"/>
+                </w:tcPr>
+                <w:p>
+                  <w:pPr>
+                    <w:framePr w:hSpace="141" w:wrap="around" w:hAnchor="margin" w:x="-289" w:y="548"/>
+                    <w:cnfStyle w:val="000000100000" w:firstRow="0" w:lastRow="0" w:firstColumn="0" w:lastColumn="0" w:oddVBand="0" w:evenVBand="0" w:oddHBand="1" w:evenHBand="0" w:firstRowFirstColumn="0" w:firstRowLastColumn="0" w:lastRowFirstColumn="0" w:lastRowLastColumn="0"/>
+                    <w:rPr>
+                      <w:rFonts w:ascii="Verdana" w:hAnsi="Verdana"/>
+                    </w:rPr>
+                  </w:pPr>
+                  <w:proofErr w:type="spellStart"/>
+                  <w:r>
+                    <w:rPr>
+                      <w:rFonts w:ascii="Verdana" w:hAnsi="Verdana"/>
+                    </w:rPr>
+                    <w:t>Checkbox</w:t>
+                  </w:r>
+                  <w:proofErr w:type="spellEnd"/>
+                  <w:r>
+                    <w:rPr>
+                      <w:rFonts w:ascii="Verdana" w:hAnsi="Verdana"/>
+                    </w:rPr>
+                    <w:t xml:space="preserve"> para termos de uso</w:t>
+                  </w:r>
+                </w:p>
+              </w:tc>
+              <w:tc>
+                <w:tcPr>
+                  <w:tcW w:w="4327" w:type="dxa"/>
+                </w:tcPr>
+                <w:p>
+                  <w:pPr>
+                    <w:framePr w:hSpace="141" w:wrap="around" w:hAnchor="margin" w:x="-289" w:y="548"/>
+                    <w:cnfStyle w:val="000000100000" w:firstRow="0" w:lastRow="0" w:firstColumn="0" w:lastColumn="0" w:oddVBand="0" w:evenVBand="0" w:oddHBand="1" w:evenHBand="0" w:firstRowFirstColumn="0" w:firstRowLastColumn="0" w:lastRowFirstColumn="0" w:lastRowLastColumn="0"/>
+                    <w:rPr>
+                      <w:rFonts w:ascii="Verdana" w:hAnsi="Verdana"/>
+                    </w:rPr>
+                  </w:pPr>
+                </w:p>
+              </w:tc>
+            </w:tr>
+            <w:tr>
+              <w:tc>
+                <w:tcPr>
+                  <w:cnfStyle w:val="001000000000" w:firstRow="0" w:lastRow="0" w:firstColumn="1" w:lastColumn="0" w:oddVBand="0" w:evenVBand="0" w:oddHBand="0" w:evenHBand="0" w:firstRowFirstColumn="0" w:firstRowLastColumn="0" w:lastRowFirstColumn="0" w:lastRowLastColumn="0"/>
+                  <w:tcW w:w="1418" w:type="dxa"/>
+                </w:tcPr>
+                <w:p>
+                  <w:pPr>
+                    <w:framePr w:hSpace="141" w:wrap="around" w:hAnchor="margin" w:x="-289" w:y="548"/>
+                    <w:rPr>
+                      <w:rFonts w:ascii="Verdana" w:hAnsi="Verdana"/>
+                    </w:rPr>
+                  </w:pPr>
+                  <w:r>
+                    <w:rPr>
+                      <w:rFonts w:ascii="Verdana" w:hAnsi="Verdana"/>
+                    </w:rPr>
+                    <w:t>RF 044</w:t>
+                  </w:r>
+                </w:p>
+              </w:tc>
+              <w:tc>
+                <w:tcPr>
+                  <w:tcW w:w="2900" w:type="dxa"/>
+                </w:tcPr>
+                <w:p>
+                  <w:pPr>
+                    <w:framePr w:hSpace="141" w:wrap="around" w:hAnchor="margin" w:x="-289" w:y="548"/>
+                    <w:cnfStyle w:val="000000000000" w:firstRow="0" w:lastRow="0" w:firstColumn="0" w:lastColumn="0" w:oddVBand="0" w:evenVBand="0" w:oddHBand="0" w:evenHBand="0" w:firstRowFirstColumn="0" w:firstRowLastColumn="0" w:lastRowFirstColumn="0" w:lastRowLastColumn="0"/>
+                    <w:rPr>
+                      <w:rFonts w:ascii="Verdana" w:hAnsi="Verdana"/>
+                    </w:rPr>
+                  </w:pPr>
+                  <w:r>
+                    <w:rPr>
+                      <w:rFonts w:ascii="Verdana" w:hAnsi="Verdana"/>
+                    </w:rPr>
+                    <w:t>Botão para Salvar Rascunho</w:t>
+                  </w:r>
+                </w:p>
+              </w:tc>
+              <w:tc>
+                <w:tcPr>
+                  <w:tcW w:w="4327" w:type="dxa"/>
+                </w:tcPr>
+                <w:p>
+                  <w:pPr>
+                    <w:framePr w:hSpace="141" w:wrap="around" w:hAnchor="margin" w:x="-289" w:y="548"/>
+                    <w:cnfStyle w:val="000000000000" w:firstRow="0" w:lastRow="0" w:firstColumn="0" w:lastColumn="0" w:oddVBand="0" w:evenVBand="0" w:oddHBand="0" w:evenHBand="0" w:firstRowFirstColumn="0" w:firstRowLastColumn="0" w:lastRowFirstColumn="0" w:lastRowLastColumn="0"/>
+                    <w:rPr>
+                      <w:rFonts w:ascii="Verdana" w:hAnsi="Verdana"/>
+                    </w:rPr>
+                  </w:pPr>
+                </w:p>
+              </w:tc>
+            </w:tr>
+            <w:tr>
+              <w:trPr>
+                <w:cnfStyle w:val="000000100000" w:firstRow="0" w:lastRow="0" w:firstColumn="0" w:lastColumn="0" w:oddVBand="0" w:evenVBand="0" w:oddHBand="1" w:evenHBand="0" w:firstRowFirstColumn="0" w:firstRowLastColumn="0" w:lastRowFirstColumn="0" w:lastRowLastColumn="0"/>
+              </w:trPr>
+              <w:tc>
+                <w:tcPr>
+                  <w:cnfStyle w:val="001000000000" w:firstRow="0" w:lastRow="0" w:firstColumn="1" w:lastColumn="0" w:oddVBand="0" w:evenVBand="0" w:oddHBand="0" w:evenHBand="0" w:firstRowFirstColumn="0" w:firstRowLastColumn="0" w:lastRowFirstColumn="0" w:lastRowLastColumn="0"/>
+                  <w:tcW w:w="1418" w:type="dxa"/>
+                </w:tcPr>
+                <w:p>
+                  <w:pPr>
+                    <w:framePr w:hSpace="141" w:wrap="around" w:hAnchor="margin" w:x="-289" w:y="548"/>
+                    <w:rPr>
+                      <w:rFonts w:ascii="Verdana" w:hAnsi="Verdana"/>
+                    </w:rPr>
+                  </w:pPr>
+                  <w:r>
+                    <w:rPr>
+                      <w:rFonts w:ascii="Verdana" w:hAnsi="Verdana"/>
+                    </w:rPr>
+                    <w:t>RF 045</w:t>
+                  </w:r>
+                </w:p>
+              </w:tc>
+              <w:tc>
+                <w:tcPr>
+                  <w:tcW w:w="2900" w:type="dxa"/>
+                </w:tcPr>
+                <w:p>
+                  <w:pPr>
+                    <w:framePr w:hSpace="141" w:wrap="around" w:hAnchor="margin" w:x="-289" w:y="548"/>
+                    <w:cnfStyle w:val="000000100000" w:firstRow="0" w:lastRow="0" w:firstColumn="0" w:lastColumn="0" w:oddVBand="0" w:evenVBand="0" w:oddHBand="1" w:evenHBand="0" w:firstRowFirstColumn="0" w:firstRowLastColumn="0" w:lastRowFirstColumn="0" w:lastRowLastColumn="0"/>
+                    <w:rPr>
+                      <w:rFonts w:ascii="Verdana" w:hAnsi="Verdana"/>
+                    </w:rPr>
+                  </w:pPr>
+                  <w:r>
+                    <w:rPr>
+                      <w:rFonts w:ascii="Verdana" w:hAnsi="Verdana"/>
+                    </w:rPr>
+                    <w:t xml:space="preserve">Botão para </w:t>
+                  </w:r>
+                  <w:proofErr w:type="spellStart"/>
+                  <w:r>
+                    <w:rPr>
+                      <w:rFonts w:ascii="Verdana" w:hAnsi="Verdana"/>
+                    </w:rPr>
+                    <w:t>Públicar</w:t>
+                  </w:r>
+                  <w:proofErr w:type="spellEnd"/>
+                  <w:r>
+                    <w:rPr>
+                      <w:rFonts w:ascii="Verdana" w:hAnsi="Verdana"/>
+                    </w:rPr>
+                    <w:t xml:space="preserve"> Evento</w:t>
+                  </w:r>
+                </w:p>
+              </w:tc>
+              <w:tc>
+                <w:tcPr>
+                  <w:tcW w:w="4327" w:type="dxa"/>
+                </w:tcPr>
+                <w:p>
+                  <w:pPr>
+                    <w:framePr w:hSpace="141" w:wrap="around" w:hAnchor="margin" w:x="-289" w:y="548"/>
+                    <w:cnfStyle w:val="000000100000" w:firstRow="0" w:lastRow="0" w:firstColumn="0" w:lastColumn="0" w:oddVBand="0" w:evenVBand="0" w:oddHBand="1" w:evenHBand="0" w:firstRowFirstColumn="0" w:firstRowLastColumn="0" w:lastRowFirstColumn="0" w:lastRowLastColumn="0"/>
+                    <w:rPr>
+                      <w:rFonts w:ascii="Verdana" w:hAnsi="Verdana"/>
+                    </w:rPr>
+                  </w:pPr>
+                </w:p>
+              </w:tc>
+            </w:tr>
+            <w:tr>
+              <w:tc>
+                <w:tcPr>
+                  <w:cnfStyle w:val="001000000000" w:firstRow="0" w:lastRow="0" w:firstColumn="1" w:lastColumn="0" w:oddVBand="0" w:evenVBand="0" w:oddHBand="0" w:evenHBand="0" w:firstRowFirstColumn="0" w:firstRowLastColumn="0" w:lastRowFirstColumn="0" w:lastRowLastColumn="0"/>
+                  <w:tcW w:w="1418" w:type="dxa"/>
+                </w:tcPr>
+                <w:p>
+                  <w:pPr>
+                    <w:framePr w:hSpace="141" w:wrap="around" w:hAnchor="margin" w:x="-289" w:y="548"/>
+                    <w:rPr>
+                      <w:rFonts w:ascii="Verdana" w:hAnsi="Verdana"/>
+                    </w:rPr>
+                  </w:pPr>
+                  <w:r>
+                    <w:rPr>
+                      <w:rFonts w:ascii="Verdana" w:hAnsi="Verdana"/>
+                    </w:rPr>
+                    <w:t>RF 046</w:t>
+                  </w:r>
+                </w:p>
+              </w:tc>
+              <w:tc>
+                <w:tcPr>
+                  <w:tcW w:w="2900" w:type="dxa"/>
+                </w:tcPr>
+                <w:p>
+                  <w:pPr>
+                    <w:framePr w:hSpace="141" w:wrap="around" w:hAnchor="margin" w:x="-289" w:y="548"/>
+                    <w:cnfStyle w:val="000000000000" w:firstRow="0" w:lastRow="0" w:firstColumn="0" w:lastColumn="0" w:oddVBand="0" w:evenVBand="0" w:oddHBand="0" w:evenHBand="0" w:firstRowFirstColumn="0" w:firstRowLastColumn="0" w:lastRowFirstColumn="0" w:lastRowLastColumn="0"/>
+                    <w:rPr>
+                      <w:rFonts w:ascii="Verdana" w:hAnsi="Verdana"/>
+                    </w:rPr>
+                  </w:pPr>
+                  <w:proofErr w:type="spellStart"/>
+                  <w:r>
+                    <w:rPr>
+                      <w:rFonts w:ascii="Verdana" w:hAnsi="Verdana"/>
+                    </w:rPr>
+                    <w:t>Checkbox</w:t>
+                  </w:r>
+                  <w:proofErr w:type="spellEnd"/>
+                  <w:r>
+                    <w:rPr>
+                      <w:rFonts w:ascii="Verdana" w:hAnsi="Verdana"/>
+                    </w:rPr>
+                    <w:t xml:space="preserve"> para Visibilidade </w:t>
+                  </w:r>
+                  <w:r>
+                    <w:rPr>
+                      <w:rFonts w:ascii="Verdana" w:hAnsi="Verdana"/>
+                    </w:rPr>
+                    <w:t>Públic</w:t>
+                  </w:r>
+                  <w:r>
+                    <w:rPr>
+                      <w:rFonts w:ascii="Verdana" w:hAnsi="Verdana"/>
+                    </w:rPr>
+                    <w:t xml:space="preserve">a do Evento </w:t>
+                  </w:r>
+                </w:p>
+              </w:tc>
+              <w:tc>
+                <w:tcPr>
+                  <w:tcW w:w="4327" w:type="dxa"/>
+                </w:tcPr>
+                <w:p>
+                  <w:pPr>
+                    <w:framePr w:hSpace="141" w:wrap="around" w:hAnchor="margin" w:x="-289" w:y="548"/>
+                    <w:cnfStyle w:val="000000000000" w:firstRow="0" w:lastRow="0" w:firstColumn="0" w:lastColumn="0" w:oddVBand="0" w:evenVBand="0" w:oddHBand="0" w:evenHBand="0" w:firstRowFirstColumn="0" w:firstRowLastColumn="0" w:lastRowFirstColumn="0" w:lastRowLastColumn="0"/>
+                    <w:rPr>
+                      <w:rFonts w:ascii="Verdana" w:hAnsi="Verdana"/>
+                    </w:rPr>
+                  </w:pPr>
+                </w:p>
+              </w:tc>
+            </w:tr>
+            <w:tr>
+              <w:trPr>
+                <w:cnfStyle w:val="000000100000" w:firstRow="0" w:lastRow="0" w:firstColumn="0" w:lastColumn="0" w:oddVBand="0" w:evenVBand="0" w:oddHBand="1" w:evenHBand="0" w:firstRowFirstColumn="0" w:firstRowLastColumn="0" w:lastRowFirstColumn="0" w:lastRowLastColumn="0"/>
+              </w:trPr>
+              <w:tc>
+                <w:tcPr>
+                  <w:cnfStyle w:val="001000000000" w:firstRow="0" w:lastRow="0" w:firstColumn="1" w:lastColumn="0" w:oddVBand="0" w:evenVBand="0" w:oddHBand="0" w:evenHBand="0" w:firstRowFirstColumn="0" w:firstRowLastColumn="0" w:lastRowFirstColumn="0" w:lastRowLastColumn="0"/>
+                  <w:tcW w:w="1418" w:type="dxa"/>
+                </w:tcPr>
+                <w:p>
+                  <w:pPr>
+                    <w:framePr w:hSpace="141" w:wrap="around" w:hAnchor="margin" w:x="-289" w:y="548"/>
+                    <w:rPr>
+                      <w:rFonts w:ascii="Verdana" w:hAnsi="Verdana"/>
+                    </w:rPr>
+                  </w:pPr>
+                  <w:r>
+                    <w:rPr>
+                      <w:rFonts w:ascii="Verdana" w:hAnsi="Verdana"/>
+                    </w:rPr>
+                    <w:lastRenderedPageBreak/>
+                    <w:t>RF 047</w:t>
+                  </w:r>
+                </w:p>
+              </w:tc>
+              <w:tc>
+                <w:tcPr>
+                  <w:tcW w:w="2900" w:type="dxa"/>
+                </w:tcPr>
+                <w:p>
+                  <w:pPr>
+                    <w:framePr w:hSpace="141" w:wrap="around" w:hAnchor="margin" w:x="-289" w:y="548"/>
+                    <w:cnfStyle w:val="000000100000" w:firstRow="0" w:lastRow="0" w:firstColumn="0" w:lastColumn="0" w:oddVBand="0" w:evenVBand="0" w:oddHBand="1" w:evenHBand="0" w:firstRowFirstColumn="0" w:firstRowLastColumn="0" w:lastRowFirstColumn="0" w:lastRowLastColumn="0"/>
+                    <w:rPr>
+                      <w:rFonts w:ascii="Verdana" w:hAnsi="Verdana"/>
+                    </w:rPr>
+                  </w:pPr>
+                  <w:proofErr w:type="spellStart"/>
+                  <w:r>
+                    <w:rPr>
+                      <w:rFonts w:ascii="Verdana" w:hAnsi="Verdana"/>
+                    </w:rPr>
+                    <w:t>Checkbox</w:t>
+                  </w:r>
+                  <w:proofErr w:type="spellEnd"/>
+                  <w:r>
+                    <w:rPr>
+                      <w:rFonts w:ascii="Verdana" w:hAnsi="Verdana"/>
+                    </w:rPr>
+                    <w:t xml:space="preserve"> para Visibilidade Privad</w:t>
+                  </w:r>
+                  <w:r>
+                    <w:rPr>
+                      <w:rFonts w:ascii="Verdana" w:hAnsi="Verdana"/>
+                    </w:rPr>
+                    <w:t xml:space="preserve">a </w:t>
+                  </w:r>
+                  <w:r>
+                    <w:rPr>
+                      <w:rFonts w:ascii="Verdana" w:hAnsi="Verdana"/>
+                    </w:rPr>
+                    <w:t xml:space="preserve">do Evento </w:t>
+                  </w:r>
                 </w:p>
               </w:tc>
               <w:tc>
@@ -5639,7 +8504,7 @@
 </file>
 
 <file path=customXml/itemProps1.xml><?xml version="1.0" encoding="utf-8"?>
-<ds:datastoreItem xmlns:ds="http://schemas.openxmlformats.org/officeDocument/2006/customXml" ds:itemID="{260806B5-868B-4D7D-A808-550E69D12B8B}">
+<ds:datastoreItem xmlns:ds="http://schemas.openxmlformats.org/officeDocument/2006/customXml" ds:itemID="{A5B09866-97D3-42F6-938D-13453D1107CF}">
   <ds:schemaRefs>
     <ds:schemaRef ds:uri="http://schemas.openxmlformats.org/officeDocument/2006/bibliography"/>
   </ds:schemaRefs>

</xml_diff>

<commit_message>
Modificação: Colocado Descrição dos Requisitos 001 ao 031
</commit_message>
<xml_diff>
--- a/docs/Levantamento de Requisitos Funcionais.docx
+++ b/docs/Levantamento de Requisitos Funcionais.docx
@@ -509,6 +509,33 @@
                       <w:rFonts w:ascii="Verdana" w:hAnsi="Verdana"/>
                     </w:rPr>
                   </w:pPr>
+                  <w:r>
+                    <w:rPr>
+                      <w:rFonts w:ascii="Verdana" w:hAnsi="Verdana"/>
+                    </w:rPr>
+                    <w:t xml:space="preserve">Este campo será responsável </w:t>
+                  </w:r>
+                  <w:r>
+                    <w:rPr>
+                      <w:rFonts w:ascii="Verdana" w:hAnsi="Verdana"/>
+                    </w:rPr>
+                    <w:t xml:space="preserve">por armazenar o nome do evento, </w:t>
+                  </w:r>
+                  <w:r>
+                    <w:rPr>
+                      <w:rFonts w:ascii="Verdana" w:hAnsi="Verdana"/>
+                      <w:b/>
+                      <w:color w:val="FF0000"/>
+                    </w:rPr>
+                    <w:t>este campo terá o limite de 150 caracteres e não poderá ser vazio</w:t>
+                  </w:r>
+                  <w:r>
+                    <w:rPr>
+                      <w:rFonts w:ascii="Verdana" w:hAnsi="Verdana"/>
+                      <w:color w:val="FF0000"/>
+                    </w:rPr>
+                    <w:t xml:space="preserve"> </w:t>
+                  </w:r>
                 </w:p>
               </w:tc>
             </w:tr>
@@ -571,6 +598,27 @@
                       <w:rFonts w:ascii="Verdana" w:hAnsi="Verdana"/>
                     </w:rPr>
                   </w:pPr>
+                  <w:r>
+                    <w:rPr>
+                      <w:rFonts w:ascii="Verdana" w:hAnsi="Verdana"/>
+                    </w:rPr>
+                    <w:t xml:space="preserve">Este campo será responsável por armazenar a descrição do evento, </w:t>
+                  </w:r>
+                  <w:r>
+                    <w:rPr>
+                      <w:rFonts w:ascii="Verdana" w:hAnsi="Verdana"/>
+                      <w:b/>
+                      <w:color w:val="FF0000"/>
+                    </w:rPr>
+                    <w:t>este campo não poderá ser vazio</w:t>
+                  </w:r>
+                  <w:r>
+                    <w:rPr>
+                      <w:rFonts w:ascii="Verdana" w:hAnsi="Verdana"/>
+                      <w:color w:val="FF0000"/>
+                    </w:rPr>
+                    <w:t xml:space="preserve"> </w:t>
+                  </w:r>
                 </w:p>
               </w:tc>
             </w:tr>
@@ -642,6 +690,20 @@
                       <w:rFonts w:ascii="Verdana" w:hAnsi="Verdana"/>
                     </w:rPr>
                   </w:pPr>
+                  <w:r>
+                    <w:rPr>
+                      <w:rFonts w:ascii="Verdana" w:hAnsi="Verdana"/>
+                    </w:rPr>
+                    <w:t xml:space="preserve">Este campo será responsável por armazenar a data de início do evento, </w:t>
+                  </w:r>
+                  <w:r>
+                    <w:rPr>
+                      <w:rFonts w:ascii="Verdana" w:hAnsi="Verdana"/>
+                      <w:b/>
+                      <w:color w:val="FF0000"/>
+                    </w:rPr>
+                    <w:t>neste campo somente será possível inserir números, este campo não poderá ser vazio</w:t>
+                  </w:r>
                 </w:p>
               </w:tc>
             </w:tr>
@@ -688,13 +750,7 @@
                     <w:rPr>
                       <w:rFonts w:ascii="Verdana" w:hAnsi="Verdana"/>
                     </w:rPr>
-                    <w:t xml:space="preserve"> </w:t>
-                  </w:r>
-                  <w:r>
-                    <w:rPr>
-                      <w:rFonts w:ascii="Verdana" w:hAnsi="Verdana"/>
-                    </w:rPr>
-                    <w:t>do Evento</w:t>
+                    <w:t xml:space="preserve"> do Evento</w:t>
                   </w:r>
                 </w:p>
               </w:tc>
@@ -710,6 +766,29 @@
                       <w:rFonts w:ascii="Verdana" w:hAnsi="Verdana"/>
                     </w:rPr>
                   </w:pPr>
+                  <w:r>
+                    <w:rPr>
+                      <w:rFonts w:ascii="Verdana" w:hAnsi="Verdana"/>
+                    </w:rPr>
+                    <w:t xml:space="preserve">Este campo será responsável por armazenar a data de término do evento, </w:t>
+                  </w:r>
+                  <w:r>
+                    <w:rPr>
+                      <w:rFonts w:ascii="Verdana" w:hAnsi="Verdana"/>
+                      <w:b/>
+                      <w:color w:val="FF0000"/>
+                    </w:rPr>
+                    <w:t xml:space="preserve">neste campo somente será possível inserir números, </w:t>
+                  </w:r>
+                  <w:r>
+                    <w:rPr>
+                      <w:rFonts w:ascii="Verdana" w:hAnsi="Verdana"/>
+                      <w:b/>
+                      <w:color w:val="FF0000"/>
+                    </w:rPr>
+                    <w:lastRenderedPageBreak/>
+                    <w:t>este campo não poderá ser vazio</w:t>
+                  </w:r>
                 </w:p>
               </w:tc>
             </w:tr>
@@ -733,6 +812,7 @@
                     <w:rPr>
                       <w:rFonts w:ascii="Verdana" w:hAnsi="Verdana"/>
                     </w:rPr>
+                    <w:lastRenderedPageBreak/>
                     <w:t>RF 005</w:t>
                   </w:r>
                 </w:p>
@@ -759,13 +839,7 @@
                     <w:rPr>
                       <w:rFonts w:ascii="Verdana" w:hAnsi="Verdana"/>
                     </w:rPr>
-                    <w:t xml:space="preserve">Início </w:t>
-                  </w:r>
-                  <w:r>
-                    <w:rPr>
-                      <w:rFonts w:ascii="Verdana" w:hAnsi="Verdana"/>
-                    </w:rPr>
-                    <w:t>do Evento</w:t>
+                    <w:t>Início do Evento</w:t>
                   </w:r>
                 </w:p>
               </w:tc>
@@ -781,6 +855,20 @@
                       <w:rFonts w:ascii="Verdana" w:hAnsi="Verdana"/>
                     </w:rPr>
                   </w:pPr>
+                  <w:r>
+                    <w:rPr>
+                      <w:rFonts w:ascii="Verdana" w:hAnsi="Verdana"/>
+                    </w:rPr>
+                    <w:t xml:space="preserve">Este campo será responsável por armazenar a hora de início do evento, </w:t>
+                  </w:r>
+                  <w:r>
+                    <w:rPr>
+                      <w:rFonts w:ascii="Verdana" w:hAnsi="Verdana"/>
+                      <w:b/>
+                      <w:color w:val="FF0000"/>
+                    </w:rPr>
+                    <w:t>neste campo somente será possível inserir números, este campo não poderá ser vazio</w:t>
+                  </w:r>
                 </w:p>
               </w:tc>
             </w:tr>
@@ -827,28 +915,48 @@
                     <w:rPr>
                       <w:rFonts w:ascii="Verdana" w:hAnsi="Verdana"/>
                     </w:rPr>
+                    <w:t xml:space="preserve"> do Evento</w:t>
+                  </w:r>
+                </w:p>
+              </w:tc>
+              <w:tc>
+                <w:tcPr>
+                  <w:tcW w:w="4327" w:type="dxa"/>
+                </w:tcPr>
+                <w:p>
+                  <w:pPr>
+                    <w:framePr w:hSpace="141" w:wrap="around" w:hAnchor="margin" w:x="-289" w:y="548"/>
+                    <w:cnfStyle w:val="000000000000" w:firstRow="0" w:lastRow="0" w:firstColumn="0" w:lastColumn="0" w:oddVBand="0" w:evenVBand="0" w:oddHBand="0" w:evenHBand="0" w:firstRowFirstColumn="0" w:firstRowLastColumn="0" w:lastRowFirstColumn="0" w:lastRowLastColumn="0"/>
+                    <w:rPr>
+                      <w:rFonts w:ascii="Verdana" w:hAnsi="Verdana"/>
+                    </w:rPr>
+                  </w:pPr>
+                  <w:r>
+                    <w:rPr>
+                      <w:rFonts w:ascii="Verdana" w:hAnsi="Verdana"/>
+                    </w:rPr>
+                    <w:t>Este campo será responsável por armazenar a hora de término do evento</w:t>
+                  </w:r>
+                  <w:r>
+                    <w:rPr>
+                      <w:rFonts w:ascii="Verdana" w:hAnsi="Verdana"/>
+                    </w:rPr>
+                    <w:t>,</w:t>
+                  </w:r>
+                  <w:r>
+                    <w:rPr>
+                      <w:rFonts w:ascii="Verdana" w:hAnsi="Verdana"/>
+                    </w:rPr>
                     <w:t xml:space="preserve"> </w:t>
                   </w:r>
                   <w:r>
                     <w:rPr>
                       <w:rFonts w:ascii="Verdana" w:hAnsi="Verdana"/>
-                    </w:rPr>
-                    <w:t>do Evento</w:t>
-                  </w:r>
-                </w:p>
-              </w:tc>
-              <w:tc>
-                <w:tcPr>
-                  <w:tcW w:w="4327" w:type="dxa"/>
-                </w:tcPr>
-                <w:p>
-                  <w:pPr>
-                    <w:framePr w:hSpace="141" w:wrap="around" w:hAnchor="margin" w:x="-289" w:y="548"/>
-                    <w:cnfStyle w:val="000000000000" w:firstRow="0" w:lastRow="0" w:firstColumn="0" w:lastColumn="0" w:oddVBand="0" w:evenVBand="0" w:oddHBand="0" w:evenHBand="0" w:firstRowFirstColumn="0" w:firstRowLastColumn="0" w:lastRowFirstColumn="0" w:lastRowLastColumn="0"/>
-                    <w:rPr>
-                      <w:rFonts w:ascii="Verdana" w:hAnsi="Verdana"/>
-                    </w:rPr>
-                  </w:pPr>
+                      <w:b/>
+                      <w:color w:val="FF0000"/>
+                    </w:rPr>
+                    <w:t>neste campo somente será possível inserir números, este campo não poderá ser vazio</w:t>
+                  </w:r>
                 </w:p>
               </w:tc>
             </w:tr>
@@ -926,6 +1034,20 @@
                       <w:rFonts w:ascii="Verdana" w:hAnsi="Verdana"/>
                     </w:rPr>
                   </w:pPr>
+                  <w:r>
+                    <w:rPr>
+                      <w:rFonts w:ascii="Verdana" w:hAnsi="Verdana"/>
+                    </w:rPr>
+                    <w:t xml:space="preserve">Este campo será responsável por armazenar a rua do evento, </w:t>
+                  </w:r>
+                  <w:r>
+                    <w:rPr>
+                      <w:rFonts w:ascii="Verdana" w:hAnsi="Verdana"/>
+                      <w:b/>
+                      <w:color w:val="FF0000"/>
+                    </w:rPr>
+                    <w:t>este campo terá o limite de 200 caracteres e não poderá ser vazio</w:t>
+                  </w:r>
                 </w:p>
               </w:tc>
             </w:tr>
@@ -994,6 +1116,20 @@
                       <w:rFonts w:ascii="Verdana" w:hAnsi="Verdana"/>
                     </w:rPr>
                   </w:pPr>
+                  <w:r>
+                    <w:rPr>
+                      <w:rFonts w:ascii="Verdana" w:hAnsi="Verdana"/>
+                    </w:rPr>
+                    <w:t xml:space="preserve">Este campo será responsável por armazenar o bairro do evento, </w:t>
+                  </w:r>
+                  <w:r>
+                    <w:rPr>
+                      <w:rFonts w:ascii="Verdana" w:hAnsi="Verdana"/>
+                      <w:b/>
+                      <w:color w:val="FF0000"/>
+                    </w:rPr>
+                    <w:t>este campo terá o limite de 150 caracteres e não poderá ser vazio</w:t>
+                  </w:r>
                 </w:p>
               </w:tc>
             </w:tr>
@@ -1049,13 +1185,7 @@
                     <w:rPr>
                       <w:rFonts w:ascii="Verdana" w:hAnsi="Verdana"/>
                     </w:rPr>
-                    <w:t xml:space="preserve"> </w:t>
-                  </w:r>
-                  <w:r>
-                    <w:rPr>
-                      <w:rFonts w:ascii="Verdana" w:hAnsi="Verdana"/>
-                    </w:rPr>
-                    <w:t>do Evento</w:t>
+                    <w:t xml:space="preserve"> do Evento</w:t>
                   </w:r>
                 </w:p>
               </w:tc>
@@ -1071,6 +1201,28 @@
                       <w:rFonts w:ascii="Verdana" w:hAnsi="Verdana"/>
                     </w:rPr>
                   </w:pPr>
+                  <w:r>
+                    <w:rPr>
+                      <w:rFonts w:ascii="Verdana" w:hAnsi="Verdana"/>
+                    </w:rPr>
+                    <w:t xml:space="preserve">Este campo será responsável por armazenar o número do endereço do evento, </w:t>
+                  </w:r>
+                  <w:r>
+                    <w:rPr>
+                      <w:rFonts w:ascii="Verdana" w:hAnsi="Verdana"/>
+                      <w:b/>
+                      <w:color w:val="FF0000"/>
+                    </w:rPr>
+                    <w:t>este campo terá o limite de 50 caracteres</w:t>
+                  </w:r>
+                  <w:r>
+                    <w:rPr>
+                      <w:rFonts w:ascii="Verdana" w:hAnsi="Verdana"/>
+                      <w:b/>
+                      <w:color w:val="FF0000"/>
+                    </w:rPr>
+                    <w:t xml:space="preserve"> e não poderá ser vazio</w:t>
+                  </w:r>
                 </w:p>
               </w:tc>
             </w:tr>
@@ -1091,7 +1243,6 @@
                     <w:rPr>
                       <w:rFonts w:ascii="Verdana" w:hAnsi="Verdana"/>
                     </w:rPr>
-                    <w:lastRenderedPageBreak/>
                     <w:t>RF 0</w:t>
                   </w:r>
                   <w:r>
@@ -1124,13 +1275,7 @@
                     <w:rPr>
                       <w:rFonts w:ascii="Verdana" w:hAnsi="Verdana"/>
                     </w:rPr>
-                    <w:t xml:space="preserve"> </w:t>
-                  </w:r>
-                  <w:r>
-                    <w:rPr>
-                      <w:rFonts w:ascii="Verdana" w:hAnsi="Verdana"/>
-                    </w:rPr>
-                    <w:t>do Evento</w:t>
+                    <w:t xml:space="preserve"> do Evento</w:t>
                   </w:r>
                 </w:p>
               </w:tc>
@@ -1146,6 +1291,20 @@
                       <w:rFonts w:ascii="Verdana" w:hAnsi="Verdana"/>
                     </w:rPr>
                   </w:pPr>
+                  <w:r>
+                    <w:rPr>
+                      <w:rFonts w:ascii="Verdana" w:hAnsi="Verdana"/>
+                    </w:rPr>
+                    <w:t xml:space="preserve">Este campo será responsável por armazenar a cidade do evento, </w:t>
+                  </w:r>
+                  <w:r>
+                    <w:rPr>
+                      <w:rFonts w:ascii="Verdana" w:hAnsi="Verdana"/>
+                      <w:b/>
+                      <w:color w:val="FF0000"/>
+                    </w:rPr>
+                    <w:t>este campo terá o limite de 150 caracteres e não poderá ser vazio</w:t>
+                  </w:r>
                 </w:p>
               </w:tc>
             </w:tr>
@@ -1247,6 +1406,28 @@
                       <w:rFonts w:ascii="Verdana" w:hAnsi="Verdana"/>
                     </w:rPr>
                   </w:pPr>
+                  <w:r>
+                    <w:rPr>
+                      <w:rFonts w:ascii="Verdana" w:hAnsi="Verdana"/>
+                    </w:rPr>
+                    <w:t xml:space="preserve">Este campo será responsável por armazenar a categoria do evento, </w:t>
+                  </w:r>
+                  <w:r>
+                    <w:rPr>
+                      <w:rFonts w:ascii="Verdana" w:hAnsi="Verdana"/>
+                      <w:b/>
+                      <w:color w:val="FF0000"/>
+                    </w:rPr>
+                    <w:t>este campo terá o limite de 100 caracteres</w:t>
+                  </w:r>
+                  <w:r>
+                    <w:rPr>
+                      <w:rFonts w:ascii="Verdana" w:hAnsi="Verdana"/>
+                      <w:b/>
+                      <w:color w:val="FF0000"/>
+                    </w:rPr>
+                    <w:t xml:space="preserve"> e será opcional</w:t>
+                  </w:r>
                 </w:p>
               </w:tc>
             </w:tr>
@@ -1299,13 +1480,7 @@
                     <w:rPr>
                       <w:rFonts w:ascii="Verdana" w:hAnsi="Verdana"/>
                     </w:rPr>
-                    <w:t xml:space="preserve"> </w:t>
-                  </w:r>
-                  <w:r>
-                    <w:rPr>
-                      <w:rFonts w:ascii="Verdana" w:hAnsi="Verdana"/>
-                    </w:rPr>
-                    <w:t>do Evento</w:t>
+                    <w:t xml:space="preserve"> do Evento</w:t>
                   </w:r>
                 </w:p>
               </w:tc>
@@ -1321,6 +1496,20 @@
                       <w:rFonts w:ascii="Verdana" w:hAnsi="Verdana"/>
                     </w:rPr>
                   </w:pPr>
+                  <w:r>
+                    <w:rPr>
+                      <w:rFonts w:ascii="Verdana" w:hAnsi="Verdana"/>
+                    </w:rPr>
+                    <w:t xml:space="preserve">Este campo será responsável por armazenar a foto do evento, </w:t>
+                  </w:r>
+                  <w:r>
+                    <w:rPr>
+                      <w:rFonts w:ascii="Verdana" w:hAnsi="Verdana"/>
+                      <w:b/>
+                      <w:color w:val="FF0000"/>
+                    </w:rPr>
+                    <w:t>este campo terá o limite de 250 caracteres e não poderá ser vazio</w:t>
+                  </w:r>
                 </w:p>
               </w:tc>
             </w:tr>
@@ -1344,6 +1533,7 @@
                     <w:rPr>
                       <w:rFonts w:ascii="Verdana" w:hAnsi="Verdana"/>
                     </w:rPr>
+                    <w:lastRenderedPageBreak/>
                     <w:t>RF 01</w:t>
                   </w:r>
                   <w:r>
@@ -1376,13 +1566,7 @@
                     <w:rPr>
                       <w:rFonts w:ascii="Verdana" w:hAnsi="Verdana"/>
                     </w:rPr>
-                    <w:t xml:space="preserve"> </w:t>
-                  </w:r>
-                  <w:r>
-                    <w:rPr>
-                      <w:rFonts w:ascii="Verdana" w:hAnsi="Verdana"/>
-                    </w:rPr>
-                    <w:t>do Evento</w:t>
+                    <w:t xml:space="preserve"> do Evento</w:t>
                   </w:r>
                 </w:p>
               </w:tc>
@@ -1398,6 +1582,20 @@
                       <w:rFonts w:ascii="Verdana" w:hAnsi="Verdana"/>
                     </w:rPr>
                   </w:pPr>
+                  <w:r>
+                    <w:rPr>
+                      <w:rFonts w:ascii="Verdana" w:hAnsi="Verdana"/>
+                    </w:rPr>
+                    <w:t xml:space="preserve">Este campo será responsável por armazenar o assunto do evento, </w:t>
+                  </w:r>
+                  <w:r>
+                    <w:rPr>
+                      <w:rFonts w:ascii="Verdana" w:hAnsi="Verdana"/>
+                      <w:b/>
+                      <w:color w:val="FF0000"/>
+                    </w:rPr>
+                    <w:t>este campo terá o limite de 100 caracteres e não poderá ser vazio</w:t>
+                  </w:r>
                 </w:p>
               </w:tc>
             </w:tr>
@@ -1418,7 +1616,13 @@
                     <w:rPr>
                       <w:rFonts w:ascii="Verdana" w:hAnsi="Verdana"/>
                     </w:rPr>
-                    <w:t>RF 014</w:t>
+                    <w:t>RF 01</w:t>
+                  </w:r>
+                  <w:r>
+                    <w:rPr>
+                      <w:rFonts w:ascii="Verdana" w:hAnsi="Verdana"/>
+                    </w:rPr>
+                    <w:t>4</w:t>
                   </w:r>
                 </w:p>
               </w:tc>
@@ -1438,13 +1642,7 @@
                     <w:rPr>
                       <w:rFonts w:ascii="Verdana" w:hAnsi="Verdana"/>
                     </w:rPr>
-                    <w:t>Campo para Nome do Local</w:t>
-                  </w:r>
-                  <w:r>
-                    <w:rPr>
-                      <w:rFonts w:ascii="Verdana" w:hAnsi="Verdana"/>
-                    </w:rPr>
-                    <w:t xml:space="preserve"> </w:t>
+                    <w:t xml:space="preserve">Campo para CEP </w:t>
                   </w:r>
                   <w:r>
                     <w:rPr>
@@ -1466,6 +1664,20 @@
                       <w:rFonts w:ascii="Verdana" w:hAnsi="Verdana"/>
                     </w:rPr>
                   </w:pPr>
+                  <w:r>
+                    <w:rPr>
+                      <w:rFonts w:ascii="Verdana" w:hAnsi="Verdana"/>
+                    </w:rPr>
+                    <w:t xml:space="preserve">Este campo será responsável por armazenar o CEP do evento, </w:t>
+                  </w:r>
+                  <w:r>
+                    <w:rPr>
+                      <w:rFonts w:ascii="Verdana" w:hAnsi="Verdana"/>
+                      <w:b/>
+                      <w:color w:val="FF0000"/>
+                    </w:rPr>
+                    <w:t>este campo terá o limite de 8 caracteres e não poderá ser vazio</w:t>
+                  </w:r>
                 </w:p>
               </w:tc>
             </w:tr>
@@ -1489,7 +1701,13 @@
                     <w:rPr>
                       <w:rFonts w:ascii="Verdana" w:hAnsi="Verdana"/>
                     </w:rPr>
-                    <w:t>RF 015</w:t>
+                    <w:t>RF 01</w:t>
+                  </w:r>
+                  <w:r>
+                    <w:rPr>
+                      <w:rFonts w:ascii="Verdana" w:hAnsi="Verdana"/>
+                    </w:rPr>
+                    <w:t>5</w:t>
                   </w:r>
                 </w:p>
               </w:tc>
@@ -1509,13 +1727,13 @@
                     <w:rPr>
                       <w:rFonts w:ascii="Verdana" w:hAnsi="Verdana"/>
                     </w:rPr>
-                    <w:t xml:space="preserve">Campo para CEP </w:t>
-                  </w:r>
-                  <w:r>
-                    <w:rPr>
-                      <w:rFonts w:ascii="Verdana" w:hAnsi="Verdana"/>
-                    </w:rPr>
-                    <w:t>do Evento</w:t>
+                    <w:t>Campo para Logradouro</w:t>
+                  </w:r>
+                  <w:r>
+                    <w:rPr>
+                      <w:rFonts w:ascii="Verdana" w:hAnsi="Verdana"/>
+                    </w:rPr>
+                    <w:t xml:space="preserve"> do Evento</w:t>
                   </w:r>
                 </w:p>
               </w:tc>
@@ -1531,6 +1749,20 @@
                       <w:rFonts w:ascii="Verdana" w:hAnsi="Verdana"/>
                     </w:rPr>
                   </w:pPr>
+                  <w:r>
+                    <w:rPr>
+                      <w:rFonts w:ascii="Verdana" w:hAnsi="Verdana"/>
+                    </w:rPr>
+                    <w:t xml:space="preserve">Este campo será responsável por armazenar o logradouro do evento, </w:t>
+                  </w:r>
+                  <w:r>
+                    <w:rPr>
+                      <w:rFonts w:ascii="Verdana" w:hAnsi="Verdana"/>
+                      <w:b/>
+                      <w:color w:val="FF0000"/>
+                    </w:rPr>
+                    <w:t>este campo terá o limite de 200 caracteres e não poderá ser vazio</w:t>
+                  </w:r>
                 </w:p>
               </w:tc>
             </w:tr>
@@ -1551,7 +1783,13 @@
                     <w:rPr>
                       <w:rFonts w:ascii="Verdana" w:hAnsi="Verdana"/>
                     </w:rPr>
-                    <w:t>RF 016</w:t>
+                    <w:t>RF 01</w:t>
+                  </w:r>
+                  <w:r>
+                    <w:rPr>
+                      <w:rFonts w:ascii="Verdana" w:hAnsi="Verdana"/>
+                    </w:rPr>
+                    <w:t>6</w:t>
                   </w:r>
                 </w:p>
               </w:tc>
@@ -1571,19 +1809,13 @@
                     <w:rPr>
                       <w:rFonts w:ascii="Verdana" w:hAnsi="Verdana"/>
                     </w:rPr>
-                    <w:t>Campo para Logradouro</w:t>
-                  </w:r>
-                  <w:r>
-                    <w:rPr>
-                      <w:rFonts w:ascii="Verdana" w:hAnsi="Verdana"/>
-                    </w:rPr>
-                    <w:t xml:space="preserve"> </w:t>
-                  </w:r>
-                  <w:r>
-                    <w:rPr>
-                      <w:rFonts w:ascii="Verdana" w:hAnsi="Verdana"/>
-                    </w:rPr>
-                    <w:t>do Evento</w:t>
+                    <w:t>Campo para Complemento</w:t>
+                  </w:r>
+                  <w:r>
+                    <w:rPr>
+                      <w:rFonts w:ascii="Verdana" w:hAnsi="Verdana"/>
+                    </w:rPr>
+                    <w:t xml:space="preserve"> do Evento</w:t>
                   </w:r>
                 </w:p>
               </w:tc>
@@ -1599,6 +1831,20 @@
                       <w:rFonts w:ascii="Verdana" w:hAnsi="Verdana"/>
                     </w:rPr>
                   </w:pPr>
+                  <w:r>
+                    <w:rPr>
+                      <w:rFonts w:ascii="Verdana" w:hAnsi="Verdana"/>
+                    </w:rPr>
+                    <w:t xml:space="preserve">Este campo será responsável por armazenar o complemento do evento, </w:t>
+                  </w:r>
+                  <w:r>
+                    <w:rPr>
+                      <w:rFonts w:ascii="Verdana" w:hAnsi="Verdana"/>
+                      <w:b/>
+                      <w:color w:val="FF0000"/>
+                    </w:rPr>
+                    <w:t>este campo terá o limite de 100 caracteres e será opcional</w:t>
+                  </w:r>
                 </w:p>
               </w:tc>
             </w:tr>
@@ -1622,7 +1868,13 @@
                     <w:rPr>
                       <w:rFonts w:ascii="Verdana" w:hAnsi="Verdana"/>
                     </w:rPr>
-                    <w:t>RF 017</w:t>
+                    <w:t>RF 01</w:t>
+                  </w:r>
+                  <w:r>
+                    <w:rPr>
+                      <w:rFonts w:ascii="Verdana" w:hAnsi="Verdana"/>
+                    </w:rPr>
+                    <w:t>7</w:t>
                   </w:r>
                 </w:p>
               </w:tc>
@@ -1642,19 +1894,13 @@
                     <w:rPr>
                       <w:rFonts w:ascii="Verdana" w:hAnsi="Verdana"/>
                     </w:rPr>
-                    <w:t>Campo para Complemento</w:t>
-                  </w:r>
-                  <w:r>
-                    <w:rPr>
-                      <w:rFonts w:ascii="Verdana" w:hAnsi="Verdana"/>
-                    </w:rPr>
-                    <w:t xml:space="preserve"> </w:t>
-                  </w:r>
-                  <w:r>
-                    <w:rPr>
-                      <w:rFonts w:ascii="Verdana" w:hAnsi="Verdana"/>
-                    </w:rPr>
-                    <w:t>do Evento</w:t>
+                    <w:t>Campo para Estado</w:t>
+                  </w:r>
+                  <w:r>
+                    <w:rPr>
+                      <w:rFonts w:ascii="Verdana" w:hAnsi="Verdana"/>
+                    </w:rPr>
+                    <w:t xml:space="preserve"> do Evento</w:t>
                   </w:r>
                 </w:p>
               </w:tc>
@@ -1670,6 +1916,20 @@
                       <w:rFonts w:ascii="Verdana" w:hAnsi="Verdana"/>
                     </w:rPr>
                   </w:pPr>
+                  <w:r>
+                    <w:rPr>
+                      <w:rFonts w:ascii="Verdana" w:hAnsi="Verdana"/>
+                    </w:rPr>
+                    <w:t xml:space="preserve">Este campo será responsável por armazenar o estado do evento, </w:t>
+                  </w:r>
+                  <w:r>
+                    <w:rPr>
+                      <w:rFonts w:ascii="Verdana" w:hAnsi="Verdana"/>
+                      <w:b/>
+                      <w:color w:val="FF0000"/>
+                    </w:rPr>
+                    <w:t>este campo terá o limite de 2 caracteres este campo não poderá ser vazio</w:t>
+                  </w:r>
                 </w:p>
               </w:tc>
             </w:tr>
@@ -1690,7 +1950,13 @@
                     <w:rPr>
                       <w:rFonts w:ascii="Verdana" w:hAnsi="Verdana"/>
                     </w:rPr>
-                    <w:t>RF 018</w:t>
+                    <w:t>RF 01</w:t>
+                  </w:r>
+                  <w:r>
+                    <w:rPr>
+                      <w:rFonts w:ascii="Verdana" w:hAnsi="Verdana"/>
+                    </w:rPr>
+                    <w:t>8</w:t>
                   </w:r>
                 </w:p>
               </w:tc>
@@ -1706,11 +1972,59 @@
                       <w:rFonts w:ascii="Verdana" w:hAnsi="Verdana"/>
                     </w:rPr>
                   </w:pPr>
-                  <w:r>
-                    <w:rPr>
-                      <w:rFonts w:ascii="Verdana" w:hAnsi="Verdana"/>
-                    </w:rPr>
-                    <w:t>Campo para Estado</w:t>
+                  <w:proofErr w:type="spellStart"/>
+                  <w:r>
+                    <w:rPr>
+                      <w:rFonts w:ascii="Verdana" w:hAnsi="Verdana"/>
+                    </w:rPr>
+                    <w:t>Dropdown</w:t>
+                  </w:r>
+                  <w:proofErr w:type="spellEnd"/>
+                  <w:r>
+                    <w:rPr>
+                      <w:rFonts w:ascii="Verdana" w:hAnsi="Verdana"/>
+                    </w:rPr>
+                    <w:t xml:space="preserve"> para Local (Existe ou não)</w:t>
+                  </w:r>
+                  <w:r>
+                    <w:rPr>
+                      <w:rFonts w:ascii="Verdana" w:hAnsi="Verdana"/>
+                    </w:rPr>
+                    <w:t xml:space="preserve"> do Evento</w:t>
+                  </w:r>
+                </w:p>
+              </w:tc>
+              <w:tc>
+                <w:tcPr>
+                  <w:tcW w:w="4327" w:type="dxa"/>
+                </w:tcPr>
+                <w:p>
+                  <w:pPr>
+                    <w:framePr w:hSpace="141" w:wrap="around" w:hAnchor="margin" w:x="-289" w:y="548"/>
+                    <w:cnfStyle w:val="000000000000" w:firstRow="0" w:lastRow="0" w:firstColumn="0" w:lastColumn="0" w:oddVBand="0" w:evenVBand="0" w:oddHBand="0" w:evenHBand="0" w:firstRowFirstColumn="0" w:firstRowLastColumn="0" w:lastRowFirstColumn="0" w:lastRowLastColumn="0"/>
+                    <w:rPr>
+                      <w:rFonts w:ascii="Verdana" w:hAnsi="Verdana"/>
+                    </w:rPr>
+                  </w:pPr>
+                  <w:r>
+                    <w:rPr>
+                      <w:rFonts w:ascii="Verdana" w:hAnsi="Verdana"/>
+                    </w:rPr>
+                    <w:t xml:space="preserve">O acionamento do menu </w:t>
+                  </w:r>
+                  <w:proofErr w:type="spellStart"/>
+                  <w:r>
+                    <w:rPr>
+                      <w:rFonts w:ascii="Verdana" w:hAnsi="Verdana"/>
+                    </w:rPr>
+                    <w:t>dropdown</w:t>
+                  </w:r>
+                  <w:proofErr w:type="spellEnd"/>
+                  <w:r>
+                    <w:rPr>
+                      <w:rFonts w:ascii="Verdana" w:hAnsi="Verdana"/>
+                    </w:rPr>
+                    <w:t xml:space="preserve"> causa sua expansão, revelando duas alternativas: uma delas confirma a existência prévia de um local</w:t>
                   </w:r>
                   <w:r>
                     <w:rPr>
@@ -1721,23 +2035,49 @@
                   <w:r>
                     <w:rPr>
                       <w:rFonts w:ascii="Verdana" w:hAnsi="Verdana"/>
-                    </w:rPr>
-                    <w:t>do Evento</w:t>
-                  </w:r>
-                </w:p>
-              </w:tc>
-              <w:tc>
-                <w:tcPr>
-                  <w:tcW w:w="4327" w:type="dxa"/>
-                </w:tcPr>
-                <w:p>
-                  <w:pPr>
-                    <w:framePr w:hSpace="141" w:wrap="around" w:hAnchor="margin" w:x="-289" w:y="548"/>
-                    <w:cnfStyle w:val="000000000000" w:firstRow="0" w:lastRow="0" w:firstColumn="0" w:lastColumn="0" w:oddVBand="0" w:evenVBand="0" w:oddHBand="0" w:evenHBand="0" w:firstRowFirstColumn="0" w:firstRowLastColumn="0" w:lastRowFirstColumn="0" w:lastRowLastColumn="0"/>
-                    <w:rPr>
-                      <w:rFonts w:ascii="Verdana" w:hAnsi="Verdana"/>
-                    </w:rPr>
-                  </w:pPr>
+                      <w:b/>
+                    </w:rPr>
+                    <w:t>(Novo Endereço)</w:t>
+                  </w:r>
+                  <w:r>
+                    <w:rPr>
+                      <w:rFonts w:ascii="Verdana" w:hAnsi="Verdana"/>
+                    </w:rPr>
+                    <w:t xml:space="preserve"> e, consequentemente, libera o formulário completo para o preenchimento de todos os campos necessários; a outra, ao sinalizar a ausência dos dados do local</w:t>
+                  </w:r>
+                  <w:r>
+                    <w:rPr>
+                      <w:rFonts w:ascii="Verdana" w:hAnsi="Verdana"/>
+                    </w:rPr>
+                    <w:t xml:space="preserve"> </w:t>
+                  </w:r>
+                  <w:r>
+                    <w:rPr>
+                      <w:rFonts w:ascii="Verdana" w:hAnsi="Verdana"/>
+                      <w:b/>
+                    </w:rPr>
+                    <w:t>(Ainda será definido)</w:t>
+                  </w:r>
+                  <w:r>
+                    <w:rPr>
+                      <w:rFonts w:ascii="Verdana" w:hAnsi="Verdana"/>
+                    </w:rPr>
+                    <w:t>, apresenta uma versão simplificada do formulário, permitindo que o usuário preencha somente a Cidade e o Estado.</w:t>
+                  </w:r>
+                  <w:r>
+                    <w:rPr>
+                      <w:rFonts w:ascii="Verdana" w:hAnsi="Verdana"/>
+                    </w:rPr>
+                    <w:t xml:space="preserve"> </w:t>
+                  </w:r>
+                  <w:r>
+                    <w:rPr>
+                      <w:rFonts w:ascii="Verdana" w:hAnsi="Verdana"/>
+                      <w:b/>
+                      <w:color w:val="FF0000"/>
+                    </w:rPr>
+                    <w:t>Esta alternativa deve obrigatoriamente ser escolhida</w:t>
+                  </w:r>
                 </w:p>
               </w:tc>
             </w:tr>
@@ -1761,7 +2101,14 @@
                     <w:rPr>
                       <w:rFonts w:ascii="Verdana" w:hAnsi="Verdana"/>
                     </w:rPr>
-                    <w:t>RF 019</w:t>
+                    <w:lastRenderedPageBreak/>
+                    <w:t>RF 0</w:t>
+                  </w:r>
+                  <w:r>
+                    <w:rPr>
+                      <w:rFonts w:ascii="Verdana" w:hAnsi="Verdana"/>
+                    </w:rPr>
+                    <w:t>19</w:t>
                   </w:r>
                 </w:p>
               </w:tc>
@@ -1781,19 +2128,7 @@
                     <w:rPr>
                       <w:rFonts w:ascii="Verdana" w:hAnsi="Verdana"/>
                     </w:rPr>
-                    <w:t>Campo para Local (Existe ou não)</w:t>
-                  </w:r>
-                  <w:r>
-                    <w:rPr>
-                      <w:rFonts w:ascii="Verdana" w:hAnsi="Verdana"/>
-                    </w:rPr>
-                    <w:t xml:space="preserve"> </w:t>
-                  </w:r>
-                  <w:r>
-                    <w:rPr>
-                      <w:rFonts w:ascii="Verdana" w:hAnsi="Verdana"/>
-                    </w:rPr>
-                    <w:t>do Evento</w:t>
+                    <w:t>Botão para Ingresso</w:t>
                   </w:r>
                 </w:p>
               </w:tc>
@@ -1809,6 +2144,12 @@
                       <w:rFonts w:ascii="Verdana" w:hAnsi="Verdana"/>
                     </w:rPr>
                   </w:pPr>
+                  <w:r>
+                    <w:rPr>
+                      <w:rFonts w:ascii="Verdana" w:hAnsi="Verdana"/>
+                    </w:rPr>
+                    <w:t>Ao clicado o envia o cliente ao formulário de criação do ingresso como um pop-up</w:t>
+                  </w:r>
                 </w:p>
               </w:tc>
             </w:tr>
@@ -1829,7 +2170,13 @@
                     <w:rPr>
                       <w:rFonts w:ascii="Verdana" w:hAnsi="Verdana"/>
                     </w:rPr>
-                    <w:t>RF 020</w:t>
+                    <w:t>RF 02</w:t>
+                  </w:r>
+                  <w:r>
+                    <w:rPr>
+                      <w:rFonts w:ascii="Verdana" w:hAnsi="Verdana"/>
+                    </w:rPr>
+                    <w:t>0</w:t>
                   </w:r>
                 </w:p>
               </w:tc>
@@ -1849,7 +2196,7 @@
                     <w:rPr>
                       <w:rFonts w:ascii="Verdana" w:hAnsi="Verdana"/>
                     </w:rPr>
-                    <w:t>Botão para Ingresso</w:t>
+                    <w:t>Campo para Título do Ingresso</w:t>
                   </w:r>
                 </w:p>
               </w:tc>
@@ -1865,6 +2212,36 @@
                       <w:rFonts w:ascii="Verdana" w:hAnsi="Verdana"/>
                     </w:rPr>
                   </w:pPr>
+                  <w:r>
+                    <w:rPr>
+                      <w:rFonts w:ascii="Verdana" w:hAnsi="Verdana"/>
+                    </w:rPr>
+                    <w:t xml:space="preserve">Este campo será responsável por armazenar o título do ingresso, </w:t>
+                  </w:r>
+                  <w:r>
+                    <w:rPr>
+                      <w:rFonts w:ascii="Verdana" w:hAnsi="Verdana"/>
+                      <w:b/>
+                      <w:color w:val="FF0000"/>
+                    </w:rPr>
+                    <w:t xml:space="preserve">este campo terá o limite de </w:t>
+                  </w:r>
+                  <w:r>
+                    <w:rPr>
+                      <w:rFonts w:ascii="Verdana" w:hAnsi="Verdana"/>
+                      <w:b/>
+                      <w:color w:val="FF0000"/>
+                    </w:rPr>
+                    <w:t>1</w:t>
+                  </w:r>
+                  <w:r>
+                    <w:rPr>
+                      <w:rFonts w:ascii="Verdana" w:hAnsi="Verdana"/>
+                      <w:b/>
+                      <w:color w:val="FF0000"/>
+                    </w:rPr>
+                    <w:t>00 caracteres e não poderá ser vazio</w:t>
+                  </w:r>
                 </w:p>
               </w:tc>
             </w:tr>
@@ -1888,7 +2265,13 @@
                     <w:rPr>
                       <w:rFonts w:ascii="Verdana" w:hAnsi="Verdana"/>
                     </w:rPr>
-                    <w:t>RF 021</w:t>
+                    <w:t>RF 02</w:t>
+                  </w:r>
+                  <w:r>
+                    <w:rPr>
+                      <w:rFonts w:ascii="Verdana" w:hAnsi="Verdana"/>
+                    </w:rPr>
+                    <w:t>1</w:t>
                   </w:r>
                 </w:p>
               </w:tc>
@@ -1908,7 +2291,13 @@
                     <w:rPr>
                       <w:rFonts w:ascii="Verdana" w:hAnsi="Verdana"/>
                     </w:rPr>
-                    <w:t>Campo para Título do Ingresso</w:t>
+                    <w:t>Campo para Quantidade</w:t>
+                  </w:r>
+                  <w:r>
+                    <w:rPr>
+                      <w:rFonts w:ascii="Verdana" w:hAnsi="Verdana"/>
+                    </w:rPr>
+                    <w:t xml:space="preserve"> de Ingressos</w:t>
                   </w:r>
                 </w:p>
               </w:tc>
@@ -1924,6 +2313,60 @@
                       <w:rFonts w:ascii="Verdana" w:hAnsi="Verdana"/>
                     </w:rPr>
                   </w:pPr>
+                  <w:r>
+                    <w:rPr>
+                      <w:rFonts w:ascii="Verdana" w:hAnsi="Verdana"/>
+                    </w:rPr>
+                    <w:t xml:space="preserve">Este campo será responsável por armazenar a quantidade de ingressos, </w:t>
+                  </w:r>
+                  <w:r>
+                    <w:rPr>
+                      <w:rFonts w:ascii="Verdana" w:hAnsi="Verdana"/>
+                      <w:b/>
+                      <w:color w:val="FF0000"/>
+                    </w:rPr>
+                    <w:t>neste campo somente será possível inserir números</w:t>
+                  </w:r>
+                  <w:r>
+                    <w:rPr>
+                      <w:rFonts w:ascii="Verdana" w:hAnsi="Verdana"/>
+                      <w:b/>
+                      <w:color w:val="FF0000"/>
+                    </w:rPr>
+                    <w:t xml:space="preserve">, terá um limite de </w:t>
+                  </w:r>
+                  <w:r>
+                    <w:rPr>
+                      <w:rFonts w:ascii="Verdana" w:hAnsi="Verdana"/>
+                      <w:b/>
+                      <w:color w:val="FF0000"/>
+                    </w:rPr>
+                    <w:t>70000</w:t>
+                  </w:r>
+                  <w:r>
+                    <w:rPr>
+                      <w:rFonts w:ascii="Verdana" w:hAnsi="Verdana"/>
+                      <w:b/>
+                      <w:color w:val="FF0000"/>
+                    </w:rPr>
+                    <w:t xml:space="preserve"> ingresso</w:t>
+                  </w:r>
+                  <w:r>
+                    <w:rPr>
+                      <w:rFonts w:ascii="Verdana" w:hAnsi="Verdana"/>
+                      <w:b/>
+                      <w:color w:val="FF0000"/>
+                    </w:rPr>
+                    <w:t>s (5 caracteres)</w:t>
+                  </w:r>
+                  <w:r>
+                    <w:rPr>
+                      <w:rFonts w:ascii="Verdana" w:hAnsi="Verdana"/>
+                      <w:b/>
+                      <w:color w:val="FF0000"/>
+                    </w:rPr>
+                    <w:t>, este campo não poderá ser vazio</w:t>
+                  </w:r>
                 </w:p>
               </w:tc>
             </w:tr>
@@ -1944,7 +2387,13 @@
                     <w:rPr>
                       <w:rFonts w:ascii="Verdana" w:hAnsi="Verdana"/>
                     </w:rPr>
-                    <w:t>RF 022</w:t>
+                    <w:t>RF 02</w:t>
+                  </w:r>
+                  <w:r>
+                    <w:rPr>
+                      <w:rFonts w:ascii="Verdana" w:hAnsi="Verdana"/>
+                    </w:rPr>
+                    <w:t>2</w:t>
                   </w:r>
                 </w:p>
               </w:tc>
@@ -1964,7 +2413,7 @@
                     <w:rPr>
                       <w:rFonts w:ascii="Verdana" w:hAnsi="Verdana"/>
                     </w:rPr>
-                    <w:t>Campo para Quantidade</w:t>
+                    <w:t>Campo para Valor</w:t>
                   </w:r>
                 </w:p>
               </w:tc>
@@ -1980,6 +2429,34 @@
                       <w:rFonts w:ascii="Verdana" w:hAnsi="Verdana"/>
                     </w:rPr>
                   </w:pPr>
+                  <w:r>
+                    <w:rPr>
+                      <w:rFonts w:ascii="Verdana" w:hAnsi="Verdana"/>
+                    </w:rPr>
+                    <w:t xml:space="preserve">O campo é destinado a armazenar o valor unitário dos ingressos e deve ter as regras de exibição e envio estritamente observadas: para o cliente, o valor será apresentado no formato da moeda local (Brasil), utilizando a vírgula como separador decimal (exemplo: 10.000,00), mas, no momento do envio ao </w:t>
+                  </w:r>
+                  <w:proofErr w:type="spellStart"/>
+                  <w:r>
+                    <w:rPr>
+                      <w:rFonts w:ascii="Verdana" w:hAnsi="Verdana"/>
+                    </w:rPr>
+                    <w:t>backend</w:t>
+                  </w:r>
+                  <w:proofErr w:type="spellEnd"/>
+                  <w:r>
+                    <w:rPr>
+                      <w:rFonts w:ascii="Verdana" w:hAnsi="Verdana"/>
+                    </w:rPr>
+                    <w:t>, a formatação deve ser normalizada, utilizando o ponto como separador decimal e sem separadores de milhar (exemplo: 10000.00).</w:t>
+                  </w:r>
+                  <w:r>
+                    <w:rPr>
+                      <w:rFonts w:ascii="Verdana" w:hAnsi="Verdana"/>
+                      <w:b/>
+                      <w:color w:val="FF0000"/>
+                    </w:rPr>
+                    <w:t xml:space="preserve"> Em termos de validação, o campo não poderá ser vazio e aceitará somente a inserção de caracteres numéricos, com um valor máximo limitado a 70.000,00, que corresponde a um limite de 8 caracteres.</w:t>
+                  </w:r>
                 </w:p>
               </w:tc>
             </w:tr>
@@ -2003,7 +2480,13 @@
                     <w:rPr>
                       <w:rFonts w:ascii="Verdana" w:hAnsi="Verdana"/>
                     </w:rPr>
-                    <w:t>RF 023</w:t>
+                    <w:t>RF 02</w:t>
+                  </w:r>
+                  <w:r>
+                    <w:rPr>
+                      <w:rFonts w:ascii="Verdana" w:hAnsi="Verdana"/>
+                    </w:rPr>
+                    <w:t>3</w:t>
                   </w:r>
                 </w:p>
               </w:tc>
@@ -2019,11 +2502,19 @@
                       <w:rFonts w:ascii="Verdana" w:hAnsi="Verdana"/>
                     </w:rPr>
                   </w:pPr>
-                  <w:r>
-                    <w:rPr>
-                      <w:rFonts w:ascii="Verdana" w:hAnsi="Verdana"/>
-                    </w:rPr>
-                    <w:t>Campo para Valor</w:t>
+                  <w:proofErr w:type="spellStart"/>
+                  <w:r>
+                    <w:rPr>
+                      <w:rFonts w:ascii="Verdana" w:hAnsi="Verdana"/>
+                    </w:rPr>
+                    <w:t>Checkbox</w:t>
+                  </w:r>
+                  <w:proofErr w:type="spellEnd"/>
+                  <w:r>
+                    <w:rPr>
+                      <w:rFonts w:ascii="Verdana" w:hAnsi="Verdana"/>
+                    </w:rPr>
+                    <w:t xml:space="preserve"> para Meia-entrada</w:t>
                   </w:r>
                 </w:p>
               </w:tc>
@@ -2039,6 +2530,32 @@
                       <w:rFonts w:ascii="Verdana" w:hAnsi="Verdana"/>
                     </w:rPr>
                   </w:pPr>
+                  <w:r>
+                    <w:rPr>
+                      <w:rFonts w:ascii="Verdana" w:hAnsi="Verdana"/>
+                    </w:rPr>
+                    <w:t xml:space="preserve">Este </w:t>
+                  </w:r>
+                  <w:proofErr w:type="spellStart"/>
+                  <w:r>
+                    <w:rPr>
+                      <w:rFonts w:ascii="Verdana" w:hAnsi="Verdana"/>
+                    </w:rPr>
+                    <w:t>checkbox</w:t>
+                  </w:r>
+                  <w:proofErr w:type="spellEnd"/>
+                  <w:r>
+                    <w:rPr>
+                      <w:rFonts w:ascii="Verdana" w:hAnsi="Verdana"/>
+                    </w:rPr>
+                    <w:t xml:space="preserve"> ao selecionado libera os campos </w:t>
+                  </w:r>
+                  <w:r>
+                    <w:rPr>
+                      <w:rFonts w:ascii="Verdana" w:hAnsi="Verdana"/>
+                    </w:rPr>
+                    <w:t>para inserir a quantidade e o preço</w:t>
+                  </w:r>
                 </w:p>
               </w:tc>
             </w:tr>
@@ -2075,19 +2592,11 @@
                       <w:rFonts w:ascii="Verdana" w:hAnsi="Verdana"/>
                     </w:rPr>
                   </w:pPr>
-                  <w:proofErr w:type="spellStart"/>
-                  <w:r>
-                    <w:rPr>
-                      <w:rFonts w:ascii="Verdana" w:hAnsi="Verdana"/>
-                    </w:rPr>
-                    <w:t>Checkbox</w:t>
-                  </w:r>
-                  <w:proofErr w:type="spellEnd"/>
-                  <w:r>
-                    <w:rPr>
-                      <w:rFonts w:ascii="Verdana" w:hAnsi="Verdana"/>
-                    </w:rPr>
-                    <w:t xml:space="preserve"> para Meia-entrada</w:t>
+                  <w:r>
+                    <w:rPr>
+                      <w:rFonts w:ascii="Verdana" w:hAnsi="Verdana"/>
+                    </w:rPr>
+                    <w:t>Campo para Quantidade de Meia-entrada</w:t>
                   </w:r>
                 </w:p>
               </w:tc>
@@ -2103,6 +2612,73 @@
                       <w:rFonts w:ascii="Verdana" w:hAnsi="Verdana"/>
                     </w:rPr>
                   </w:pPr>
+                  <w:r>
+                    <w:rPr>
+                      <w:rFonts w:ascii="Verdana" w:hAnsi="Verdana"/>
+                    </w:rPr>
+                    <w:t xml:space="preserve">Este campo será responsável por armazenar a quantidade de </w:t>
+                  </w:r>
+                  <w:r>
+                    <w:rPr>
+                      <w:rFonts w:ascii="Verdana" w:hAnsi="Verdana"/>
+                    </w:rPr>
+                    <w:t>meia-entrada</w:t>
+                  </w:r>
+                  <w:r>
+                    <w:rPr>
+                      <w:rFonts w:ascii="Verdana" w:hAnsi="Verdana"/>
+                    </w:rPr>
+                    <w:t xml:space="preserve">, </w:t>
+                  </w:r>
+                  <w:r>
+                    <w:rPr>
+                      <w:rFonts w:ascii="Verdana" w:hAnsi="Verdana"/>
+                      <w:b/>
+                      <w:color w:val="FF0000"/>
+                    </w:rPr>
+                    <w:t xml:space="preserve">neste campo somente </w:t>
+                  </w:r>
+                  <w:r>
+                    <w:rPr>
+                      <w:rFonts w:ascii="Verdana" w:hAnsi="Verdana"/>
+                      <w:b/>
+                      <w:color w:val="FF0000"/>
+                    </w:rPr>
+                    <w:lastRenderedPageBreak/>
+                    <w:t>será possível inserir números</w:t>
+                  </w:r>
+                  <w:r>
+                    <w:rPr>
+                      <w:rFonts w:ascii="Verdana" w:hAnsi="Verdana"/>
+                      <w:b/>
+                      <w:color w:val="FF0000"/>
+                    </w:rPr>
+                    <w:t xml:space="preserve">, terá um limite de </w:t>
+                  </w:r>
+                  <w:r>
+                    <w:rPr>
+                      <w:rFonts w:ascii="Verdana" w:hAnsi="Verdana"/>
+                      <w:b/>
+                      <w:color w:val="FF0000"/>
+                    </w:rPr>
+                    <w:t>70000</w:t>
+                  </w:r>
+                  <w:r>
+                    <w:rPr>
+                      <w:rFonts w:ascii="Verdana" w:hAnsi="Verdana"/>
+                      <w:b/>
+                      <w:color w:val="FF0000"/>
+                    </w:rPr>
+                    <w:t xml:space="preserve"> ingressos (5 caracteres)</w:t>
+                  </w:r>
+                  <w:r>
+                    <w:rPr>
+                      <w:rFonts w:ascii="Verdana" w:hAnsi="Verdana"/>
+                      <w:b/>
+                      <w:color w:val="FF0000"/>
+                    </w:rPr>
+                    <w:t>, este campo não poderá ser vazio</w:t>
+                  </w:r>
                 </w:p>
               </w:tc>
             </w:tr>
@@ -2126,6 +2702,7 @@
                     <w:rPr>
                       <w:rFonts w:ascii="Verdana" w:hAnsi="Verdana"/>
                     </w:rPr>
+                    <w:lastRenderedPageBreak/>
                     <w:t>RF 025</w:t>
                   </w:r>
                 </w:p>
@@ -2142,34 +2719,82 @@
                       <w:rFonts w:ascii="Verdana" w:hAnsi="Verdana"/>
                     </w:rPr>
                   </w:pPr>
+                  <w:r>
+                    <w:rPr>
+                      <w:rFonts w:ascii="Verdana" w:hAnsi="Verdana"/>
+                    </w:rPr>
+                    <w:t xml:space="preserve">Campo para </w:t>
+                  </w:r>
+                  <w:r>
+                    <w:rPr>
+                      <w:rFonts w:ascii="Verdana" w:hAnsi="Verdana"/>
+                    </w:rPr>
+                    <w:t>Preço</w:t>
+                  </w:r>
+                  <w:r>
+                    <w:rPr>
+                      <w:rFonts w:ascii="Verdana" w:hAnsi="Verdana"/>
+                    </w:rPr>
+                    <w:t xml:space="preserve"> de Meia-entrada</w:t>
+                  </w:r>
+                </w:p>
+              </w:tc>
+              <w:tc>
+                <w:tcPr>
+                  <w:tcW w:w="4327" w:type="dxa"/>
+                </w:tcPr>
+                <w:p>
+                  <w:pPr>
+                    <w:framePr w:hSpace="141" w:wrap="around" w:hAnchor="margin" w:x="-289" w:y="548"/>
+                    <w:cnfStyle w:val="000000100000" w:firstRow="0" w:lastRow="0" w:firstColumn="0" w:lastColumn="0" w:oddVBand="0" w:evenVBand="0" w:oddHBand="1" w:evenHBand="0" w:firstRowFirstColumn="0" w:firstRowLastColumn="0" w:lastRowFirstColumn="0" w:lastRowLastColumn="0"/>
+                    <w:rPr>
+                      <w:rFonts w:ascii="Verdana" w:hAnsi="Verdana"/>
+                    </w:rPr>
+                  </w:pPr>
+                  <w:r>
+                    <w:rPr>
+                      <w:rFonts w:ascii="Verdana" w:hAnsi="Verdana"/>
+                    </w:rPr>
+                    <w:t xml:space="preserve">O campo é destinado a armazenar o valor unitário dos ingressos e deve ter as regras de exibição e envio estritamente observadas: para o cliente, o valor será apresentado no formato da moeda local (Brasil), utilizando a vírgula como separador decimal (exemplo: 10.000,00), mas, no momento do envio ao </w:t>
+                  </w:r>
                   <w:proofErr w:type="spellStart"/>
                   <w:r>
                     <w:rPr>
                       <w:rFonts w:ascii="Verdana" w:hAnsi="Verdana"/>
                     </w:rPr>
-                    <w:t>Checkbox</w:t>
+                    <w:t>backend</w:t>
                   </w:r>
                   <w:proofErr w:type="spellEnd"/>
                   <w:r>
                     <w:rPr>
                       <w:rFonts w:ascii="Verdana" w:hAnsi="Verdana"/>
                     </w:rPr>
-                    <w:t xml:space="preserve"> para Ingresso por data</w:t>
-                  </w:r>
-                </w:p>
-              </w:tc>
-              <w:tc>
-                <w:tcPr>
-                  <w:tcW w:w="4327" w:type="dxa"/>
-                </w:tcPr>
-                <w:p>
-                  <w:pPr>
-                    <w:framePr w:hSpace="141" w:wrap="around" w:hAnchor="margin" w:x="-289" w:y="548"/>
-                    <w:cnfStyle w:val="000000100000" w:firstRow="0" w:lastRow="0" w:firstColumn="0" w:lastColumn="0" w:oddVBand="0" w:evenVBand="0" w:oddHBand="1" w:evenHBand="0" w:firstRowFirstColumn="0" w:firstRowLastColumn="0" w:lastRowFirstColumn="0" w:lastRowLastColumn="0"/>
-                    <w:rPr>
-                      <w:rFonts w:ascii="Verdana" w:hAnsi="Verdana"/>
-                    </w:rPr>
-                  </w:pPr>
+                    <w:t>, a formatação deve ser normalizada, utilizando o ponto como separador decimal e sem separadores de milhar (exemplo: 10000.00).</w:t>
+                  </w:r>
+                  <w:r>
+                    <w:rPr>
+                      <w:rFonts w:ascii="Verdana" w:hAnsi="Verdana"/>
+                      <w:b/>
+                      <w:color w:val="FF0000"/>
+                    </w:rPr>
+                    <w:t xml:space="preserve"> Em termos de validação, o campo não poderá ser vazio e aceitará somente a inserção de caracteres numéricos, com um valor máximo limitado a</w:t>
+                  </w:r>
+                  <w:r>
+                    <w:rPr>
+                      <w:rFonts w:ascii="Verdana" w:hAnsi="Verdana"/>
+                      <w:b/>
+                      <w:color w:val="FF0000"/>
+                    </w:rPr>
+                    <w:t xml:space="preserve"> 50% do valor do ingresso e um </w:t>
+                  </w:r>
+                  <w:r>
+                    <w:rPr>
+                      <w:rFonts w:ascii="Verdana" w:hAnsi="Verdana"/>
+                      <w:b/>
+                      <w:color w:val="FF0000"/>
+                    </w:rPr>
+                    <w:t>limite de 8 caracteres.</w:t>
+                  </w:r>
                 </w:p>
               </w:tc>
             </w:tr>
@@ -2190,7 +2815,13 @@
                     <w:rPr>
                       <w:rFonts w:ascii="Verdana" w:hAnsi="Verdana"/>
                     </w:rPr>
-                    <w:t>RF 026</w:t>
+                    <w:t>RF 02</w:t>
+                  </w:r>
+                  <w:r>
+                    <w:rPr>
+                      <w:rFonts w:ascii="Verdana" w:hAnsi="Verdana"/>
+                    </w:rPr>
+                    <w:t>6</w:t>
                   </w:r>
                 </w:p>
               </w:tc>
@@ -2218,7 +2849,7 @@
                     <w:rPr>
                       <w:rFonts w:ascii="Verdana" w:hAnsi="Verdana"/>
                     </w:rPr>
-                    <w:t xml:space="preserve"> para Ingresso por lote</w:t>
+                    <w:t xml:space="preserve"> para Ingresso por data</w:t>
                   </w:r>
                 </w:p>
               </w:tc>
@@ -2234,6 +2865,26 @@
                       <w:rFonts w:ascii="Verdana" w:hAnsi="Verdana"/>
                     </w:rPr>
                   </w:pPr>
+                  <w:r>
+                    <w:rPr>
+                      <w:rFonts w:ascii="Verdana" w:hAnsi="Verdana"/>
+                    </w:rPr>
+                    <w:t xml:space="preserve">A seleção deste </w:t>
+                  </w:r>
+                  <w:proofErr w:type="spellStart"/>
+                  <w:r>
+                    <w:rPr>
+                      <w:rFonts w:ascii="Verdana" w:hAnsi="Verdana"/>
+                    </w:rPr>
+                    <w:t>checkbox</w:t>
+                  </w:r>
+                  <w:proofErr w:type="spellEnd"/>
+                  <w:r>
+                    <w:rPr>
+                      <w:rFonts w:ascii="Verdana" w:hAnsi="Verdana"/>
+                    </w:rPr>
+                    <w:t xml:space="preserve"> funciona como uma chave de ativação, liberando os campos necessários para a configuração completa do período de vendas, que são a Data de Início com sua respectiva hora e a Data de Término com sua respectiva hora.</w:t>
+                  </w:r>
                 </w:p>
               </w:tc>
             </w:tr>
@@ -2257,7 +2908,13 @@
                     <w:rPr>
                       <w:rFonts w:ascii="Verdana" w:hAnsi="Verdana"/>
                     </w:rPr>
-                    <w:t>RF 027</w:t>
+                    <w:t>RF 02</w:t>
+                  </w:r>
+                  <w:r>
+                    <w:rPr>
+                      <w:rFonts w:ascii="Verdana" w:hAnsi="Verdana"/>
+                    </w:rPr>
+                    <w:t>7</w:t>
                   </w:r>
                 </w:p>
               </w:tc>
@@ -2273,47 +2930,19 @@
                       <w:rFonts w:ascii="Verdana" w:hAnsi="Verdana"/>
                     </w:rPr>
                   </w:pPr>
-                  <w:r>
-                    <w:rPr>
-                      <w:rFonts w:ascii="Verdana" w:hAnsi="Verdana"/>
-                    </w:rPr>
-                    <w:t xml:space="preserve">Campo para </w:t>
-                  </w:r>
-                  <w:r>
-                    <w:rPr>
-                      <w:rFonts w:ascii="Verdana" w:hAnsi="Verdana"/>
-                    </w:rPr>
-                    <w:t>d</w:t>
-                  </w:r>
-                  <w:r>
-                    <w:rPr>
-                      <w:rFonts w:ascii="Verdana" w:hAnsi="Verdana"/>
-                    </w:rPr>
-                    <w:t xml:space="preserve">ata de </w:t>
-                  </w:r>
-                  <w:r>
-                    <w:rPr>
-                      <w:rFonts w:ascii="Verdana" w:hAnsi="Verdana"/>
-                    </w:rPr>
-                    <w:t>i</w:t>
-                  </w:r>
-                  <w:r>
-                    <w:rPr>
-                      <w:rFonts w:ascii="Verdana" w:hAnsi="Verdana"/>
-                    </w:rPr>
-                    <w:t xml:space="preserve">nício das </w:t>
-                  </w:r>
-                  <w:r>
-                    <w:rPr>
-                      <w:rFonts w:ascii="Verdana" w:hAnsi="Verdana"/>
-                    </w:rPr>
-                    <w:t>v</w:t>
-                  </w:r>
-                  <w:r>
-                    <w:rPr>
-                      <w:rFonts w:ascii="Verdana" w:hAnsi="Verdana"/>
-                    </w:rPr>
-                    <w:t>endas</w:t>
+                  <w:proofErr w:type="spellStart"/>
+                  <w:r>
+                    <w:rPr>
+                      <w:rFonts w:ascii="Verdana" w:hAnsi="Verdana"/>
+                    </w:rPr>
+                    <w:t>Checkbox</w:t>
+                  </w:r>
+                  <w:proofErr w:type="spellEnd"/>
+                  <w:r>
+                    <w:rPr>
+                      <w:rFonts w:ascii="Verdana" w:hAnsi="Verdana"/>
+                    </w:rPr>
+                    <w:t xml:space="preserve"> para Ingresso por lote</w:t>
                   </w:r>
                 </w:p>
               </w:tc>
@@ -2329,6 +2958,81 @@
                       <w:rFonts w:ascii="Verdana" w:hAnsi="Verdana"/>
                     </w:rPr>
                   </w:pPr>
+                  <w:r>
+                    <w:rPr>
+                      <w:rFonts w:ascii="Verdana" w:hAnsi="Verdana"/>
+                    </w:rPr>
+                    <w:t xml:space="preserve">A seleção deste </w:t>
+                  </w:r>
+                  <w:proofErr w:type="spellStart"/>
+                  <w:r>
+                    <w:rPr>
+                      <w:rFonts w:ascii="Verdana" w:hAnsi="Verdana"/>
+                    </w:rPr>
+                    <w:t>checkbox</w:t>
+                  </w:r>
+                  <w:proofErr w:type="spellEnd"/>
+                  <w:r>
+                    <w:rPr>
+                      <w:rFonts w:ascii="Verdana" w:hAnsi="Verdana"/>
+                    </w:rPr>
+                    <w:t xml:space="preserve"> funciona como uma chave de ativação, liberando os campos necessários para a configuração completa do período de vendas, que são a Data de Início com sua respectiva hora e a Data de Término com sua respectiva hora</w:t>
+                  </w:r>
+                  <w:r>
+                    <w:rPr>
+                      <w:rFonts w:ascii="Verdana" w:hAnsi="Verdana"/>
+                    </w:rPr>
+                    <w:t xml:space="preserve"> </w:t>
+                  </w:r>
+                  <w:r>
+                    <w:rPr>
+                      <w:rFonts w:ascii="Verdana" w:hAnsi="Verdana"/>
+                      <w:b/>
+                    </w:rPr>
+                    <w:t>por lote</w:t>
+                  </w:r>
+                  <w:r>
+                    <w:rPr>
+                      <w:rFonts w:ascii="Verdana" w:hAnsi="Verdana"/>
+                      <w:b/>
+                    </w:rPr>
+                    <w:t xml:space="preserve">. </w:t>
+                  </w:r>
+                  <w:r>
+                    <w:rPr>
+                      <w:rFonts w:ascii="Verdana" w:hAnsi="Verdana"/>
+                      <w:b/>
+                      <w:color w:val="FF0000"/>
+                    </w:rPr>
+                    <w:t xml:space="preserve">Este </w:t>
+                  </w:r>
+                  <w:proofErr w:type="spellStart"/>
+                  <w:r>
+                    <w:rPr>
+                      <w:rFonts w:ascii="Verdana" w:hAnsi="Verdana"/>
+                      <w:b/>
+                      <w:color w:val="FF0000"/>
+                    </w:rPr>
+                    <w:t>checkbox</w:t>
+                  </w:r>
+                  <w:proofErr w:type="spellEnd"/>
+                  <w:r>
+                    <w:rPr>
+                      <w:rFonts w:ascii="Verdana" w:hAnsi="Verdana"/>
+                      <w:b/>
+                      <w:color w:val="FF0000"/>
+                    </w:rPr>
+                    <w:t xml:space="preserve"> só </w:t>
+                  </w:r>
+                  <w:r>
+                    <w:rPr>
+                      <w:rFonts w:ascii="Verdana" w:hAnsi="Verdana"/>
+                      <w:b/>
+                      <w:color w:val="FF0000"/>
+                    </w:rPr>
+                    <w:lastRenderedPageBreak/>
+                    <w:t>será liberado ao realizar a primeira inserção de ingressos</w:t>
+                  </w:r>
                 </w:p>
               </w:tc>
             </w:tr>
@@ -2349,7 +3053,14 @@
                     <w:rPr>
                       <w:rFonts w:ascii="Verdana" w:hAnsi="Verdana"/>
                     </w:rPr>
-                    <w:t>RF 028</w:t>
+                    <w:lastRenderedPageBreak/>
+                    <w:t>RF 02</w:t>
+                  </w:r>
+                  <w:r>
+                    <w:rPr>
+                      <w:rFonts w:ascii="Verdana" w:hAnsi="Verdana"/>
+                    </w:rPr>
+                    <w:t>8</w:t>
                   </w:r>
                 </w:p>
               </w:tc>
@@ -2375,13 +3086,13 @@
                     <w:rPr>
                       <w:rFonts w:ascii="Verdana" w:hAnsi="Verdana"/>
                     </w:rPr>
-                    <w:t>h</w:t>
-                  </w:r>
-                  <w:r>
-                    <w:rPr>
-                      <w:rFonts w:ascii="Verdana" w:hAnsi="Verdana"/>
-                    </w:rPr>
-                    <w:t xml:space="preserve">ora de </w:t>
+                    <w:t>d</w:t>
+                  </w:r>
+                  <w:r>
+                    <w:rPr>
+                      <w:rFonts w:ascii="Verdana" w:hAnsi="Verdana"/>
+                    </w:rPr>
+                    <w:t xml:space="preserve">ata de </w:t>
                   </w:r>
                   <w:r>
                     <w:rPr>
@@ -2393,13 +3104,7 @@
                     <w:rPr>
                       <w:rFonts w:ascii="Verdana" w:hAnsi="Verdana"/>
                     </w:rPr>
-                    <w:t>nício</w:t>
-                  </w:r>
-                  <w:r>
-                    <w:rPr>
-                      <w:rFonts w:ascii="Verdana" w:hAnsi="Verdana"/>
-                    </w:rPr>
-                    <w:t xml:space="preserve"> de </w:t>
+                    <w:t xml:space="preserve">nício das </w:t>
                   </w:r>
                   <w:r>
                     <w:rPr>
@@ -2427,6 +3132,32 @@
                       <w:rFonts w:ascii="Verdana" w:hAnsi="Verdana"/>
                     </w:rPr>
                   </w:pPr>
+                  <w:r>
+                    <w:rPr>
+                      <w:rFonts w:ascii="Verdana" w:hAnsi="Verdana"/>
+                    </w:rPr>
+                    <w:t>Este campo será responsável por armazenar a hora de início d</w:t>
+                  </w:r>
+                  <w:r>
+                    <w:rPr>
+                      <w:rFonts w:ascii="Verdana" w:hAnsi="Verdana"/>
+                    </w:rPr>
+                    <w:t>e vendas do ingresso</w:t>
+                  </w:r>
+                  <w:r>
+                    <w:rPr>
+                      <w:rFonts w:ascii="Verdana" w:hAnsi="Verdana"/>
+                    </w:rPr>
+                    <w:t xml:space="preserve">, </w:t>
+                  </w:r>
+                  <w:r>
+                    <w:rPr>
+                      <w:rFonts w:ascii="Verdana" w:hAnsi="Verdana"/>
+                      <w:b/>
+                      <w:color w:val="FF0000"/>
+                    </w:rPr>
+                    <w:t>neste campo somente será possível inserir números, este campo não poderá ser vazio</w:t>
+                  </w:r>
                 </w:p>
               </w:tc>
             </w:tr>
@@ -2450,7 +3181,13 @@
                     <w:rPr>
                       <w:rFonts w:ascii="Verdana" w:hAnsi="Verdana"/>
                     </w:rPr>
-                    <w:t>RF 029</w:t>
+                    <w:t>RF 02</w:t>
+                  </w:r>
+                  <w:r>
+                    <w:rPr>
+                      <w:rFonts w:ascii="Verdana" w:hAnsi="Verdana"/>
+                    </w:rPr>
+                    <w:t>9</w:t>
                   </w:r>
                 </w:p>
               </w:tc>
@@ -2476,31 +3213,25 @@
                     <w:rPr>
                       <w:rFonts w:ascii="Verdana" w:hAnsi="Verdana"/>
                     </w:rPr>
-                    <w:t>d</w:t>
-                  </w:r>
-                  <w:r>
-                    <w:rPr>
-                      <w:rFonts w:ascii="Verdana" w:hAnsi="Verdana"/>
-                    </w:rPr>
-                    <w:t xml:space="preserve">ata de </w:t>
-                  </w:r>
-                  <w:r>
-                    <w:rPr>
-                      <w:rFonts w:ascii="Verdana" w:hAnsi="Verdana"/>
-                    </w:rPr>
-                    <w:t>t</w:t>
-                  </w:r>
-                  <w:r>
-                    <w:rPr>
-                      <w:rFonts w:ascii="Verdana" w:hAnsi="Verdana"/>
-                    </w:rPr>
-                    <w:t xml:space="preserve">ermino </w:t>
-                  </w:r>
-                  <w:r>
-                    <w:rPr>
-                      <w:rFonts w:ascii="Verdana" w:hAnsi="Verdana"/>
-                    </w:rPr>
-                    <w:t xml:space="preserve">das </w:t>
+                    <w:t>h</w:t>
+                  </w:r>
+                  <w:r>
+                    <w:rPr>
+                      <w:rFonts w:ascii="Verdana" w:hAnsi="Verdana"/>
+                    </w:rPr>
+                    <w:t xml:space="preserve">ora de </w:t>
+                  </w:r>
+                  <w:r>
+                    <w:rPr>
+                      <w:rFonts w:ascii="Verdana" w:hAnsi="Verdana"/>
+                    </w:rPr>
+                    <w:t>i</w:t>
+                  </w:r>
+                  <w:r>
+                    <w:rPr>
+                      <w:rFonts w:ascii="Verdana" w:hAnsi="Verdana"/>
+                    </w:rPr>
+                    <w:t xml:space="preserve">nício de </w:t>
                   </w:r>
                   <w:r>
                     <w:rPr>
@@ -2528,6 +3259,32 @@
                       <w:rFonts w:ascii="Verdana" w:hAnsi="Verdana"/>
                     </w:rPr>
                   </w:pPr>
+                  <w:r>
+                    <w:rPr>
+                      <w:rFonts w:ascii="Verdana" w:hAnsi="Verdana"/>
+                    </w:rPr>
+                    <w:t>Este campo será responsável por armazenar a hora de início do</w:t>
+                  </w:r>
+                  <w:r>
+                    <w:rPr>
+                      <w:rFonts w:ascii="Verdana" w:hAnsi="Verdana"/>
+                    </w:rPr>
+                    <w:t xml:space="preserve"> vendas do ingresso</w:t>
+                  </w:r>
+                  <w:r>
+                    <w:rPr>
+                      <w:rFonts w:ascii="Verdana" w:hAnsi="Verdana"/>
+                    </w:rPr>
+                    <w:t xml:space="preserve">, </w:t>
+                  </w:r>
+                  <w:r>
+                    <w:rPr>
+                      <w:rFonts w:ascii="Verdana" w:hAnsi="Verdana"/>
+                      <w:b/>
+                      <w:color w:val="FF0000"/>
+                    </w:rPr>
+                    <w:t>neste campo somente será possível inserir números, este campo não poderá ser vazio</w:t>
+                  </w:r>
                 </w:p>
               </w:tc>
             </w:tr>
@@ -2548,7 +3305,13 @@
                     <w:rPr>
                       <w:rFonts w:ascii="Verdana" w:hAnsi="Verdana"/>
                     </w:rPr>
-                    <w:t>RF 030</w:t>
+                    <w:t>RF 0</w:t>
+                  </w:r>
+                  <w:r>
+                    <w:rPr>
+                      <w:rFonts w:ascii="Verdana" w:hAnsi="Verdana"/>
+                    </w:rPr>
+                    <w:t>30</w:t>
                   </w:r>
                 </w:p>
               </w:tc>
@@ -2574,13 +3337,13 @@
                     <w:rPr>
                       <w:rFonts w:ascii="Verdana" w:hAnsi="Verdana"/>
                     </w:rPr>
-                    <w:t>h</w:t>
-                  </w:r>
-                  <w:r>
-                    <w:rPr>
-                      <w:rFonts w:ascii="Verdana" w:hAnsi="Verdana"/>
-                    </w:rPr>
-                    <w:t xml:space="preserve">ora de </w:t>
+                    <w:t>d</w:t>
+                  </w:r>
+                  <w:r>
+                    <w:rPr>
+                      <w:rFonts w:ascii="Verdana" w:hAnsi="Verdana"/>
+                    </w:rPr>
+                    <w:t xml:space="preserve">ata de </w:t>
                   </w:r>
                   <w:r>
                     <w:rPr>
@@ -2592,7 +3355,13 @@
                     <w:rPr>
                       <w:rFonts w:ascii="Verdana" w:hAnsi="Verdana"/>
                     </w:rPr>
-                    <w:t xml:space="preserve">ermino de </w:t>
+                    <w:t>é</w:t>
+                  </w:r>
+                  <w:r>
+                    <w:rPr>
+                      <w:rFonts w:ascii="Verdana" w:hAnsi="Verdana"/>
+                    </w:rPr>
+                    <w:t xml:space="preserve">rmino das </w:t>
                   </w:r>
                   <w:r>
                     <w:rPr>
@@ -2620,6 +3389,32 @@
                       <w:rFonts w:ascii="Verdana" w:hAnsi="Verdana"/>
                     </w:rPr>
                   </w:pPr>
+                  <w:r>
+                    <w:rPr>
+                      <w:rFonts w:ascii="Verdana" w:hAnsi="Verdana"/>
+                    </w:rPr>
+                    <w:t xml:space="preserve">Este campo será responsável por armazenar a hora de </w:t>
+                  </w:r>
+                  <w:r>
+                    <w:rPr>
+                      <w:rFonts w:ascii="Verdana" w:hAnsi="Verdana"/>
+                    </w:rPr>
+                    <w:t xml:space="preserve">término </w:t>
+                  </w:r>
+                  <w:r>
+                    <w:rPr>
+                      <w:rFonts w:ascii="Verdana" w:hAnsi="Verdana"/>
+                    </w:rPr>
+                    <w:t xml:space="preserve">de vendas do ingresso, </w:t>
+                  </w:r>
+                  <w:r>
+                    <w:rPr>
+                      <w:rFonts w:ascii="Verdana" w:hAnsi="Verdana"/>
+                      <w:b/>
+                      <w:color w:val="FF0000"/>
+                    </w:rPr>
+                    <w:t>neste campo somente será possível inserir números, este campo não poderá ser vazio</w:t>
+                  </w:r>
                 </w:p>
               </w:tc>
             </w:tr>
@@ -2643,8 +3438,13 @@
                     <w:rPr>
                       <w:rFonts w:ascii="Verdana" w:hAnsi="Verdana"/>
                     </w:rPr>
-                    <w:lastRenderedPageBreak/>
-                    <w:t>RF 031</w:t>
+                    <w:t>RF 0</w:t>
+                  </w:r>
+                  <w:r>
+                    <w:rPr>
+                      <w:rFonts w:ascii="Verdana" w:hAnsi="Verdana"/>
+                    </w:rPr>
+                    <w:t>31</w:t>
                   </w:r>
                 </w:p>
               </w:tc>
@@ -2660,37 +3460,55 @@
                       <w:rFonts w:ascii="Verdana" w:hAnsi="Verdana"/>
                     </w:rPr>
                   </w:pPr>
-                  <w:proofErr w:type="spellStart"/>
-                  <w:r>
-                    <w:rPr>
-                      <w:rFonts w:ascii="Verdana" w:hAnsi="Verdana"/>
-                    </w:rPr>
-                    <w:t>Checkbox</w:t>
-                  </w:r>
-                  <w:proofErr w:type="spellEnd"/>
-                  <w:r>
-                    <w:rPr>
-                      <w:rFonts w:ascii="Verdana" w:hAnsi="Verdana"/>
-                    </w:rPr>
-                    <w:t xml:space="preserve"> para </w:t>
-                  </w:r>
-                  <w:r>
-                    <w:rPr>
-                      <w:rFonts w:ascii="Verdana" w:hAnsi="Verdana"/>
-                    </w:rPr>
-                    <w:t>p</w:t>
-                  </w:r>
-                  <w:r>
-                    <w:rPr>
-                      <w:rFonts w:ascii="Verdana" w:hAnsi="Verdana"/>
-                    </w:rPr>
-                    <w:t xml:space="preserve">ermissão de todo público no </w:t>
-                  </w:r>
-                  <w:r>
-                    <w:rPr>
-                      <w:rFonts w:ascii="Verdana" w:hAnsi="Verdana"/>
-                    </w:rPr>
-                    <w:t>evento</w:t>
+                  <w:r>
+                    <w:rPr>
+                      <w:rFonts w:ascii="Verdana" w:hAnsi="Verdana"/>
+                    </w:rPr>
+                    <w:t xml:space="preserve">Campo para </w:t>
+                  </w:r>
+                  <w:r>
+                    <w:rPr>
+                      <w:rFonts w:ascii="Verdana" w:hAnsi="Verdana"/>
+                    </w:rPr>
+                    <w:t>h</w:t>
+                  </w:r>
+                  <w:r>
+                    <w:rPr>
+                      <w:rFonts w:ascii="Verdana" w:hAnsi="Verdana"/>
+                    </w:rPr>
+                    <w:t xml:space="preserve">ora de </w:t>
+                  </w:r>
+                  <w:r>
+                    <w:rPr>
+                      <w:rFonts w:ascii="Verdana" w:hAnsi="Verdana"/>
+                    </w:rPr>
+                    <w:t>t</w:t>
+                  </w:r>
+                  <w:r>
+                    <w:rPr>
+                      <w:rFonts w:ascii="Verdana" w:hAnsi="Verdana"/>
+                    </w:rPr>
+                    <w:t>é</w:t>
+                  </w:r>
+                  <w:bookmarkStart w:id="0" w:name="_GoBack"/>
+                  <w:bookmarkEnd w:id="0"/>
+                  <w:r>
+                    <w:rPr>
+                      <w:rFonts w:ascii="Verdana" w:hAnsi="Verdana"/>
+                    </w:rPr>
+                    <w:t xml:space="preserve">rmino de </w:t>
+                  </w:r>
+                  <w:r>
+                    <w:rPr>
+                      <w:rFonts w:ascii="Verdana" w:hAnsi="Verdana"/>
+                    </w:rPr>
+                    <w:t>v</w:t>
+                  </w:r>
+                  <w:r>
+                    <w:rPr>
+                      <w:rFonts w:ascii="Verdana" w:hAnsi="Verdana"/>
+                    </w:rPr>
+                    <w:t>endas</w:t>
                   </w:r>
                 </w:p>
               </w:tc>
@@ -2706,6 +3524,32 @@
                       <w:rFonts w:ascii="Verdana" w:hAnsi="Verdana"/>
                     </w:rPr>
                   </w:pPr>
+                  <w:r>
+                    <w:rPr>
+                      <w:rFonts w:ascii="Verdana" w:hAnsi="Verdana"/>
+                    </w:rPr>
+                    <w:t xml:space="preserve">Este campo será responsável por armazenar a hora de </w:t>
+                  </w:r>
+                  <w:r>
+                    <w:rPr>
+                      <w:rFonts w:ascii="Verdana" w:hAnsi="Verdana"/>
+                    </w:rPr>
+                    <w:t>término</w:t>
+                  </w:r>
+                  <w:r>
+                    <w:rPr>
+                      <w:rFonts w:ascii="Verdana" w:hAnsi="Verdana"/>
+                    </w:rPr>
+                    <w:t xml:space="preserve"> do vendas do ingresso, </w:t>
+                  </w:r>
+                  <w:r>
+                    <w:rPr>
+                      <w:rFonts w:ascii="Verdana" w:hAnsi="Verdana"/>
+                      <w:b/>
+                      <w:color w:val="FF0000"/>
+                    </w:rPr>
+                    <w:t>neste campo somente será possível inserir números, este campo não poderá ser vazio</w:t>
+                  </w:r>
                 </w:p>
               </w:tc>
             </w:tr>
@@ -2726,7 +3570,13 @@
                     <w:rPr>
                       <w:rFonts w:ascii="Verdana" w:hAnsi="Verdana"/>
                     </w:rPr>
-                    <w:t>RF 032</w:t>
+                    <w:t>RF 03</w:t>
+                  </w:r>
+                  <w:r>
+                    <w:rPr>
+                      <w:rFonts w:ascii="Verdana" w:hAnsi="Verdana"/>
+                    </w:rPr>
+                    <w:t>2</w:t>
                   </w:r>
                 </w:p>
               </w:tc>
@@ -2760,19 +3610,19 @@
                     <w:rPr>
                       <w:rFonts w:ascii="Verdana" w:hAnsi="Verdana"/>
                     </w:rPr>
-                    <w:t>restrição</w:t>
-                  </w:r>
-                  <w:r>
-                    <w:rPr>
-                      <w:rFonts w:ascii="Verdana" w:hAnsi="Verdana"/>
-                    </w:rPr>
-                    <w:t xml:space="preserve"> </w:t>
-                  </w:r>
-                  <w:r>
-                    <w:rPr>
-                      <w:rFonts w:ascii="Verdana" w:hAnsi="Verdana"/>
-                    </w:rPr>
-                    <w:t>a convidados no evento</w:t>
+                    <w:t>p</w:t>
+                  </w:r>
+                  <w:r>
+                    <w:rPr>
+                      <w:rFonts w:ascii="Verdana" w:hAnsi="Verdana"/>
+                    </w:rPr>
+                    <w:t xml:space="preserve">ermissão de todo público no </w:t>
+                  </w:r>
+                  <w:r>
+                    <w:rPr>
+                      <w:rFonts w:ascii="Verdana" w:hAnsi="Verdana"/>
+                    </w:rPr>
+                    <w:t>evento</w:t>
                   </w:r>
                 </w:p>
               </w:tc>
@@ -2811,7 +3661,13 @@
                     <w:rPr>
                       <w:rFonts w:ascii="Verdana" w:hAnsi="Verdana"/>
                     </w:rPr>
-                    <w:t>RF 033</w:t>
+                    <w:t>RF 03</w:t>
+                  </w:r>
+                  <w:r>
+                    <w:rPr>
+                      <w:rFonts w:ascii="Verdana" w:hAnsi="Verdana"/>
+                    </w:rPr>
+                    <w:t>3</w:t>
                   </w:r>
                 </w:p>
               </w:tc>
@@ -2839,45 +3695,7 @@
                     <w:rPr>
                       <w:rFonts w:ascii="Verdana" w:hAnsi="Verdana"/>
                     </w:rPr>
-                    <w:t xml:space="preserve"> para </w:t>
-                  </w:r>
-                  <w:r>
-                    <w:rPr>
-                      <w:rFonts w:ascii="Verdana" w:hAnsi="Verdana"/>
-                    </w:rPr>
-                    <w:t>r</w:t>
-                  </w:r>
-                  <w:r>
-                    <w:rPr>
-                      <w:rFonts w:ascii="Verdana" w:hAnsi="Verdana"/>
-                    </w:rPr>
-                    <w:t xml:space="preserve">estrição a convidados </w:t>
-                  </w:r>
-                  <w:r>
-                    <w:rPr>
-                      <w:rFonts w:ascii="Verdana" w:hAnsi="Verdana"/>
-                    </w:rPr>
-                    <w:t xml:space="preserve">pessoais por </w:t>
-                  </w:r>
-                  <w:proofErr w:type="spellStart"/>
-                  <w:r>
-                    <w:rPr>
-                      <w:rFonts w:ascii="Verdana" w:hAnsi="Verdana"/>
-                    </w:rPr>
-                    <w:t>email</w:t>
-                  </w:r>
-                  <w:proofErr w:type="spellEnd"/>
-                  <w:r>
-                    <w:rPr>
-                      <w:rFonts w:ascii="Verdana" w:hAnsi="Verdana"/>
-                    </w:rPr>
-                    <w:t xml:space="preserve"> </w:t>
-                  </w:r>
-                  <w:r>
-                    <w:rPr>
-                      <w:rFonts w:ascii="Verdana" w:hAnsi="Verdana"/>
-                    </w:rPr>
-                    <w:t>no evento</w:t>
+                    <w:t xml:space="preserve"> para restrição a convidados no evento</w:t>
                   </w:r>
                 </w:p>
               </w:tc>
@@ -2913,7 +3731,13 @@
                     <w:rPr>
                       <w:rFonts w:ascii="Verdana" w:hAnsi="Verdana"/>
                     </w:rPr>
-                    <w:t>RF 034</w:t>
+                    <w:t>RF 03</w:t>
+                  </w:r>
+                  <w:r>
+                    <w:rPr>
+                      <w:rFonts w:ascii="Verdana" w:hAnsi="Verdana"/>
+                    </w:rPr>
+                    <w:t>4</w:t>
                   </w:r>
                 </w:p>
               </w:tc>
@@ -2941,26 +3765,16 @@
                     <w:rPr>
                       <w:rFonts w:ascii="Verdana" w:hAnsi="Verdana"/>
                     </w:rPr>
-                    <w:t xml:space="preserve"> para </w:t>
-                  </w:r>
-                  <w:r>
-                    <w:rPr>
-                      <w:rFonts w:ascii="Verdana" w:hAnsi="Verdana"/>
-                    </w:rPr>
-                    <w:t>r</w:t>
-                  </w:r>
-                  <w:r>
-                    <w:rPr>
-                      <w:rFonts w:ascii="Verdana" w:hAnsi="Verdana"/>
-                    </w:rPr>
-                    <w:t>estrição a convidado</w:t>
-                  </w:r>
-                  <w:r>
-                    <w:rPr>
-                      <w:rFonts w:ascii="Verdana" w:hAnsi="Verdana"/>
-                    </w:rPr>
-                    <w:t xml:space="preserve"> por link único</w:t>
-                  </w:r>
+                    <w:t xml:space="preserve"> para restrição a convidados pessoais por </w:t>
+                  </w:r>
+                  <w:proofErr w:type="spellStart"/>
+                  <w:r>
+                    <w:rPr>
+                      <w:rFonts w:ascii="Verdana" w:hAnsi="Verdana"/>
+                    </w:rPr>
+                    <w:t>email</w:t>
+                  </w:r>
+                  <w:proofErr w:type="spellEnd"/>
                   <w:r>
                     <w:rPr>
                       <w:rFonts w:ascii="Verdana" w:hAnsi="Verdana"/>
@@ -3004,7 +3818,13 @@
                     <w:rPr>
                       <w:rFonts w:ascii="Verdana" w:hAnsi="Verdana"/>
                     </w:rPr>
-                    <w:t>RF 035</w:t>
+                    <w:t>RF 03</w:t>
+                  </w:r>
+                  <w:r>
+                    <w:rPr>
+                      <w:rFonts w:ascii="Verdana" w:hAnsi="Verdana"/>
+                    </w:rPr>
+                    <w:t>5</w:t>
                   </w:r>
                 </w:p>
               </w:tc>
@@ -3020,11 +3840,19 @@
                       <w:rFonts w:ascii="Verdana" w:hAnsi="Verdana"/>
                     </w:rPr>
                   </w:pPr>
-                  <w:r>
-                    <w:rPr>
-                      <w:rFonts w:ascii="Verdana" w:hAnsi="Verdana"/>
-                    </w:rPr>
-                    <w:t>Campo para quantidade mínima de ingressos</w:t>
+                  <w:proofErr w:type="spellStart"/>
+                  <w:r>
+                    <w:rPr>
+                      <w:rFonts w:ascii="Verdana" w:hAnsi="Verdana"/>
+                    </w:rPr>
+                    <w:t>Checkbox</w:t>
+                  </w:r>
+                  <w:proofErr w:type="spellEnd"/>
+                  <w:r>
+                    <w:rPr>
+                      <w:rFonts w:ascii="Verdana" w:hAnsi="Verdana"/>
+                    </w:rPr>
+                    <w:t xml:space="preserve"> para restrição a convidado por link único no evento</w:t>
                   </w:r>
                 </w:p>
               </w:tc>
@@ -3060,7 +3888,13 @@
                     <w:rPr>
                       <w:rFonts w:ascii="Verdana" w:hAnsi="Verdana"/>
                     </w:rPr>
-                    <w:t>RF 036</w:t>
+                    <w:t>RF 03</w:t>
+                  </w:r>
+                  <w:r>
+                    <w:rPr>
+                      <w:rFonts w:ascii="Verdana" w:hAnsi="Verdana"/>
+                    </w:rPr>
+                    <w:t>6</w:t>
                   </w:r>
                 </w:p>
               </w:tc>
@@ -3080,31 +3914,7 @@
                     <w:rPr>
                       <w:rFonts w:ascii="Verdana" w:hAnsi="Verdana"/>
                     </w:rPr>
-                    <w:t xml:space="preserve">Campo para </w:t>
-                  </w:r>
-                  <w:r>
-                    <w:rPr>
-                      <w:rFonts w:ascii="Verdana" w:hAnsi="Verdana"/>
-                    </w:rPr>
-                    <w:t>q</w:t>
-                  </w:r>
-                  <w:r>
-                    <w:rPr>
-                      <w:rFonts w:ascii="Verdana" w:hAnsi="Verdana"/>
-                    </w:rPr>
-                    <w:t xml:space="preserve">uantidade </w:t>
-                  </w:r>
-                  <w:r>
-                    <w:rPr>
-                      <w:rFonts w:ascii="Verdana" w:hAnsi="Verdana"/>
-                    </w:rPr>
-                    <w:t>máxima</w:t>
-                  </w:r>
-                  <w:r>
-                    <w:rPr>
-                      <w:rFonts w:ascii="Verdana" w:hAnsi="Verdana"/>
-                    </w:rPr>
-                    <w:t xml:space="preserve"> de ingressos</w:t>
+                    <w:t>Campo para quantidade mínima de ingressos</w:t>
                   </w:r>
                 </w:p>
               </w:tc>
@@ -3143,7 +3953,14 @@
                     <w:rPr>
                       <w:rFonts w:ascii="Verdana" w:hAnsi="Verdana"/>
                     </w:rPr>
-                    <w:t>RF 037</w:t>
+                    <w:lastRenderedPageBreak/>
+                    <w:t>RF 03</w:t>
+                  </w:r>
+                  <w:r>
+                    <w:rPr>
+                      <w:rFonts w:ascii="Verdana" w:hAnsi="Verdana"/>
+                    </w:rPr>
+                    <w:t>7</w:t>
                   </w:r>
                 </w:p>
               </w:tc>
@@ -3163,7 +3980,7 @@
                     <w:rPr>
                       <w:rFonts w:ascii="Verdana" w:hAnsi="Verdana"/>
                     </w:rPr>
-                    <w:t>Campo para descrição do ingresso</w:t>
+                    <w:t>Campo para quantidade máxima de ingressos</w:t>
                   </w:r>
                 </w:p>
               </w:tc>
@@ -3199,7 +4016,13 @@
                     <w:rPr>
                       <w:rFonts w:ascii="Verdana" w:hAnsi="Verdana"/>
                     </w:rPr>
-                    <w:t>RF 038</w:t>
+                    <w:t>RF 03</w:t>
+                  </w:r>
+                  <w:r>
+                    <w:rPr>
+                      <w:rFonts w:ascii="Verdana" w:hAnsi="Verdana"/>
+                    </w:rPr>
+                    <w:t>8</w:t>
                   </w:r>
                 </w:p>
               </w:tc>
@@ -3219,7 +4042,7 @@
                     <w:rPr>
                       <w:rFonts w:ascii="Verdana" w:hAnsi="Verdana"/>
                     </w:rPr>
-                    <w:t>Botão para Criar Ingresso</w:t>
+                    <w:t>Campo para descrição do ingresso</w:t>
                   </w:r>
                 </w:p>
               </w:tc>
@@ -3258,7 +4081,13 @@
                     <w:rPr>
                       <w:rFonts w:ascii="Verdana" w:hAnsi="Verdana"/>
                     </w:rPr>
-                    <w:t>RF 039</w:t>
+                    <w:t>RF 03</w:t>
+                  </w:r>
+                  <w:r>
+                    <w:rPr>
+                      <w:rFonts w:ascii="Verdana" w:hAnsi="Verdana"/>
+                    </w:rPr>
+                    <w:t>9</w:t>
                   </w:r>
                 </w:p>
               </w:tc>
@@ -3278,7 +4107,7 @@
                     <w:rPr>
                       <w:rFonts w:ascii="Verdana" w:hAnsi="Verdana"/>
                     </w:rPr>
-                    <w:t>Botão para Cancelar Ingresso</w:t>
+                    <w:t>Botão para Criar Ingresso</w:t>
                   </w:r>
                 </w:p>
               </w:tc>
@@ -3314,7 +4143,13 @@
                     <w:rPr>
                       <w:rFonts w:ascii="Verdana" w:hAnsi="Verdana"/>
                     </w:rPr>
-                    <w:t>RF 040</w:t>
+                    <w:t>RF 0</w:t>
+                  </w:r>
+                  <w:r>
+                    <w:rPr>
+                      <w:rFonts w:ascii="Verdana" w:hAnsi="Verdana"/>
+                    </w:rPr>
+                    <w:t>40</w:t>
                   </w:r>
                 </w:p>
               </w:tc>
@@ -3330,19 +4165,11 @@
                       <w:rFonts w:ascii="Verdana" w:hAnsi="Verdana"/>
                     </w:rPr>
                   </w:pPr>
-                  <w:proofErr w:type="spellStart"/>
-                  <w:r>
-                    <w:rPr>
-                      <w:rFonts w:ascii="Verdana" w:hAnsi="Verdana"/>
-                    </w:rPr>
-                    <w:t>Checkbox</w:t>
-                  </w:r>
-                  <w:proofErr w:type="spellEnd"/>
-                  <w:r>
-                    <w:rPr>
-                      <w:rFonts w:ascii="Verdana" w:hAnsi="Verdana"/>
-                    </w:rPr>
-                    <w:t xml:space="preserve"> para Visibilidade do Ingresso</w:t>
+                  <w:r>
+                    <w:rPr>
+                      <w:rFonts w:ascii="Verdana" w:hAnsi="Verdana"/>
+                    </w:rPr>
+                    <w:t>Botão para Cancelar Ingresso</w:t>
                   </w:r>
                 </w:p>
               </w:tc>
@@ -3381,7 +4208,13 @@
                     <w:rPr>
                       <w:rFonts w:ascii="Verdana" w:hAnsi="Verdana"/>
                     </w:rPr>
-                    <w:t>RF 041</w:t>
+                    <w:t>RF 0</w:t>
+                  </w:r>
+                  <w:r>
+                    <w:rPr>
+                      <w:rFonts w:ascii="Verdana" w:hAnsi="Verdana"/>
+                    </w:rPr>
+                    <w:t>41</w:t>
                   </w:r>
                 </w:p>
               </w:tc>
@@ -3397,11 +4230,19 @@
                       <w:rFonts w:ascii="Verdana" w:hAnsi="Verdana"/>
                     </w:rPr>
                   </w:pPr>
-                  <w:r>
-                    <w:rPr>
-                      <w:rFonts w:ascii="Verdana" w:hAnsi="Verdana"/>
-                    </w:rPr>
-                    <w:t>Campo para Nome do Produtor</w:t>
+                  <w:proofErr w:type="spellStart"/>
+                  <w:r>
+                    <w:rPr>
+                      <w:rFonts w:ascii="Verdana" w:hAnsi="Verdana"/>
+                    </w:rPr>
+                    <w:t>Checkbox</w:t>
+                  </w:r>
+                  <w:proofErr w:type="spellEnd"/>
+                  <w:r>
+                    <w:rPr>
+                      <w:rFonts w:ascii="Verdana" w:hAnsi="Verdana"/>
+                    </w:rPr>
+                    <w:t xml:space="preserve"> para Visibilidade do Ingresso</w:t>
                   </w:r>
                 </w:p>
               </w:tc>
@@ -3437,7 +4278,13 @@
                     <w:rPr>
                       <w:rFonts w:ascii="Verdana" w:hAnsi="Verdana"/>
                     </w:rPr>
-                    <w:t>RF 042</w:t>
+                    <w:t>RF 04</w:t>
+                  </w:r>
+                  <w:r>
+                    <w:rPr>
+                      <w:rFonts w:ascii="Verdana" w:hAnsi="Verdana"/>
+                    </w:rPr>
+                    <w:t>2</w:t>
                   </w:r>
                 </w:p>
               </w:tc>
@@ -3457,7 +4304,7 @@
                     <w:rPr>
                       <w:rFonts w:ascii="Verdana" w:hAnsi="Verdana"/>
                     </w:rPr>
-                    <w:t>Campo para Descrição do Produtor</w:t>
+                    <w:t>Campo para Nome do Produtor</w:t>
                   </w:r>
                 </w:p>
               </w:tc>
@@ -3496,7 +4343,13 @@
                     <w:rPr>
                       <w:rFonts w:ascii="Verdana" w:hAnsi="Verdana"/>
                     </w:rPr>
-                    <w:t>RF 043</w:t>
+                    <w:t>RF 04</w:t>
+                  </w:r>
+                  <w:r>
+                    <w:rPr>
+                      <w:rFonts w:ascii="Verdana" w:hAnsi="Verdana"/>
+                    </w:rPr>
+                    <w:t>3</w:t>
                   </w:r>
                 </w:p>
               </w:tc>
@@ -3512,19 +4365,11 @@
                       <w:rFonts w:ascii="Verdana" w:hAnsi="Verdana"/>
                     </w:rPr>
                   </w:pPr>
-                  <w:proofErr w:type="spellStart"/>
-                  <w:r>
-                    <w:rPr>
-                      <w:rFonts w:ascii="Verdana" w:hAnsi="Verdana"/>
-                    </w:rPr>
-                    <w:t>Checkbox</w:t>
-                  </w:r>
-                  <w:proofErr w:type="spellEnd"/>
-                  <w:r>
-                    <w:rPr>
-                      <w:rFonts w:ascii="Verdana" w:hAnsi="Verdana"/>
-                    </w:rPr>
-                    <w:t xml:space="preserve"> para termos de uso</w:t>
+                  <w:r>
+                    <w:rPr>
+                      <w:rFonts w:ascii="Verdana" w:hAnsi="Verdana"/>
+                    </w:rPr>
+                    <w:t>Campo para Descrição do Produtor</w:t>
                   </w:r>
                 </w:p>
               </w:tc>
@@ -3560,7 +4405,13 @@
                     <w:rPr>
                       <w:rFonts w:ascii="Verdana" w:hAnsi="Verdana"/>
                     </w:rPr>
-                    <w:t>RF 044</w:t>
+                    <w:t>RF 04</w:t>
+                  </w:r>
+                  <w:r>
+                    <w:rPr>
+                      <w:rFonts w:ascii="Verdana" w:hAnsi="Verdana"/>
+                    </w:rPr>
+                    <w:t>4</w:t>
                   </w:r>
                 </w:p>
               </w:tc>
@@ -3576,11 +4427,19 @@
                       <w:rFonts w:ascii="Verdana" w:hAnsi="Verdana"/>
                     </w:rPr>
                   </w:pPr>
-                  <w:r>
-                    <w:rPr>
-                      <w:rFonts w:ascii="Verdana" w:hAnsi="Verdana"/>
-                    </w:rPr>
-                    <w:t>Botão para Salvar Rascunho</w:t>
+                  <w:proofErr w:type="spellStart"/>
+                  <w:r>
+                    <w:rPr>
+                      <w:rFonts w:ascii="Verdana" w:hAnsi="Verdana"/>
+                    </w:rPr>
+                    <w:t>Checkbox</w:t>
+                  </w:r>
+                  <w:proofErr w:type="spellEnd"/>
+                  <w:r>
+                    <w:rPr>
+                      <w:rFonts w:ascii="Verdana" w:hAnsi="Verdana"/>
+                    </w:rPr>
+                    <w:t xml:space="preserve"> para termos de uso</w:t>
                   </w:r>
                 </w:p>
               </w:tc>
@@ -3619,7 +4478,13 @@
                     <w:rPr>
                       <w:rFonts w:ascii="Verdana" w:hAnsi="Verdana"/>
                     </w:rPr>
-                    <w:t>RF 045</w:t>
+                    <w:t>RF 04</w:t>
+                  </w:r>
+                  <w:r>
+                    <w:rPr>
+                      <w:rFonts w:ascii="Verdana" w:hAnsi="Verdana"/>
+                    </w:rPr>
+                    <w:t>5</w:t>
                   </w:r>
                 </w:p>
               </w:tc>
@@ -3639,21 +4504,7 @@
                     <w:rPr>
                       <w:rFonts w:ascii="Verdana" w:hAnsi="Verdana"/>
                     </w:rPr>
-                    <w:t xml:space="preserve">Botão para </w:t>
-                  </w:r>
-                  <w:proofErr w:type="spellStart"/>
-                  <w:r>
-                    <w:rPr>
-                      <w:rFonts w:ascii="Verdana" w:hAnsi="Verdana"/>
-                    </w:rPr>
-                    <w:t>Públicar</w:t>
-                  </w:r>
-                  <w:proofErr w:type="spellEnd"/>
-                  <w:r>
-                    <w:rPr>
-                      <w:rFonts w:ascii="Verdana" w:hAnsi="Verdana"/>
-                    </w:rPr>
-                    <w:t xml:space="preserve"> Evento</w:t>
+                    <w:t>Botão para Salvar Rascunho</w:t>
                   </w:r>
                 </w:p>
               </w:tc>
@@ -3689,7 +4540,13 @@
                     <w:rPr>
                       <w:rFonts w:ascii="Verdana" w:hAnsi="Verdana"/>
                     </w:rPr>
-                    <w:t>RF 046</w:t>
+                    <w:t>RF 04</w:t>
+                  </w:r>
+                  <w:r>
+                    <w:rPr>
+                      <w:rFonts w:ascii="Verdana" w:hAnsi="Verdana"/>
+                    </w:rPr>
+                    <w:t>6</w:t>
                   </w:r>
                 </w:p>
               </w:tc>
@@ -3705,31 +4562,25 @@
                       <w:rFonts w:ascii="Verdana" w:hAnsi="Verdana"/>
                     </w:rPr>
                   </w:pPr>
+                  <w:r>
+                    <w:rPr>
+                      <w:rFonts w:ascii="Verdana" w:hAnsi="Verdana"/>
+                    </w:rPr>
+                    <w:t xml:space="preserve">Botão para </w:t>
+                  </w:r>
                   <w:proofErr w:type="spellStart"/>
                   <w:r>
                     <w:rPr>
                       <w:rFonts w:ascii="Verdana" w:hAnsi="Verdana"/>
                     </w:rPr>
-                    <w:t>Checkbox</w:t>
+                    <w:t>Públicar</w:t>
                   </w:r>
                   <w:proofErr w:type="spellEnd"/>
                   <w:r>
                     <w:rPr>
                       <w:rFonts w:ascii="Verdana" w:hAnsi="Verdana"/>
                     </w:rPr>
-                    <w:t xml:space="preserve"> para Visibilidade </w:t>
-                  </w:r>
-                  <w:r>
-                    <w:rPr>
-                      <w:rFonts w:ascii="Verdana" w:hAnsi="Verdana"/>
-                    </w:rPr>
-                    <w:t>Públic</w:t>
-                  </w:r>
-                  <w:r>
-                    <w:rPr>
-                      <w:rFonts w:ascii="Verdana" w:hAnsi="Verdana"/>
-                    </w:rPr>
-                    <w:t xml:space="preserve">a do Evento </w:t>
+                    <w:t xml:space="preserve"> Evento</w:t>
                   </w:r>
                 </w:p>
               </w:tc>
@@ -3768,8 +4619,13 @@
                     <w:rPr>
                       <w:rFonts w:ascii="Verdana" w:hAnsi="Verdana"/>
                     </w:rPr>
-                    <w:lastRenderedPageBreak/>
-                    <w:t>RF 047</w:t>
+                    <w:t>RF 04</w:t>
+                  </w:r>
+                  <w:r>
+                    <w:rPr>
+                      <w:rFonts w:ascii="Verdana" w:hAnsi="Verdana"/>
+                    </w:rPr>
+                    <w:t>7</w:t>
                   </w:r>
                 </w:p>
               </w:tc>
@@ -3797,19 +4653,7 @@
                     <w:rPr>
                       <w:rFonts w:ascii="Verdana" w:hAnsi="Verdana"/>
                     </w:rPr>
-                    <w:t xml:space="preserve"> para Visibilidade Privad</w:t>
-                  </w:r>
-                  <w:r>
-                    <w:rPr>
-                      <w:rFonts w:ascii="Verdana" w:hAnsi="Verdana"/>
-                    </w:rPr>
-                    <w:t xml:space="preserve">a </w:t>
-                  </w:r>
-                  <w:r>
-                    <w:rPr>
-                      <w:rFonts w:ascii="Verdana" w:hAnsi="Verdana"/>
-                    </w:rPr>
-                    <w:t xml:space="preserve">do Evento </w:t>
+                    <w:t xml:space="preserve"> para Visibilidade Pública do Evento </w:t>
                   </w:r>
                 </w:p>
               </w:tc>
@@ -3821,6 +4665,76 @@
                   <w:pPr>
                     <w:framePr w:hSpace="141" w:wrap="around" w:hAnchor="margin" w:x="-289" w:y="548"/>
                     <w:cnfStyle w:val="000000100000" w:firstRow="0" w:lastRow="0" w:firstColumn="0" w:lastColumn="0" w:oddVBand="0" w:evenVBand="0" w:oddHBand="1" w:evenHBand="0" w:firstRowFirstColumn="0" w:firstRowLastColumn="0" w:lastRowFirstColumn="0" w:lastRowLastColumn="0"/>
+                    <w:rPr>
+                      <w:rFonts w:ascii="Verdana" w:hAnsi="Verdana"/>
+                    </w:rPr>
+                  </w:pPr>
+                </w:p>
+              </w:tc>
+            </w:tr>
+            <w:tr>
+              <w:tc>
+                <w:tcPr>
+                  <w:cnfStyle w:val="001000000000" w:firstRow="0" w:lastRow="0" w:firstColumn="1" w:lastColumn="0" w:oddVBand="0" w:evenVBand="0" w:oddHBand="0" w:evenHBand="0" w:firstRowFirstColumn="0" w:firstRowLastColumn="0" w:lastRowFirstColumn="0" w:lastRowLastColumn="0"/>
+                  <w:tcW w:w="1418" w:type="dxa"/>
+                </w:tcPr>
+                <w:p>
+                  <w:pPr>
+                    <w:framePr w:hSpace="141" w:wrap="around" w:hAnchor="margin" w:x="-289" w:y="548"/>
+                    <w:rPr>
+                      <w:rFonts w:ascii="Verdana" w:hAnsi="Verdana"/>
+                    </w:rPr>
+                  </w:pPr>
+                  <w:r>
+                    <w:rPr>
+                      <w:rFonts w:ascii="Verdana" w:hAnsi="Verdana"/>
+                    </w:rPr>
+                    <w:t>RF 04</w:t>
+                  </w:r>
+                  <w:r>
+                    <w:rPr>
+                      <w:rFonts w:ascii="Verdana" w:hAnsi="Verdana"/>
+                    </w:rPr>
+                    <w:t>8</w:t>
+                  </w:r>
+                </w:p>
+              </w:tc>
+              <w:tc>
+                <w:tcPr>
+                  <w:tcW w:w="2900" w:type="dxa"/>
+                </w:tcPr>
+                <w:p>
+                  <w:pPr>
+                    <w:framePr w:hSpace="141" w:wrap="around" w:hAnchor="margin" w:x="-289" w:y="548"/>
+                    <w:cnfStyle w:val="000000000000" w:firstRow="0" w:lastRow="0" w:firstColumn="0" w:lastColumn="0" w:oddVBand="0" w:evenVBand="0" w:oddHBand="0" w:evenHBand="0" w:firstRowFirstColumn="0" w:firstRowLastColumn="0" w:lastRowFirstColumn="0" w:lastRowLastColumn="0"/>
+                    <w:rPr>
+                      <w:rFonts w:ascii="Verdana" w:hAnsi="Verdana"/>
+                    </w:rPr>
+                  </w:pPr>
+                  <w:proofErr w:type="spellStart"/>
+                  <w:r>
+                    <w:rPr>
+                      <w:rFonts w:ascii="Verdana" w:hAnsi="Verdana"/>
+                    </w:rPr>
+                    <w:t>Checkbox</w:t>
+                  </w:r>
+                  <w:proofErr w:type="spellEnd"/>
+                  <w:r>
+                    <w:rPr>
+                      <w:rFonts w:ascii="Verdana" w:hAnsi="Verdana"/>
+                    </w:rPr>
+                    <w:t xml:space="preserve"> para Visibilidade Privada do Evento </w:t>
+                  </w:r>
+                </w:p>
+              </w:tc>
+              <w:tc>
+                <w:tcPr>
+                  <w:tcW w:w="4327" w:type="dxa"/>
+                </w:tcPr>
+                <w:p>
+                  <w:pPr>
+                    <w:framePr w:hSpace="141" w:wrap="around" w:hAnchor="margin" w:x="-289" w:y="548"/>
+                    <w:cnfStyle w:val="000000000000" w:firstRow="0" w:lastRow="0" w:firstColumn="0" w:lastColumn="0" w:oddVBand="0" w:evenVBand="0" w:oddHBand="0" w:evenHBand="0" w:firstRowFirstColumn="0" w:firstRowLastColumn="0" w:lastRowFirstColumn="0" w:lastRowLastColumn="0"/>
                     <w:rPr>
                       <w:rFonts w:ascii="Verdana" w:hAnsi="Verdana"/>
                     </w:rPr>
@@ -4244,8 +5158,6 @@
         </w:rPr>
         <w:t>Funcionais</w:t>
       </w:r>
-      <w:bookmarkStart w:id="0" w:name="_GoBack"/>
-      <w:bookmarkEnd w:id="0"/>
     </w:p>
     <w:sectPr>
       <w:headerReference w:type="default" r:id="rId8"/>
@@ -4345,16 +5257,7 @@
         <w:sz w:val="18"/>
         <w:szCs w:val="18"/>
       </w:rPr>
-      <w:t>2</w:t>
-    </w:r>
-    <w:r>
-      <w:rPr>
-        <w:rFonts w:ascii="Verdana" w:hAnsi="Verdana" w:cs="Tahoma"/>
-        <w:color w:val="808080"/>
-        <w:sz w:val="18"/>
-        <w:szCs w:val="18"/>
-      </w:rPr>
-      <w:t>5</w:t>
+      <w:t>25</w:t>
     </w:r>
     <w:r>
       <w:rPr>
@@ -4646,14 +5549,7 @@
               <w:rFonts w:ascii="Verdana" w:hAnsi="Verdana"/>
               <w:b/>
             </w:rPr>
-            <w:t>2</w:t>
-          </w:r>
-          <w:r>
-            <w:rPr>
-              <w:rFonts w:ascii="Verdana" w:hAnsi="Verdana"/>
-              <w:b/>
-            </w:rPr>
-            <w:t>5</w:t>
+            <w:t>25</w:t>
           </w:r>
           <w:r>
             <w:rPr>
@@ -4777,15 +5673,7 @@
               <w:sz w:val="20"/>
               <w:szCs w:val="20"/>
             </w:rPr>
-            <w:t xml:space="preserve">: </w:t>
-          </w:r>
-          <w:r>
-            <w:rPr>
-              <w:rFonts w:ascii="Verdana" w:hAnsi="Verdana"/>
-              <w:sz w:val="20"/>
-              <w:szCs w:val="20"/>
-            </w:rPr>
-            <w:t>01</w:t>
+            <w:t>: 01</w:t>
           </w:r>
         </w:p>
       </w:tc>
@@ -4826,15 +5714,7 @@
               <w:sz w:val="20"/>
               <w:szCs w:val="20"/>
             </w:rPr>
-            <w:t>1</w:t>
-          </w:r>
-          <w:r>
-            <w:rPr>
-              <w:rFonts w:ascii="Verdana" w:hAnsi="Verdana"/>
-              <w:sz w:val="20"/>
-              <w:szCs w:val="20"/>
-            </w:rPr>
-            <w:t>9</w:t>
+            <w:t>19</w:t>
           </w:r>
           <w:r>
             <w:rPr>
@@ -4866,15 +5746,7 @@
               <w:sz w:val="20"/>
               <w:szCs w:val="20"/>
             </w:rPr>
-            <w:t>202</w:t>
-          </w:r>
-          <w:r>
-            <w:rPr>
-              <w:rFonts w:ascii="Verdana" w:hAnsi="Verdana"/>
-              <w:sz w:val="20"/>
-              <w:szCs w:val="20"/>
-            </w:rPr>
-            <w:t>5</w:t>
+            <w:t>2025</w:t>
           </w:r>
         </w:p>
       </w:tc>
@@ -4911,7 +5783,7 @@
         <v:path o:extrusionok="f" gradientshapeok="t" o:connecttype="rect"/>
         <o:lock v:ext="edit" aspectratio="t"/>
       </v:shapetype>
-      <v:shape id="_x0000_i1041" type="#_x0000_t75" style="width:11.25pt;height:11.25pt" o:bullet="t">
+      <v:shape id="_x0000_i1078" type="#_x0000_t75" style="width:11.25pt;height:11.25pt" o:bullet="t">
         <v:imagedata r:id="rId1" o:title="msoFCA2"/>
       </v:shape>
     </w:pict>
@@ -8504,7 +9376,7 @@
 </file>
 
 <file path=customXml/itemProps1.xml><?xml version="1.0" encoding="utf-8"?>
-<ds:datastoreItem xmlns:ds="http://schemas.openxmlformats.org/officeDocument/2006/customXml" ds:itemID="{A5B09866-97D3-42F6-938D-13453D1107CF}">
+<ds:datastoreItem xmlns:ds="http://schemas.openxmlformats.org/officeDocument/2006/customXml" ds:itemID="{56086683-4516-4F38-ACB8-6B629DA85BC5}">
   <ds:schemaRefs>
     <ds:schemaRef ds:uri="http://schemas.openxmlformats.org/officeDocument/2006/bibliography"/>
   </ds:schemaRefs>

</xml_diff>

<commit_message>
Finalizado o levantamento de requisitos funcionais sobre o Cadastro e login, ajustado erros nos requisitos anteriores devido a refatoração do banco e iniciado a Gestão de Eventos
</commit_message>
<xml_diff>
--- a/docs/Levantamento de Requisitos Funcionais.docx
+++ b/docs/Levantamento de Requisitos Funcionais.docx
@@ -153,40 +153,7 @@
               </w:numPr>
             </w:pPr>
             <w:r>
-              <w:t>Gerenciamento das vagas;</w:t>
-            </w:r>
-          </w:p>
-          <w:p>
-            <w:pPr>
-              <w:pStyle w:val="PargrafodaLista"/>
-              <w:numPr>
-                <w:ilvl w:val="0"/>
-                <w:numId w:val="23"/>
-              </w:numPr>
-            </w:pPr>
-            <w:r>
-              <w:t>C</w:t>
-            </w:r>
-            <w:r>
-              <w:t>arrinho de compra</w:t>
-            </w:r>
-            <w:r>
-              <w:t>;</w:t>
-            </w:r>
-          </w:p>
-          <w:p>
-            <w:pPr>
-              <w:pStyle w:val="PargrafodaLista"/>
-              <w:numPr>
-                <w:ilvl w:val="0"/>
-                <w:numId w:val="23"/>
-              </w:numPr>
-            </w:pPr>
-            <w:r>
-              <w:t>Gerenciamento sobre os tipos de eventos</w:t>
-            </w:r>
-            <w:r>
-              <w:t>;</w:t>
+              <w:t>Gestão do Evento;</w:t>
             </w:r>
           </w:p>
           <w:p>
@@ -223,6 +190,9 @@
             </w:r>
             <w:r>
               <w:t>e login</w:t>
+            </w:r>
+            <w:r>
+              <w:t>;</w:t>
             </w:r>
           </w:p>
           <w:p/>
@@ -900,7 +870,7 @@
                       <w:bCs/>
                       <w:color w:val="EE0000"/>
                     </w:rPr>
-                    <w:t xml:space="preserve">O </w:t>
+                    <w:t xml:space="preserve">O campo deve aplicar máscara de formatação automática </w:t>
                   </w:r>
                   <w:r>
                     <w:rPr>
@@ -910,7 +880,7 @@
                       <w:color w:val="EE0000"/>
                     </w:rPr>
                     <w:lastRenderedPageBreak/>
-                    <w:t>campo deve aplicar máscara de formatação automática (</w:t>
+                    <w:t>(</w:t>
                   </w:r>
                   <w:proofErr w:type="spellStart"/>
                   <w:r>
@@ -1241,7 +1211,23 @@
                       <w:b/>
                       <w:color w:val="FF0000"/>
                     </w:rPr>
-                    <w:t>este campo terá o limite de 50 caracteres</w:t>
+                    <w:t xml:space="preserve">este campo terá o limite de </w:t>
+                  </w:r>
+                  <w:r>
+                    <w:rPr>
+                      <w:rFonts w:ascii="Verdana" w:hAnsi="Verdana"/>
+                      <w:b/>
+                      <w:color w:val="FF0000"/>
+                    </w:rPr>
+                    <w:t>2</w:t>
+                  </w:r>
+                  <w:r>
+                    <w:rPr>
+                      <w:rFonts w:ascii="Verdana" w:hAnsi="Verdana"/>
+                      <w:b/>
+                      <w:color w:val="FF0000"/>
+                    </w:rPr>
+                    <w:t>0 caracteres</w:t>
                   </w:r>
                   <w:r>
                     <w:rPr>
@@ -1660,6 +1646,113 @@
                     <w:rPr>
                       <w:rFonts w:ascii="Verdana" w:hAnsi="Verdana"/>
                     </w:rPr>
+                    <w:t>RF 01</w:t>
+                  </w:r>
+                  <w:r>
+                    <w:rPr>
+                      <w:rFonts w:ascii="Verdana" w:hAnsi="Verdana"/>
+                    </w:rPr>
+                    <w:t>3</w:t>
+                  </w:r>
+                </w:p>
+              </w:tc>
+              <w:tc>
+                <w:tcPr>
+                  <w:tcW w:w="2900" w:type="dxa"/>
+                </w:tcPr>
+                <w:p>
+                  <w:pPr>
+                    <w:framePr w:hSpace="141" w:wrap="around" w:hAnchor="margin" w:x="-289" w:y="548"/>
+                    <w:cnfStyle w:val="000000100000" w:firstRow="0" w:lastRow="0" w:firstColumn="0" w:lastColumn="0" w:oddVBand="0" w:evenVBand="0" w:oddHBand="1" w:evenHBand="0" w:firstRowFirstColumn="0" w:firstRowLastColumn="0" w:lastRowFirstColumn="0" w:lastRowLastColumn="0"/>
+                    <w:rPr>
+                      <w:rFonts w:ascii="Verdana" w:hAnsi="Verdana"/>
+                    </w:rPr>
+                  </w:pPr>
+                  <w:r>
+                    <w:rPr>
+                      <w:rFonts w:ascii="Verdana" w:hAnsi="Verdana"/>
+                    </w:rPr>
+                    <w:t xml:space="preserve">Campo para CEP </w:t>
+                  </w:r>
+                  <w:r>
+                    <w:rPr>
+                      <w:rFonts w:ascii="Verdana" w:hAnsi="Verdana"/>
+                    </w:rPr>
+                    <w:t>do Evento</w:t>
+                  </w:r>
+                </w:p>
+              </w:tc>
+              <w:tc>
+                <w:tcPr>
+                  <w:tcW w:w="4327" w:type="dxa"/>
+                </w:tcPr>
+                <w:p>
+                  <w:pPr>
+                    <w:framePr w:hSpace="141" w:wrap="around" w:hAnchor="margin" w:x="-289" w:y="548"/>
+                    <w:cnfStyle w:val="000000100000" w:firstRow="0" w:lastRow="0" w:firstColumn="0" w:lastColumn="0" w:oddVBand="0" w:evenVBand="0" w:oddHBand="1" w:evenHBand="0" w:firstRowFirstColumn="0" w:firstRowLastColumn="0" w:lastRowFirstColumn="0" w:lastRowLastColumn="0"/>
+                    <w:rPr>
+                      <w:rFonts w:ascii="Verdana" w:hAnsi="Verdana"/>
+                    </w:rPr>
+                  </w:pPr>
+                  <w:r>
+                    <w:rPr>
+                      <w:rFonts w:ascii="Verdana" w:hAnsi="Verdana"/>
+                    </w:rPr>
+                    <w:t xml:space="preserve">Este campo será responsável por armazenar o CEP do evento, </w:t>
+                  </w:r>
+                  <w:r>
+                    <w:rPr>
+                      <w:rFonts w:ascii="Verdana" w:hAnsi="Verdana"/>
+                      <w:b/>
+                      <w:color w:val="FF0000"/>
+                    </w:rPr>
+                    <w:t xml:space="preserve">este </w:t>
+                  </w:r>
+                  <w:r>
+                    <w:rPr>
+                      <w:rFonts w:ascii="Verdana" w:hAnsi="Verdana"/>
+                      <w:b/>
+                      <w:color w:val="FF0000"/>
+                    </w:rPr>
+                    <w:lastRenderedPageBreak/>
+                    <w:t>campo terá o limite de 8 caracteres</w:t>
+                  </w:r>
+                  <w:r>
+                    <w:rPr>
+                      <w:rFonts w:ascii="Verdana" w:hAnsi="Verdana"/>
+                      <w:b/>
+                      <w:color w:val="FF0000"/>
+                    </w:rPr>
+                    <w:t>, será o</w:t>
+                  </w:r>
+                  <w:r>
+                    <w:rPr>
+                      <w:rFonts w:ascii="Verdana" w:hAnsi="Verdana"/>
+                      <w:b/>
+                      <w:color w:val="FF0000"/>
+                    </w:rPr>
+                    <w:t>brigatório apenas se a opção 'Novo Endereço' estiver selecionada no RF 018</w:t>
+                  </w:r>
+                </w:p>
+              </w:tc>
+            </w:tr>
+            <w:tr>
+              <w:tc>
+                <w:tcPr>
+                  <w:cnfStyle w:val="001000000000" w:firstRow="0" w:lastRow="0" w:firstColumn="1" w:lastColumn="0" w:oddVBand="0" w:evenVBand="0" w:oddHBand="0" w:evenHBand="0" w:firstRowFirstColumn="0" w:firstRowLastColumn="0" w:lastRowFirstColumn="0" w:lastRowLastColumn="0"/>
+                  <w:tcW w:w="1418" w:type="dxa"/>
+                </w:tcPr>
+                <w:p>
+                  <w:pPr>
+                    <w:framePr w:hSpace="141" w:wrap="around" w:hAnchor="margin" w:x="-289" w:y="548"/>
+                    <w:rPr>
+                      <w:rFonts w:ascii="Verdana" w:hAnsi="Verdana"/>
+                    </w:rPr>
+                  </w:pPr>
+                  <w:r>
+                    <w:rPr>
+                      <w:rFonts w:ascii="Verdana" w:hAnsi="Verdana"/>
+                    </w:rPr>
                     <w:lastRenderedPageBreak/>
                     <w:t>RF 01</w:t>
                   </w:r>
@@ -1667,7 +1760,7 @@
                     <w:rPr>
                       <w:rFonts w:ascii="Verdana" w:hAnsi="Verdana"/>
                     </w:rPr>
-                    <w:t>3</w:t>
+                    <w:t>4</w:t>
                   </w:r>
                 </w:p>
               </w:tc>
@@ -1678,22 +1771,22 @@
                 <w:p>
                   <w:pPr>
                     <w:framePr w:hSpace="141" w:wrap="around" w:hAnchor="margin" w:x="-289" w:y="548"/>
-                    <w:cnfStyle w:val="000000100000" w:firstRow="0" w:lastRow="0" w:firstColumn="0" w:lastColumn="0" w:oddVBand="0" w:evenVBand="0" w:oddHBand="1" w:evenHBand="0" w:firstRowFirstColumn="0" w:firstRowLastColumn="0" w:lastRowFirstColumn="0" w:lastRowLastColumn="0"/>
-                    <w:rPr>
-                      <w:rFonts w:ascii="Verdana" w:hAnsi="Verdana"/>
-                    </w:rPr>
-                  </w:pPr>
-                  <w:r>
-                    <w:rPr>
-                      <w:rFonts w:ascii="Verdana" w:hAnsi="Verdana"/>
-                    </w:rPr>
-                    <w:t xml:space="preserve">Campo para CEP </w:t>
-                  </w:r>
-                  <w:r>
-                    <w:rPr>
-                      <w:rFonts w:ascii="Verdana" w:hAnsi="Verdana"/>
-                    </w:rPr>
-                    <w:t>do Evento</w:t>
+                    <w:cnfStyle w:val="000000000000" w:firstRow="0" w:lastRow="0" w:firstColumn="0" w:lastColumn="0" w:oddVBand="0" w:evenVBand="0" w:oddHBand="0" w:evenHBand="0" w:firstRowFirstColumn="0" w:firstRowLastColumn="0" w:lastRowFirstColumn="0" w:lastRowLastColumn="0"/>
+                    <w:rPr>
+                      <w:rFonts w:ascii="Verdana" w:hAnsi="Verdana"/>
+                    </w:rPr>
+                  </w:pPr>
+                  <w:r>
+                    <w:rPr>
+                      <w:rFonts w:ascii="Verdana" w:hAnsi="Verdana"/>
+                    </w:rPr>
+                    <w:t>Campo para Logradouro</w:t>
+                  </w:r>
+                  <w:r>
+                    <w:rPr>
+                      <w:rFonts w:ascii="Verdana" w:hAnsi="Verdana"/>
+                    </w:rPr>
+                    <w:t xml:space="preserve"> do Evento</w:t>
                   </w:r>
                 </w:p>
               </w:tc>
@@ -1704,16 +1797,16 @@
                 <w:p>
                   <w:pPr>
                     <w:framePr w:hSpace="141" w:wrap="around" w:hAnchor="margin" w:x="-289" w:y="548"/>
-                    <w:cnfStyle w:val="000000100000" w:firstRow="0" w:lastRow="0" w:firstColumn="0" w:lastColumn="0" w:oddVBand="0" w:evenVBand="0" w:oddHBand="1" w:evenHBand="0" w:firstRowFirstColumn="0" w:firstRowLastColumn="0" w:lastRowFirstColumn="0" w:lastRowLastColumn="0"/>
-                    <w:rPr>
-                      <w:rFonts w:ascii="Verdana" w:hAnsi="Verdana"/>
-                    </w:rPr>
-                  </w:pPr>
-                  <w:r>
-                    <w:rPr>
-                      <w:rFonts w:ascii="Verdana" w:hAnsi="Verdana"/>
-                    </w:rPr>
-                    <w:t xml:space="preserve">Este campo será responsável por armazenar o CEP do evento, </w:t>
+                    <w:cnfStyle w:val="000000000000" w:firstRow="0" w:lastRow="0" w:firstColumn="0" w:lastColumn="0" w:oddVBand="0" w:evenVBand="0" w:oddHBand="0" w:evenHBand="0" w:firstRowFirstColumn="0" w:firstRowLastColumn="0" w:lastRowFirstColumn="0" w:lastRowLastColumn="0"/>
+                    <w:rPr>
+                      <w:rFonts w:ascii="Verdana" w:hAnsi="Verdana"/>
+                    </w:rPr>
+                  </w:pPr>
+                  <w:r>
+                    <w:rPr>
+                      <w:rFonts w:ascii="Verdana" w:hAnsi="Verdana"/>
+                    </w:rPr>
+                    <w:t xml:space="preserve">Este campo será responsável por armazenar o logradouro do evento, </w:t>
                   </w:r>
                   <w:r>
                     <w:rPr>
@@ -1721,7 +1814,7 @@
                       <w:b/>
                       <w:color w:val="FF0000"/>
                     </w:rPr>
-                    <w:t>este campo terá o limite de 8 caracteres</w:t>
+                    <w:t xml:space="preserve">este campo terá o limite de </w:t>
                   </w:r>
                   <w:r>
                     <w:rPr>
@@ -1729,7 +1822,7 @@
                       <w:b/>
                       <w:color w:val="FF0000"/>
                     </w:rPr>
-                    <w:t>, será o</w:t>
+                    <w:t>1</w:t>
                   </w:r>
                   <w:r>
                     <w:rPr>
@@ -1737,89 +1830,7 @@
                       <w:b/>
                       <w:color w:val="FF0000"/>
                     </w:rPr>
-                    <w:t>brigatório apenas se a opção 'Novo Endereço' estiver selecionada no RF 018</w:t>
-                  </w:r>
-                </w:p>
-              </w:tc>
-            </w:tr>
-            <w:tr>
-              <w:tc>
-                <w:tcPr>
-                  <w:cnfStyle w:val="001000000000" w:firstRow="0" w:lastRow="0" w:firstColumn="1" w:lastColumn="0" w:oddVBand="0" w:evenVBand="0" w:oddHBand="0" w:evenHBand="0" w:firstRowFirstColumn="0" w:firstRowLastColumn="0" w:lastRowFirstColumn="0" w:lastRowLastColumn="0"/>
-                  <w:tcW w:w="1418" w:type="dxa"/>
-                </w:tcPr>
-                <w:p>
-                  <w:pPr>
-                    <w:framePr w:hSpace="141" w:wrap="around" w:hAnchor="margin" w:x="-289" w:y="548"/>
-                    <w:rPr>
-                      <w:rFonts w:ascii="Verdana" w:hAnsi="Verdana"/>
-                    </w:rPr>
-                  </w:pPr>
-                  <w:r>
-                    <w:rPr>
-                      <w:rFonts w:ascii="Verdana" w:hAnsi="Verdana"/>
-                    </w:rPr>
-                    <w:t>RF 01</w:t>
-                  </w:r>
-                  <w:r>
-                    <w:rPr>
-                      <w:rFonts w:ascii="Verdana" w:hAnsi="Verdana"/>
-                    </w:rPr>
-                    <w:t>4</w:t>
-                  </w:r>
-                </w:p>
-              </w:tc>
-              <w:tc>
-                <w:tcPr>
-                  <w:tcW w:w="2900" w:type="dxa"/>
-                </w:tcPr>
-                <w:p>
-                  <w:pPr>
-                    <w:framePr w:hSpace="141" w:wrap="around" w:hAnchor="margin" w:x="-289" w:y="548"/>
-                    <w:cnfStyle w:val="000000000000" w:firstRow="0" w:lastRow="0" w:firstColumn="0" w:lastColumn="0" w:oddVBand="0" w:evenVBand="0" w:oddHBand="0" w:evenHBand="0" w:firstRowFirstColumn="0" w:firstRowLastColumn="0" w:lastRowFirstColumn="0" w:lastRowLastColumn="0"/>
-                    <w:rPr>
-                      <w:rFonts w:ascii="Verdana" w:hAnsi="Verdana"/>
-                    </w:rPr>
-                  </w:pPr>
-                  <w:r>
-                    <w:rPr>
-                      <w:rFonts w:ascii="Verdana" w:hAnsi="Verdana"/>
-                    </w:rPr>
-                    <w:t>Campo para Logradouro</w:t>
-                  </w:r>
-                  <w:r>
-                    <w:rPr>
-                      <w:rFonts w:ascii="Verdana" w:hAnsi="Verdana"/>
-                    </w:rPr>
-                    <w:t xml:space="preserve"> do Evento</w:t>
-                  </w:r>
-                </w:p>
-              </w:tc>
-              <w:tc>
-                <w:tcPr>
-                  <w:tcW w:w="4327" w:type="dxa"/>
-                </w:tcPr>
-                <w:p>
-                  <w:pPr>
-                    <w:framePr w:hSpace="141" w:wrap="around" w:hAnchor="margin" w:x="-289" w:y="548"/>
-                    <w:cnfStyle w:val="000000000000" w:firstRow="0" w:lastRow="0" w:firstColumn="0" w:lastColumn="0" w:oddVBand="0" w:evenVBand="0" w:oddHBand="0" w:evenHBand="0" w:firstRowFirstColumn="0" w:firstRowLastColumn="0" w:lastRowFirstColumn="0" w:lastRowLastColumn="0"/>
-                    <w:rPr>
-                      <w:rFonts w:ascii="Verdana" w:hAnsi="Verdana"/>
-                    </w:rPr>
-                  </w:pPr>
-                  <w:r>
-                    <w:rPr>
-                      <w:rFonts w:ascii="Verdana" w:hAnsi="Verdana"/>
-                    </w:rPr>
-                    <w:t xml:space="preserve">Este campo será responsável por armazenar o logradouro do evento, </w:t>
-                  </w:r>
-                  <w:r>
-                    <w:rPr>
-                      <w:rFonts w:ascii="Verdana" w:hAnsi="Verdana"/>
-                      <w:b/>
-                      <w:color w:val="FF0000"/>
-                    </w:rPr>
-                    <w:t>este campo terá o limite de 200 caracteres</w:t>
+                    <w:t>00 caracteres</w:t>
                   </w:r>
                   <w:r>
                     <w:rPr>
@@ -2083,7 +2094,6 @@
                       <w:rFonts w:ascii="Verdana" w:hAnsi="Verdana"/>
                     </w:rPr>
                   </w:pPr>
-                  <w:bookmarkStart w:id="0" w:name="_GoBack"/>
                   <w:r>
                     <w:rPr>
                       <w:rFonts w:ascii="Verdana" w:hAnsi="Verdana"/>
@@ -2180,7 +2190,6 @@
                     </w:rPr>
                     <w:t>escolhida</w:t>
                   </w:r>
-                  <w:bookmarkEnd w:id="0"/>
                 </w:p>
               </w:tc>
             </w:tr>
@@ -2278,62 +2287,62 @@
                     <w:rPr>
                       <w:rFonts w:ascii="Verdana" w:hAnsi="Verdana"/>
                     </w:rPr>
+                    <w:t>RF 0</w:t>
+                  </w:r>
+                  <w:r>
+                    <w:rPr>
+                      <w:rFonts w:ascii="Verdana" w:hAnsi="Verdana"/>
+                    </w:rPr>
+                    <w:t>19</w:t>
+                  </w:r>
+                </w:p>
+              </w:tc>
+              <w:tc>
+                <w:tcPr>
+                  <w:tcW w:w="2900" w:type="dxa"/>
+                </w:tcPr>
+                <w:p>
+                  <w:pPr>
+                    <w:framePr w:hSpace="141" w:wrap="around" w:hAnchor="margin" w:x="-289" w:y="548"/>
+                    <w:cnfStyle w:val="000000100000" w:firstRow="0" w:lastRow="0" w:firstColumn="0" w:lastColumn="0" w:oddVBand="0" w:evenVBand="0" w:oddHBand="1" w:evenHBand="0" w:firstRowFirstColumn="0" w:firstRowLastColumn="0" w:lastRowFirstColumn="0" w:lastRowLastColumn="0"/>
+                    <w:rPr>
+                      <w:rFonts w:ascii="Verdana" w:hAnsi="Verdana"/>
+                    </w:rPr>
+                  </w:pPr>
+                  <w:r>
+                    <w:rPr>
+                      <w:rFonts w:ascii="Verdana" w:hAnsi="Verdana"/>
+                    </w:rPr>
+                    <w:t>Campo para Título do Ingresso</w:t>
+                  </w:r>
+                </w:p>
+              </w:tc>
+              <w:tc>
+                <w:tcPr>
+                  <w:tcW w:w="4327" w:type="dxa"/>
+                </w:tcPr>
+                <w:p>
+                  <w:pPr>
+                    <w:framePr w:hSpace="141" w:wrap="around" w:hAnchor="margin" w:x="-289" w:y="548"/>
+                    <w:cnfStyle w:val="000000100000" w:firstRow="0" w:lastRow="0" w:firstColumn="0" w:lastColumn="0" w:oddVBand="0" w:evenVBand="0" w:oddHBand="1" w:evenHBand="0" w:firstRowFirstColumn="0" w:firstRowLastColumn="0" w:lastRowFirstColumn="0" w:lastRowLastColumn="0"/>
+                    <w:rPr>
+                      <w:rFonts w:ascii="Verdana" w:hAnsi="Verdana"/>
+                    </w:rPr>
+                  </w:pPr>
+                </w:p>
+                <w:p>
+                  <w:pPr>
+                    <w:framePr w:hSpace="141" w:wrap="around" w:hAnchor="margin" w:x="-289" w:y="548"/>
+                    <w:cnfStyle w:val="000000100000" w:firstRow="0" w:lastRow="0" w:firstColumn="0" w:lastColumn="0" w:oddVBand="0" w:evenVBand="0" w:oddHBand="1" w:evenHBand="0" w:firstRowFirstColumn="0" w:firstRowLastColumn="0" w:lastRowFirstColumn="0" w:lastRowLastColumn="0"/>
+                    <w:rPr>
+                      <w:rFonts w:ascii="Verdana" w:hAnsi="Verdana"/>
+                    </w:rPr>
+                  </w:pPr>
+                  <w:r>
+                    <w:rPr>
+                      <w:rFonts w:ascii="Verdana" w:hAnsi="Verdana"/>
+                    </w:rPr>
                     <w:lastRenderedPageBreak/>
-                    <w:t>RF 0</w:t>
-                  </w:r>
-                  <w:r>
-                    <w:rPr>
-                      <w:rFonts w:ascii="Verdana" w:hAnsi="Verdana"/>
-                    </w:rPr>
-                    <w:t>19</w:t>
-                  </w:r>
-                </w:p>
-              </w:tc>
-              <w:tc>
-                <w:tcPr>
-                  <w:tcW w:w="2900" w:type="dxa"/>
-                </w:tcPr>
-                <w:p>
-                  <w:pPr>
-                    <w:framePr w:hSpace="141" w:wrap="around" w:hAnchor="margin" w:x="-289" w:y="548"/>
-                    <w:cnfStyle w:val="000000100000" w:firstRow="0" w:lastRow="0" w:firstColumn="0" w:lastColumn="0" w:oddVBand="0" w:evenVBand="0" w:oddHBand="1" w:evenHBand="0" w:firstRowFirstColumn="0" w:firstRowLastColumn="0" w:lastRowFirstColumn="0" w:lastRowLastColumn="0"/>
-                    <w:rPr>
-                      <w:rFonts w:ascii="Verdana" w:hAnsi="Verdana"/>
-                    </w:rPr>
-                  </w:pPr>
-                  <w:r>
-                    <w:rPr>
-                      <w:rFonts w:ascii="Verdana" w:hAnsi="Verdana"/>
-                    </w:rPr>
-                    <w:t>Campo para Título do Ingresso</w:t>
-                  </w:r>
-                </w:p>
-              </w:tc>
-              <w:tc>
-                <w:tcPr>
-                  <w:tcW w:w="4327" w:type="dxa"/>
-                </w:tcPr>
-                <w:p>
-                  <w:pPr>
-                    <w:framePr w:hSpace="141" w:wrap="around" w:hAnchor="margin" w:x="-289" w:y="548"/>
-                    <w:cnfStyle w:val="000000100000" w:firstRow="0" w:lastRow="0" w:firstColumn="0" w:lastColumn="0" w:oddVBand="0" w:evenVBand="0" w:oddHBand="1" w:evenHBand="0" w:firstRowFirstColumn="0" w:firstRowLastColumn="0" w:lastRowFirstColumn="0" w:lastRowLastColumn="0"/>
-                    <w:rPr>
-                      <w:rFonts w:ascii="Verdana" w:hAnsi="Verdana"/>
-                    </w:rPr>
-                  </w:pPr>
-                </w:p>
-                <w:p>
-                  <w:pPr>
-                    <w:framePr w:hSpace="141" w:wrap="around" w:hAnchor="margin" w:x="-289" w:y="548"/>
-                    <w:cnfStyle w:val="000000100000" w:firstRow="0" w:lastRow="0" w:firstColumn="0" w:lastColumn="0" w:oddVBand="0" w:evenVBand="0" w:oddHBand="1" w:evenHBand="0" w:firstRowFirstColumn="0" w:firstRowLastColumn="0" w:lastRowFirstColumn="0" w:lastRowLastColumn="0"/>
-                    <w:rPr>
-                      <w:rFonts w:ascii="Verdana" w:hAnsi="Verdana"/>
-                    </w:rPr>
-                  </w:pPr>
-                  <w:r>
-                    <w:rPr>
-                      <w:rFonts w:ascii="Verdana" w:hAnsi="Verdana"/>
-                    </w:rPr>
                     <w:t>(Está no formulário de criação do ingresso)</w:t>
                   </w:r>
                 </w:p>
@@ -2410,6 +2419,7 @@
                     <w:rPr>
                       <w:rFonts w:ascii="Verdana" w:hAnsi="Verdana"/>
                     </w:rPr>
+                    <w:lastRenderedPageBreak/>
                     <w:t>RF 02</w:t>
                   </w:r>
                   <w:r>
@@ -2675,7 +2685,7 @@
                       <w:b/>
                       <w:color w:val="FF0000"/>
                     </w:rPr>
-                    <w:t xml:space="preserve"> Em termos de validação, o campo não poderá ser vazio e aceitará somente a inserção de caracteres numéricos, com </w:t>
+                    <w:t xml:space="preserve"> Em termos de validação, o campo não poderá ser vazio e aceitará somente a inserção de caracteres numéricos, com um valor máximo limitado a </w:t>
                   </w:r>
                   <w:r>
                     <w:rPr>
@@ -2684,7 +2694,7 @@
                       <w:color w:val="FF0000"/>
                     </w:rPr>
                     <w:lastRenderedPageBreak/>
-                    <w:t>um valor máximo limitado a 70.000,00, que corresponde a um limite de 8 caracteres.</w:t>
+                    <w:t>70.000,00, que corresponde a um limite de 8 caracteres.</w:t>
                   </w:r>
                 </w:p>
               </w:tc>
@@ -4761,11 +4771,19 @@
                       <w:rFonts w:ascii="Verdana" w:hAnsi="Verdana"/>
                     </w:rPr>
                   </w:pPr>
-                  <w:r>
-                    <w:rPr>
-                      <w:rFonts w:ascii="Verdana" w:hAnsi="Verdana"/>
-                    </w:rPr>
-                    <w:t>Campo para Nome do Produtor</w:t>
+                  <w:proofErr w:type="spellStart"/>
+                  <w:r>
+                    <w:rPr>
+                      <w:rFonts w:ascii="Verdana" w:hAnsi="Verdana"/>
+                    </w:rPr>
+                    <w:t>Checkbox</w:t>
+                  </w:r>
+                  <w:proofErr w:type="spellEnd"/>
+                  <w:r>
+                    <w:rPr>
+                      <w:rFonts w:ascii="Verdana" w:hAnsi="Verdana"/>
+                    </w:rPr>
+                    <w:t xml:space="preserve"> para termos de uso</w:t>
                   </w:r>
                 </w:p>
               </w:tc>
@@ -4788,23 +4806,62 @@
                     <w:cnfStyle w:val="000000000000" w:firstRow="0" w:lastRow="0" w:firstColumn="0" w:lastColumn="0" w:oddVBand="0" w:evenVBand="0" w:oddHBand="0" w:evenHBand="0" w:firstRowFirstColumn="0" w:firstRowLastColumn="0" w:lastRowFirstColumn="0" w:lastRowLastColumn="0"/>
                     <w:rPr>
                       <w:rFonts w:ascii="Verdana" w:hAnsi="Verdana"/>
-                      <w:b/>
-                      <w:color w:val="FF0000"/>
-                    </w:rPr>
-                  </w:pPr>
-                  <w:r>
-                    <w:rPr>
-                      <w:rFonts w:ascii="Verdana" w:hAnsi="Verdana"/>
-                    </w:rPr>
-                    <w:t xml:space="preserve">Este campo será responsável por armazenar o nome do produtor, </w:t>
-                  </w:r>
-                  <w:r>
-                    <w:rPr>
-                      <w:rFonts w:ascii="Verdana" w:hAnsi="Verdana"/>
-                      <w:b/>
-                      <w:color w:val="FF0000"/>
-                    </w:rPr>
-                    <w:t>este campo terá o limite de 150 caracteres e não poderá ser vazio</w:t>
+                    </w:rPr>
+                  </w:pPr>
+                  <w:r>
+                    <w:rPr>
+                      <w:rFonts w:ascii="Verdana" w:hAnsi="Verdana"/>
+                    </w:rPr>
+                    <w:t xml:space="preserve">Está </w:t>
+                  </w:r>
+                  <w:proofErr w:type="spellStart"/>
+                  <w:r>
+                    <w:rPr>
+                      <w:rFonts w:ascii="Verdana" w:hAnsi="Verdana"/>
+                    </w:rPr>
+                    <w:t>checkbox</w:t>
+                  </w:r>
+                  <w:proofErr w:type="spellEnd"/>
+                  <w:r>
+                    <w:rPr>
+                      <w:rFonts w:ascii="Verdana" w:hAnsi="Verdana"/>
+                    </w:rPr>
+                    <w:t xml:space="preserve"> quando ativa, significa que o cliente concorda com os termos de uso</w:t>
+                  </w:r>
+                  <w:r>
+                    <w:rPr>
+                      <w:rFonts w:ascii="Verdana" w:hAnsi="Verdana"/>
+                    </w:rPr>
+                    <w:t xml:space="preserve">, </w:t>
+                  </w:r>
+                  <w:r>
+                    <w:rPr>
+                      <w:rFonts w:ascii="Verdana" w:hAnsi="Verdana"/>
+                      <w:b/>
+                      <w:bCs/>
+                      <w:color w:val="EE0000"/>
+                    </w:rPr>
+                    <w:t xml:space="preserve">o cliente só poderá publicar o evento quando essa </w:t>
+                  </w:r>
+                  <w:proofErr w:type="spellStart"/>
+                  <w:r>
+                    <w:rPr>
+                      <w:rFonts w:ascii="Verdana" w:hAnsi="Verdana"/>
+                      <w:b/>
+                      <w:bCs/>
+                      <w:color w:val="EE0000"/>
+                    </w:rPr>
+                    <w:t>checkbox</w:t>
+                  </w:r>
+                  <w:proofErr w:type="spellEnd"/>
+                  <w:r>
+                    <w:rPr>
+                      <w:rFonts w:ascii="Verdana" w:hAnsi="Verdana"/>
+                      <w:b/>
+                      <w:bCs/>
+                      <w:color w:val="EE0000"/>
+                    </w:rPr>
+                    <w:t xml:space="preserve"> estiver ativa </w:t>
                   </w:r>
                 </w:p>
                 <w:p>
@@ -4844,7 +4901,7 @@
                     <w:rPr>
                       <w:rFonts w:ascii="Verdana" w:hAnsi="Verdana"/>
                     </w:rPr>
-                    <w:t>37</w:t>
+                    <w:t>39</w:t>
                   </w:r>
                 </w:p>
               </w:tc>
@@ -4864,8 +4921,16 @@
                     <w:rPr>
                       <w:rFonts w:ascii="Verdana" w:hAnsi="Verdana"/>
                     </w:rPr>
-                    <w:t>Campo para Descrição do Produtor</w:t>
-                  </w:r>
+                    <w:t xml:space="preserve">Botão </w:t>
+                  </w:r>
+                  <w:proofErr w:type="gramStart"/>
+                  <w:r>
+                    <w:rPr>
+                      <w:rFonts w:ascii="Verdana" w:hAnsi="Verdana"/>
+                    </w:rPr>
+                    <w:t>para Cancelar</w:t>
+                  </w:r>
+                  <w:proofErr w:type="gramEnd"/>
                 </w:p>
               </w:tc>
               <w:tc>
@@ -4887,15 +4952,19 @@
                     <w:cnfStyle w:val="000000100000" w:firstRow="0" w:lastRow="0" w:firstColumn="0" w:lastColumn="0" w:oddVBand="0" w:evenVBand="0" w:oddHBand="1" w:evenHBand="0" w:firstRowFirstColumn="0" w:firstRowLastColumn="0" w:lastRowFirstColumn="0" w:lastRowLastColumn="0"/>
                     <w:rPr>
                       <w:rFonts w:ascii="Verdana" w:hAnsi="Verdana"/>
-                      <w:b/>
-                      <w:color w:val="FF0000"/>
-                    </w:rPr>
-                  </w:pPr>
-                  <w:r>
-                    <w:rPr>
-                      <w:rFonts w:ascii="Verdana" w:hAnsi="Verdana"/>
-                    </w:rPr>
-                    <w:t>Este campo será responsável por armazenar a descrição do produtor (campo opcional)</w:t>
+                    </w:rPr>
+                  </w:pPr>
+                  <w:r>
+                    <w:rPr>
+                      <w:rFonts w:ascii="Verdana" w:hAnsi="Verdana"/>
+                    </w:rPr>
+                    <w:t xml:space="preserve">Botão responsável </w:t>
+                  </w:r>
+                  <w:r>
+                    <w:rPr>
+                      <w:rFonts w:ascii="Verdana" w:hAnsi="Verdana"/>
+                    </w:rPr>
+                    <w:t>por levar o cliente a página anterior</w:t>
                   </w:r>
                 </w:p>
                 <w:p>
@@ -4932,7 +5001,7 @@
                     <w:rPr>
                       <w:rFonts w:ascii="Verdana" w:hAnsi="Verdana"/>
                     </w:rPr>
-                    <w:t>38</w:t>
+                    <w:t>40</w:t>
                   </w:r>
                 </w:p>
               </w:tc>
@@ -4948,19 +5017,25 @@
                       <w:rFonts w:ascii="Verdana" w:hAnsi="Verdana"/>
                     </w:rPr>
                   </w:pPr>
+                  <w:r>
+                    <w:rPr>
+                      <w:rFonts w:ascii="Verdana" w:hAnsi="Verdana"/>
+                    </w:rPr>
+                    <w:t xml:space="preserve">Botão para </w:t>
+                  </w:r>
                   <w:proofErr w:type="spellStart"/>
                   <w:r>
                     <w:rPr>
                       <w:rFonts w:ascii="Verdana" w:hAnsi="Verdana"/>
                     </w:rPr>
-                    <w:t>Checkbox</w:t>
+                    <w:t>Públicar</w:t>
                   </w:r>
                   <w:proofErr w:type="spellEnd"/>
                   <w:r>
                     <w:rPr>
                       <w:rFonts w:ascii="Verdana" w:hAnsi="Verdana"/>
                     </w:rPr>
-                    <w:t xml:space="preserve"> para termos de uso</w:t>
+                    <w:t xml:space="preserve"> Evento</w:t>
                   </w:r>
                 </w:p>
               </w:tc>
@@ -4989,57 +5064,16 @@
                     <w:rPr>
                       <w:rFonts w:ascii="Verdana" w:hAnsi="Verdana"/>
                     </w:rPr>
-                    <w:t xml:space="preserve">Está </w:t>
+                    <w:t xml:space="preserve">Botão responsável por publicar o evento, enviando os dados ao </w:t>
                   </w:r>
                   <w:proofErr w:type="spellStart"/>
                   <w:r>
                     <w:rPr>
                       <w:rFonts w:ascii="Verdana" w:hAnsi="Verdana"/>
                     </w:rPr>
-                    <w:t>checkbox</w:t>
+                    <w:t>back-end</w:t>
                   </w:r>
                   <w:proofErr w:type="spellEnd"/>
-                  <w:r>
-                    <w:rPr>
-                      <w:rFonts w:ascii="Verdana" w:hAnsi="Verdana"/>
-                    </w:rPr>
-                    <w:t xml:space="preserve"> quando ativa, significa que o cliente concorda com os termos de uso</w:t>
-                  </w:r>
-                  <w:r>
-                    <w:rPr>
-                      <w:rFonts w:ascii="Verdana" w:hAnsi="Verdana"/>
-                    </w:rPr>
-                    <w:t xml:space="preserve">, </w:t>
-                  </w:r>
-                  <w:r>
-                    <w:rPr>
-                      <w:rFonts w:ascii="Verdana" w:hAnsi="Verdana"/>
-                      <w:b/>
-                      <w:bCs/>
-                      <w:color w:val="EE0000"/>
-                    </w:rPr>
-                    <w:t xml:space="preserve">o cliente só poderá publicar o evento quando essa </w:t>
-                  </w:r>
-                  <w:proofErr w:type="spellStart"/>
-                  <w:r>
-                    <w:rPr>
-                      <w:rFonts w:ascii="Verdana" w:hAnsi="Verdana"/>
-                      <w:b/>
-                      <w:bCs/>
-                      <w:color w:val="EE0000"/>
-                    </w:rPr>
-                    <w:t>checkbox</w:t>
-                  </w:r>
-                  <w:proofErr w:type="spellEnd"/>
-                  <w:r>
-                    <w:rPr>
-                      <w:rFonts w:ascii="Verdana" w:hAnsi="Verdana"/>
-                      <w:b/>
-                      <w:bCs/>
-                      <w:color w:val="EE0000"/>
-                    </w:rPr>
-                    <w:t xml:space="preserve"> estiver ativa </w:t>
-                  </w:r>
                 </w:p>
                 <w:p>
                   <w:pPr>
@@ -5072,13 +5106,13 @@
                     <w:rPr>
                       <w:rFonts w:ascii="Verdana" w:hAnsi="Verdana"/>
                     </w:rPr>
-                    <w:t>RF 0</w:t>
-                  </w:r>
-                  <w:r>
-                    <w:rPr>
-                      <w:rFonts w:ascii="Verdana" w:hAnsi="Verdana"/>
-                    </w:rPr>
-                    <w:t>39</w:t>
+                    <w:t>RF 04</w:t>
+                  </w:r>
+                  <w:r>
+                    <w:rPr>
+                      <w:rFonts w:ascii="Verdana" w:hAnsi="Verdana"/>
+                    </w:rPr>
+                    <w:t>1</w:t>
                   </w:r>
                 </w:p>
               </w:tc>
@@ -5094,11 +5128,19 @@
                       <w:rFonts w:ascii="Verdana" w:hAnsi="Verdana"/>
                     </w:rPr>
                   </w:pPr>
-                  <w:r>
-                    <w:rPr>
-                      <w:rFonts w:ascii="Verdana" w:hAnsi="Verdana"/>
-                    </w:rPr>
-                    <w:t>Botão para Salvar Rascunho</w:t>
+                  <w:proofErr w:type="spellStart"/>
+                  <w:r>
+                    <w:rPr>
+                      <w:rFonts w:ascii="Verdana" w:hAnsi="Verdana"/>
+                    </w:rPr>
+                    <w:t>Checkbox</w:t>
+                  </w:r>
+                  <w:proofErr w:type="spellEnd"/>
+                  <w:r>
+                    <w:rPr>
+                      <w:rFonts w:ascii="Verdana" w:hAnsi="Verdana"/>
+                    </w:rPr>
+                    <w:t xml:space="preserve"> para Visibilidade Pública do Evento </w:t>
                   </w:r>
                 </w:p>
               </w:tc>
@@ -5127,7 +5169,82 @@
                     <w:rPr>
                       <w:rFonts w:ascii="Verdana" w:hAnsi="Verdana"/>
                     </w:rPr>
-                    <w:t xml:space="preserve">Botão responsável por impedir que os dados postos nos campos anteriores sejam apagados ao atualizar a página </w:t>
+                    <w:t xml:space="preserve">Está </w:t>
+                  </w:r>
+                  <w:proofErr w:type="spellStart"/>
+                  <w:r>
+                    <w:rPr>
+                      <w:rFonts w:ascii="Verdana" w:hAnsi="Verdana"/>
+                    </w:rPr>
+                    <w:t>checkbox</w:t>
+                  </w:r>
+                  <w:proofErr w:type="spellEnd"/>
+                  <w:r>
+                    <w:rPr>
+                      <w:rFonts w:ascii="Verdana" w:hAnsi="Verdana"/>
+                    </w:rPr>
+                    <w:t xml:space="preserve"> quando clicada torna o evento visível</w:t>
+                  </w:r>
+                  <w:r>
+                    <w:rPr>
+                      <w:rFonts w:ascii="Verdana" w:hAnsi="Verdana"/>
+                    </w:rPr>
+                    <w:t>,</w:t>
+                  </w:r>
+                  <w:r>
+                    <w:rPr>
+                      <w:rFonts w:ascii="Verdana" w:hAnsi="Verdana"/>
+                    </w:rPr>
+                    <w:t xml:space="preserve"> </w:t>
+                  </w:r>
+                  <w:r>
+                    <w:rPr>
+                      <w:rFonts w:ascii="Verdana" w:hAnsi="Verdana"/>
+                      <w:b/>
+                      <w:bCs/>
+                      <w:color w:val="EE0000"/>
+                    </w:rPr>
+                    <w:t xml:space="preserve">está </w:t>
+                  </w:r>
+                  <w:proofErr w:type="spellStart"/>
+                  <w:r>
+                    <w:rPr>
+                      <w:rFonts w:ascii="Verdana" w:hAnsi="Verdana"/>
+                      <w:b/>
+                      <w:bCs/>
+                      <w:color w:val="EE0000"/>
+                    </w:rPr>
+                    <w:t>checkbox</w:t>
+                  </w:r>
+                  <w:proofErr w:type="spellEnd"/>
+                  <w:r>
+                    <w:rPr>
+                      <w:rFonts w:ascii="Verdana" w:hAnsi="Verdana"/>
+                      <w:b/>
+                      <w:bCs/>
+                      <w:color w:val="EE0000"/>
+                    </w:rPr>
+                    <w:t xml:space="preserve"> desmarca a </w:t>
+                  </w:r>
+                  <w:proofErr w:type="spellStart"/>
+                  <w:r>
+                    <w:rPr>
+                      <w:rFonts w:ascii="Verdana" w:hAnsi="Verdana"/>
+                      <w:b/>
+                      <w:bCs/>
+                      <w:color w:val="EE0000"/>
+                    </w:rPr>
+                    <w:t>checkbox</w:t>
+                  </w:r>
+                  <w:proofErr w:type="spellEnd"/>
+                  <w:r>
+                    <w:rPr>
+                      <w:rFonts w:ascii="Verdana" w:hAnsi="Verdana"/>
+                      <w:b/>
+                      <w:bCs/>
+                      <w:color w:val="EE0000"/>
+                    </w:rPr>
+                    <w:t xml:space="preserve"> do RF 046</w:t>
                   </w:r>
                 </w:p>
                 <w:p>
@@ -5159,286 +5276,6 @@
                       <w:rFonts w:ascii="Verdana" w:hAnsi="Verdana"/>
                     </w:rPr>
                     <w:lastRenderedPageBreak/>
-                    <w:t>RF 0</w:t>
-                  </w:r>
-                  <w:r>
-                    <w:rPr>
-                      <w:rFonts w:ascii="Verdana" w:hAnsi="Verdana"/>
-                    </w:rPr>
-                    <w:t>40</w:t>
-                  </w:r>
-                </w:p>
-              </w:tc>
-              <w:tc>
-                <w:tcPr>
-                  <w:tcW w:w="2900" w:type="dxa"/>
-                </w:tcPr>
-                <w:p>
-                  <w:pPr>
-                    <w:framePr w:hSpace="141" w:wrap="around" w:hAnchor="margin" w:x="-289" w:y="548"/>
-                    <w:cnfStyle w:val="000000000000" w:firstRow="0" w:lastRow="0" w:firstColumn="0" w:lastColumn="0" w:oddVBand="0" w:evenVBand="0" w:oddHBand="0" w:evenHBand="0" w:firstRowFirstColumn="0" w:firstRowLastColumn="0" w:lastRowFirstColumn="0" w:lastRowLastColumn="0"/>
-                    <w:rPr>
-                      <w:rFonts w:ascii="Verdana" w:hAnsi="Verdana"/>
-                    </w:rPr>
-                  </w:pPr>
-                  <w:r>
-                    <w:rPr>
-                      <w:rFonts w:ascii="Verdana" w:hAnsi="Verdana"/>
-                    </w:rPr>
-                    <w:t xml:space="preserve">Botão para </w:t>
-                  </w:r>
-                  <w:proofErr w:type="spellStart"/>
-                  <w:r>
-                    <w:rPr>
-                      <w:rFonts w:ascii="Verdana" w:hAnsi="Verdana"/>
-                    </w:rPr>
-                    <w:t>Públicar</w:t>
-                  </w:r>
-                  <w:proofErr w:type="spellEnd"/>
-                  <w:r>
-                    <w:rPr>
-                      <w:rFonts w:ascii="Verdana" w:hAnsi="Verdana"/>
-                    </w:rPr>
-                    <w:t xml:space="preserve"> Evento</w:t>
-                  </w:r>
-                </w:p>
-              </w:tc>
-              <w:tc>
-                <w:tcPr>
-                  <w:tcW w:w="4327" w:type="dxa"/>
-                </w:tcPr>
-                <w:p>
-                  <w:pPr>
-                    <w:framePr w:hSpace="141" w:wrap="around" w:hAnchor="margin" w:x="-289" w:y="548"/>
-                    <w:cnfStyle w:val="000000000000" w:firstRow="0" w:lastRow="0" w:firstColumn="0" w:lastColumn="0" w:oddVBand="0" w:evenVBand="0" w:oddHBand="0" w:evenHBand="0" w:firstRowFirstColumn="0" w:firstRowLastColumn="0" w:lastRowFirstColumn="0" w:lastRowLastColumn="0"/>
-                    <w:rPr>
-                      <w:rFonts w:ascii="Verdana" w:hAnsi="Verdana"/>
-                    </w:rPr>
-                  </w:pPr>
-                </w:p>
-                <w:p>
-                  <w:pPr>
-                    <w:framePr w:hSpace="141" w:wrap="around" w:hAnchor="margin" w:x="-289" w:y="548"/>
-                    <w:cnfStyle w:val="000000000000" w:firstRow="0" w:lastRow="0" w:firstColumn="0" w:lastColumn="0" w:oddVBand="0" w:evenVBand="0" w:oddHBand="0" w:evenHBand="0" w:firstRowFirstColumn="0" w:firstRowLastColumn="0" w:lastRowFirstColumn="0" w:lastRowLastColumn="0"/>
-                    <w:rPr>
-                      <w:rFonts w:ascii="Verdana" w:hAnsi="Verdana"/>
-                    </w:rPr>
-                  </w:pPr>
-                  <w:r>
-                    <w:rPr>
-                      <w:rFonts w:ascii="Verdana" w:hAnsi="Verdana"/>
-                    </w:rPr>
-                    <w:t xml:space="preserve">Botão responsável por publicar o evento, enviando os dados ao </w:t>
-                  </w:r>
-                  <w:proofErr w:type="spellStart"/>
-                  <w:r>
-                    <w:rPr>
-                      <w:rFonts w:ascii="Verdana" w:hAnsi="Verdana"/>
-                    </w:rPr>
-                    <w:t>back-end</w:t>
-                  </w:r>
-                  <w:proofErr w:type="spellEnd"/>
-                </w:p>
-                <w:p>
-                  <w:pPr>
-                    <w:framePr w:hSpace="141" w:wrap="around" w:hAnchor="margin" w:x="-289" w:y="548"/>
-                    <w:cnfStyle w:val="000000000000" w:firstRow="0" w:lastRow="0" w:firstColumn="0" w:lastColumn="0" w:oddVBand="0" w:evenVBand="0" w:oddHBand="0" w:evenHBand="0" w:firstRowFirstColumn="0" w:firstRowLastColumn="0" w:lastRowFirstColumn="0" w:lastRowLastColumn="0"/>
-                    <w:rPr>
-                      <w:rFonts w:ascii="Verdana" w:hAnsi="Verdana"/>
-                    </w:rPr>
-                  </w:pPr>
-                </w:p>
-              </w:tc>
-            </w:tr>
-            <w:tr>
-              <w:trPr>
-                <w:cnfStyle w:val="000000100000" w:firstRow="0" w:lastRow="0" w:firstColumn="0" w:lastColumn="0" w:oddVBand="0" w:evenVBand="0" w:oddHBand="1" w:evenHBand="0" w:firstRowFirstColumn="0" w:firstRowLastColumn="0" w:lastRowFirstColumn="0" w:lastRowLastColumn="0"/>
-              </w:trPr>
-              <w:tc>
-                <w:tcPr>
-                  <w:cnfStyle w:val="001000000000" w:firstRow="0" w:lastRow="0" w:firstColumn="1" w:lastColumn="0" w:oddVBand="0" w:evenVBand="0" w:oddHBand="0" w:evenHBand="0" w:firstRowFirstColumn="0" w:firstRowLastColumn="0" w:lastRowFirstColumn="0" w:lastRowLastColumn="0"/>
-                  <w:tcW w:w="1418" w:type="dxa"/>
-                </w:tcPr>
-                <w:p>
-                  <w:pPr>
-                    <w:framePr w:hSpace="141" w:wrap="around" w:hAnchor="margin" w:x="-289" w:y="548"/>
-                    <w:rPr>
-                      <w:rFonts w:ascii="Verdana" w:hAnsi="Verdana"/>
-                    </w:rPr>
-                  </w:pPr>
-                  <w:r>
-                    <w:rPr>
-                      <w:rFonts w:ascii="Verdana" w:hAnsi="Verdana"/>
-                    </w:rPr>
-                    <w:t>RF 04</w:t>
-                  </w:r>
-                  <w:r>
-                    <w:rPr>
-                      <w:rFonts w:ascii="Verdana" w:hAnsi="Verdana"/>
-                    </w:rPr>
-                    <w:t>1</w:t>
-                  </w:r>
-                </w:p>
-              </w:tc>
-              <w:tc>
-                <w:tcPr>
-                  <w:tcW w:w="2900" w:type="dxa"/>
-                </w:tcPr>
-                <w:p>
-                  <w:pPr>
-                    <w:framePr w:hSpace="141" w:wrap="around" w:hAnchor="margin" w:x="-289" w:y="548"/>
-                    <w:cnfStyle w:val="000000100000" w:firstRow="0" w:lastRow="0" w:firstColumn="0" w:lastColumn="0" w:oddVBand="0" w:evenVBand="0" w:oddHBand="1" w:evenHBand="0" w:firstRowFirstColumn="0" w:firstRowLastColumn="0" w:lastRowFirstColumn="0" w:lastRowLastColumn="0"/>
-                    <w:rPr>
-                      <w:rFonts w:ascii="Verdana" w:hAnsi="Verdana"/>
-                    </w:rPr>
-                  </w:pPr>
-                  <w:proofErr w:type="spellStart"/>
-                  <w:r>
-                    <w:rPr>
-                      <w:rFonts w:ascii="Verdana" w:hAnsi="Verdana"/>
-                    </w:rPr>
-                    <w:t>Checkbox</w:t>
-                  </w:r>
-                  <w:proofErr w:type="spellEnd"/>
-                  <w:r>
-                    <w:rPr>
-                      <w:rFonts w:ascii="Verdana" w:hAnsi="Verdana"/>
-                    </w:rPr>
-                    <w:t xml:space="preserve"> para Visibilidade Pública do Evento </w:t>
-                  </w:r>
-                </w:p>
-              </w:tc>
-              <w:tc>
-                <w:tcPr>
-                  <w:tcW w:w="4327" w:type="dxa"/>
-                </w:tcPr>
-                <w:p>
-                  <w:pPr>
-                    <w:framePr w:hSpace="141" w:wrap="around" w:hAnchor="margin" w:x="-289" w:y="548"/>
-                    <w:cnfStyle w:val="000000100000" w:firstRow="0" w:lastRow="0" w:firstColumn="0" w:lastColumn="0" w:oddVBand="0" w:evenVBand="0" w:oddHBand="1" w:evenHBand="0" w:firstRowFirstColumn="0" w:firstRowLastColumn="0" w:lastRowFirstColumn="0" w:lastRowLastColumn="0"/>
-                    <w:rPr>
-                      <w:rFonts w:ascii="Verdana" w:hAnsi="Verdana"/>
-                    </w:rPr>
-                  </w:pPr>
-                </w:p>
-                <w:p>
-                  <w:pPr>
-                    <w:framePr w:hSpace="141" w:wrap="around" w:hAnchor="margin" w:x="-289" w:y="548"/>
-                    <w:cnfStyle w:val="000000100000" w:firstRow="0" w:lastRow="0" w:firstColumn="0" w:lastColumn="0" w:oddVBand="0" w:evenVBand="0" w:oddHBand="1" w:evenHBand="0" w:firstRowFirstColumn="0" w:firstRowLastColumn="0" w:lastRowFirstColumn="0" w:lastRowLastColumn="0"/>
-                    <w:rPr>
-                      <w:rFonts w:ascii="Verdana" w:hAnsi="Verdana"/>
-                    </w:rPr>
-                  </w:pPr>
-                  <w:r>
-                    <w:rPr>
-                      <w:rFonts w:ascii="Verdana" w:hAnsi="Verdana"/>
-                    </w:rPr>
-                    <w:t xml:space="preserve">Está </w:t>
-                  </w:r>
-                  <w:proofErr w:type="spellStart"/>
-                  <w:r>
-                    <w:rPr>
-                      <w:rFonts w:ascii="Verdana" w:hAnsi="Verdana"/>
-                    </w:rPr>
-                    <w:t>checkbox</w:t>
-                  </w:r>
-                  <w:proofErr w:type="spellEnd"/>
-                  <w:r>
-                    <w:rPr>
-                      <w:rFonts w:ascii="Verdana" w:hAnsi="Verdana"/>
-                    </w:rPr>
-                    <w:t xml:space="preserve"> quando clicada torna o evento visível</w:t>
-                  </w:r>
-                  <w:r>
-                    <w:rPr>
-                      <w:rFonts w:ascii="Verdana" w:hAnsi="Verdana"/>
-                    </w:rPr>
-                    <w:t>,</w:t>
-                  </w:r>
-                  <w:r>
-                    <w:rPr>
-                      <w:rFonts w:ascii="Verdana" w:hAnsi="Verdana"/>
-                    </w:rPr>
-                    <w:t xml:space="preserve"> </w:t>
-                  </w:r>
-                  <w:r>
-                    <w:rPr>
-                      <w:rFonts w:ascii="Verdana" w:hAnsi="Verdana"/>
-                      <w:b/>
-                      <w:bCs/>
-                      <w:color w:val="EE0000"/>
-                    </w:rPr>
-                    <w:t xml:space="preserve">está </w:t>
-                  </w:r>
-                  <w:proofErr w:type="spellStart"/>
-                  <w:r>
-                    <w:rPr>
-                      <w:rFonts w:ascii="Verdana" w:hAnsi="Verdana"/>
-                      <w:b/>
-                      <w:bCs/>
-                      <w:color w:val="EE0000"/>
-                    </w:rPr>
-                    <w:t>checkbox</w:t>
-                  </w:r>
-                  <w:proofErr w:type="spellEnd"/>
-                  <w:r>
-                    <w:rPr>
-                      <w:rFonts w:ascii="Verdana" w:hAnsi="Verdana"/>
-                      <w:b/>
-                      <w:bCs/>
-                      <w:color w:val="EE0000"/>
-                    </w:rPr>
-                    <w:t xml:space="preserve"> desmarca a </w:t>
-                  </w:r>
-                  <w:proofErr w:type="spellStart"/>
-                  <w:r>
-                    <w:rPr>
-                      <w:rFonts w:ascii="Verdana" w:hAnsi="Verdana"/>
-                      <w:b/>
-                      <w:bCs/>
-                      <w:color w:val="EE0000"/>
-                    </w:rPr>
-                    <w:t>checkbox</w:t>
-                  </w:r>
-                  <w:proofErr w:type="spellEnd"/>
-                  <w:r>
-                    <w:rPr>
-                      <w:rFonts w:ascii="Verdana" w:hAnsi="Verdana"/>
-                      <w:b/>
-                      <w:bCs/>
-                      <w:color w:val="EE0000"/>
-                    </w:rPr>
-                    <w:t xml:space="preserve"> do RF 046</w:t>
-                  </w:r>
-                </w:p>
-                <w:p>
-                  <w:pPr>
-                    <w:framePr w:hSpace="141" w:wrap="around" w:hAnchor="margin" w:x="-289" w:y="548"/>
-                    <w:cnfStyle w:val="000000100000" w:firstRow="0" w:lastRow="0" w:firstColumn="0" w:lastColumn="0" w:oddVBand="0" w:evenVBand="0" w:oddHBand="1" w:evenHBand="0" w:firstRowFirstColumn="0" w:firstRowLastColumn="0" w:lastRowFirstColumn="0" w:lastRowLastColumn="0"/>
-                    <w:rPr>
-                      <w:rFonts w:ascii="Verdana" w:hAnsi="Verdana"/>
-                    </w:rPr>
-                  </w:pPr>
-                </w:p>
-              </w:tc>
-            </w:tr>
-            <w:tr>
-              <w:tc>
-                <w:tcPr>
-                  <w:cnfStyle w:val="001000000000" w:firstRow="0" w:lastRow="0" w:firstColumn="1" w:lastColumn="0" w:oddVBand="0" w:evenVBand="0" w:oddHBand="0" w:evenHBand="0" w:firstRowFirstColumn="0" w:firstRowLastColumn="0" w:lastRowFirstColumn="0" w:lastRowLastColumn="0"/>
-                  <w:tcW w:w="1418" w:type="dxa"/>
-                </w:tcPr>
-                <w:p>
-                  <w:pPr>
-                    <w:framePr w:hSpace="141" w:wrap="around" w:hAnchor="margin" w:x="-289" w:y="548"/>
-                    <w:rPr>
-                      <w:rFonts w:ascii="Verdana" w:hAnsi="Verdana"/>
-                    </w:rPr>
-                  </w:pPr>
-                  <w:r>
-                    <w:rPr>
-                      <w:rFonts w:ascii="Verdana" w:hAnsi="Verdana"/>
-                    </w:rPr>
                     <w:t>RF 04</w:t>
                   </w:r>
                   <w:r>
@@ -6098,199 +5935,199 @@
                     <w:rPr>
                       <w:rFonts w:ascii="Verdana" w:hAnsi="Verdana"/>
                     </w:rPr>
+                    <w:t>RF 04</w:t>
+                  </w:r>
+                  <w:r>
+                    <w:rPr>
+                      <w:rFonts w:ascii="Verdana" w:hAnsi="Verdana"/>
+                    </w:rPr>
+                    <w:t>4</w:t>
+                  </w:r>
+                </w:p>
+              </w:tc>
+              <w:tc>
+                <w:tcPr>
+                  <w:tcW w:w="1483" w:type="dxa"/>
+                </w:tcPr>
+                <w:p>
+                  <w:pPr>
+                    <w:framePr w:hSpace="141" w:wrap="around" w:hAnchor="margin" w:x="-289" w:y="548"/>
+                    <w:cnfStyle w:val="000000000000" w:firstRow="0" w:lastRow="0" w:firstColumn="0" w:lastColumn="0" w:oddVBand="0" w:evenVBand="0" w:oddHBand="0" w:evenHBand="0" w:firstRowFirstColumn="0" w:firstRowLastColumn="0" w:lastRowFirstColumn="0" w:lastRowLastColumn="0"/>
+                    <w:rPr>
+                      <w:rFonts w:ascii="Verdana" w:hAnsi="Verdana"/>
+                    </w:rPr>
+                  </w:pPr>
+                  <w:r>
+                    <w:rPr>
+                      <w:rFonts w:ascii="Verdana" w:hAnsi="Verdana"/>
+                    </w:rPr>
+                    <w:t>Carrossel eventos</w:t>
+                  </w:r>
+                </w:p>
+              </w:tc>
+              <w:tc>
+                <w:tcPr>
+                  <w:tcW w:w="6915" w:type="dxa"/>
+                </w:tcPr>
+                <w:p>
+                  <w:pPr>
+                    <w:framePr w:hSpace="141" w:wrap="around" w:hAnchor="margin" w:x="-289" w:y="548"/>
+                    <w:cnfStyle w:val="000000000000" w:firstRow="0" w:lastRow="0" w:firstColumn="0" w:lastColumn="0" w:oddVBand="0" w:evenVBand="0" w:oddHBand="0" w:evenHBand="0" w:firstRowFirstColumn="0" w:firstRowLastColumn="0" w:lastRowFirstColumn="0" w:lastRowLastColumn="0"/>
+                    <w:rPr>
+                      <w:rFonts w:ascii="Verdana" w:hAnsi="Verdana"/>
+                    </w:rPr>
+                  </w:pPr>
+                  <w:r>
+                    <w:rPr>
+                      <w:rFonts w:ascii="Verdana" w:hAnsi="Verdana"/>
+                    </w:rPr>
+                    <w:t xml:space="preserve">Cada item do carrossel </w:t>
+                  </w:r>
+                  <w:r>
+                    <w:rPr>
+                      <w:rFonts w:ascii="Verdana" w:hAnsi="Verdana"/>
+                    </w:rPr>
+                    <w:t xml:space="preserve">deve conter </w:t>
+                  </w:r>
+                  <w:r>
+                    <w:rPr>
+                      <w:rFonts w:ascii="Verdana" w:hAnsi="Verdana"/>
+                    </w:rPr>
+                    <w:t>uma</w:t>
+                  </w:r>
+                  <w:r>
+                    <w:rPr>
+                      <w:rFonts w:ascii="Verdana" w:hAnsi="Verdana"/>
+                    </w:rPr>
+                    <w:t xml:space="preserve"> foto do evento</w:t>
+                  </w:r>
+                  <w:r>
+                    <w:rPr>
+                      <w:rFonts w:ascii="Verdana" w:hAnsi="Verdana"/>
+                    </w:rPr>
+                    <w:t xml:space="preserve"> o nome abaixo da imagem, o local e a data do evento</w:t>
+                  </w:r>
+                  <w:r>
+                    <w:rPr>
+                      <w:rFonts w:ascii="Verdana" w:hAnsi="Verdana"/>
+                    </w:rPr>
+                    <w:t>. Quando clicado item, o cliente será levado a uma página com informações do evento</w:t>
+                  </w:r>
+                  <w:r>
+                    <w:rPr>
+                      <w:rFonts w:ascii="Verdana" w:hAnsi="Verdana"/>
+                    </w:rPr>
+                    <w:t>.</w:t>
+                  </w:r>
+                  <w:r>
+                    <w:rPr>
+                      <w:rFonts w:ascii="Verdana" w:hAnsi="Verdana"/>
+                    </w:rPr>
+                    <w:t xml:space="preserve"> O</w:t>
+                  </w:r>
+                  <w:r>
+                    <w:rPr>
+                      <w:rFonts w:ascii="Verdana" w:hAnsi="Verdana"/>
+                    </w:rPr>
+                    <w:t xml:space="preserve"> </w:t>
+                  </w:r>
+                  <w:r>
+                    <w:rPr>
+                      <w:rFonts w:ascii="Verdana" w:hAnsi="Verdana"/>
+                    </w:rPr>
+                    <w:t>Carrossel com transição de 3</w:t>
+                  </w:r>
+                  <w:r>
+                    <w:rPr>
+                      <w:rFonts w:ascii="Verdana" w:hAnsi="Verdana"/>
+                    </w:rPr>
+                    <w:t xml:space="preserve"> </w:t>
+                  </w:r>
+                  <w:r>
+                    <w:rPr>
+                      <w:rFonts w:ascii="Verdana" w:hAnsi="Verdana"/>
+                    </w:rPr>
+                    <w:t>s</w:t>
+                  </w:r>
+                  <w:r>
+                    <w:rPr>
+                      <w:rFonts w:ascii="Verdana" w:hAnsi="Verdana"/>
+                    </w:rPr>
+                    <w:t>egundos</w:t>
+                  </w:r>
+                  <w:r>
+                    <w:rPr>
+                      <w:rFonts w:ascii="Verdana" w:hAnsi="Verdana"/>
+                    </w:rPr>
+                    <w:t xml:space="preserve"> e controles por seta.</w:t>
+                  </w:r>
+                  <w:r>
+                    <w:rPr>
+                      <w:rFonts w:ascii="Verdana" w:hAnsi="Verdana"/>
+                    </w:rPr>
+                    <w:t xml:space="preserve"> </w:t>
+                  </w:r>
+                </w:p>
+                <w:p>
+                  <w:pPr>
+                    <w:framePr w:hSpace="141" w:wrap="around" w:hAnchor="margin" w:x="-289" w:y="548"/>
+                    <w:cnfStyle w:val="000000000000" w:firstRow="0" w:lastRow="0" w:firstColumn="0" w:lastColumn="0" w:oddVBand="0" w:evenVBand="0" w:oddHBand="0" w:evenHBand="0" w:firstRowFirstColumn="0" w:firstRowLastColumn="0" w:lastRowFirstColumn="0" w:lastRowLastColumn="0"/>
+                    <w:rPr>
+                      <w:rFonts w:ascii="Verdana" w:hAnsi="Verdana"/>
+                    </w:rPr>
+                  </w:pPr>
+                </w:p>
+                <w:p>
+                  <w:pPr>
+                    <w:framePr w:hSpace="141" w:wrap="around" w:hAnchor="margin" w:x="-289" w:y="548"/>
+                    <w:cnfStyle w:val="000000000000" w:firstRow="0" w:lastRow="0" w:firstColumn="0" w:lastColumn="0" w:oddVBand="0" w:evenVBand="0" w:oddHBand="0" w:evenHBand="0" w:firstRowFirstColumn="0" w:firstRowLastColumn="0" w:lastRowFirstColumn="0" w:lastRowLastColumn="0"/>
+                    <w:rPr>
+                      <w:rFonts w:ascii="Verdana" w:hAnsi="Verdana"/>
+                    </w:rPr>
+                  </w:pPr>
+                  <w:r>
+                    <w:rPr>
+                      <w:rFonts w:ascii="Verdana" w:hAnsi="Verdana"/>
+                    </w:rPr>
+                    <w:t xml:space="preserve">Segue a imagem com </w:t>
+                  </w:r>
+                  <w:proofErr w:type="spellStart"/>
+                  <w:r>
+                    <w:rPr>
+                      <w:rFonts w:ascii="Verdana" w:hAnsi="Verdana"/>
+                    </w:rPr>
+                    <w:t>wireframe</w:t>
+                  </w:r>
+                  <w:proofErr w:type="spellEnd"/>
+                  <w:r>
+                    <w:rPr>
+                      <w:rFonts w:ascii="Verdana" w:hAnsi="Verdana"/>
+                    </w:rPr>
+                    <w:t>:</w:t>
+                  </w:r>
+                </w:p>
+                <w:p>
+                  <w:pPr>
+                    <w:framePr w:hSpace="141" w:wrap="around" w:hAnchor="margin" w:x="-289" w:y="548"/>
+                    <w:cnfStyle w:val="000000000000" w:firstRow="0" w:lastRow="0" w:firstColumn="0" w:lastColumn="0" w:oddVBand="0" w:evenVBand="0" w:oddHBand="0" w:evenHBand="0" w:firstRowFirstColumn="0" w:firstRowLastColumn="0" w:lastRowFirstColumn="0" w:lastRowLastColumn="0"/>
+                    <w:rPr>
+                      <w:rFonts w:ascii="Verdana" w:hAnsi="Verdana"/>
+                    </w:rPr>
+                  </w:pPr>
+                </w:p>
+                <w:p>
+                  <w:pPr>
+                    <w:framePr w:hSpace="141" w:wrap="around" w:hAnchor="margin" w:x="-289" w:y="548"/>
+                    <w:cnfStyle w:val="000000000000" w:firstRow="0" w:lastRow="0" w:firstColumn="0" w:lastColumn="0" w:oddVBand="0" w:evenVBand="0" w:oddHBand="0" w:evenHBand="0" w:firstRowFirstColumn="0" w:firstRowLastColumn="0" w:lastRowFirstColumn="0" w:lastRowLastColumn="0"/>
+                    <w:rPr>
+                      <w:rFonts w:ascii="Verdana" w:hAnsi="Verdana"/>
+                    </w:rPr>
+                  </w:pPr>
+                  <w:r>
+                    <w:rPr>
+                      <w:rFonts w:ascii="Verdana" w:hAnsi="Verdana"/>
+                    </w:rPr>
                     <w:lastRenderedPageBreak/>
-                    <w:t>RF 04</w:t>
-                  </w:r>
-                  <w:r>
-                    <w:rPr>
-                      <w:rFonts w:ascii="Verdana" w:hAnsi="Verdana"/>
-                    </w:rPr>
-                    <w:t>4</w:t>
-                  </w:r>
-                </w:p>
-              </w:tc>
-              <w:tc>
-                <w:tcPr>
-                  <w:tcW w:w="1483" w:type="dxa"/>
-                </w:tcPr>
-                <w:p>
-                  <w:pPr>
-                    <w:framePr w:hSpace="141" w:wrap="around" w:hAnchor="margin" w:x="-289" w:y="548"/>
-                    <w:cnfStyle w:val="000000000000" w:firstRow="0" w:lastRow="0" w:firstColumn="0" w:lastColumn="0" w:oddVBand="0" w:evenVBand="0" w:oddHBand="0" w:evenHBand="0" w:firstRowFirstColumn="0" w:firstRowLastColumn="0" w:lastRowFirstColumn="0" w:lastRowLastColumn="0"/>
-                    <w:rPr>
-                      <w:rFonts w:ascii="Verdana" w:hAnsi="Verdana"/>
-                    </w:rPr>
-                  </w:pPr>
-                  <w:r>
-                    <w:rPr>
-                      <w:rFonts w:ascii="Verdana" w:hAnsi="Verdana"/>
-                    </w:rPr>
-                    <w:t>Carrossel eventos</w:t>
-                  </w:r>
-                </w:p>
-              </w:tc>
-              <w:tc>
-                <w:tcPr>
-                  <w:tcW w:w="6915" w:type="dxa"/>
-                </w:tcPr>
-                <w:p>
-                  <w:pPr>
-                    <w:framePr w:hSpace="141" w:wrap="around" w:hAnchor="margin" w:x="-289" w:y="548"/>
-                    <w:cnfStyle w:val="000000000000" w:firstRow="0" w:lastRow="0" w:firstColumn="0" w:lastColumn="0" w:oddVBand="0" w:evenVBand="0" w:oddHBand="0" w:evenHBand="0" w:firstRowFirstColumn="0" w:firstRowLastColumn="0" w:lastRowFirstColumn="0" w:lastRowLastColumn="0"/>
-                    <w:rPr>
-                      <w:rFonts w:ascii="Verdana" w:hAnsi="Verdana"/>
-                    </w:rPr>
-                  </w:pPr>
-                  <w:r>
-                    <w:rPr>
-                      <w:rFonts w:ascii="Verdana" w:hAnsi="Verdana"/>
-                    </w:rPr>
-                    <w:t xml:space="preserve">Cada item do carrossel </w:t>
-                  </w:r>
-                  <w:r>
-                    <w:rPr>
-                      <w:rFonts w:ascii="Verdana" w:hAnsi="Verdana"/>
-                    </w:rPr>
-                    <w:t xml:space="preserve">deve conter </w:t>
-                  </w:r>
-                  <w:r>
-                    <w:rPr>
-                      <w:rFonts w:ascii="Verdana" w:hAnsi="Verdana"/>
-                    </w:rPr>
-                    <w:t>uma</w:t>
-                  </w:r>
-                  <w:r>
-                    <w:rPr>
-                      <w:rFonts w:ascii="Verdana" w:hAnsi="Verdana"/>
-                    </w:rPr>
-                    <w:t xml:space="preserve"> foto do evento</w:t>
-                  </w:r>
-                  <w:r>
-                    <w:rPr>
-                      <w:rFonts w:ascii="Verdana" w:hAnsi="Verdana"/>
-                    </w:rPr>
-                    <w:t xml:space="preserve"> o nome abaixo da imagem, o local e a data do evento</w:t>
-                  </w:r>
-                  <w:r>
-                    <w:rPr>
-                      <w:rFonts w:ascii="Verdana" w:hAnsi="Verdana"/>
-                    </w:rPr>
-                    <w:t>. Quando clicado item, o cliente será levado a uma página com informações do evento</w:t>
-                  </w:r>
-                  <w:r>
-                    <w:rPr>
-                      <w:rFonts w:ascii="Verdana" w:hAnsi="Verdana"/>
-                    </w:rPr>
-                    <w:t>.</w:t>
-                  </w:r>
-                  <w:r>
-                    <w:rPr>
-                      <w:rFonts w:ascii="Verdana" w:hAnsi="Verdana"/>
-                    </w:rPr>
-                    <w:t xml:space="preserve"> O</w:t>
-                  </w:r>
-                  <w:r>
-                    <w:rPr>
-                      <w:rFonts w:ascii="Verdana" w:hAnsi="Verdana"/>
-                    </w:rPr>
-                    <w:t xml:space="preserve"> </w:t>
-                  </w:r>
-                  <w:r>
-                    <w:rPr>
-                      <w:rFonts w:ascii="Verdana" w:hAnsi="Verdana"/>
-                    </w:rPr>
-                    <w:t>Carrossel com transição de 3</w:t>
-                  </w:r>
-                  <w:r>
-                    <w:rPr>
-                      <w:rFonts w:ascii="Verdana" w:hAnsi="Verdana"/>
-                    </w:rPr>
-                    <w:t xml:space="preserve"> </w:t>
-                  </w:r>
-                  <w:r>
-                    <w:rPr>
-                      <w:rFonts w:ascii="Verdana" w:hAnsi="Verdana"/>
-                    </w:rPr>
-                    <w:t>s</w:t>
-                  </w:r>
-                  <w:r>
-                    <w:rPr>
-                      <w:rFonts w:ascii="Verdana" w:hAnsi="Verdana"/>
-                    </w:rPr>
-                    <w:t>egundos</w:t>
-                  </w:r>
-                  <w:r>
-                    <w:rPr>
-                      <w:rFonts w:ascii="Verdana" w:hAnsi="Verdana"/>
-                    </w:rPr>
-                    <w:t xml:space="preserve"> e controles por seta.</w:t>
-                  </w:r>
-                  <w:r>
-                    <w:rPr>
-                      <w:rFonts w:ascii="Verdana" w:hAnsi="Verdana"/>
-                    </w:rPr>
-                    <w:t xml:space="preserve"> </w:t>
-                  </w:r>
-                </w:p>
-                <w:p>
-                  <w:pPr>
-                    <w:framePr w:hSpace="141" w:wrap="around" w:hAnchor="margin" w:x="-289" w:y="548"/>
-                    <w:cnfStyle w:val="000000000000" w:firstRow="0" w:lastRow="0" w:firstColumn="0" w:lastColumn="0" w:oddVBand="0" w:evenVBand="0" w:oddHBand="0" w:evenHBand="0" w:firstRowFirstColumn="0" w:firstRowLastColumn="0" w:lastRowFirstColumn="0" w:lastRowLastColumn="0"/>
-                    <w:rPr>
-                      <w:rFonts w:ascii="Verdana" w:hAnsi="Verdana"/>
-                    </w:rPr>
-                  </w:pPr>
-                </w:p>
-                <w:p>
-                  <w:pPr>
-                    <w:framePr w:hSpace="141" w:wrap="around" w:hAnchor="margin" w:x="-289" w:y="548"/>
-                    <w:cnfStyle w:val="000000000000" w:firstRow="0" w:lastRow="0" w:firstColumn="0" w:lastColumn="0" w:oddVBand="0" w:evenVBand="0" w:oddHBand="0" w:evenHBand="0" w:firstRowFirstColumn="0" w:firstRowLastColumn="0" w:lastRowFirstColumn="0" w:lastRowLastColumn="0"/>
-                    <w:rPr>
-                      <w:rFonts w:ascii="Verdana" w:hAnsi="Verdana"/>
-                    </w:rPr>
-                  </w:pPr>
-                  <w:r>
-                    <w:rPr>
-                      <w:rFonts w:ascii="Verdana" w:hAnsi="Verdana"/>
-                    </w:rPr>
-                    <w:t xml:space="preserve">Segue a imagem com </w:t>
-                  </w:r>
-                  <w:proofErr w:type="spellStart"/>
-                  <w:r>
-                    <w:rPr>
-                      <w:rFonts w:ascii="Verdana" w:hAnsi="Verdana"/>
-                    </w:rPr>
-                    <w:t>wireframe</w:t>
-                  </w:r>
-                  <w:proofErr w:type="spellEnd"/>
-                  <w:r>
-                    <w:rPr>
-                      <w:rFonts w:ascii="Verdana" w:hAnsi="Verdana"/>
-                    </w:rPr>
-                    <w:t>:</w:t>
-                  </w:r>
-                </w:p>
-                <w:p>
-                  <w:pPr>
-                    <w:framePr w:hSpace="141" w:wrap="around" w:hAnchor="margin" w:x="-289" w:y="548"/>
-                    <w:cnfStyle w:val="000000000000" w:firstRow="0" w:lastRow="0" w:firstColumn="0" w:lastColumn="0" w:oddVBand="0" w:evenVBand="0" w:oddHBand="0" w:evenHBand="0" w:firstRowFirstColumn="0" w:firstRowLastColumn="0" w:lastRowFirstColumn="0" w:lastRowLastColumn="0"/>
-                    <w:rPr>
-                      <w:rFonts w:ascii="Verdana" w:hAnsi="Verdana"/>
-                    </w:rPr>
-                  </w:pPr>
-                </w:p>
-                <w:p>
-                  <w:pPr>
-                    <w:framePr w:hSpace="141" w:wrap="around" w:hAnchor="margin" w:x="-289" w:y="548"/>
-                    <w:cnfStyle w:val="000000000000" w:firstRow="0" w:lastRow="0" w:firstColumn="0" w:lastColumn="0" w:oddVBand="0" w:evenVBand="0" w:oddHBand="0" w:evenHBand="0" w:firstRowFirstColumn="0" w:firstRowLastColumn="0" w:lastRowFirstColumn="0" w:lastRowLastColumn="0"/>
-                    <w:rPr>
-                      <w:rFonts w:ascii="Verdana" w:hAnsi="Verdana"/>
-                    </w:rPr>
-                  </w:pPr>
-                  <w:r>
-                    <w:rPr>
-                      <w:rFonts w:ascii="Verdana" w:hAnsi="Verdana"/>
-                    </w:rPr>
                     <w:drawing>
                       <wp:inline distT="0" distB="0" distL="0" distR="0" wp14:anchorId="7646CAA4" wp14:editId="36FD0FE0">
                         <wp:extent cx="4208042" cy="1885118"/>
@@ -6350,6 +6187,7 @@
                     <w:rPr>
                       <w:rFonts w:ascii="Verdana" w:hAnsi="Verdana"/>
                     </w:rPr>
+                    <w:lastRenderedPageBreak/>
                     <w:t>RF 04</w:t>
                   </w:r>
                   <w:r>
@@ -6667,7 +6505,6 @@
                       <w:rFonts w:ascii="Verdana" w:hAnsi="Verdana"/>
                       <w:noProof/>
                     </w:rPr>
-                    <w:lastRenderedPageBreak/>
                     <w:drawing>
                       <wp:inline distT="0" distB="0" distL="0" distR="0" wp14:anchorId="168DBE25" wp14:editId="6BF01DA9">
                         <wp:extent cx="4254327" cy="2117538"/>
@@ -6740,76 +6577,82 @@
                     <w:rPr>
                       <w:rFonts w:ascii="Verdana" w:hAnsi="Verdana"/>
                     </w:rPr>
+                    <w:t>RF 047</w:t>
+                  </w:r>
+                </w:p>
+              </w:tc>
+              <w:tc>
+                <w:tcPr>
+                  <w:tcW w:w="1483" w:type="dxa"/>
+                </w:tcPr>
+                <w:p>
+                  <w:pPr>
+                    <w:framePr w:hSpace="141" w:wrap="around" w:hAnchor="margin" w:x="-289" w:y="548"/>
+                    <w:cnfStyle w:val="000000100000" w:firstRow="0" w:lastRow="0" w:firstColumn="0" w:lastColumn="0" w:oddVBand="0" w:evenVBand="0" w:oddHBand="1" w:evenHBand="0" w:firstRowFirstColumn="0" w:firstRowLastColumn="0" w:lastRowFirstColumn="0" w:lastRowLastColumn="0"/>
+                    <w:rPr>
+                      <w:rFonts w:ascii="Verdana" w:hAnsi="Verdana"/>
+                    </w:rPr>
+                  </w:pPr>
+                  <w:proofErr w:type="spellStart"/>
+                  <w:r>
+                    <w:rPr>
+                      <w:rFonts w:ascii="Verdana" w:hAnsi="Verdana"/>
+                    </w:rPr>
+                    <w:t>S</w:t>
+                  </w:r>
+                  <w:r>
+                    <w:rPr>
+                      <w:rFonts w:ascii="Verdana" w:hAnsi="Verdana"/>
+                    </w:rPr>
+                    <w:t>ection</w:t>
+                  </w:r>
+                  <w:proofErr w:type="spellEnd"/>
+                  <w:r>
+                    <w:rPr>
+                      <w:rFonts w:ascii="Verdana" w:hAnsi="Verdana"/>
+                    </w:rPr>
+                    <w:t xml:space="preserve"> de Incentivo</w:t>
+                  </w:r>
+                </w:p>
+              </w:tc>
+              <w:tc>
+                <w:tcPr>
+                  <w:tcW w:w="6915" w:type="dxa"/>
+                </w:tcPr>
+                <w:p>
+                  <w:pPr>
+                    <w:framePr w:hSpace="141" w:wrap="around" w:hAnchor="margin" w:x="-289" w:y="548"/>
+                    <w:cnfStyle w:val="000000100000" w:firstRow="0" w:lastRow="0" w:firstColumn="0" w:lastColumn="0" w:oddVBand="0" w:evenVBand="0" w:oddHBand="1" w:evenHBand="0" w:firstRowFirstColumn="0" w:firstRowLastColumn="0" w:lastRowFirstColumn="0" w:lastRowLastColumn="0"/>
+                    <w:rPr>
+                      <w:rFonts w:ascii="Verdana" w:hAnsi="Verdana"/>
+                    </w:rPr>
+                  </w:pPr>
+                  <w:r>
+                    <w:rPr>
+                      <w:rFonts w:ascii="Verdana" w:hAnsi="Verdana"/>
+                    </w:rPr>
+                    <w:t xml:space="preserve">Nesta </w:t>
+                  </w:r>
+                  <w:proofErr w:type="spellStart"/>
+                  <w:r>
+                    <w:rPr>
+                      <w:rFonts w:ascii="Verdana" w:hAnsi="Verdana"/>
+                    </w:rPr>
+                    <w:t>section</w:t>
+                  </w:r>
+                  <w:proofErr w:type="spellEnd"/>
+                  <w:r>
+                    <w:rPr>
+                      <w:rFonts w:ascii="Verdana" w:hAnsi="Verdana"/>
+                    </w:rPr>
+                    <w:t xml:space="preserve"> deve haver um texto para incentivar o cliente a criar um evento, esse texto deve ter um título e uma explicação dos benefícios de criar um evento </w:t>
+                  </w:r>
+                  <w:r>
+                    <w:rPr>
+                      <w:rFonts w:ascii="Verdana" w:hAnsi="Verdana"/>
+                    </w:rPr>
                     <w:lastRenderedPageBreak/>
-                    <w:t>RF 047</w:t>
-                  </w:r>
-                </w:p>
-              </w:tc>
-              <w:tc>
-                <w:tcPr>
-                  <w:tcW w:w="1483" w:type="dxa"/>
-                </w:tcPr>
-                <w:p>
-                  <w:pPr>
-                    <w:framePr w:hSpace="141" w:wrap="around" w:hAnchor="margin" w:x="-289" w:y="548"/>
-                    <w:cnfStyle w:val="000000100000" w:firstRow="0" w:lastRow="0" w:firstColumn="0" w:lastColumn="0" w:oddVBand="0" w:evenVBand="0" w:oddHBand="1" w:evenHBand="0" w:firstRowFirstColumn="0" w:firstRowLastColumn="0" w:lastRowFirstColumn="0" w:lastRowLastColumn="0"/>
-                    <w:rPr>
-                      <w:rFonts w:ascii="Verdana" w:hAnsi="Verdana"/>
-                    </w:rPr>
-                  </w:pPr>
-                  <w:proofErr w:type="spellStart"/>
-                  <w:r>
-                    <w:rPr>
-                      <w:rFonts w:ascii="Verdana" w:hAnsi="Verdana"/>
-                    </w:rPr>
-                    <w:t>S</w:t>
-                  </w:r>
-                  <w:r>
-                    <w:rPr>
-                      <w:rFonts w:ascii="Verdana" w:hAnsi="Verdana"/>
-                    </w:rPr>
-                    <w:t>ection</w:t>
-                  </w:r>
-                  <w:proofErr w:type="spellEnd"/>
-                  <w:r>
-                    <w:rPr>
-                      <w:rFonts w:ascii="Verdana" w:hAnsi="Verdana"/>
-                    </w:rPr>
-                    <w:t xml:space="preserve"> de Incentivo</w:t>
-                  </w:r>
-                </w:p>
-              </w:tc>
-              <w:tc>
-                <w:tcPr>
-                  <w:tcW w:w="6915" w:type="dxa"/>
-                </w:tcPr>
-                <w:p>
-                  <w:pPr>
-                    <w:framePr w:hSpace="141" w:wrap="around" w:hAnchor="margin" w:x="-289" w:y="548"/>
-                    <w:cnfStyle w:val="000000100000" w:firstRow="0" w:lastRow="0" w:firstColumn="0" w:lastColumn="0" w:oddVBand="0" w:evenVBand="0" w:oddHBand="1" w:evenHBand="0" w:firstRowFirstColumn="0" w:firstRowLastColumn="0" w:lastRowFirstColumn="0" w:lastRowLastColumn="0"/>
-                    <w:rPr>
-                      <w:rFonts w:ascii="Verdana" w:hAnsi="Verdana"/>
-                    </w:rPr>
-                  </w:pPr>
-                  <w:r>
-                    <w:rPr>
-                      <w:rFonts w:ascii="Verdana" w:hAnsi="Verdana"/>
-                    </w:rPr>
-                    <w:t xml:space="preserve">Nesta </w:t>
-                  </w:r>
-                  <w:proofErr w:type="spellStart"/>
-                  <w:r>
-                    <w:rPr>
-                      <w:rFonts w:ascii="Verdana" w:hAnsi="Verdana"/>
-                    </w:rPr>
-                    <w:t>section</w:t>
-                  </w:r>
-                  <w:proofErr w:type="spellEnd"/>
-                  <w:r>
-                    <w:rPr>
-                      <w:rFonts w:ascii="Verdana" w:hAnsi="Verdana"/>
-                    </w:rPr>
-                    <w:t xml:space="preserve"> deve haver um texto para incentivar o cliente a criar um evento, esse texto deve ter um título e uma explicação dos benefícios de criar um evento pelo nosso site, ao lado do texto, deve haver uma imagem que “Represente um bom negócio”, abaixo da imagem deve haver um botão para criar o evento</w:t>
+                    <w:t>pelo nosso site, ao lado do texto, deve haver uma imagem que “Represente um bom negócio”, abaixo da imagem deve haver um botão para criar o evento</w:t>
                   </w:r>
                   <w:r>
                     <w:rPr>
@@ -6947,6 +6790,7 @@
                     <w:rPr>
                       <w:rFonts w:ascii="Verdana" w:hAnsi="Verdana"/>
                     </w:rPr>
+                    <w:lastRenderedPageBreak/>
                     <w:t>RF 048</w:t>
                   </w:r>
                 </w:p>
@@ -7121,7 +6965,6 @@
                       <w:rFonts w:ascii="Verdana" w:hAnsi="Verdana"/>
                       <w:noProof/>
                     </w:rPr>
-                    <w:lastRenderedPageBreak/>
                     <w:drawing>
                       <wp:inline distT="0" distB="0" distL="0" distR="0" wp14:anchorId="5C17A5D2" wp14:editId="6FFB3478">
                         <wp:extent cx="4213997" cy="1594485"/>
@@ -7296,8 +7139,8 @@
             </w:tblPr>
             <w:tblGrid>
               <w:gridCol w:w="1363"/>
-              <w:gridCol w:w="1483"/>
-              <w:gridCol w:w="6915"/>
+              <w:gridCol w:w="1597"/>
+              <w:gridCol w:w="6801"/>
             </w:tblGrid>
             <w:tr>
               <w:trPr>
@@ -7327,7 +7170,7 @@
               </w:tc>
               <w:tc>
                 <w:tcPr>
-                  <w:tcW w:w="1483" w:type="dxa"/>
+                  <w:tcW w:w="1597" w:type="dxa"/>
                 </w:tcPr>
                 <w:p>
                   <w:pPr>
@@ -7348,7 +7191,7 @@
               </w:tc>
               <w:tc>
                 <w:tcPr>
-                  <w:tcW w:w="6915" w:type="dxa"/>
+                  <w:tcW w:w="6801" w:type="dxa"/>
                 </w:tcPr>
                 <w:p>
                   <w:pPr>
@@ -7388,13 +7231,14 @@
                     <w:rPr>
                       <w:rFonts w:ascii="Verdana" w:hAnsi="Verdana"/>
                     </w:rPr>
+                    <w:lastRenderedPageBreak/>
                     <w:t>RF 049</w:t>
                   </w:r>
                 </w:p>
               </w:tc>
               <w:tc>
                 <w:tcPr>
-                  <w:tcW w:w="1483" w:type="dxa"/>
+                  <w:tcW w:w="1597" w:type="dxa"/>
                 </w:tcPr>
                 <w:p>
                   <w:pPr>
@@ -7420,7 +7264,7 @@
               </w:tc>
               <w:tc>
                 <w:tcPr>
-                  <w:tcW w:w="6915" w:type="dxa"/>
+                  <w:tcW w:w="6801" w:type="dxa"/>
                 </w:tcPr>
                 <w:p>
                   <w:pPr>
@@ -7470,7 +7314,7 @@
               </w:tc>
               <w:tc>
                 <w:tcPr>
-                  <w:tcW w:w="1483" w:type="dxa"/>
+                  <w:tcW w:w="1597" w:type="dxa"/>
                 </w:tcPr>
                 <w:p>
                   <w:pPr>
@@ -7490,7 +7334,7 @@
               </w:tc>
               <w:tc>
                 <w:tcPr>
-                  <w:tcW w:w="6915" w:type="dxa"/>
+                  <w:tcW w:w="6801" w:type="dxa"/>
                 </w:tcPr>
                 <w:p>
                   <w:pPr>
@@ -7560,7 +7404,7 @@
               </w:tc>
               <w:tc>
                 <w:tcPr>
-                  <w:tcW w:w="1483" w:type="dxa"/>
+                  <w:tcW w:w="1597" w:type="dxa"/>
                 </w:tcPr>
                 <w:p>
                   <w:pPr>
@@ -7588,7 +7432,7 @@
               </w:tc>
               <w:tc>
                 <w:tcPr>
-                  <w:tcW w:w="6915" w:type="dxa"/>
+                  <w:tcW w:w="6801" w:type="dxa"/>
                 </w:tcPr>
                 <w:p>
                   <w:pPr>
@@ -7725,7 +7569,7 @@
               </w:tc>
               <w:tc>
                 <w:tcPr>
-                  <w:tcW w:w="1483" w:type="dxa"/>
+                  <w:tcW w:w="1597" w:type="dxa"/>
                 </w:tcPr>
                 <w:p>
                   <w:pPr>
@@ -7745,7 +7589,7 @@
               </w:tc>
               <w:tc>
                 <w:tcPr>
-                  <w:tcW w:w="6915" w:type="dxa"/>
+                  <w:tcW w:w="6801" w:type="dxa"/>
                 </w:tcPr>
                 <w:p>
                   <w:pPr>
@@ -7843,7 +7687,7 @@
               </w:tc>
               <w:tc>
                 <w:tcPr>
-                  <w:tcW w:w="1483" w:type="dxa"/>
+                  <w:tcW w:w="1597" w:type="dxa"/>
                 </w:tcPr>
                 <w:p>
                   <w:pPr>
@@ -7871,7 +7715,7 @@
               </w:tc>
               <w:tc>
                 <w:tcPr>
-                  <w:tcW w:w="6915" w:type="dxa"/>
+                  <w:tcW w:w="6801" w:type="dxa"/>
                 </w:tcPr>
                 <w:p>
                   <w:pPr>
@@ -7963,7 +7807,7 @@
               </w:tc>
               <w:tc>
                 <w:tcPr>
-                  <w:tcW w:w="1483" w:type="dxa"/>
+                  <w:tcW w:w="1597" w:type="dxa"/>
                 </w:tcPr>
                 <w:p>
                   <w:pPr>
@@ -7997,7 +7841,7 @@
               </w:tc>
               <w:tc>
                 <w:tcPr>
-                  <w:tcW w:w="6915" w:type="dxa"/>
+                  <w:tcW w:w="6801" w:type="dxa"/>
                 </w:tcPr>
                 <w:p>
                   <w:pPr>
@@ -8152,11 +7996,17 @@
                       <w:rFonts w:ascii="Verdana" w:hAnsi="Verdana"/>
                     </w:rPr>
                   </w:pPr>
-                </w:p>
-              </w:tc>
-              <w:tc>
-                <w:tcPr>
-                  <w:tcW w:w="1483" w:type="dxa"/>
+                  <w:r>
+                    <w:rPr>
+                      <w:rFonts w:ascii="Verdana" w:hAnsi="Verdana"/>
+                    </w:rPr>
+                    <w:t>RF 055</w:t>
+                  </w:r>
+                </w:p>
+              </w:tc>
+              <w:tc>
+                <w:tcPr>
+                  <w:tcW w:w="1597" w:type="dxa"/>
                 </w:tcPr>
                 <w:p>
                   <w:pPr>
@@ -8166,11 +8016,33 @@
                       <w:rFonts w:ascii="Verdana" w:hAnsi="Verdana"/>
                     </w:rPr>
                   </w:pPr>
-                </w:p>
-              </w:tc>
-              <w:tc>
-                <w:tcPr>
-                  <w:tcW w:w="6915" w:type="dxa"/>
+                  <w:proofErr w:type="spellStart"/>
+                  <w:r>
+                    <w:rPr>
+                      <w:rFonts w:ascii="Verdana" w:hAnsi="Verdana"/>
+                    </w:rPr>
+                    <w:t>Dropdown</w:t>
+                  </w:r>
+                  <w:proofErr w:type="spellEnd"/>
+                  <w:r>
+                    <w:rPr>
+                      <w:rFonts w:ascii="Verdana" w:hAnsi="Verdana"/>
+                    </w:rPr>
+                    <w:t xml:space="preserve"> para </w:t>
+                  </w:r>
+                  <w:proofErr w:type="spellStart"/>
+                  <w:r>
+                    <w:rPr>
+                      <w:rFonts w:ascii="Verdana" w:hAnsi="Verdana"/>
+                    </w:rPr>
+                    <w:t>Genero</w:t>
+                  </w:r>
+                  <w:proofErr w:type="spellEnd"/>
+                </w:p>
+              </w:tc>
+              <w:tc>
+                <w:tcPr>
+                  <w:tcW w:w="6801" w:type="dxa"/>
                 </w:tcPr>
                 <w:p>
                   <w:pPr>
@@ -8179,6 +8051,96 @@
                       <w:rFonts w:ascii="Verdana" w:hAnsi="Verdana"/>
                     </w:rPr>
                   </w:pPr>
+                  <w:r>
+                    <w:rPr>
+                      <w:rFonts w:ascii="Verdana" w:hAnsi="Verdana"/>
+                    </w:rPr>
+                    <w:t xml:space="preserve">O acionamento do </w:t>
+                  </w:r>
+                  <w:r>
+                    <w:rPr>
+                      <w:rFonts w:ascii="Verdana" w:hAnsi="Verdana"/>
+                    </w:rPr>
+                    <w:t xml:space="preserve">gênero </w:t>
+                  </w:r>
+                  <w:proofErr w:type="spellStart"/>
+                  <w:r>
+                    <w:rPr>
+                      <w:rFonts w:ascii="Verdana" w:hAnsi="Verdana"/>
+                    </w:rPr>
+                    <w:t>dropdown</w:t>
+                  </w:r>
+                  <w:proofErr w:type="spellEnd"/>
+                  <w:r>
+                    <w:rPr>
+                      <w:rFonts w:ascii="Verdana" w:hAnsi="Verdana"/>
+                    </w:rPr>
+                    <w:t xml:space="preserve"> causa sua expansão, revelando alternativas</w:t>
+                  </w:r>
+                  <w:r>
+                    <w:rPr>
+                      <w:rFonts w:ascii="Verdana" w:hAnsi="Verdana"/>
+                    </w:rPr>
+                    <w:t xml:space="preserve"> de gênero como “Homem, Mulher, Outro” quando selecionado o “Outro”/”Prefiro não dizer” deve criar um campo para o usuário inserir o evento </w:t>
+                  </w:r>
+                  <w:r>
+                    <w:rPr>
+                      <w:rFonts w:ascii="Verdana" w:hAnsi="Verdana"/>
+                      <w:b/>
+                      <w:color w:val="FF0000"/>
+                    </w:rPr>
+                    <w:t xml:space="preserve">(quando criado esse campo, ele deve ser preenchido) </w:t>
+                  </w:r>
+                  <w:r>
+                    <w:rPr>
+                      <w:rFonts w:ascii="Verdana" w:hAnsi="Verdana"/>
+                    </w:rPr>
+                    <w:t xml:space="preserve">ao alterar de </w:t>
+                  </w:r>
+                  <w:r>
+                    <w:rPr>
+                      <w:rFonts w:ascii="Verdana" w:hAnsi="Verdana"/>
+                    </w:rPr>
+                    <w:t xml:space="preserve">“Outro”/”Prefiro não dizer” </w:t>
+                  </w:r>
+                  <w:r>
+                    <w:rPr>
+                      <w:rFonts w:ascii="Verdana" w:hAnsi="Verdana"/>
+                    </w:rPr>
+                    <w:t xml:space="preserve">para “Homem” ou “Mulher” esse campo deve desaparecer. </w:t>
+                  </w:r>
+                  <w:r>
+                    <w:rPr>
+                      <w:rFonts w:ascii="Verdana" w:hAnsi="Verdana"/>
+                      <w:b/>
+                      <w:color w:val="FF0000"/>
+                    </w:rPr>
+                    <w:t>O</w:t>
+                  </w:r>
+                  <w:r>
+                    <w:rPr>
+                      <w:rFonts w:ascii="Verdana" w:hAnsi="Verdana"/>
+                      <w:b/>
+                      <w:color w:val="FF0000"/>
+                    </w:rPr>
+                    <w:t xml:space="preserve">brigatoriamente </w:t>
+                  </w:r>
+                  <w:r>
+                    <w:rPr>
+                      <w:rFonts w:ascii="Verdana" w:hAnsi="Verdana"/>
+                      <w:b/>
+                      <w:color w:val="FF0000"/>
+                    </w:rPr>
+                    <w:t xml:space="preserve">deve haver uma </w:t>
+                  </w:r>
+                  <w:r>
+                    <w:rPr>
+                      <w:rFonts w:ascii="Verdana" w:hAnsi="Verdana"/>
+                      <w:b/>
+                      <w:color w:val="FF0000"/>
+                    </w:rPr>
+                    <w:t>escolhida</w:t>
+                  </w:r>
                 </w:p>
               </w:tc>
             </w:tr>
@@ -8199,14 +8161,314 @@
                     <w:rPr>
                       <w:rFonts w:ascii="Verdana" w:hAnsi="Verdana"/>
                     </w:rPr>
+                    <w:t>RF 056</w:t>
+                  </w:r>
+                </w:p>
+              </w:tc>
+              <w:tc>
+                <w:tcPr>
+                  <w:tcW w:w="1597" w:type="dxa"/>
+                </w:tcPr>
+                <w:p>
+                  <w:pPr>
+                    <w:framePr w:hSpace="141" w:wrap="around" w:hAnchor="margin" w:x="-289" w:y="548"/>
+                    <w:cnfStyle w:val="000000000000" w:firstRow="0" w:lastRow="0" w:firstColumn="0" w:lastColumn="0" w:oddVBand="0" w:evenVBand="0" w:oddHBand="0" w:evenHBand="0" w:firstRowFirstColumn="0" w:firstRowLastColumn="0" w:lastRowFirstColumn="0" w:lastRowLastColumn="0"/>
+                    <w:rPr>
+                      <w:rFonts w:ascii="Verdana" w:hAnsi="Verdana"/>
+                    </w:rPr>
+                  </w:pPr>
+                  <w:r>
+                    <w:rPr>
+                      <w:rFonts w:ascii="Verdana" w:hAnsi="Verdana"/>
+                    </w:rPr>
+                    <w:t>Campo para data de nascimento</w:t>
+                  </w:r>
+                </w:p>
+              </w:tc>
+              <w:tc>
+                <w:tcPr>
+                  <w:tcW w:w="6801" w:type="dxa"/>
+                </w:tcPr>
+                <w:p>
+                  <w:pPr>
+                    <w:cnfStyle w:val="000000000000" w:firstRow="0" w:lastRow="0" w:firstColumn="0" w:lastColumn="0" w:oddVBand="0" w:evenVBand="0" w:oddHBand="0" w:evenHBand="0" w:firstRowFirstColumn="0" w:firstRowLastColumn="0" w:lastRowFirstColumn="0" w:lastRowLastColumn="0"/>
+                    <w:rPr>
+                      <w:rFonts w:ascii="Verdana" w:hAnsi="Verdana"/>
+                    </w:rPr>
+                  </w:pPr>
+                  <w:r>
+                    <w:rPr>
+                      <w:rFonts w:ascii="Verdana" w:hAnsi="Verdana"/>
+                    </w:rPr>
+                    <w:t xml:space="preserve">O cliente deve inserir a data de nascimento conforme o padrão XX/XX/XXXX, </w:t>
+                  </w:r>
+                  <w:r>
+                    <w:rPr>
+                      <w:rFonts w:ascii="Verdana" w:hAnsi="Verdana"/>
+                      <w:b/>
+                      <w:color w:val="FF0000"/>
+                    </w:rPr>
+                    <w:t>ele só deve inserir números</w:t>
+                  </w:r>
+                  <w:r>
+                    <w:rPr>
+                      <w:rFonts w:ascii="Verdana" w:hAnsi="Verdana"/>
+                      <w:color w:val="FF0000"/>
+                    </w:rPr>
+                    <w:t xml:space="preserve"> </w:t>
+                  </w:r>
+                  <w:r>
+                    <w:rPr>
+                      <w:rFonts w:ascii="Verdana" w:hAnsi="Verdana"/>
+                      <w:b/>
+                      <w:color w:val="FF0000"/>
+                    </w:rPr>
+                    <w:t xml:space="preserve">pois as aspas já estarão preenchidas </w:t>
+                  </w:r>
+                  <w:r>
+                    <w:rPr>
+                      <w:rFonts w:ascii="Verdana" w:hAnsi="Verdana"/>
+                      <w:b/>
+                      <w:color w:val="FF0000"/>
+                    </w:rPr>
+                    <w:t>e</w:t>
+                  </w:r>
+                  <w:r>
+                    <w:rPr>
+                      <w:rFonts w:ascii="Verdana" w:hAnsi="Verdana"/>
+                      <w:b/>
+                      <w:color w:val="FF0000"/>
+                    </w:rPr>
+                    <w:t xml:space="preserve"> NÃO poderá ser vazio</w:t>
+                  </w:r>
+                </w:p>
+              </w:tc>
+            </w:tr>
+            <w:tr>
+              <w:trPr>
+                <w:cnfStyle w:val="000000100000" w:firstRow="0" w:lastRow="0" w:firstColumn="0" w:lastColumn="0" w:oddVBand="0" w:evenVBand="0" w:oddHBand="1" w:evenHBand="0" w:firstRowFirstColumn="0" w:firstRowLastColumn="0" w:lastRowFirstColumn="0" w:lastRowLastColumn="0"/>
+              </w:trPr>
+              <w:tc>
+                <w:tcPr>
+                  <w:cnfStyle w:val="001000000000" w:firstRow="0" w:lastRow="0" w:firstColumn="1" w:lastColumn="0" w:oddVBand="0" w:evenVBand="0" w:oddHBand="0" w:evenHBand="0" w:firstRowFirstColumn="0" w:firstRowLastColumn="0" w:lastRowFirstColumn="0" w:lastRowLastColumn="0"/>
+                  <w:tcW w:w="1363" w:type="dxa"/>
+                </w:tcPr>
+                <w:p>
+                  <w:pPr>
+                    <w:framePr w:hSpace="141" w:wrap="around" w:hAnchor="margin" w:x="-289" w:y="548"/>
+                    <w:rPr>
+                      <w:rFonts w:ascii="Verdana" w:hAnsi="Verdana"/>
+                    </w:rPr>
+                  </w:pPr>
+                  <w:r>
+                    <w:rPr>
+                      <w:rFonts w:ascii="Verdana" w:hAnsi="Verdana"/>
+                    </w:rPr>
+                    <w:t>RF 05</w:t>
+                  </w:r>
+                  <w:r>
+                    <w:rPr>
+                      <w:rFonts w:ascii="Verdana" w:hAnsi="Verdana"/>
+                    </w:rPr>
+                    <w:t>7</w:t>
+                  </w:r>
+                </w:p>
+              </w:tc>
+              <w:tc>
+                <w:tcPr>
+                  <w:tcW w:w="1597" w:type="dxa"/>
+                </w:tcPr>
+                <w:p>
+                  <w:pPr>
+                    <w:framePr w:hSpace="141" w:wrap="around" w:hAnchor="margin" w:x="-289" w:y="548"/>
+                    <w:cnfStyle w:val="000000100000" w:firstRow="0" w:lastRow="0" w:firstColumn="0" w:lastColumn="0" w:oddVBand="0" w:evenVBand="0" w:oddHBand="1" w:evenHBand="0" w:firstRowFirstColumn="0" w:firstRowLastColumn="0" w:lastRowFirstColumn="0" w:lastRowLastColumn="0"/>
+                    <w:rPr>
+                      <w:rFonts w:ascii="Verdana" w:hAnsi="Verdana"/>
+                    </w:rPr>
+                  </w:pPr>
+                  <w:r>
+                    <w:rPr>
+                      <w:rFonts w:ascii="Verdana" w:hAnsi="Verdana"/>
+                    </w:rPr>
+                    <w:t xml:space="preserve">Botão </w:t>
+                  </w:r>
+                  <w:proofErr w:type="gramStart"/>
+                  <w:r>
+                    <w:rPr>
+                      <w:rFonts w:ascii="Verdana" w:hAnsi="Verdana"/>
+                    </w:rPr>
+                    <w:t xml:space="preserve">para </w:t>
+                  </w:r>
+                  <w:r>
+                    <w:rPr>
+                      <w:rFonts w:ascii="Verdana" w:hAnsi="Verdana"/>
+                    </w:rPr>
+                    <w:t>Cadastrar-se</w:t>
+                  </w:r>
+                  <w:proofErr w:type="gramEnd"/>
+                </w:p>
+              </w:tc>
+              <w:tc>
+                <w:tcPr>
+                  <w:tcW w:w="6801" w:type="dxa"/>
+                </w:tcPr>
+                <w:p>
+                  <w:pPr>
+                    <w:framePr w:hSpace="141" w:wrap="around" w:hAnchor="margin" w:x="-289" w:y="548"/>
+                    <w:cnfStyle w:val="000000100000" w:firstRow="0" w:lastRow="0" w:firstColumn="0" w:lastColumn="0" w:oddVBand="0" w:evenVBand="0" w:oddHBand="1" w:evenHBand="0" w:firstRowFirstColumn="0" w:firstRowLastColumn="0" w:lastRowFirstColumn="0" w:lastRowLastColumn="0"/>
+                    <w:rPr>
+                      <w:rFonts w:ascii="Verdana" w:hAnsi="Verdana"/>
+                    </w:rPr>
+                  </w:pPr>
+                  <w:r>
+                    <w:rPr>
+                      <w:rFonts w:ascii="Verdana" w:hAnsi="Verdana"/>
+                    </w:rPr>
+                    <w:t xml:space="preserve">Ao clicado o sistema deve </w:t>
+                  </w:r>
+                  <w:r>
+                    <w:rPr>
+                      <w:rFonts w:ascii="Verdana" w:hAnsi="Verdana"/>
+                    </w:rPr>
+                    <w:t>criar</w:t>
+                  </w:r>
+                  <w:r>
+                    <w:rPr>
+                      <w:rFonts w:ascii="Verdana" w:hAnsi="Verdana"/>
+                    </w:rPr>
+                    <w:t xml:space="preserve"> os dados colocados</w:t>
+                  </w:r>
+                  <w:r>
+                    <w:rPr>
+                      <w:rFonts w:ascii="Verdana" w:hAnsi="Verdana"/>
+                    </w:rPr>
+                    <w:t xml:space="preserve"> (se houverem) pelo cliente e enviar ao </w:t>
+                  </w:r>
+                  <w:proofErr w:type="spellStart"/>
+                  <w:r>
+                    <w:rPr>
+                      <w:rFonts w:ascii="Verdana" w:hAnsi="Verdana"/>
+                    </w:rPr>
+                    <w:t>back</w:t>
+                  </w:r>
+                  <w:proofErr w:type="spellEnd"/>
+                  <w:r>
+                    <w:rPr>
+                      <w:rFonts w:ascii="Verdana" w:hAnsi="Verdana"/>
+                    </w:rPr>
+                    <w:t xml:space="preserve">-end. </w:t>
+                  </w:r>
+                  <w:r>
+                    <w:rPr>
+                      <w:rFonts w:ascii="Verdana" w:hAnsi="Verdana"/>
+                      <w:b/>
+                      <w:color w:val="FF0000"/>
+                    </w:rPr>
+                    <w:t xml:space="preserve">caso </w:t>
+                  </w:r>
+                  <w:r>
+                    <w:rPr>
+                      <w:rFonts w:ascii="Verdana" w:hAnsi="Verdana"/>
+                      <w:b/>
+                      <w:color w:val="FF0000"/>
+                    </w:rPr>
+                    <w:t>falte algum campo ou seleção de elemento</w:t>
+                  </w:r>
+                  <w:r>
+                    <w:rPr>
+                      <w:rFonts w:ascii="Verdana" w:hAnsi="Verdana"/>
+                      <w:b/>
+                      <w:color w:val="FF0000"/>
+                    </w:rPr>
+                    <w:t xml:space="preserve">, </w:t>
+                  </w:r>
+                  <w:r>
+                    <w:rPr>
+                      <w:rFonts w:ascii="Verdana" w:hAnsi="Verdana"/>
+                      <w:b/>
+                      <w:color w:val="FF0000"/>
+                    </w:rPr>
+                    <w:t xml:space="preserve"> deve devolver uma mensagem de erro abaixo dos campos, algo como “Insira o </w:t>
+                  </w:r>
+                  <w:proofErr w:type="spellStart"/>
+                  <w:r>
+                    <w:rPr>
+                      <w:rFonts w:ascii="Verdana" w:hAnsi="Verdana"/>
+                      <w:b/>
+                      <w:color w:val="FF0000"/>
+                    </w:rPr>
+                    <w:t>email</w:t>
+                  </w:r>
+                  <w:proofErr w:type="spellEnd"/>
+                  <w:r>
+                    <w:rPr>
+                      <w:rFonts w:ascii="Verdana" w:hAnsi="Verdana"/>
+                      <w:b/>
+                      <w:color w:val="FF0000"/>
+                    </w:rPr>
+                    <w:t xml:space="preserve"> </w:t>
+                  </w:r>
+                  <w:r>
+                    <w:rPr>
+                      <w:rFonts w:ascii="Verdana" w:hAnsi="Verdana"/>
+                      <w:b/>
+                      <w:color w:val="FF0000"/>
+                    </w:rPr>
                     <w:lastRenderedPageBreak/>
-                    <w:t>RF 051</w:t>
-                  </w:r>
-                </w:p>
-              </w:tc>
-              <w:tc>
-                <w:tcPr>
-                  <w:tcW w:w="1483" w:type="dxa"/>
+                    <w:t>corretamente”</w:t>
+                  </w:r>
+                  <w:r>
+                    <w:rPr>
+                      <w:rFonts w:ascii="Verdana" w:hAnsi="Verdana"/>
+                      <w:b/>
+                      <w:color w:val="FF0000"/>
+                    </w:rPr>
+                    <w:t xml:space="preserve">, </w:t>
+                  </w:r>
+                  <w:r>
+                    <w:rPr>
+                      <w:rFonts w:ascii="Verdana" w:hAnsi="Verdana"/>
+                      <w:b/>
+                      <w:color w:val="FF0000"/>
+                    </w:rPr>
+                    <w:t xml:space="preserve"> “Insira a senha corretamente”</w:t>
+                  </w:r>
+                  <w:r>
+                    <w:rPr>
+                      <w:rFonts w:ascii="Verdana" w:hAnsi="Verdana"/>
+                      <w:b/>
+                      <w:color w:val="FF0000"/>
+                    </w:rPr>
+                    <w:t xml:space="preserve"> , “Escolha um gênero”, “Insira o CPF/CNPJ” e “Insira seu telefone”</w:t>
+                  </w:r>
+                </w:p>
+              </w:tc>
+            </w:tr>
+            <w:tr>
+              <w:tc>
+                <w:tcPr>
+                  <w:cnfStyle w:val="001000000000" w:firstRow="0" w:lastRow="0" w:firstColumn="1" w:lastColumn="0" w:oddVBand="0" w:evenVBand="0" w:oddHBand="0" w:evenHBand="0" w:firstRowFirstColumn="0" w:firstRowLastColumn="0" w:lastRowFirstColumn="0" w:lastRowLastColumn="0"/>
+                  <w:tcW w:w="1363" w:type="dxa"/>
+                </w:tcPr>
+                <w:p>
+                  <w:pPr>
+                    <w:framePr w:hSpace="141" w:wrap="around" w:hAnchor="margin" w:x="-289" w:y="548"/>
+                    <w:rPr>
+                      <w:rFonts w:ascii="Verdana" w:hAnsi="Verdana"/>
+                    </w:rPr>
+                  </w:pPr>
+                  <w:r>
+                    <w:rPr>
+                      <w:rFonts w:ascii="Verdana" w:hAnsi="Verdana"/>
+                    </w:rPr>
+                    <w:lastRenderedPageBreak/>
+                    <w:t>RF 058</w:t>
+                  </w:r>
+                </w:p>
+              </w:tc>
+              <w:tc>
+                <w:tcPr>
+                  <w:tcW w:w="1597" w:type="dxa"/>
                 </w:tcPr>
                 <w:p>
                   <w:pPr>
@@ -8220,21 +8482,13 @@
                     <w:rPr>
                       <w:rFonts w:ascii="Verdana" w:hAnsi="Verdana"/>
                     </w:rPr>
-                    <w:t xml:space="preserve">Botão para </w:t>
-                  </w:r>
-                  <w:proofErr w:type="spellStart"/>
-                  <w:r>
-                    <w:rPr>
-                      <w:rFonts w:ascii="Verdana" w:hAnsi="Verdana"/>
-                    </w:rPr>
-                    <w:t>Logar</w:t>
-                  </w:r>
-                  <w:proofErr w:type="spellEnd"/>
-                </w:p>
-              </w:tc>
-              <w:tc>
-                <w:tcPr>
-                  <w:tcW w:w="6915" w:type="dxa"/>
+                    <w:t>Botão para Cancelar Cadastro</w:t>
+                  </w:r>
+                </w:p>
+              </w:tc>
+              <w:tc>
+                <w:tcPr>
+                  <w:tcW w:w="6801" w:type="dxa"/>
                 </w:tcPr>
                 <w:p>
                   <w:pPr>
@@ -8248,49 +8502,7 @@
                     <w:rPr>
                       <w:rFonts w:ascii="Verdana" w:hAnsi="Verdana"/>
                     </w:rPr>
-                    <w:t xml:space="preserve">Ao clicado o sistema deve validar os dados colocados e se valido, enviar o usuário a página de criação de eventos, </w:t>
-                  </w:r>
-                  <w:r>
-                    <w:rPr>
-                      <w:rFonts w:ascii="Verdana" w:hAnsi="Verdana"/>
-                      <w:b/>
-                      <w:color w:val="FF0000"/>
-                    </w:rPr>
-                    <w:t xml:space="preserve">caso </w:t>
-                  </w:r>
-                  <w:r>
-                    <w:rPr>
-                      <w:rFonts w:ascii="Verdana" w:hAnsi="Verdana"/>
-                      <w:b/>
-                      <w:color w:val="FF0000"/>
-                    </w:rPr>
-                    <w:t>contrário</w:t>
-                  </w:r>
-                  <w:r>
-                    <w:rPr>
-                      <w:rFonts w:ascii="Verdana" w:hAnsi="Verdana"/>
-                      <w:b/>
-                      <w:color w:val="FF0000"/>
-                    </w:rPr>
-                    <w:t xml:space="preserve"> deve devolver uma mensagem de erro abaixo dos dois campos, algo como “Insira o </w:t>
-                  </w:r>
-                  <w:proofErr w:type="spellStart"/>
-                  <w:r>
-                    <w:rPr>
-                      <w:rFonts w:ascii="Verdana" w:hAnsi="Verdana"/>
-                      <w:b/>
-                      <w:color w:val="FF0000"/>
-                    </w:rPr>
-                    <w:t>email</w:t>
-                  </w:r>
-                  <w:proofErr w:type="spellEnd"/>
-                  <w:r>
-                    <w:rPr>
-                      <w:rFonts w:ascii="Verdana" w:hAnsi="Verdana"/>
-                      <w:b/>
-                      <w:color w:val="FF0000"/>
-                    </w:rPr>
-                    <w:t xml:space="preserve"> corretamente” ou “Insira a senha corretamente”</w:t>
+                    <w:t>Ao clicado leva o cliente a página anterior.</w:t>
                   </w:r>
                 </w:p>
               </w:tc>
@@ -8485,13 +8697,13 @@
                     <w:rPr>
                       <w:rFonts w:ascii="Verdana" w:hAnsi="Verdana"/>
                     </w:rPr>
-                    <w:t>RF 04</w:t>
-                  </w:r>
-                  <w:r>
-                    <w:rPr>
-                      <w:rFonts w:ascii="Verdana" w:hAnsi="Verdana"/>
-                    </w:rPr>
-                    <w:t>9</w:t>
+                    <w:t>RF 0</w:t>
+                  </w:r>
+                  <w:r>
+                    <w:rPr>
+                      <w:rFonts w:ascii="Verdana" w:hAnsi="Verdana"/>
+                    </w:rPr>
+                    <w:t>59</w:t>
                   </w:r>
                 </w:p>
               </w:tc>
@@ -8645,7 +8857,13 @@
                     <w:rPr>
                       <w:rFonts w:ascii="Verdana" w:hAnsi="Verdana"/>
                     </w:rPr>
-                    <w:t>RF 050</w:t>
+                    <w:t>RF 0</w:t>
+                  </w:r>
+                  <w:r>
+                    <w:rPr>
+                      <w:rFonts w:ascii="Verdana" w:hAnsi="Verdana"/>
+                    </w:rPr>
+                    <w:t>60</w:t>
                   </w:r>
                 </w:p>
               </w:tc>
@@ -8734,7 +8952,19 @@
                     <w:rPr>
                       <w:rFonts w:ascii="Verdana" w:hAnsi="Verdana"/>
                     </w:rPr>
-                    <w:t>RF 051</w:t>
+                    <w:t>RF 0</w:t>
+                  </w:r>
+                  <w:r>
+                    <w:rPr>
+                      <w:rFonts w:ascii="Verdana" w:hAnsi="Verdana"/>
+                    </w:rPr>
+                    <w:t>6</w:t>
+                  </w:r>
+                  <w:r>
+                    <w:rPr>
+                      <w:rFonts w:ascii="Verdana" w:hAnsi="Verdana"/>
+                    </w:rPr>
+                    <w:t>1</w:t>
                   </w:r>
                 </w:p>
               </w:tc>
@@ -8826,6 +9056,224 @@
                     </w:rPr>
                     <w:t xml:space="preserve"> corretamente” ou “Insira a senha corretamente”</w:t>
                   </w:r>
+                </w:p>
+              </w:tc>
+            </w:tr>
+          </w:tbl>
+          <w:p>
+            <w:pPr>
+              <w:ind w:right="816"/>
+              <w:jc w:val="center"/>
+              <w:rPr>
+                <w:rFonts w:ascii="Verdana" w:hAnsi="Verdana"/>
+              </w:rPr>
+            </w:pPr>
+          </w:p>
+        </w:tc>
+      </w:tr>
+      <w:tr>
+        <w:tc>
+          <w:tcPr>
+            <w:tcW w:w="9987" w:type="dxa"/>
+          </w:tcPr>
+          <w:p>
+            <w:pPr>
+              <w:ind w:right="816"/>
+              <w:jc w:val="center"/>
+              <w:rPr>
+                <w:rFonts w:ascii="Verdana" w:hAnsi="Verdana"/>
+              </w:rPr>
+            </w:pPr>
+          </w:p>
+        </w:tc>
+      </w:tr>
+      <w:tr>
+        <w:tc>
+          <w:tcPr>
+            <w:tcW w:w="9987" w:type="dxa"/>
+          </w:tcPr>
+          <w:p>
+            <w:pPr>
+              <w:ind w:right="816"/>
+              <w:jc w:val="center"/>
+              <w:rPr>
+                <w:rFonts w:ascii="Verdana" w:hAnsi="Verdana"/>
+                <w:b/>
+                <w:sz w:val="40"/>
+                <w:szCs w:val="40"/>
+              </w:rPr>
+            </w:pPr>
+            <w:r>
+              <w:rPr>
+                <w:rFonts w:ascii="Verdana" w:hAnsi="Verdana"/>
+                <w:b/>
+                <w:sz w:val="40"/>
+                <w:szCs w:val="40"/>
+              </w:rPr>
+              <w:t>Gestão do Evento</w:t>
+            </w:r>
+          </w:p>
+        </w:tc>
+      </w:tr>
+      <w:tr>
+        <w:tc>
+          <w:tcPr>
+            <w:tcW w:w="9987" w:type="dxa"/>
+          </w:tcPr>
+          <w:p>
+            <w:pPr>
+              <w:ind w:right="816"/>
+              <w:jc w:val="center"/>
+              <w:rPr>
+                <w:rFonts w:ascii="Verdana" w:hAnsi="Verdana"/>
+              </w:rPr>
+            </w:pPr>
+          </w:p>
+        </w:tc>
+      </w:tr>
+      <w:tr>
+        <w:tc>
+          <w:tcPr>
+            <w:tcW w:w="9987" w:type="dxa"/>
+          </w:tcPr>
+          <w:tbl>
+            <w:tblPr>
+              <w:tblStyle w:val="TabeladeGrade4"/>
+              <w:tblW w:w="0" w:type="auto"/>
+              <w:tblLook w:val="04A0" w:firstRow="1" w:lastRow="0" w:firstColumn="1" w:lastColumn="0" w:noHBand="0" w:noVBand="1"/>
+            </w:tblPr>
+            <w:tblGrid>
+              <w:gridCol w:w="1363"/>
+              <w:gridCol w:w="1483"/>
+              <w:gridCol w:w="6915"/>
+            </w:tblGrid>
+            <w:tr>
+              <w:trPr>
+                <w:cnfStyle w:val="100000000000" w:firstRow="1" w:lastRow="0" w:firstColumn="0" w:lastColumn="0" w:oddVBand="0" w:evenVBand="0" w:oddHBand="0" w:evenHBand="0" w:firstRowFirstColumn="0" w:firstRowLastColumn="0" w:lastRowFirstColumn="0" w:lastRowLastColumn="0"/>
+              </w:trPr>
+              <w:tc>
+                <w:tcPr>
+                  <w:cnfStyle w:val="001000000000" w:firstRow="0" w:lastRow="0" w:firstColumn="1" w:lastColumn="0" w:oddVBand="0" w:evenVBand="0" w:oddHBand="0" w:evenHBand="0" w:firstRowFirstColumn="0" w:firstRowLastColumn="0" w:lastRowFirstColumn="0" w:lastRowLastColumn="0"/>
+                  <w:tcW w:w="1363" w:type="dxa"/>
+                </w:tcPr>
+                <w:p>
+                  <w:pPr>
+                    <w:framePr w:hSpace="141" w:wrap="around" w:hAnchor="margin" w:x="-289" w:y="548"/>
+                    <w:ind w:right="816"/>
+                    <w:jc w:val="center"/>
+                    <w:rPr>
+                      <w:rFonts w:ascii="Verdana" w:hAnsi="Verdana"/>
+                    </w:rPr>
+                  </w:pPr>
+                  <w:r>
+                    <w:rPr>
+                      <w:rFonts w:ascii="Verdana" w:hAnsi="Verdana"/>
+                    </w:rPr>
+                    <w:t>ID</w:t>
+                  </w:r>
+                </w:p>
+              </w:tc>
+              <w:tc>
+                <w:tcPr>
+                  <w:tcW w:w="1483" w:type="dxa"/>
+                </w:tcPr>
+                <w:p>
+                  <w:pPr>
+                    <w:framePr w:hSpace="141" w:wrap="around" w:hAnchor="margin" w:x="-289" w:y="548"/>
+                    <w:jc w:val="center"/>
+                    <w:cnfStyle w:val="100000000000" w:firstRow="1" w:lastRow="0" w:firstColumn="0" w:lastColumn="0" w:oddVBand="0" w:evenVBand="0" w:oddHBand="0" w:evenHBand="0" w:firstRowFirstColumn="0" w:firstRowLastColumn="0" w:lastRowFirstColumn="0" w:lastRowLastColumn="0"/>
+                    <w:rPr>
+                      <w:rFonts w:ascii="Verdana" w:hAnsi="Verdana"/>
+                    </w:rPr>
+                  </w:pPr>
+                  <w:r>
+                    <w:rPr>
+                      <w:rFonts w:ascii="Verdana" w:hAnsi="Verdana"/>
+                    </w:rPr>
+                    <w:t>Requisito</w:t>
+                  </w:r>
+                </w:p>
+              </w:tc>
+              <w:tc>
+                <w:tcPr>
+                  <w:tcW w:w="6915" w:type="dxa"/>
+                </w:tcPr>
+                <w:p>
+                  <w:pPr>
+                    <w:framePr w:hSpace="141" w:wrap="around" w:hAnchor="margin" w:x="-289" w:y="548"/>
+                    <w:jc w:val="center"/>
+                    <w:cnfStyle w:val="100000000000" w:firstRow="1" w:lastRow="0" w:firstColumn="0" w:lastColumn="0" w:oddVBand="0" w:evenVBand="0" w:oddHBand="0" w:evenHBand="0" w:firstRowFirstColumn="0" w:firstRowLastColumn="0" w:lastRowFirstColumn="0" w:lastRowLastColumn="0"/>
+                    <w:rPr>
+                      <w:rFonts w:ascii="Verdana" w:hAnsi="Verdana"/>
+                    </w:rPr>
+                  </w:pPr>
+                  <w:r>
+                    <w:rPr>
+                      <w:rFonts w:ascii="Verdana" w:hAnsi="Verdana"/>
+                    </w:rPr>
+                    <w:t>Descrição do Requisito</w:t>
+                  </w:r>
+                </w:p>
+              </w:tc>
+            </w:tr>
+            <w:tr>
+              <w:trPr>
+                <w:cnfStyle w:val="000000100000" w:firstRow="0" w:lastRow="0" w:firstColumn="0" w:lastColumn="0" w:oddVBand="0" w:evenVBand="0" w:oddHBand="1" w:evenHBand="0" w:firstRowFirstColumn="0" w:firstRowLastColumn="0" w:lastRowFirstColumn="0" w:lastRowLastColumn="0"/>
+              </w:trPr>
+              <w:tc>
+                <w:tcPr>
+                  <w:cnfStyle w:val="001000000000" w:firstRow="0" w:lastRow="0" w:firstColumn="1" w:lastColumn="0" w:oddVBand="0" w:evenVBand="0" w:oddHBand="0" w:evenHBand="0" w:firstRowFirstColumn="0" w:firstRowLastColumn="0" w:lastRowFirstColumn="0" w:lastRowLastColumn="0"/>
+                  <w:tcW w:w="1363" w:type="dxa"/>
+                </w:tcPr>
+                <w:p>
+                  <w:pPr>
+                    <w:framePr w:hSpace="141" w:wrap="around" w:hAnchor="margin" w:x="-289" w:y="548"/>
+                    <w:rPr>
+                      <w:rFonts w:ascii="Verdana" w:hAnsi="Verdana"/>
+                    </w:rPr>
+                  </w:pPr>
+                  <w:r>
+                    <w:rPr>
+                      <w:rFonts w:ascii="Verdana" w:hAnsi="Verdana"/>
+                    </w:rPr>
+                    <w:t>RF 0</w:t>
+                  </w:r>
+                  <w:r>
+                    <w:rPr>
+                      <w:rFonts w:ascii="Verdana" w:hAnsi="Verdana"/>
+                    </w:rPr>
+                    <w:t>62</w:t>
+                  </w:r>
+                </w:p>
+              </w:tc>
+              <w:tc>
+                <w:tcPr>
+                  <w:tcW w:w="1483" w:type="dxa"/>
+                </w:tcPr>
+                <w:p>
+                  <w:pPr>
+                    <w:framePr w:hSpace="141" w:wrap="around" w:hAnchor="margin" w:x="-289" w:y="548"/>
+                    <w:cnfStyle w:val="000000100000" w:firstRow="0" w:lastRow="0" w:firstColumn="0" w:lastColumn="0" w:oddVBand="0" w:evenVBand="0" w:oddHBand="1" w:evenHBand="0" w:firstRowFirstColumn="0" w:firstRowLastColumn="0" w:lastRowFirstColumn="0" w:lastRowLastColumn="0"/>
+                    <w:rPr>
+                      <w:rFonts w:ascii="Verdana" w:hAnsi="Verdana"/>
+                    </w:rPr>
+                  </w:pPr>
+                  <w:bookmarkStart w:id="0" w:name="_GoBack"/>
+                  <w:bookmarkEnd w:id="0"/>
+                </w:p>
+              </w:tc>
+              <w:tc>
+                <w:tcPr>
+                  <w:tcW w:w="6915" w:type="dxa"/>
+                </w:tcPr>
+                <w:p>
+                  <w:pPr>
+                    <w:framePr w:hSpace="141" w:wrap="around" w:hAnchor="margin" w:x="-289" w:y="548"/>
+                    <w:cnfStyle w:val="000000100000" w:firstRow="0" w:lastRow="0" w:firstColumn="0" w:lastColumn="0" w:oddVBand="0" w:evenVBand="0" w:oddHBand="1" w:evenHBand="0" w:firstRowFirstColumn="0" w:firstRowLastColumn="0" w:lastRowFirstColumn="0" w:lastRowLastColumn="0"/>
+                    <w:rPr>
+                      <w:rFonts w:ascii="Verdana" w:hAnsi="Verdana"/>
+                    </w:rPr>
+                  </w:pPr>
                 </w:p>
               </w:tc>
             </w:tr>
@@ -9533,7 +9981,7 @@
         <v:path o:extrusionok="f" gradientshapeok="t" o:connecttype="rect"/>
         <o:lock v:ext="edit" aspectratio="t"/>
       </v:shapetype>
-      <v:shape id="_x0000_i1062" type="#_x0000_t75" style="width:11.25pt;height:11.25pt" o:bullet="t">
+      <v:shape id="_x0000_i1076" type="#_x0000_t75" style="width:11.25pt;height:11.25pt" o:bullet="t">
         <v:imagedata r:id="rId1" o:title="msoFCA2"/>
       </v:shape>
     </w:pict>
@@ -13127,7 +13575,7 @@
 </file>
 
 <file path=customXml/itemProps1.xml><?xml version="1.0" encoding="utf-8"?>
-<ds:datastoreItem xmlns:ds="http://schemas.openxmlformats.org/officeDocument/2006/customXml" ds:itemID="{81B676C0-90FD-4017-852A-4E64EDDA238D}">
+<ds:datastoreItem xmlns:ds="http://schemas.openxmlformats.org/officeDocument/2006/customXml" ds:itemID="{83A191D7-25CB-4864-8986-ACD1A3CAE773}">
   <ds:schemaRefs>
     <ds:schemaRef ds:uri="http://schemas.openxmlformats.org/officeDocument/2006/bibliography"/>
   </ds:schemaRefs>

</xml_diff>

<commit_message>
Ajustado ordem dos requisitos e adicionado requisitos ao login e cadastro
</commit_message>
<xml_diff>
--- a/docs/Levantamento de Requisitos Funcionais.docx
+++ b/docs/Levantamento de Requisitos Funcionais.docx
@@ -2048,7 +2048,7 @@
                     <w:rPr>
                       <w:rFonts w:ascii="Verdana" w:hAnsi="Verdana"/>
                     </w:rPr>
-                    <w:t>8</w:t>
+                    <w:t>7</w:t>
                   </w:r>
                 </w:p>
               </w:tc>
@@ -2116,7 +2116,13 @@
                     <w:rPr>
                       <w:rFonts w:ascii="Verdana" w:hAnsi="Verdana"/>
                     </w:rPr>
-                    <w:t>19</w:t>
+                    <w:t>1</w:t>
+                  </w:r>
+                  <w:r>
+                    <w:rPr>
+                      <w:rFonts w:ascii="Verdana" w:hAnsi="Verdana"/>
+                    </w:rPr>
+                    <w:t>8</w:t>
                   </w:r>
                 </w:p>
               </w:tc>
@@ -2244,13 +2250,13 @@
                     <w:rPr>
                       <w:rFonts w:ascii="Verdana" w:hAnsi="Verdana"/>
                     </w:rPr>
-                    <w:t>RF 02</w:t>
-                  </w:r>
-                  <w:r>
-                    <w:rPr>
-                      <w:rFonts w:ascii="Verdana" w:hAnsi="Verdana"/>
-                    </w:rPr>
-                    <w:t>0</w:t>
+                    <w:t>RF 0</w:t>
+                  </w:r>
+                  <w:r>
+                    <w:rPr>
+                      <w:rFonts w:ascii="Verdana" w:hAnsi="Verdana"/>
+                    </w:rPr>
+                    <w:t>19</w:t>
                   </w:r>
                 </w:p>
               </w:tc>
@@ -2411,7 +2417,7 @@
                     <w:rPr>
                       <w:rFonts w:ascii="Verdana" w:hAnsi="Verdana"/>
                     </w:rPr>
-                    <w:t>1</w:t>
+                    <w:t>0</w:t>
                   </w:r>
                 </w:p>
               </w:tc>
@@ -2545,7 +2551,7 @@
                     <w:rPr>
                       <w:rFonts w:ascii="Verdana" w:hAnsi="Verdana"/>
                     </w:rPr>
-                    <w:t>2</w:t>
+                    <w:t>1</w:t>
                   </w:r>
                 </w:p>
               </w:tc>
@@ -2682,7 +2688,7 @@
                     <w:rPr>
                       <w:rFonts w:ascii="Verdana" w:hAnsi="Verdana"/>
                     </w:rPr>
-                    <w:t>3</w:t>
+                    <w:t>2</w:t>
                   </w:r>
                 </w:p>
               </w:tc>
@@ -2793,7 +2799,7 @@
                     <w:rPr>
                       <w:rFonts w:ascii="Verdana" w:hAnsi="Verdana"/>
                     </w:rPr>
-                    <w:t>4</w:t>
+                    <w:t>3</w:t>
                   </w:r>
                 </w:p>
               </w:tc>
@@ -2907,7 +2913,7 @@
                     <w:rPr>
                       <w:rFonts w:ascii="Verdana" w:hAnsi="Verdana"/>
                     </w:rPr>
-                    <w:t>5</w:t>
+                    <w:t>4</w:t>
                   </w:r>
                 </w:p>
               </w:tc>
@@ -3032,7 +3038,7 @@
                     <w:rPr>
                       <w:rFonts w:ascii="Verdana" w:hAnsi="Verdana"/>
                     </w:rPr>
-                    <w:t>6</w:t>
+                    <w:t>5</w:t>
                   </w:r>
                 </w:p>
               </w:tc>
@@ -3201,7 +3207,7 @@
                     <w:rPr>
                       <w:rFonts w:ascii="Verdana" w:hAnsi="Verdana"/>
                     </w:rPr>
-                    <w:t>7</w:t>
+                    <w:t>6</w:t>
                   </w:r>
                 </w:p>
               </w:tc>
@@ -3413,7 +3419,7 @@
                     <w:rPr>
                       <w:rFonts w:ascii="Verdana" w:hAnsi="Verdana"/>
                     </w:rPr>
-                    <w:t>8</w:t>
+                    <w:t>7</w:t>
                   </w:r>
                 </w:p>
               </w:tc>
@@ -3599,7 +3605,13 @@
                     <w:rPr>
                       <w:rFonts w:ascii="Verdana" w:hAnsi="Verdana"/>
                     </w:rPr>
-                    <w:t>29</w:t>
+                    <w:t>2</w:t>
+                  </w:r>
+                  <w:r>
+                    <w:rPr>
+                      <w:rFonts w:ascii="Verdana" w:hAnsi="Verdana"/>
+                    </w:rPr>
+                    <w:t>8</w:t>
                   </w:r>
                 </w:p>
               </w:tc>
@@ -3797,13 +3809,13 @@
                     <w:rPr>
                       <w:rFonts w:ascii="Verdana" w:hAnsi="Verdana"/>
                     </w:rPr>
-                    <w:t>RF 03</w:t>
-                  </w:r>
-                  <w:r>
-                    <w:rPr>
-                      <w:rFonts w:ascii="Verdana" w:hAnsi="Verdana"/>
-                    </w:rPr>
-                    <w:t>0</w:t>
+                    <w:t>RF 0</w:t>
+                  </w:r>
+                  <w:r>
+                    <w:rPr>
+                      <w:rFonts w:ascii="Verdana" w:hAnsi="Verdana"/>
+                    </w:rPr>
+                    <w:t>29</w:t>
                   </w:r>
                 </w:p>
               </w:tc>
@@ -3950,7 +3962,7 @@
                     <w:rPr>
                       <w:rFonts w:ascii="Verdana" w:hAnsi="Verdana"/>
                     </w:rPr>
-                    <w:t>1</w:t>
+                    <w:t>0</w:t>
                   </w:r>
                 </w:p>
               </w:tc>
@@ -4102,7 +4114,7 @@
                     <w:rPr>
                       <w:rFonts w:ascii="Verdana" w:hAnsi="Verdana"/>
                     </w:rPr>
-                    <w:t>2</w:t>
+                    <w:t>1</w:t>
                   </w:r>
                 </w:p>
               </w:tc>
@@ -4208,7 +4220,7 @@
                     <w:rPr>
                       <w:rFonts w:ascii="Verdana" w:hAnsi="Verdana"/>
                     </w:rPr>
-                    <w:t>3</w:t>
+                    <w:t>2</w:t>
                   </w:r>
                 </w:p>
               </w:tc>
@@ -4331,7 +4343,7 @@
                     <w:rPr>
                       <w:rFonts w:ascii="Verdana" w:hAnsi="Verdana"/>
                     </w:rPr>
-                    <w:t>4</w:t>
+                    <w:t>3</w:t>
                   </w:r>
                 </w:p>
               </w:tc>
@@ -4443,7 +4455,7 @@
                     <w:rPr>
                       <w:rFonts w:ascii="Verdana" w:hAnsi="Verdana"/>
                     </w:rPr>
-                    <w:t>5</w:t>
+                    <w:t>4</w:t>
                   </w:r>
                 </w:p>
               </w:tc>
@@ -4583,7 +4595,7 @@
                     <w:rPr>
                       <w:rFonts w:ascii="Verdana" w:hAnsi="Verdana"/>
                     </w:rPr>
-                    <w:t>6</w:t>
+                    <w:t>5</w:t>
                   </w:r>
                 </w:p>
               </w:tc>
@@ -4726,7 +4738,13 @@
                     <w:rPr>
                       <w:rFonts w:ascii="Verdana" w:hAnsi="Verdana"/>
                     </w:rPr>
-                    <w:t>39</w:t>
+                    <w:t>3</w:t>
+                  </w:r>
+                  <w:r>
+                    <w:rPr>
+                      <w:rFonts w:ascii="Verdana" w:hAnsi="Verdana"/>
+                    </w:rPr>
+                    <w:t>6</w:t>
                   </w:r>
                 </w:p>
               </w:tc>
@@ -4831,7 +4849,7 @@
                     <w:rPr>
                       <w:rFonts w:ascii="Verdana" w:hAnsi="Verdana"/>
                     </w:rPr>
-                    <w:t>40</w:t>
+                    <w:t>37</w:t>
                   </w:r>
                 </w:p>
               </w:tc>
@@ -4933,13 +4951,13 @@
                     <w:rPr>
                       <w:rFonts w:ascii="Verdana" w:hAnsi="Verdana"/>
                     </w:rPr>
-                    <w:t>RF 04</w:t>
-                  </w:r>
-                  <w:r>
-                    <w:rPr>
-                      <w:rFonts w:ascii="Verdana" w:hAnsi="Verdana"/>
-                    </w:rPr>
-                    <w:t>1</w:t>
+                    <w:t>RF 0</w:t>
+                  </w:r>
+                  <w:r>
+                    <w:rPr>
+                      <w:rFonts w:ascii="Verdana" w:hAnsi="Verdana"/>
+                    </w:rPr>
+                    <w:t>38</w:t>
                   </w:r>
                 </w:p>
               </w:tc>
@@ -5140,13 +5158,13 @@
                     <w:rPr>
                       <w:rFonts w:ascii="Verdana" w:hAnsi="Verdana"/>
                     </w:rPr>
-                    <w:t>RF 04</w:t>
-                  </w:r>
-                  <w:r>
-                    <w:rPr>
-                      <w:rFonts w:ascii="Verdana" w:hAnsi="Verdana"/>
-                    </w:rPr>
-                    <w:t>2</w:t>
+                    <w:t>RF 0</w:t>
+                  </w:r>
+                  <w:r>
+                    <w:rPr>
+                      <w:rFonts w:ascii="Verdana" w:hAnsi="Verdana"/>
+                    </w:rPr>
+                    <w:t>39</w:t>
                   </w:r>
                 </w:p>
               </w:tc>
@@ -5484,13 +5502,13 @@
                     <w:rPr>
                       <w:rFonts w:ascii="Verdana" w:hAnsi="Verdana"/>
                     </w:rPr>
-                    <w:t>RF 04</w:t>
-                  </w:r>
-                  <w:r>
-                    <w:rPr>
-                      <w:rFonts w:ascii="Verdana" w:hAnsi="Verdana"/>
-                    </w:rPr>
-                    <w:t>3</w:t>
+                    <w:t>RF 0</w:t>
+                  </w:r>
+                  <w:r>
+                    <w:rPr>
+                      <w:rFonts w:ascii="Verdana" w:hAnsi="Verdana"/>
+                    </w:rPr>
+                    <w:t>40</w:t>
                   </w:r>
                 </w:p>
               </w:tc>
@@ -5807,7 +5825,7 @@
                     <w:rPr>
                       <w:rFonts w:ascii="Verdana" w:hAnsi="Verdana"/>
                     </w:rPr>
-                    <w:t>4</w:t>
+                    <w:t>1</w:t>
                   </w:r>
                 </w:p>
               </w:tc>
@@ -6059,7 +6077,7 @@
                     <w:rPr>
                       <w:rFonts w:ascii="Verdana" w:hAnsi="Verdana"/>
                     </w:rPr>
-                    <w:t>5</w:t>
+                    <w:t>2</w:t>
                   </w:r>
                 </w:p>
               </w:tc>
@@ -6237,7 +6255,7 @@
                     <w:rPr>
                       <w:rFonts w:ascii="Verdana" w:hAnsi="Verdana"/>
                     </w:rPr>
-                    <w:t>6</w:t>
+                    <w:t>3</w:t>
                   </w:r>
                 </w:p>
               </w:tc>
@@ -6444,7 +6462,13 @@
                       <w:rFonts w:ascii="Verdana" w:hAnsi="Verdana"/>
                     </w:rPr>
                     <w:lastRenderedPageBreak/>
-                    <w:t>RF 047</w:t>
+                    <w:t>RF 04</w:t>
+                  </w:r>
+                  <w:r>
+                    <w:rPr>
+                      <w:rFonts w:ascii="Verdana" w:hAnsi="Verdana"/>
+                    </w:rPr>
+                    <w:t>4</w:t>
                   </w:r>
                 </w:p>
               </w:tc>
@@ -6464,13 +6488,7 @@
                     <w:rPr>
                       <w:rFonts w:ascii="Verdana" w:hAnsi="Verdana"/>
                     </w:rPr>
-                    <w:t>Secção</w:t>
-                  </w:r>
-                  <w:r>
-                    <w:rPr>
-                      <w:rFonts w:ascii="Verdana" w:hAnsi="Verdana"/>
-                    </w:rPr>
-                    <w:t xml:space="preserve"> </w:t>
+                    <w:t xml:space="preserve">Secção </w:t>
                   </w:r>
                   <w:r>
                     <w:rPr>
@@ -6502,13 +6520,7 @@
                     <w:rPr>
                       <w:rFonts w:ascii="Verdana" w:hAnsi="Verdana"/>
                     </w:rPr>
-                    <w:t>secção</w:t>
-                  </w:r>
-                  <w:r>
-                    <w:rPr>
-                      <w:rFonts w:ascii="Verdana" w:hAnsi="Verdana"/>
-                    </w:rPr>
-                    <w:t xml:space="preserve"> </w:t>
+                    <w:t xml:space="preserve">secção </w:t>
                   </w:r>
                   <w:r>
                     <w:rPr>
@@ -6652,7 +6664,13 @@
                     <w:rPr>
                       <w:rFonts w:ascii="Verdana" w:hAnsi="Verdana"/>
                     </w:rPr>
-                    <w:t>RF 048</w:t>
+                    <w:t>RF 04</w:t>
+                  </w:r>
+                  <w:r>
+                    <w:rPr>
+                      <w:rFonts w:ascii="Verdana" w:hAnsi="Verdana"/>
+                    </w:rPr>
+                    <w:t>5</w:t>
                   </w:r>
                 </w:p>
               </w:tc>
@@ -7093,7 +7111,13 @@
                     <w:rPr>
                       <w:rFonts w:ascii="Verdana" w:hAnsi="Verdana"/>
                     </w:rPr>
-                    <w:t>RF 049</w:t>
+                    <w:t>RF 04</w:t>
+                  </w:r>
+                  <w:r>
+                    <w:rPr>
+                      <w:rFonts w:ascii="Verdana" w:hAnsi="Verdana"/>
+                    </w:rPr>
+                    <w:t>6</w:t>
                   </w:r>
                 </w:p>
               </w:tc>
@@ -7163,7 +7187,13 @@
                     <w:rPr>
                       <w:rFonts w:ascii="Verdana" w:hAnsi="Verdana"/>
                     </w:rPr>
-                    <w:t>RF 050</w:t>
+                    <w:t>RF 0</w:t>
+                  </w:r>
+                  <w:r>
+                    <w:rPr>
+                      <w:rFonts w:ascii="Verdana" w:hAnsi="Verdana"/>
+                    </w:rPr>
+                    <w:t>47</w:t>
                   </w:r>
                 </w:p>
               </w:tc>
@@ -7253,7 +7283,13 @@
                     <w:rPr>
                       <w:rFonts w:ascii="Verdana" w:hAnsi="Verdana"/>
                     </w:rPr>
-                    <w:t>RF 051</w:t>
+                    <w:t>RF 0</w:t>
+                  </w:r>
+                  <w:r>
+                    <w:rPr>
+                      <w:rFonts w:ascii="Verdana" w:hAnsi="Verdana"/>
+                    </w:rPr>
+                    <w:t>48</w:t>
                   </w:r>
                 </w:p>
               </w:tc>
@@ -7412,7 +7448,13 @@
                     <w:rPr>
                       <w:rFonts w:ascii="Verdana" w:hAnsi="Verdana"/>
                     </w:rPr>
-                    <w:t>RF 052</w:t>
+                    <w:t>RF 0</w:t>
+                  </w:r>
+                  <w:r>
+                    <w:rPr>
+                      <w:rFonts w:ascii="Verdana" w:hAnsi="Verdana"/>
+                    </w:rPr>
+                    <w:t>49</w:t>
                   </w:r>
                 </w:p>
               </w:tc>
@@ -7530,7 +7572,13 @@
                     <w:rPr>
                       <w:rFonts w:ascii="Verdana" w:hAnsi="Verdana"/>
                     </w:rPr>
-                    <w:t>RF 053</w:t>
+                    <w:t>RF 05</w:t>
+                  </w:r>
+                  <w:r>
+                    <w:rPr>
+                      <w:rFonts w:ascii="Verdana" w:hAnsi="Verdana"/>
+                    </w:rPr>
+                    <w:t>0</w:t>
                   </w:r>
                 </w:p>
               </w:tc>
@@ -7693,15 +7741,7 @@
                       <w:b/>
                       <w:color w:val="FF0000"/>
                     </w:rPr>
-                    <w:t>”</w:t>
-                  </w:r>
-                  <w:r>
-                    <w:rPr>
-                      <w:rFonts w:ascii="Verdana" w:hAnsi="Verdana"/>
-                      <w:b/>
-                      <w:color w:val="FF0000"/>
-                    </w:rPr>
-                    <w:t xml:space="preserve"> quando CNPJ</w:t>
+                    <w:t>” quando CNPJ</w:t>
                   </w:r>
                   <w:r>
                     <w:rPr>
@@ -7732,7 +7772,13 @@
                       <w:rFonts w:ascii="Verdana" w:hAnsi="Verdana"/>
                     </w:rPr>
                     <w:lastRenderedPageBreak/>
-                    <w:t>RF 055</w:t>
+                    <w:t>RF 05</w:t>
+                  </w:r>
+                  <w:r>
+                    <w:rPr>
+                      <w:rFonts w:ascii="Verdana" w:hAnsi="Verdana"/>
+                    </w:rPr>
+                    <w:t>1</w:t>
                   </w:r>
                 </w:p>
               </w:tc>
@@ -7890,7 +7936,13 @@
                     <w:rPr>
                       <w:rFonts w:ascii="Verdana" w:hAnsi="Verdana"/>
                     </w:rPr>
-                    <w:t>RF 056</w:t>
+                    <w:t>RF 05</w:t>
+                  </w:r>
+                  <w:r>
+                    <w:rPr>
+                      <w:rFonts w:ascii="Verdana" w:hAnsi="Verdana"/>
+                    </w:rPr>
+                    <w:t>2</w:t>
                   </w:r>
                 </w:p>
               </w:tc>
@@ -7996,7 +8048,7 @@
                     <w:rPr>
                       <w:rFonts w:ascii="Verdana" w:hAnsi="Verdana"/>
                     </w:rPr>
-                    <w:t>7</w:t>
+                    <w:t>3</w:t>
                   </w:r>
                 </w:p>
               </w:tc>
@@ -8031,8 +8083,6 @@
                     </w:rPr>
                     <w:t xml:space="preserve"> </w:t>
                   </w:r>
-                  <w:bookmarkStart w:id="0" w:name="_GoBack"/>
-                  <w:bookmarkEnd w:id="0"/>
                   <w:r>
                     <w:rPr>
                       <w:rFonts w:ascii="Verdana" w:hAnsi="Verdana"/>
@@ -8189,7 +8239,13 @@
                     <w:rPr>
                       <w:rFonts w:ascii="Verdana" w:hAnsi="Verdana"/>
                     </w:rPr>
-                    <w:t>RF 058</w:t>
+                    <w:t>RF 05</w:t>
+                  </w:r>
+                  <w:r>
+                    <w:rPr>
+                      <w:rFonts w:ascii="Verdana" w:hAnsi="Verdana"/>
+                    </w:rPr>
+                    <w:t>4</w:t>
                   </w:r>
                 </w:p>
               </w:tc>
@@ -8230,6 +8286,81 @@
                       <w:rFonts w:ascii="Verdana" w:hAnsi="Verdana"/>
                     </w:rPr>
                     <w:t>Ao clicado leva o cliente a página anterior.</w:t>
+                  </w:r>
+                </w:p>
+              </w:tc>
+            </w:tr>
+            <w:tr>
+              <w:tc>
+                <w:tcPr>
+                  <w:cnfStyle w:val="001000000000" w:firstRow="0" w:lastRow="0" w:firstColumn="1" w:lastColumn="0" w:oddVBand="0" w:evenVBand="0" w:oddHBand="0" w:evenHBand="0" w:firstRowFirstColumn="0" w:firstRowLastColumn="0" w:lastRowFirstColumn="0" w:lastRowLastColumn="0"/>
+                  <w:tcW w:w="1363" w:type="dxa"/>
+                </w:tcPr>
+                <w:p>
+                  <w:pPr>
+                    <w:framePr w:hSpace="141" w:wrap="around" w:hAnchor="margin" w:x="-289" w:y="548"/>
+                    <w:rPr>
+                      <w:rFonts w:ascii="Verdana" w:hAnsi="Verdana"/>
+                    </w:rPr>
+                  </w:pPr>
+                  <w:r>
+                    <w:rPr>
+                      <w:rFonts w:ascii="Verdana" w:hAnsi="Verdana"/>
+                    </w:rPr>
+                    <w:t>RF 055</w:t>
+                  </w:r>
+                </w:p>
+              </w:tc>
+              <w:tc>
+                <w:tcPr>
+                  <w:tcW w:w="1597" w:type="dxa"/>
+                </w:tcPr>
+                <w:p>
+                  <w:pPr>
+                    <w:framePr w:hSpace="141" w:wrap="around" w:hAnchor="margin" w:x="-289" w:y="548"/>
+                    <w:cnfStyle w:val="000000000000" w:firstRow="0" w:lastRow="0" w:firstColumn="0" w:lastColumn="0" w:oddVBand="0" w:evenVBand="0" w:oddHBand="0" w:evenHBand="0" w:firstRowFirstColumn="0" w:firstRowLastColumn="0" w:lastRowFirstColumn="0" w:lastRowLastColumn="0"/>
+                    <w:rPr>
+                      <w:rFonts w:ascii="Verdana" w:hAnsi="Verdana"/>
+                    </w:rPr>
+                  </w:pPr>
+                  <w:r>
+                    <w:rPr>
+                      <w:rFonts w:ascii="Verdana" w:hAnsi="Verdana"/>
+                    </w:rPr>
+                    <w:t>Link para login</w:t>
+                  </w:r>
+                </w:p>
+              </w:tc>
+              <w:tc>
+                <w:tcPr>
+                  <w:tcW w:w="6801" w:type="dxa"/>
+                </w:tcPr>
+                <w:p>
+                  <w:pPr>
+                    <w:framePr w:hSpace="141" w:wrap="around" w:hAnchor="margin" w:x="-289" w:y="548"/>
+                    <w:cnfStyle w:val="000000000000" w:firstRow="0" w:lastRow="0" w:firstColumn="0" w:lastColumn="0" w:oddVBand="0" w:evenVBand="0" w:oddHBand="0" w:evenHBand="0" w:firstRowFirstColumn="0" w:firstRowLastColumn="0" w:lastRowFirstColumn="0" w:lastRowLastColumn="0"/>
+                    <w:rPr>
+                      <w:rFonts w:ascii="Verdana" w:hAnsi="Verdana"/>
+                    </w:rPr>
+                  </w:pPr>
+                  <w:r>
+                    <w:rPr>
+                      <w:rFonts w:ascii="Verdana" w:hAnsi="Verdana"/>
+                    </w:rPr>
+                    <w:t xml:space="preserve">Abaixo do botão de cancelar cadastro deve haver um link com o nome </w:t>
+                  </w:r>
+                  <w:r>
+                    <w:rPr>
+                      <w:rFonts w:ascii="Verdana" w:hAnsi="Verdana"/>
+                      <w:b/>
+                    </w:rPr>
+                    <w:t>(Já tenho uma conta)</w:t>
+                  </w:r>
+                  <w:r>
+                    <w:rPr>
+                      <w:rFonts w:ascii="Verdana" w:hAnsi="Verdana"/>
+                    </w:rPr>
+                    <w:t xml:space="preserve"> que leva o cliente a tela de login</w:t>
                   </w:r>
                 </w:p>
               </w:tc>
@@ -8430,7 +8561,13 @@
                     <w:rPr>
                       <w:rFonts w:ascii="Verdana" w:hAnsi="Verdana"/>
                     </w:rPr>
-                    <w:t>59</w:t>
+                    <w:t>5</w:t>
+                  </w:r>
+                  <w:r>
+                    <w:rPr>
+                      <w:rFonts w:ascii="Verdana" w:hAnsi="Verdana"/>
+                    </w:rPr>
+                    <w:t>6</w:t>
                   </w:r>
                 </w:p>
               </w:tc>
@@ -8590,7 +8727,13 @@
                     <w:rPr>
                       <w:rFonts w:ascii="Verdana" w:hAnsi="Verdana"/>
                     </w:rPr>
-                    <w:t>60</w:t>
+                    <w:t>5</w:t>
+                  </w:r>
+                  <w:r>
+                    <w:rPr>
+                      <w:rFonts w:ascii="Verdana" w:hAnsi="Verdana"/>
+                    </w:rPr>
+                    <w:t>7</w:t>
                   </w:r>
                 </w:p>
               </w:tc>
@@ -8685,13 +8828,13 @@
                     <w:rPr>
                       <w:rFonts w:ascii="Verdana" w:hAnsi="Verdana"/>
                     </w:rPr>
-                    <w:t>6</w:t>
-                  </w:r>
-                  <w:r>
-                    <w:rPr>
-                      <w:rFonts w:ascii="Verdana" w:hAnsi="Verdana"/>
-                    </w:rPr>
-                    <w:t>1</w:t>
+                    <w:t>5</w:t>
+                  </w:r>
+                  <w:r>
+                    <w:rPr>
+                      <w:rFonts w:ascii="Verdana" w:hAnsi="Verdana"/>
+                    </w:rPr>
+                    <w:t>8</w:t>
                   </w:r>
                 </w:p>
               </w:tc>
@@ -8763,7 +8906,16 @@
                       <w:b/>
                       <w:color w:val="FF0000"/>
                     </w:rPr>
-                    <w:t xml:space="preserve">rio deve devolver uma mensagem de erro abaixo dos dois campos, algo como “Insira o </w:t>
+                    <w:t xml:space="preserve">rio deve devolver uma mensagem de erro abaixo dos dois campos, algo </w:t>
+                  </w:r>
+                  <w:r>
+                    <w:rPr>
+                      <w:rFonts w:ascii="Verdana" w:hAnsi="Verdana"/>
+                      <w:b/>
+                      <w:color w:val="FF0000"/>
+                    </w:rPr>
+                    <w:lastRenderedPageBreak/>
+                    <w:t xml:space="preserve">como “Insira o </w:t>
                   </w:r>
                   <w:proofErr w:type="spellStart"/>
                   <w:r>
@@ -8782,6 +8934,102 @@
                       <w:color w:val="FF0000"/>
                     </w:rPr>
                     <w:t xml:space="preserve"> corretamente” ou “Insira a senha corretamente”</w:t>
+                  </w:r>
+                </w:p>
+              </w:tc>
+            </w:tr>
+            <w:tr>
+              <w:tc>
+                <w:tcPr>
+                  <w:cnfStyle w:val="001000000000" w:firstRow="0" w:lastRow="0" w:firstColumn="1" w:lastColumn="0" w:oddVBand="0" w:evenVBand="0" w:oddHBand="0" w:evenHBand="0" w:firstRowFirstColumn="0" w:firstRowLastColumn="0" w:lastRowFirstColumn="0" w:lastRowLastColumn="0"/>
+                  <w:tcW w:w="1363" w:type="dxa"/>
+                </w:tcPr>
+                <w:p>
+                  <w:pPr>
+                    <w:framePr w:hSpace="141" w:wrap="around" w:hAnchor="margin" w:x="-289" w:y="548"/>
+                    <w:rPr>
+                      <w:rFonts w:ascii="Verdana" w:hAnsi="Verdana"/>
+                    </w:rPr>
+                  </w:pPr>
+                  <w:r>
+                    <w:rPr>
+                      <w:rFonts w:ascii="Verdana" w:hAnsi="Verdana"/>
+                    </w:rPr>
+                    <w:lastRenderedPageBreak/>
+                    <w:t>RF 05</w:t>
+                  </w:r>
+                  <w:r>
+                    <w:rPr>
+                      <w:rFonts w:ascii="Verdana" w:hAnsi="Verdana"/>
+                    </w:rPr>
+                    <w:t>9</w:t>
+                  </w:r>
+                </w:p>
+              </w:tc>
+              <w:tc>
+                <w:tcPr>
+                  <w:tcW w:w="1483" w:type="dxa"/>
+                </w:tcPr>
+                <w:p>
+                  <w:pPr>
+                    <w:framePr w:hSpace="141" w:wrap="around" w:hAnchor="margin" w:x="-289" w:y="548"/>
+                    <w:cnfStyle w:val="000000000000" w:firstRow="0" w:lastRow="0" w:firstColumn="0" w:lastColumn="0" w:oddVBand="0" w:evenVBand="0" w:oddHBand="0" w:evenHBand="0" w:firstRowFirstColumn="0" w:firstRowLastColumn="0" w:lastRowFirstColumn="0" w:lastRowLastColumn="0"/>
+                    <w:rPr>
+                      <w:rFonts w:ascii="Verdana" w:hAnsi="Verdana"/>
+                    </w:rPr>
+                  </w:pPr>
+                  <w:r>
+                    <w:rPr>
+                      <w:rFonts w:ascii="Verdana" w:hAnsi="Verdana"/>
+                    </w:rPr>
+                    <w:t>Link para cadastro</w:t>
+                  </w:r>
+                </w:p>
+              </w:tc>
+              <w:tc>
+                <w:tcPr>
+                  <w:tcW w:w="6915" w:type="dxa"/>
+                </w:tcPr>
+                <w:p>
+                  <w:pPr>
+                    <w:framePr w:hSpace="141" w:wrap="around" w:hAnchor="margin" w:x="-289" w:y="548"/>
+                    <w:cnfStyle w:val="000000000000" w:firstRow="0" w:lastRow="0" w:firstColumn="0" w:lastColumn="0" w:oddVBand="0" w:evenVBand="0" w:oddHBand="0" w:evenHBand="0" w:firstRowFirstColumn="0" w:firstRowLastColumn="0" w:lastRowFirstColumn="0" w:lastRowLastColumn="0"/>
+                    <w:rPr>
+                      <w:rFonts w:ascii="Verdana" w:hAnsi="Verdana"/>
+                    </w:rPr>
+                  </w:pPr>
+                  <w:r>
+                    <w:rPr>
+                      <w:rFonts w:ascii="Verdana" w:hAnsi="Verdana"/>
+                    </w:rPr>
+                    <w:t xml:space="preserve">Abaixo do botão de </w:t>
+                  </w:r>
+                  <w:proofErr w:type="spellStart"/>
+                  <w:r>
+                    <w:rPr>
+                      <w:rFonts w:ascii="Verdana" w:hAnsi="Verdana"/>
+                    </w:rPr>
+                    <w:t>logar</w:t>
+                  </w:r>
+                  <w:proofErr w:type="spellEnd"/>
+                  <w:r>
+                    <w:rPr>
+                      <w:rFonts w:ascii="Verdana" w:hAnsi="Verdana"/>
+                    </w:rPr>
+                    <w:t xml:space="preserve"> deve haver um link com o nome </w:t>
+                  </w:r>
+                  <w:r>
+                    <w:rPr>
+                      <w:rFonts w:ascii="Verdana" w:hAnsi="Verdana"/>
+                      <w:b/>
+                    </w:rPr>
+                    <w:t>(Cadastre-se aqui!)</w:t>
+                  </w:r>
+                  <w:r>
+                    <w:rPr>
+                      <w:rFonts w:ascii="Verdana" w:hAnsi="Verdana"/>
+                    </w:rPr>
+                    <w:t xml:space="preserve"> que leva o cliente a tela de cadastro</w:t>
                   </w:r>
                 </w:p>
               </w:tc>
@@ -8837,7 +9085,6 @@
                 <w:sz w:val="40"/>
                 <w:szCs w:val="40"/>
               </w:rPr>
-              <w:lastRenderedPageBreak/>
               <w:t>Gestão do Evento</w:t>
             </w:r>
           </w:p>
@@ -9007,7 +9254,13 @@
                     <w:rPr>
                       <w:rFonts w:ascii="Verdana" w:hAnsi="Verdana"/>
                     </w:rPr>
-                    <w:t>RF 062</w:t>
+                    <w:t>RF 0</w:t>
+                  </w:r>
+                  <w:r>
+                    <w:rPr>
+                      <w:rFonts w:ascii="Verdana" w:hAnsi="Verdana"/>
+                    </w:rPr>
+                    <w:t>60</w:t>
                   </w:r>
                 </w:p>
               </w:tc>
@@ -9137,7 +9390,7 @@
                     <w:rPr>
                       <w:rFonts w:ascii="Verdana" w:hAnsi="Verdana"/>
                     </w:rPr>
-                    <w:t>3</w:t>
+                    <w:t>1</w:t>
                   </w:r>
                 </w:p>
               </w:tc>
@@ -9243,19 +9496,7 @@
                     <w:rPr>
                       <w:rFonts w:ascii="Verdana" w:hAnsi="Verdana"/>
                     </w:rPr>
-                    <w:t xml:space="preserve"> ingresso bruto </w:t>
-                  </w:r>
-                  <w:r>
-                    <w:rPr>
-                      <w:rFonts w:ascii="Verdana" w:hAnsi="Verdana"/>
-                    </w:rPr>
-                    <w:t xml:space="preserve">representado por valor em reais </w:t>
-                  </w:r>
-                  <w:r>
-                    <w:rPr>
-                      <w:rFonts w:ascii="Verdana" w:hAnsi="Verdana"/>
-                    </w:rPr>
-                    <w:t>do ingresso além de seu valor liquido o valor do ingresso descontado a comissão (valor do ingresso – 3%).</w:t>
+                    <w:t xml:space="preserve"> ingresso bruto representado por valor em reais do ingresso além de seu valor liquido o valor do ingresso descontado a comissão (valor do ingresso – 3%).</w:t>
                   </w:r>
                 </w:p>
               </w:tc>
@@ -9286,8 +9527,10 @@
                     <w:rPr>
                       <w:rFonts w:ascii="Verdana" w:hAnsi="Verdana"/>
                     </w:rPr>
-                    <w:t>4</w:t>
-                  </w:r>
+                    <w:t>2</w:t>
+                  </w:r>
+                  <w:bookmarkStart w:id="0" w:name="_GoBack"/>
+                  <w:bookmarkEnd w:id="0"/>
                 </w:p>
               </w:tc>
               <w:tc>
@@ -10122,7 +10365,7 @@
         <v:path o:extrusionok="f" gradientshapeok="t" o:connecttype="rect"/>
         <o:lock v:ext="edit" aspectratio="t"/>
       </v:shapetype>
-      <v:shape id="_x0000_i1048" type="#_x0000_t75" style="width:11.25pt;height:11.25pt" o:bullet="t">
+      <v:shape id="_x0000_i1027" type="#_x0000_t75" style="width:11.25pt;height:11.25pt" o:bullet="t">
         <v:imagedata r:id="rId1" o:title="msoFCA2"/>
       </v:shape>
     </w:pict>
@@ -13716,7 +13959,7 @@
 </file>
 
 <file path=customXml/itemProps1.xml><?xml version="1.0" encoding="utf-8"?>
-<ds:datastoreItem xmlns:ds="http://schemas.openxmlformats.org/officeDocument/2006/customXml" ds:itemID="{03A41F3A-CC34-4253-85C5-29E360DB200D}">
+<ds:datastoreItem xmlns:ds="http://schemas.openxmlformats.org/officeDocument/2006/customXml" ds:itemID="{A298C474-0BC0-4E95-B1BB-996AE45F254B}">
   <ds:schemaRefs>
     <ds:schemaRef ds:uri="http://schemas.openxmlformats.org/officeDocument/2006/bibliography"/>
   </ds:schemaRefs>

</xml_diff>

<commit_message>
Adicionado o requisito 'Secção de configuração' a Gestão de Eventos e iniciado esquematização dos jsons que serão utilizados para documentação do Swagger
</commit_message>
<xml_diff>
--- a/docs/Levantamento de Requisitos Funcionais.docx
+++ b/docs/Levantamento de Requisitos Funcionais.docx
@@ -6,7 +6,7 @@
       <w:tblPr>
         <w:tblStyle w:val="Tabelacomgrade"/>
         <w:tblpPr w:leftFromText="141" w:rightFromText="141" w:horzAnchor="margin" w:tblpXSpec="center" w:tblpY="548"/>
-        <w:tblW w:w="10300" w:type="dxa"/>
+        <w:tblW w:w="10313" w:type="dxa"/>
         <w:tblLook w:val="04A0" w:firstRow="1" w:lastRow="0" w:firstColumn="1" w:lastColumn="0" w:noHBand="0" w:noVBand="1"/>
       </w:tblPr>
       <w:tblGrid>
@@ -15,7 +15,7 @@
       <w:tr>
         <w:tc>
           <w:tcPr>
-            <w:tcW w:w="10300" w:type="dxa"/>
+            <w:tcW w:w="10313" w:type="dxa"/>
             <w:shd w:val="clear" w:color="auto" w:fill="9CC2E5" w:themeFill="accent1" w:themeFillTint="99"/>
           </w:tcPr>
           <w:p>
@@ -51,7 +51,7 @@
       <w:tr>
         <w:tc>
           <w:tcPr>
-            <w:tcW w:w="10300" w:type="dxa"/>
+            <w:tcW w:w="10313" w:type="dxa"/>
           </w:tcPr>
           <w:p/>
           <w:p>
@@ -67,7 +67,7 @@
       <w:tr>
         <w:tc>
           <w:tcPr>
-            <w:tcW w:w="10300" w:type="dxa"/>
+            <w:tcW w:w="10313" w:type="dxa"/>
             <w:shd w:val="clear" w:color="auto" w:fill="9CC2E5" w:themeFill="accent1" w:themeFillTint="99"/>
           </w:tcPr>
           <w:p>
@@ -112,7 +112,7 @@
       <w:tr>
         <w:tc>
           <w:tcPr>
-            <w:tcW w:w="10300" w:type="dxa"/>
+            <w:tcW w:w="10313" w:type="dxa"/>
           </w:tcPr>
           <w:p/>
           <w:p>
@@ -201,7 +201,7 @@
       <w:tr>
         <w:tc>
           <w:tcPr>
-            <w:tcW w:w="10300" w:type="dxa"/>
+            <w:tcW w:w="10313" w:type="dxa"/>
             <w:shd w:val="clear" w:color="auto" w:fill="9CC2E5" w:themeFill="accent1" w:themeFillTint="99"/>
           </w:tcPr>
           <w:p>
@@ -237,13 +237,18 @@
       <w:tr>
         <w:tc>
           <w:tcPr>
-            <w:tcW w:w="10300" w:type="dxa"/>
+            <w:tcW w:w="10313" w:type="dxa"/>
           </w:tcPr>
           <w:p/>
           <w:p>
             <w:r>
-              <w:t>Leonardo Scotti</w:t>
+              <w:t xml:space="preserve">Leonardo </w:t>
             </w:r>
+            <w:proofErr w:type="spellStart"/>
+            <w:r>
+              <w:t>Scotti</w:t>
+            </w:r>
+            <w:proofErr w:type="spellEnd"/>
             <w:r>
               <w:t>,</w:t>
             </w:r>
@@ -292,7 +297,7 @@
       <w:tr>
         <w:tc>
           <w:tcPr>
-            <w:tcW w:w="10300" w:type="dxa"/>
+            <w:tcW w:w="10313" w:type="dxa"/>
             <w:shd w:val="clear" w:color="auto" w:fill="9CC2E5" w:themeFill="accent1" w:themeFillTint="99"/>
           </w:tcPr>
           <w:p>
@@ -319,7 +324,7 @@
       <w:tr>
         <w:tc>
           <w:tcPr>
-            <w:tcW w:w="10300" w:type="dxa"/>
+            <w:tcW w:w="10313" w:type="dxa"/>
           </w:tcPr>
           <w:p>
             <w:pPr>
@@ -346,7 +351,7 @@
       <w:tr>
         <w:tc>
           <w:tcPr>
-            <w:tcW w:w="10300" w:type="dxa"/>
+            <w:tcW w:w="10313" w:type="dxa"/>
           </w:tcPr>
           <w:p>
             <w:pPr>
@@ -363,7 +368,7 @@
       <w:tr>
         <w:tc>
           <w:tcPr>
-            <w:tcW w:w="10300" w:type="dxa"/>
+            <w:tcW w:w="10313" w:type="dxa"/>
           </w:tcPr>
           <w:tbl>
             <w:tblPr>
@@ -637,6 +642,7 @@
                   <w:r>
                     <w:rPr>
                       <w:rFonts w:ascii="Verdana" w:hAnsi="Verdana"/>
+                      <w:noProof/>
                     </w:rPr>
                     <w:drawing>
                       <wp:inline distT="0" distB="0" distL="0" distR="0" wp14:anchorId="69C2D887" wp14:editId="5D850A52">
@@ -5181,7 +5187,7 @@
       <w:tr>
         <w:tc>
           <w:tcPr>
-            <w:tcW w:w="10300" w:type="dxa"/>
+            <w:tcW w:w="10313" w:type="dxa"/>
           </w:tcPr>
           <w:p/>
         </w:tc>
@@ -5189,7 +5195,7 @@
       <w:tr>
         <w:tc>
           <w:tcPr>
-            <w:tcW w:w="10300" w:type="dxa"/>
+            <w:tcW w:w="10313" w:type="dxa"/>
           </w:tcPr>
           <w:p>
             <w:pPr>
@@ -5243,7 +5249,7 @@
       <w:tr>
         <w:tc>
           <w:tcPr>
-            <w:tcW w:w="10300" w:type="dxa"/>
+            <w:tcW w:w="10313" w:type="dxa"/>
           </w:tcPr>
           <w:p>
             <w:pPr>
@@ -5261,7 +5267,7 @@
       <w:tr>
         <w:tc>
           <w:tcPr>
-            <w:tcW w:w="10300" w:type="dxa"/>
+            <w:tcW w:w="10313" w:type="dxa"/>
           </w:tcPr>
           <w:tbl>
             <w:tblPr>
@@ -6927,7 +6933,7 @@
       <w:tr>
         <w:tc>
           <w:tcPr>
-            <w:tcW w:w="10300" w:type="dxa"/>
+            <w:tcW w:w="10313" w:type="dxa"/>
           </w:tcPr>
           <w:p>
             <w:pPr>
@@ -6943,7 +6949,7 @@
       <w:tr>
         <w:tc>
           <w:tcPr>
-            <w:tcW w:w="10300" w:type="dxa"/>
+            <w:tcW w:w="10313" w:type="dxa"/>
           </w:tcPr>
           <w:p>
             <w:pPr>
@@ -6971,7 +6977,7 @@
       <w:tr>
         <w:tc>
           <w:tcPr>
-            <w:tcW w:w="10300" w:type="dxa"/>
+            <w:tcW w:w="10313" w:type="dxa"/>
           </w:tcPr>
           <w:p>
             <w:pPr>
@@ -6988,7 +6994,7 @@
       <w:tr>
         <w:tc>
           <w:tcPr>
-            <w:tcW w:w="10300" w:type="dxa"/>
+            <w:tcW w:w="10313" w:type="dxa"/>
           </w:tcPr>
           <w:p>
             <w:pPr>
@@ -7015,7 +7021,7 @@
       <w:tr>
         <w:tc>
           <w:tcPr>
-            <w:tcW w:w="10300" w:type="dxa"/>
+            <w:tcW w:w="10313" w:type="dxa"/>
           </w:tcPr>
           <w:p>
             <w:pPr>
@@ -7032,7 +7038,7 @@
       <w:tr>
         <w:tc>
           <w:tcPr>
-            <w:tcW w:w="10300" w:type="dxa"/>
+            <w:tcW w:w="10313" w:type="dxa"/>
           </w:tcPr>
           <w:tbl>
             <w:tblPr>
@@ -8436,7 +8442,7 @@
       <w:tr>
         <w:tc>
           <w:tcPr>
-            <w:tcW w:w="10300" w:type="dxa"/>
+            <w:tcW w:w="10313" w:type="dxa"/>
           </w:tcPr>
           <w:p>
             <w:pPr>
@@ -8454,7 +8460,7 @@
       <w:tr>
         <w:tc>
           <w:tcPr>
-            <w:tcW w:w="10300" w:type="dxa"/>
+            <w:tcW w:w="10313" w:type="dxa"/>
           </w:tcPr>
           <w:p>
             <w:pPr>
@@ -8490,7 +8496,7 @@
       <w:tr>
         <w:tc>
           <w:tcPr>
-            <w:tcW w:w="10300" w:type="dxa"/>
+            <w:tcW w:w="10313" w:type="dxa"/>
           </w:tcPr>
           <w:p>
             <w:pPr>
@@ -8508,7 +8514,7 @@
       <w:tr>
         <w:tc>
           <w:tcPr>
-            <w:tcW w:w="10300" w:type="dxa"/>
+            <w:tcW w:w="10313" w:type="dxa"/>
           </w:tcPr>
           <w:tbl>
             <w:tblPr>
@@ -9096,7 +9102,7 @@
       <w:tr>
         <w:tc>
           <w:tcPr>
-            <w:tcW w:w="10300" w:type="dxa"/>
+            <w:tcW w:w="10313" w:type="dxa"/>
           </w:tcPr>
           <w:p>
             <w:pPr>
@@ -9112,7 +9118,7 @@
       <w:tr>
         <w:tc>
           <w:tcPr>
-            <w:tcW w:w="10300" w:type="dxa"/>
+            <w:tcW w:w="10313" w:type="dxa"/>
           </w:tcPr>
           <w:p>
             <w:pPr>
@@ -9140,7 +9146,7 @@
       <w:tr>
         <w:tc>
           <w:tcPr>
-            <w:tcW w:w="10300" w:type="dxa"/>
+            <w:tcW w:w="10313" w:type="dxa"/>
           </w:tcPr>
           <w:p>
             <w:pPr>
@@ -9156,7 +9162,7 @@
       <w:tr>
         <w:tc>
           <w:tcPr>
-            <w:tcW w:w="10300" w:type="dxa"/>
+            <w:tcW w:w="10313" w:type="dxa"/>
           </w:tcPr>
           <w:p>
             <w:pPr>
@@ -9183,7 +9189,7 @@
       <w:tr>
         <w:tc>
           <w:tcPr>
-            <w:tcW w:w="10300" w:type="dxa"/>
+            <w:tcW w:w="10313" w:type="dxa"/>
           </w:tcPr>
           <w:p>
             <w:pPr>
@@ -9199,7 +9205,7 @@
       <w:tr>
         <w:tc>
           <w:tcPr>
-            <w:tcW w:w="10300" w:type="dxa"/>
+            <w:tcW w:w="10313" w:type="dxa"/>
           </w:tcPr>
           <w:tbl>
             <w:tblPr>
@@ -9209,7 +9215,7 @@
             </w:tblPr>
             <w:tblGrid>
               <w:gridCol w:w="1363"/>
-              <w:gridCol w:w="1772"/>
+              <w:gridCol w:w="1876"/>
               <w:gridCol w:w="7538"/>
             </w:tblGrid>
             <w:tr>
@@ -9240,7 +9246,7 @@
               </w:tc>
               <w:tc>
                 <w:tcPr>
-                  <w:tcW w:w="1772" w:type="dxa"/>
+                  <w:tcW w:w="1876" w:type="dxa"/>
                 </w:tcPr>
                 <w:p>
                   <w:pPr>
@@ -9261,7 +9267,7 @@
               </w:tc>
               <w:tc>
                 <w:tcPr>
-                  <w:tcW w:w="6626" w:type="dxa"/>
+                  <w:tcW w:w="7538" w:type="dxa"/>
                 </w:tcPr>
                 <w:p>
                   <w:pPr>
@@ -9313,7 +9319,7 @@
               </w:tc>
               <w:tc>
                 <w:tcPr>
-                  <w:tcW w:w="1772" w:type="dxa"/>
+                  <w:tcW w:w="1876" w:type="dxa"/>
                 </w:tcPr>
                 <w:p>
                   <w:pPr>
@@ -9333,7 +9339,7 @@
               </w:tc>
               <w:tc>
                 <w:tcPr>
-                  <w:tcW w:w="6626" w:type="dxa"/>
+                  <w:tcW w:w="7538" w:type="dxa"/>
                 </w:tcPr>
                 <w:p>
                   <w:pPr>
@@ -9455,6 +9461,7 @@
                   <w:r>
                     <w:rPr>
                       <w:rFonts w:ascii="Verdana" w:hAnsi="Verdana"/>
+                      <w:noProof/>
                     </w:rPr>
                     <w:drawing>
                       <wp:inline distT="0" distB="0" distL="0" distR="0" wp14:anchorId="2AA98087" wp14:editId="43B4775C">
@@ -9533,7 +9540,7 @@
               </w:tc>
               <w:tc>
                 <w:tcPr>
-                  <w:tcW w:w="1772" w:type="dxa"/>
+                  <w:tcW w:w="1876" w:type="dxa"/>
                 </w:tcPr>
                 <w:p>
                   <w:pPr>
@@ -9553,7 +9560,7 @@
               </w:tc>
               <w:tc>
                 <w:tcPr>
-                  <w:tcW w:w="6626" w:type="dxa"/>
+                  <w:tcW w:w="7538" w:type="dxa"/>
                 </w:tcPr>
                 <w:p>
                   <w:pPr>
@@ -9666,7 +9673,7 @@
               </w:tc>
               <w:tc>
                 <w:tcPr>
-                  <w:tcW w:w="1772" w:type="dxa"/>
+                  <w:tcW w:w="1876" w:type="dxa"/>
                 </w:tcPr>
                 <w:p>
                   <w:pPr>
@@ -9686,7 +9693,7 @@
               </w:tc>
               <w:tc>
                 <w:tcPr>
-                  <w:tcW w:w="6626" w:type="dxa"/>
+                  <w:tcW w:w="7538" w:type="dxa"/>
                 </w:tcPr>
                 <w:p>
                   <w:pPr>
@@ -9734,7 +9741,7 @@
               </w:tc>
               <w:tc>
                 <w:tcPr>
-                  <w:tcW w:w="1772" w:type="dxa"/>
+                  <w:tcW w:w="1876" w:type="dxa"/>
                 </w:tcPr>
                 <w:p>
                   <w:pPr>
@@ -9754,7 +9761,7 @@
               </w:tc>
               <w:tc>
                 <w:tcPr>
-                  <w:tcW w:w="6626" w:type="dxa"/>
+                  <w:tcW w:w="7538" w:type="dxa"/>
                 </w:tcPr>
                 <w:p>
                   <w:pPr>
@@ -9857,6 +9864,72 @@
                       <w:b/>
                     </w:rPr>
                     <w:t>.</w:t>
+                  </w:r>
+                </w:p>
+              </w:tc>
+            </w:tr>
+            <w:tr>
+              <w:trPr>
+                <w:cnfStyle w:val="000000100000" w:firstRow="0" w:lastRow="0" w:firstColumn="0" w:lastColumn="0" w:oddVBand="0" w:evenVBand="0" w:oddHBand="1" w:evenHBand="0" w:firstRowFirstColumn="0" w:firstRowLastColumn="0" w:lastRowFirstColumn="0" w:lastRowLastColumn="0"/>
+              </w:trPr>
+              <w:tc>
+                <w:tcPr>
+                  <w:cnfStyle w:val="001000000000" w:firstRow="0" w:lastRow="0" w:firstColumn="1" w:lastColumn="0" w:oddVBand="0" w:evenVBand="0" w:oddHBand="0" w:evenHBand="0" w:firstRowFirstColumn="0" w:firstRowLastColumn="0" w:lastRowFirstColumn="0" w:lastRowLastColumn="0"/>
+                  <w:tcW w:w="1363" w:type="dxa"/>
+                </w:tcPr>
+                <w:p>
+                  <w:pPr>
+                    <w:framePr w:hSpace="141" w:wrap="around" w:hAnchor="margin" w:xAlign="center" w:y="548"/>
+                    <w:rPr>
+                      <w:rFonts w:ascii="Verdana" w:hAnsi="Verdana"/>
+                    </w:rPr>
+                  </w:pPr>
+                  <w:r>
+                    <w:rPr>
+                      <w:rFonts w:ascii="Verdana" w:hAnsi="Verdana"/>
+                    </w:rPr>
+                    <w:lastRenderedPageBreak/>
+                    <w:t>RF 065</w:t>
+                  </w:r>
+                </w:p>
+              </w:tc>
+              <w:tc>
+                <w:tcPr>
+                  <w:tcW w:w="1876" w:type="dxa"/>
+                </w:tcPr>
+                <w:p>
+                  <w:pPr>
+                    <w:framePr w:hSpace="141" w:wrap="around" w:hAnchor="margin" w:xAlign="center" w:y="548"/>
+                    <w:cnfStyle w:val="000000100000" w:firstRow="0" w:lastRow="0" w:firstColumn="0" w:lastColumn="0" w:oddVBand="0" w:evenVBand="0" w:oddHBand="1" w:evenHBand="0" w:firstRowFirstColumn="0" w:firstRowLastColumn="0" w:lastRowFirstColumn="0" w:lastRowLastColumn="0"/>
+                    <w:rPr>
+                      <w:rFonts w:ascii="Verdana" w:hAnsi="Verdana"/>
+                    </w:rPr>
+                  </w:pPr>
+                  <w:r>
+                    <w:rPr>
+                      <w:rFonts w:ascii="Verdana" w:hAnsi="Verdana"/>
+                    </w:rPr>
+                    <w:t>Secção para configuração</w:t>
+                  </w:r>
+                </w:p>
+              </w:tc>
+              <w:tc>
+                <w:tcPr>
+                  <w:tcW w:w="7538" w:type="dxa"/>
+                </w:tcPr>
+                <w:p>
+                  <w:pPr>
+                    <w:framePr w:hSpace="141" w:wrap="around" w:hAnchor="margin" w:xAlign="center" w:y="548"/>
+                    <w:cnfStyle w:val="000000100000" w:firstRow="0" w:lastRow="0" w:firstColumn="0" w:lastColumn="0" w:oddVBand="0" w:evenVBand="0" w:oddHBand="1" w:evenHBand="0" w:firstRowFirstColumn="0" w:firstRowLastColumn="0" w:lastRowFirstColumn="0" w:lastRowLastColumn="0"/>
+                    <w:rPr>
+                      <w:rFonts w:ascii="Verdana" w:hAnsi="Verdana"/>
+                    </w:rPr>
+                  </w:pPr>
+                  <w:r>
+                    <w:rPr>
+                      <w:rFonts w:ascii="Verdana" w:hAnsi="Verdana"/>
+                    </w:rPr>
+                    <w:t>A seção de configuração para "Criação de Eventos" funcionaria de forma análoga à do "Minha Conta", iniciando com a apresentação de todos os campos preenchidos e um botão "Editar" que, ao ser acionado, permitiria a alteração dos dados, seguido de um botão "Cancelar" para descartar as modificações e voltar ao estado original, sem que as informações fossem salvas. Essa seção de configuração incluiria, portanto, campos para o Nome do Evento, a Descrição do Evento o Local/Endereço do Evento, a Data de Início e a Hora de Início, a Data de Término e a Hora de Término, o Upload ou a Imagem de Capa do evento, a Categoria do evento, o CPF/CNPJ do responsável pela criação (limitado a 14 ou 18 caracteres), o Quantidade de Ingressos ou vagas disponíveis, o Valor do ingresso (com valor mínimo de R$ 1,00 e máximo de R$ 99.000,00), a Quantidade de Vendas permitidas por pessoa, a Data de Início das Vendas e a Hora de Início das Vendas, e a Data de Término das Vendas e a Hora de Término das Vendas.</w:t>
                   </w:r>
                 </w:p>
               </w:tc>
@@ -9876,7 +9949,7 @@
       <w:tr>
         <w:tc>
           <w:tcPr>
-            <w:tcW w:w="10300" w:type="dxa"/>
+            <w:tcW w:w="10313" w:type="dxa"/>
           </w:tcPr>
           <w:p>
             <w:pPr>
@@ -9892,7 +9965,7 @@
       <w:tr>
         <w:tc>
           <w:tcPr>
-            <w:tcW w:w="10300" w:type="dxa"/>
+            <w:tcW w:w="10313" w:type="dxa"/>
           </w:tcPr>
           <w:p>
             <w:pPr>
@@ -9917,7 +9990,7 @@
       <w:tr>
         <w:tc>
           <w:tcPr>
-            <w:tcW w:w="10300" w:type="dxa"/>
+            <w:tcW w:w="10313" w:type="dxa"/>
           </w:tcPr>
           <w:p>
             <w:pPr>
@@ -9933,7 +10006,7 @@
       <w:tr>
         <w:tc>
           <w:tcPr>
-            <w:tcW w:w="10300" w:type="dxa"/>
+            <w:tcW w:w="10313" w:type="dxa"/>
           </w:tcPr>
           <w:tbl>
             <w:tblPr>
@@ -10041,7 +10114,7 @@
                     <w:rPr>
                       <w:rFonts w:ascii="Verdana" w:hAnsi="Verdana"/>
                     </w:rPr>
-                    <w:t>5</w:t>
+                    <w:t>6</w:t>
                   </w:r>
                 </w:p>
               </w:tc>
@@ -10189,6 +10262,7 @@
                   <w:r>
                     <w:rPr>
                       <w:rFonts w:ascii="Verdana" w:hAnsi="Verdana"/>
+                      <w:noProof/>
                     </w:rPr>
                     <w:drawing>
                       <wp:inline distT="0" distB="0" distL="0" distR="0" wp14:anchorId="27EFF1D8" wp14:editId="3B1DB68C">
@@ -10261,7 +10335,7 @@
                     <w:rPr>
                       <w:rFonts w:ascii="Verdana" w:hAnsi="Verdana"/>
                     </w:rPr>
-                    <w:t>6</w:t>
+                    <w:t>7</w:t>
                   </w:r>
                 </w:p>
               </w:tc>
@@ -10309,7 +10383,16 @@
                       <w:b/>
                       <w:color w:val="FF0000"/>
                     </w:rPr>
-                    <w:t>para impedir isso, deve haver um modal perguntando se o cliente realmente deseja sair da edição.</w:t>
+                    <w:t xml:space="preserve">para impedir isso, deve haver um modal </w:t>
+                  </w:r>
+                  <w:r>
+                    <w:rPr>
+                      <w:rFonts w:ascii="Verdana" w:hAnsi="Verdana"/>
+                      <w:b/>
+                      <w:color w:val="FF0000"/>
+                    </w:rPr>
+                    <w:lastRenderedPageBreak/>
+                    <w:t>perguntando se o cliente realmente deseja sair da edição.</w:t>
                   </w:r>
                 </w:p>
               </w:tc>
@@ -10334,19 +10417,14 @@
                     <w:rPr>
                       <w:rFonts w:ascii="Verdana" w:hAnsi="Verdana"/>
                     </w:rPr>
-                    <w:t>RF 0</w:t>
-                  </w:r>
-                  <w:r>
-                    <w:rPr>
-                      <w:rFonts w:ascii="Verdana" w:hAnsi="Verdana"/>
-                    </w:rPr>
-                    <w:t>6</w:t>
-                  </w:r>
-                  <w:r>
-                    <w:rPr>
-                      <w:rFonts w:ascii="Verdana" w:hAnsi="Verdana"/>
-                    </w:rPr>
-                    <w:t>7</w:t>
+                    <w:lastRenderedPageBreak/>
+                    <w:t>RF 06</w:t>
+                  </w:r>
+                  <w:r>
+                    <w:rPr>
+                      <w:rFonts w:ascii="Verdana" w:hAnsi="Verdana"/>
+                    </w:rPr>
+                    <w:t>8</w:t>
                   </w:r>
                 </w:p>
               </w:tc>
@@ -10416,19 +10494,13 @@
                     <w:rPr>
                       <w:rFonts w:ascii="Verdana" w:hAnsi="Verdana"/>
                     </w:rPr>
-                    <w:t>RF 0</w:t>
-                  </w:r>
-                  <w:r>
-                    <w:rPr>
-                      <w:rFonts w:ascii="Verdana" w:hAnsi="Verdana"/>
-                    </w:rPr>
-                    <w:t>6</w:t>
-                  </w:r>
-                  <w:r>
-                    <w:rPr>
-                      <w:rFonts w:ascii="Verdana" w:hAnsi="Verdana"/>
-                    </w:rPr>
-                    <w:t>8</w:t>
+                    <w:t>RF 06</w:t>
+                  </w:r>
+                  <w:r>
+                    <w:rPr>
+                      <w:rFonts w:ascii="Verdana" w:hAnsi="Verdana"/>
+                    </w:rPr>
+                    <w:t>9</w:t>
                   </w:r>
                 </w:p>
               </w:tc>
@@ -10524,13 +10596,7 @@
                     <w:rPr>
                       <w:rFonts w:ascii="Verdana" w:hAnsi="Verdana"/>
                     </w:rPr>
-                    <w:t>6</w:t>
-                  </w:r>
-                  <w:r>
-                    <w:rPr>
-                      <w:rFonts w:ascii="Verdana" w:hAnsi="Verdana"/>
-                    </w:rPr>
-                    <w:t>9</w:t>
+                    <w:t>70</w:t>
                   </w:r>
                 </w:p>
               </w:tc>
@@ -10690,7 +10756,13 @@
                     <w:rPr>
                       <w:rFonts w:ascii="Verdana" w:hAnsi="Verdana"/>
                     </w:rPr>
-                    <w:t>70</w:t>
+                    <w:t>7</w:t>
+                  </w:r>
+                  <w:r>
+                    <w:rPr>
+                      <w:rFonts w:ascii="Verdana" w:hAnsi="Verdana"/>
+                    </w:rPr>
+                    <w:t>1</w:t>
                   </w:r>
                 </w:p>
               </w:tc>
@@ -10776,16 +10848,7 @@
                       <w:b/>
                       <w:color w:val="FF0000"/>
                     </w:rPr>
-                    <w:t>(XX) XXXX-</w:t>
-                  </w:r>
-                  <w:r>
-                    <w:rPr>
-                      <w:rFonts w:ascii="Verdana" w:hAnsi="Verdana"/>
-                      <w:b/>
-                      <w:color w:val="FF0000"/>
-                    </w:rPr>
-                    <w:lastRenderedPageBreak/>
-                    <w:t>XXXX</w:t>
+                    <w:t>(XX) XXXX-XXXX</w:t>
                   </w:r>
                   <w:r>
                     <w:rPr>
@@ -10818,20 +10881,13 @@
                     <w:rPr>
                       <w:rFonts w:ascii="Verdana" w:hAnsi="Verdana"/>
                     </w:rPr>
-                    <w:lastRenderedPageBreak/>
-                    <w:t>RF 0</w:t>
-                  </w:r>
-                  <w:r>
-                    <w:rPr>
-                      <w:rFonts w:ascii="Verdana" w:hAnsi="Verdana"/>
-                    </w:rPr>
-                    <w:t>7</w:t>
-                  </w:r>
-                  <w:r>
-                    <w:rPr>
-                      <w:rFonts w:ascii="Verdana" w:hAnsi="Verdana"/>
-                    </w:rPr>
-                    <w:t>1</w:t>
+                    <w:t>RF 07</w:t>
+                  </w:r>
+                  <w:r>
+                    <w:rPr>
+                      <w:rFonts w:ascii="Verdana" w:hAnsi="Verdana"/>
+                    </w:rPr>
+                    <w:t>2</w:t>
                   </w:r>
                 </w:p>
               </w:tc>
@@ -10973,19 +11029,13 @@
                     <w:rPr>
                       <w:rFonts w:ascii="Verdana" w:hAnsi="Verdana"/>
                     </w:rPr>
-                    <w:t>RF 0</w:t>
-                  </w:r>
-                  <w:r>
-                    <w:rPr>
-                      <w:rFonts w:ascii="Verdana" w:hAnsi="Verdana"/>
-                    </w:rPr>
-                    <w:t>7</w:t>
-                  </w:r>
-                  <w:r>
-                    <w:rPr>
-                      <w:rFonts w:ascii="Verdana" w:hAnsi="Verdana"/>
-                    </w:rPr>
-                    <w:t>2</w:t>
+                    <w:t>RF 07</w:t>
+                  </w:r>
+                  <w:r>
+                    <w:rPr>
+                      <w:rFonts w:ascii="Verdana" w:hAnsi="Verdana"/>
+                    </w:rPr>
+                    <w:t>3</w:t>
                   </w:r>
                 </w:p>
               </w:tc>
@@ -11138,19 +11188,13 @@
                     <w:rPr>
                       <w:rFonts w:ascii="Verdana" w:hAnsi="Verdana"/>
                     </w:rPr>
-                    <w:t>RF 0</w:t>
-                  </w:r>
-                  <w:r>
-                    <w:rPr>
-                      <w:rFonts w:ascii="Verdana" w:hAnsi="Verdana"/>
-                    </w:rPr>
-                    <w:t>7</w:t>
-                  </w:r>
-                  <w:r>
-                    <w:rPr>
-                      <w:rFonts w:ascii="Verdana" w:hAnsi="Verdana"/>
-                    </w:rPr>
-                    <w:t>3</w:t>
+                    <w:t>RF 07</w:t>
+                  </w:r>
+                  <w:r>
+                    <w:rPr>
+                      <w:rFonts w:ascii="Verdana" w:hAnsi="Verdana"/>
+                    </w:rPr>
+                    <w:t>4</w:t>
                   </w:r>
                 </w:p>
               </w:tc>
@@ -11251,19 +11295,13 @@
                     <w:rPr>
                       <w:rFonts w:ascii="Verdana" w:hAnsi="Verdana"/>
                     </w:rPr>
-                    <w:t>RF 0</w:t>
-                  </w:r>
-                  <w:r>
-                    <w:rPr>
-                      <w:rFonts w:ascii="Verdana" w:hAnsi="Verdana"/>
-                    </w:rPr>
-                    <w:t>7</w:t>
-                  </w:r>
-                  <w:r>
-                    <w:rPr>
-                      <w:rFonts w:ascii="Verdana" w:hAnsi="Verdana"/>
-                    </w:rPr>
-                    <w:t>4</w:t>
+                    <w:t>RF 07</w:t>
+                  </w:r>
+                  <w:r>
+                    <w:rPr>
+                      <w:rFonts w:ascii="Verdana" w:hAnsi="Verdana"/>
+                    </w:rPr>
+                    <w:t>5</w:t>
                   </w:r>
                 </w:p>
               </w:tc>
@@ -11340,13 +11378,14 @@
                     <w:rPr>
                       <w:rFonts w:ascii="Verdana" w:hAnsi="Verdana"/>
                     </w:rPr>
+                    <w:lastRenderedPageBreak/>
                     <w:t>RF 07</w:t>
                   </w:r>
                   <w:r>
                     <w:rPr>
                       <w:rFonts w:ascii="Verdana" w:hAnsi="Verdana"/>
                     </w:rPr>
-                    <w:t>5</w:t>
+                    <w:t>6</w:t>
                   </w:r>
                 </w:p>
               </w:tc>
@@ -11386,13 +11425,7 @@
                     <w:rPr>
                       <w:rFonts w:ascii="Verdana" w:hAnsi="Verdana"/>
                     </w:rPr>
-                    <w:t>Ao clicado deve</w:t>
-                  </w:r>
-                  <w:r>
-                    <w:rPr>
-                      <w:rFonts w:ascii="Verdana" w:hAnsi="Verdana"/>
-                    </w:rPr>
-                    <w:t xml:space="preserve"> sair do modo de edição, não deixando possível a alteração dos campos</w:t>
+                    <w:t>Ao clicado deve sair do modo de edição, não deixando possível a alteração dos campos</w:t>
                   </w:r>
                 </w:p>
               </w:tc>
@@ -11412,7 +11445,7 @@
       <w:tr>
         <w:tc>
           <w:tcPr>
-            <w:tcW w:w="10300" w:type="dxa"/>
+            <w:tcW w:w="10313" w:type="dxa"/>
           </w:tcPr>
           <w:p>
             <w:pPr>
@@ -11428,7 +11461,7 @@
       <w:tr>
         <w:tc>
           <w:tcPr>
-            <w:tcW w:w="10300" w:type="dxa"/>
+            <w:tcW w:w="10313" w:type="dxa"/>
           </w:tcPr>
           <w:p>
             <w:pPr>
@@ -11453,7 +11486,7 @@
       <w:tr>
         <w:tc>
           <w:tcPr>
-            <w:tcW w:w="10300" w:type="dxa"/>
+            <w:tcW w:w="10313" w:type="dxa"/>
           </w:tcPr>
           <w:p>
             <w:pPr>
@@ -11469,7 +11502,7 @@
       <w:tr>
         <w:tc>
           <w:tcPr>
-            <w:tcW w:w="10300" w:type="dxa"/>
+            <w:tcW w:w="10313" w:type="dxa"/>
           </w:tcPr>
           <w:tbl>
             <w:tblPr>
@@ -11583,7 +11616,7 @@
                     <w:rPr>
                       <w:rFonts w:ascii="Verdana" w:hAnsi="Verdana"/>
                     </w:rPr>
-                    <w:t>6</w:t>
+                    <w:t>7</w:t>
                   </w:r>
                 </w:p>
               </w:tc>
@@ -11750,8 +11783,8 @@
                   <w:r>
                     <w:rPr>
                       <w:rFonts w:ascii="Verdana" w:hAnsi="Verdana"/>
-                    </w:rPr>
-                    <w:lastRenderedPageBreak/>
+                      <w:noProof/>
+                    </w:rPr>
                     <w:drawing>
                       <wp:inline distT="0" distB="0" distL="0" distR="0" wp14:anchorId="25FD0AD8" wp14:editId="7795C1BA">
                         <wp:extent cx="4649665" cy="593056"/>
@@ -11817,14 +11850,13 @@
                     <w:rPr>
                       <w:rFonts w:ascii="Verdana" w:hAnsi="Verdana"/>
                     </w:rPr>
-                    <w:lastRenderedPageBreak/>
                     <w:t>RF 07</w:t>
                   </w:r>
                   <w:r>
                     <w:rPr>
                       <w:rFonts w:ascii="Verdana" w:hAnsi="Verdana"/>
                     </w:rPr>
-                    <w:t>7</w:t>
+                    <w:t>8</w:t>
                   </w:r>
                   <w:bookmarkStart w:id="0" w:name="_GoBack"/>
                   <w:bookmarkEnd w:id="0"/>
@@ -11933,7 +11965,6 @@
           <w:rFonts w:ascii="Verdana" w:hAnsi="Verdana"/>
           <w:b/>
         </w:rPr>
-        <w:lastRenderedPageBreak/>
         <w:t xml:space="preserve">Documento de Levantamento de Requisitos </w:t>
       </w:r>
       <w:r>
@@ -12612,7 +12643,7 @@
         <v:path o:extrusionok="f" gradientshapeok="t" o:connecttype="rect"/>
         <o:lock v:ext="edit" aspectratio="t"/>
       </v:shapetype>
-      <v:shape id="_x0000_i1035" type="#_x0000_t75" style="width:10.9pt;height:10.9pt" o:bullet="t">
+      <v:shape id="_x0000_i1027" type="#_x0000_t75" style="width:10.65pt;height:10.65pt" o:bullet="t">
         <v:imagedata r:id="rId1" o:title="msoFCA2"/>
       </v:shape>
     </w:pict>
@@ -16206,7 +16237,7 @@
 </file>
 
 <file path=customXml/itemProps1.xml><?xml version="1.0" encoding="utf-8"?>
-<ds:datastoreItem xmlns:ds="http://schemas.openxmlformats.org/officeDocument/2006/customXml" ds:itemID="{567F7486-3DF0-4E22-A8EC-682E73860AD8}">
+<ds:datastoreItem xmlns:ds="http://schemas.openxmlformats.org/officeDocument/2006/customXml" ds:itemID="{FDE9A341-5D1E-489C-908C-0EF6A87EF229}">
   <ds:schemaRefs>
     <ds:schemaRef ds:uri="http://schemas.openxmlformats.org/officeDocument/2006/bibliography"/>
   </ds:schemaRefs>

</xml_diff>